<commit_message>
end of css file architecture
</commit_message>
<xml_diff>
--- a/Git-a-Web-Developer-Job.docx
+++ b/Git-a-Web-Developer-Job.docx
@@ -7118,16 +7118,100 @@
     <w:p>
       <w:pPr>
         <w:rPr>
-          <w:lang w:val="en-US"/>
-        </w:rPr>
-      </w:pPr>
-    </w:p>
-    <w:p>
-      <w:pPr>
-        <w:rPr>
-          <w:lang w:val="en-US"/>
-        </w:rPr>
-      </w:pPr>
+          <w:b/>
+          <w:bCs/>
+          <w:sz w:val="32"/>
+          <w:szCs w:val="32"/>
+          <w:lang w:val="en-US"/>
+        </w:rPr>
+      </w:pPr>
+      <w:r>
+        <w:rPr>
+          <w:b/>
+          <w:bCs/>
+          <w:sz w:val="32"/>
+          <w:szCs w:val="32"/>
+          <w:lang w:val="en-US"/>
+        </w:rPr>
+        <w:t xml:space="preserve">Section </w:t>
+      </w:r>
+      <w:r>
+        <w:rPr>
+          <w:b/>
+          <w:bCs/>
+          <w:sz w:val="32"/>
+          <w:szCs w:val="32"/>
+          <w:lang w:val="en-US"/>
+        </w:rPr>
+        <w:t>5</w:t>
+      </w:r>
+      <w:r>
+        <w:rPr>
+          <w:b/>
+          <w:bCs/>
+          <w:sz w:val="32"/>
+          <w:szCs w:val="32"/>
+          <w:lang w:val="en-US"/>
+        </w:rPr>
+        <w:t xml:space="preserve">: </w:t>
+      </w:r>
+      <w:r>
+        <w:rPr>
+          <w:b/>
+          <w:bCs/>
+          <w:sz w:val="32"/>
+          <w:szCs w:val="32"/>
+          <w:lang w:val="en-US"/>
+        </w:rPr>
+        <w:t>CSS Architecture</w:t>
+      </w:r>
+    </w:p>
+    <w:p>
+      <w:pPr>
+        <w:rPr>
+          <w:lang w:val="en-US"/>
+        </w:rPr>
+      </w:pPr>
+    </w:p>
+    <w:p>
+      <w:pPr>
+        <w:rPr>
+          <w:lang w:val="en-US"/>
+        </w:rPr>
+      </w:pPr>
+    </w:p>
+    <w:p>
+      <w:pPr>
+        <w:rPr>
+          <w:lang w:val="en-US"/>
+        </w:rPr>
+      </w:pPr>
+      <w:r>
+        <w:rPr>
+          <w:lang w:val="en-US"/>
+        </w:rPr>
+        <w:t>Identify patterns in design</w:t>
+      </w:r>
+    </w:p>
+    <w:p>
+      <w:pPr>
+        <w:rPr>
+          <w:lang w:val="en-US"/>
+        </w:rPr>
+      </w:pPr>
+    </w:p>
+    <w:p>
+      <w:pPr>
+        <w:rPr>
+          <w:lang w:val="en-US"/>
+        </w:rPr>
+      </w:pPr>
+      <w:r>
+        <w:rPr>
+          <w:lang w:val="en-US"/>
+        </w:rPr>
+        <w:t>Rules to follow for creating class names and selectors</w:t>
+      </w:r>
     </w:p>
     <w:p>
       <w:pPr>
@@ -7145,9 +7229,190 @@
     <w:p>
       <w:pPr>
         <w:rPr>
-          <w:lang w:val="en-US"/>
-        </w:rPr>
-      </w:pPr>
+          <w:b/>
+          <w:bCs/>
+          <w:i/>
+          <w:iCs/>
+          <w:lang w:val="en-US"/>
+        </w:rPr>
+      </w:pPr>
+      <w:r>
+        <w:rPr>
+          <w:b/>
+          <w:bCs/>
+          <w:i/>
+          <w:iCs/>
+          <w:lang w:val="en-US"/>
+        </w:rPr>
+        <w:t>File Architecture</w:t>
+      </w:r>
+    </w:p>
+    <w:p>
+      <w:pPr>
+        <w:rPr>
+          <w:lang w:val="en-US"/>
+        </w:rPr>
+      </w:pPr>
+    </w:p>
+    <w:p>
+      <w:pPr>
+        <w:rPr>
+          <w:lang w:val="en-US"/>
+        </w:rPr>
+      </w:pPr>
+      <w:r>
+        <w:rPr>
+          <w:lang w:val="en-US"/>
+        </w:rPr>
+        <w:t>Go to app/styles and create a modules directory</w:t>
+      </w:r>
+    </w:p>
+    <w:p>
+      <w:pPr>
+        <w:rPr>
+          <w:lang w:val="en-US"/>
+        </w:rPr>
+      </w:pPr>
+      <w:r>
+        <w:rPr>
+          <w:lang w:val="en-US"/>
+        </w:rPr>
+        <w:t>Then create _large-hero.css file (it starts with _ which means it is a partial)</w:t>
+      </w:r>
+    </w:p>
+    <w:p>
+      <w:pPr>
+        <w:rPr>
+          <w:lang w:val="en-US"/>
+        </w:rPr>
+      </w:pPr>
+      <w:r>
+        <w:rPr>
+          <w:lang w:val="en-US"/>
+        </w:rPr>
+        <w:t xml:space="preserve">Then import it in the main </w:t>
+      </w:r>
+      <w:proofErr w:type="spellStart"/>
+      <w:r>
+        <w:rPr>
+          <w:lang w:val="en-US"/>
+        </w:rPr>
+        <w:t>css</w:t>
+      </w:r>
+      <w:proofErr w:type="spellEnd"/>
+      <w:r>
+        <w:rPr>
+          <w:lang w:val="en-US"/>
+        </w:rPr>
+        <w:t xml:space="preserve"> file:</w:t>
+      </w:r>
+    </w:p>
+    <w:p>
+      <w:pPr>
+        <w:shd w:val="clear" w:color="auto" w:fill="1D2225"/>
+        <w:spacing w:line="270" w:lineRule="atLeast"/>
+        <w:rPr>
+          <w:rFonts w:ascii="Menlo" w:hAnsi="Menlo" w:cs="Menlo"/>
+          <w:color w:val="CDD3DE"/>
+          <w:sz w:val="18"/>
+          <w:szCs w:val="18"/>
+        </w:rPr>
+      </w:pPr>
+      <w:r>
+        <w:rPr>
+          <w:rFonts w:ascii="Menlo" w:hAnsi="Menlo" w:cs="Menlo"/>
+          <w:color w:val="5FB3B3"/>
+          <w:sz w:val="18"/>
+          <w:szCs w:val="18"/>
+        </w:rPr>
+        <w:t>@</w:t>
+      </w:r>
+      <w:r>
+        <w:rPr>
+          <w:rFonts w:ascii="Menlo" w:hAnsi="Menlo" w:cs="Menlo"/>
+          <w:color w:val="C594C5"/>
+          <w:sz w:val="18"/>
+          <w:szCs w:val="18"/>
+        </w:rPr>
+        <w:t>import</w:t>
+      </w:r>
+      <w:r>
+        <w:rPr>
+          <w:rFonts w:ascii="Menlo" w:hAnsi="Menlo" w:cs="Menlo"/>
+          <w:color w:val="CDD3DE"/>
+          <w:sz w:val="18"/>
+          <w:szCs w:val="18"/>
+        </w:rPr>
+        <w:t xml:space="preserve"> </w:t>
+      </w:r>
+      <w:r>
+        <w:rPr>
+          <w:rFonts w:ascii="Menlo" w:hAnsi="Menlo" w:cs="Menlo"/>
+          <w:color w:val="5FB3B3"/>
+          <w:sz w:val="18"/>
+          <w:szCs w:val="18"/>
+        </w:rPr>
+        <w:t>'</w:t>
+      </w:r>
+      <w:r>
+        <w:rPr>
+          <w:rFonts w:ascii="Menlo" w:hAnsi="Menlo" w:cs="Menlo"/>
+          <w:color w:val="99C794"/>
+          <w:sz w:val="18"/>
+          <w:szCs w:val="18"/>
+        </w:rPr>
+        <w:t>modules/_large-hero</w:t>
+      </w:r>
+      <w:r>
+        <w:rPr>
+          <w:rFonts w:ascii="Menlo" w:hAnsi="Menlo" w:cs="Menlo"/>
+          <w:color w:val="5FB3B3"/>
+          <w:sz w:val="18"/>
+          <w:szCs w:val="18"/>
+        </w:rPr>
+        <w:t>';</w:t>
+      </w:r>
+    </w:p>
+    <w:p>
+      <w:pPr>
+        <w:rPr>
+          <w:lang w:val="en-US"/>
+        </w:rPr>
+      </w:pPr>
+      <w:proofErr w:type="spellStart"/>
+      <w:r>
+        <w:rPr>
+          <w:lang w:val="en-US"/>
+        </w:rPr>
+        <w:t>n</w:t>
+      </w:r>
+      <w:r>
+        <w:rPr>
+          <w:lang w:val="en-US"/>
+        </w:rPr>
+        <w:t>pm</w:t>
+      </w:r>
+      <w:proofErr w:type="spellEnd"/>
+      <w:r>
+        <w:rPr>
+          <w:lang w:val="en-US"/>
+        </w:rPr>
+        <w:t xml:space="preserve"> install </w:t>
+      </w:r>
+      <w:proofErr w:type="spellStart"/>
+      <w:r>
+        <w:rPr>
+          <w:lang w:val="en-US"/>
+        </w:rPr>
+        <w:t>postcss</w:t>
+      </w:r>
+      <w:proofErr w:type="spellEnd"/>
+      <w:r>
+        <w:rPr>
+          <w:lang w:val="en-US"/>
+        </w:rPr>
+        <w:t>-import –save-dev</w:t>
+      </w:r>
       <w:r>
         <w:rPr>
           <w:lang w:val="en-US"/>
@@ -7165,6 +7430,280 @@
         <w:rPr>
           <w:lang w:val="en-US"/>
         </w:rPr>
+        <w:t xml:space="preserve">in webpack config file add this to </w:t>
+      </w:r>
+      <w:proofErr w:type="spellStart"/>
+      <w:r>
+        <w:rPr>
+          <w:lang w:val="en-US"/>
+        </w:rPr>
+        <w:t>postplugins</w:t>
+      </w:r>
+      <w:proofErr w:type="spellEnd"/>
+      <w:r>
+        <w:rPr>
+          <w:lang w:val="en-US"/>
+        </w:rPr>
+        <w:t xml:space="preserve"> array</w:t>
+      </w:r>
+    </w:p>
+    <w:p>
+      <w:pPr>
+        <w:shd w:val="clear" w:color="auto" w:fill="1D2225"/>
+        <w:spacing w:line="270" w:lineRule="atLeast"/>
+        <w:rPr>
+          <w:rFonts w:ascii="Menlo" w:hAnsi="Menlo" w:cs="Menlo"/>
+          <w:color w:val="CDD3DE"/>
+          <w:sz w:val="18"/>
+          <w:szCs w:val="18"/>
+        </w:rPr>
+      </w:pPr>
+      <w:r>
+        <w:rPr>
+          <w:rFonts w:ascii="Menlo" w:hAnsi="Menlo" w:cs="Menlo"/>
+          <w:color w:val="6699CC"/>
+          <w:sz w:val="18"/>
+          <w:szCs w:val="18"/>
+        </w:rPr>
+        <w:t>require</w:t>
+      </w:r>
+      <w:r>
+        <w:rPr>
+          <w:rFonts w:ascii="Menlo" w:hAnsi="Menlo" w:cs="Menlo"/>
+          <w:color w:val="CDD3DE"/>
+          <w:sz w:val="18"/>
+          <w:szCs w:val="18"/>
+        </w:rPr>
+        <w:t>(</w:t>
+      </w:r>
+      <w:r>
+        <w:rPr>
+          <w:rFonts w:ascii="Menlo" w:hAnsi="Menlo" w:cs="Menlo"/>
+          <w:color w:val="5FB3B3"/>
+          <w:sz w:val="18"/>
+          <w:szCs w:val="18"/>
+        </w:rPr>
+        <w:t>'</w:t>
+      </w:r>
+      <w:r>
+        <w:rPr>
+          <w:rFonts w:ascii="Menlo" w:hAnsi="Menlo" w:cs="Menlo"/>
+          <w:color w:val="99C794"/>
+          <w:sz w:val="18"/>
+          <w:szCs w:val="18"/>
+        </w:rPr>
+        <w:t>postcss-import</w:t>
+      </w:r>
+      <w:r>
+        <w:rPr>
+          <w:rFonts w:ascii="Menlo" w:hAnsi="Menlo" w:cs="Menlo"/>
+          <w:color w:val="5FB3B3"/>
+          <w:sz w:val="18"/>
+          <w:szCs w:val="18"/>
+        </w:rPr>
+        <w:t>'</w:t>
+      </w:r>
+      <w:r>
+        <w:rPr>
+          <w:rFonts w:ascii="Menlo" w:hAnsi="Menlo" w:cs="Menlo"/>
+          <w:color w:val="CDD3DE"/>
+          <w:sz w:val="18"/>
+          <w:szCs w:val="18"/>
+        </w:rPr>
+        <w:t>)</w:t>
+      </w:r>
+      <w:r>
+        <w:rPr>
+          <w:rFonts w:ascii="Menlo" w:hAnsi="Menlo" w:cs="Menlo"/>
+          <w:color w:val="5FB3B3"/>
+          <w:sz w:val="18"/>
+          <w:szCs w:val="18"/>
+        </w:rPr>
+        <w:t>,</w:t>
+      </w:r>
+    </w:p>
+    <w:p>
+      <w:pPr>
+        <w:rPr>
+          <w:lang w:val="en-US"/>
+        </w:rPr>
+      </w:pPr>
+      <w:r>
+        <w:rPr>
+          <w:lang w:val="en-US"/>
+        </w:rPr>
+        <w:t xml:space="preserve">create base folder and create _global.css file and cut and paste the </w:t>
+      </w:r>
+      <w:proofErr w:type="spellStart"/>
+      <w:r>
+        <w:rPr>
+          <w:lang w:val="en-US"/>
+        </w:rPr>
+        <w:t>css</w:t>
+      </w:r>
+      <w:proofErr w:type="spellEnd"/>
+      <w:r>
+        <w:rPr>
+          <w:lang w:val="en-US"/>
+        </w:rPr>
+        <w:t xml:space="preserve"> code in styles.css</w:t>
+      </w:r>
+    </w:p>
+    <w:p>
+      <w:pPr>
+        <w:shd w:val="clear" w:color="auto" w:fill="1D2225"/>
+        <w:spacing w:line="270" w:lineRule="atLeast"/>
+        <w:rPr>
+          <w:rFonts w:ascii="Menlo" w:hAnsi="Menlo" w:cs="Menlo"/>
+          <w:color w:val="CDD3DE"/>
+          <w:sz w:val="18"/>
+          <w:szCs w:val="18"/>
+        </w:rPr>
+      </w:pPr>
+      <w:r>
+        <w:rPr>
+          <w:rFonts w:ascii="Menlo" w:hAnsi="Menlo" w:cs="Menlo"/>
+          <w:color w:val="5FB3B3"/>
+          <w:sz w:val="18"/>
+          <w:szCs w:val="18"/>
+        </w:rPr>
+        <w:t>@</w:t>
+      </w:r>
+      <w:r>
+        <w:rPr>
+          <w:rFonts w:ascii="Menlo" w:hAnsi="Menlo" w:cs="Menlo"/>
+          <w:color w:val="C594C5"/>
+          <w:sz w:val="18"/>
+          <w:szCs w:val="18"/>
+        </w:rPr>
+        <w:t>import</w:t>
+      </w:r>
+      <w:r>
+        <w:rPr>
+          <w:rFonts w:ascii="Menlo" w:hAnsi="Menlo" w:cs="Menlo"/>
+          <w:color w:val="CDD3DE"/>
+          <w:sz w:val="18"/>
+          <w:szCs w:val="18"/>
+        </w:rPr>
+        <w:t xml:space="preserve"> </w:t>
+      </w:r>
+      <w:r>
+        <w:rPr>
+          <w:rFonts w:ascii="Menlo" w:hAnsi="Menlo" w:cs="Menlo"/>
+          <w:color w:val="5FB3B3"/>
+          <w:sz w:val="18"/>
+          <w:szCs w:val="18"/>
+        </w:rPr>
+        <w:t>'</w:t>
+      </w:r>
+      <w:r>
+        <w:rPr>
+          <w:rFonts w:ascii="Menlo" w:hAnsi="Menlo" w:cs="Menlo"/>
+          <w:color w:val="99C794"/>
+          <w:sz w:val="18"/>
+          <w:szCs w:val="18"/>
+        </w:rPr>
+        <w:t>base/_global.css</w:t>
+      </w:r>
+      <w:r>
+        <w:rPr>
+          <w:rFonts w:ascii="Menlo" w:hAnsi="Menlo" w:cs="Menlo"/>
+          <w:color w:val="5FB3B3"/>
+          <w:sz w:val="18"/>
+          <w:szCs w:val="18"/>
+        </w:rPr>
+        <w:t>';</w:t>
+      </w:r>
+    </w:p>
+    <w:p>
+      <w:pPr>
+        <w:rPr>
+          <w:lang w:val="en-US"/>
+        </w:rPr>
+      </w:pPr>
+      <w:r>
+        <w:rPr>
+          <w:lang w:val="en-US"/>
+        </w:rPr>
+        <w:t>Import normalize.css</w:t>
+      </w:r>
+    </w:p>
+    <w:p>
+      <w:pPr>
+        <w:shd w:val="clear" w:color="auto" w:fill="1D2225"/>
+        <w:spacing w:line="270" w:lineRule="atLeast"/>
+        <w:rPr>
+          <w:rFonts w:ascii="Menlo" w:hAnsi="Menlo" w:cs="Menlo"/>
+          <w:color w:val="CDD3DE"/>
+          <w:sz w:val="18"/>
+          <w:szCs w:val="18"/>
+        </w:rPr>
+      </w:pPr>
+      <w:r>
+        <w:rPr>
+          <w:rFonts w:ascii="Menlo" w:hAnsi="Menlo" w:cs="Menlo"/>
+          <w:color w:val="5FB3B3"/>
+          <w:sz w:val="18"/>
+          <w:szCs w:val="18"/>
+        </w:rPr>
+        <w:t>@</w:t>
+      </w:r>
+      <w:r>
+        <w:rPr>
+          <w:rFonts w:ascii="Menlo" w:hAnsi="Menlo" w:cs="Menlo"/>
+          <w:color w:val="C594C5"/>
+          <w:sz w:val="18"/>
+          <w:szCs w:val="18"/>
+        </w:rPr>
+        <w:t>import</w:t>
+      </w:r>
+      <w:r>
+        <w:rPr>
+          <w:rFonts w:ascii="Menlo" w:hAnsi="Menlo" w:cs="Menlo"/>
+          <w:color w:val="CDD3DE"/>
+          <w:sz w:val="18"/>
+          <w:szCs w:val="18"/>
+        </w:rPr>
+        <w:t xml:space="preserve"> </w:t>
+      </w:r>
+      <w:r>
+        <w:rPr>
+          <w:rFonts w:ascii="Menlo" w:hAnsi="Menlo" w:cs="Menlo"/>
+          <w:color w:val="5FB3B3"/>
+          <w:sz w:val="18"/>
+          <w:szCs w:val="18"/>
+        </w:rPr>
+        <w:t>'</w:t>
+      </w:r>
+      <w:r>
+        <w:rPr>
+          <w:rFonts w:ascii="Menlo" w:hAnsi="Menlo" w:cs="Menlo"/>
+          <w:color w:val="99C794"/>
+          <w:sz w:val="18"/>
+          <w:szCs w:val="18"/>
+        </w:rPr>
+        <w:t>normalize.css</w:t>
+      </w:r>
+      <w:r>
+        <w:rPr>
+          <w:rFonts w:ascii="Menlo" w:hAnsi="Menlo" w:cs="Menlo"/>
+          <w:color w:val="5FB3B3"/>
+          <w:sz w:val="18"/>
+          <w:szCs w:val="18"/>
+        </w:rPr>
+        <w:t>';</w:t>
+      </w:r>
+    </w:p>
+    <w:p>
+      <w:pPr>
+        <w:rPr>
+          <w:lang w:val="en-US"/>
+        </w:rPr>
+      </w:pPr>
+      <w:r>
+        <w:rPr>
+          <w:lang w:val="en-US"/>
+        </w:rPr>
         <w:tab/>
       </w:r>
     </w:p>
@@ -7174,11 +7713,880 @@
           <w:lang w:val="en-US"/>
         </w:rPr>
       </w:pPr>
-      <w:r>
-        <w:rPr>
-          <w:lang w:val="en-US"/>
-        </w:rPr>
-        <w:tab/>
+    </w:p>
+    <w:p>
+      <w:pPr>
+        <w:rPr>
+          <w:lang w:val="en-US"/>
+        </w:rPr>
+      </w:pPr>
+      <w:r>
+        <w:rPr>
+          <w:lang w:val="en-US"/>
+        </w:rPr>
+        <w:t xml:space="preserve">In html file, large-hero </w:t>
+      </w:r>
+      <w:proofErr w:type="spellStart"/>
+      <w:r>
+        <w:rPr>
+          <w:lang w:val="en-US"/>
+        </w:rPr>
+        <w:t>img</w:t>
+      </w:r>
+      <w:proofErr w:type="spellEnd"/>
+      <w:r>
+        <w:rPr>
+          <w:lang w:val="en-US"/>
+        </w:rPr>
+        <w:t xml:space="preserve"> file we want to position the following h1 h2 and p sections inside the </w:t>
+      </w:r>
+      <w:proofErr w:type="spellStart"/>
+      <w:r>
+        <w:rPr>
+          <w:lang w:val="en-US"/>
+        </w:rPr>
+        <w:t>img</w:t>
+      </w:r>
+      <w:proofErr w:type="spellEnd"/>
+      <w:r>
+        <w:rPr>
+          <w:lang w:val="en-US"/>
+        </w:rPr>
+        <w:t>. So first create a div and put these</w:t>
+      </w:r>
+      <w:r>
+        <w:rPr>
+          <w:lang w:val="en-US"/>
+        </w:rPr>
+        <w:t xml:space="preserve"> </w:t>
+      </w:r>
+      <w:r>
+        <w:rPr>
+          <w:lang w:val="en-US"/>
+        </w:rPr>
+        <w:t>text</w:t>
+      </w:r>
+      <w:r>
+        <w:rPr>
+          <w:lang w:val="en-US"/>
+        </w:rPr>
+        <w:t>s</w:t>
+      </w:r>
+      <w:r>
+        <w:rPr>
+          <w:lang w:val="en-US"/>
+        </w:rPr>
+        <w:t xml:space="preserve"> inside it. After that give that div a class name = large-</w:t>
+      </w:r>
+      <w:proofErr w:type="spellStart"/>
+      <w:r>
+        <w:rPr>
+          <w:lang w:val="en-US"/>
+        </w:rPr>
+        <w:t>hero__text</w:t>
+      </w:r>
+      <w:proofErr w:type="spellEnd"/>
+      <w:r>
+        <w:rPr>
+          <w:lang w:val="en-US"/>
+        </w:rPr>
+        <w:t>-content</w:t>
+      </w:r>
+    </w:p>
+    <w:p>
+      <w:pPr>
+        <w:rPr>
+          <w:lang w:val="en-US"/>
+        </w:rPr>
+      </w:pPr>
+    </w:p>
+    <w:p>
+      <w:pPr>
+        <w:rPr>
+          <w:lang w:val="en-US"/>
+        </w:rPr>
+      </w:pPr>
+    </w:p>
+    <w:p>
+      <w:pPr>
+        <w:rPr>
+          <w:lang w:val="en-US"/>
+        </w:rPr>
+      </w:pPr>
+    </w:p>
+    <w:p>
+      <w:pPr>
+        <w:rPr>
+          <w:lang w:val="en-US"/>
+        </w:rPr>
+      </w:pPr>
+    </w:p>
+    <w:p>
+      <w:pPr>
+        <w:rPr>
+          <w:lang w:val="en-US"/>
+        </w:rPr>
+      </w:pPr>
+      <w:r>
+        <w:rPr>
+          <w:lang w:val="en-US"/>
+        </w:rPr>
+        <w:lastRenderedPageBreak/>
+        <w:t xml:space="preserve">Create the </w:t>
+      </w:r>
+      <w:proofErr w:type="spellStart"/>
+      <w:r>
+        <w:rPr>
+          <w:lang w:val="en-US"/>
+        </w:rPr>
+        <w:t>css</w:t>
+      </w:r>
+      <w:proofErr w:type="spellEnd"/>
+      <w:r>
+        <w:rPr>
+          <w:lang w:val="en-US"/>
+        </w:rPr>
+        <w:t xml:space="preserve"> for targeting this new class. Add these </w:t>
+      </w:r>
+    </w:p>
+    <w:p>
+      <w:pPr>
+        <w:shd w:val="clear" w:color="auto" w:fill="1D2225"/>
+        <w:spacing w:line="270" w:lineRule="atLeast"/>
+        <w:rPr>
+          <w:rFonts w:ascii="Menlo" w:hAnsi="Menlo" w:cs="Menlo"/>
+          <w:color w:val="CDD3DE"/>
+          <w:sz w:val="18"/>
+          <w:szCs w:val="18"/>
+        </w:rPr>
+      </w:pPr>
+      <w:r>
+        <w:rPr>
+          <w:rFonts w:ascii="Menlo" w:hAnsi="Menlo" w:cs="Menlo"/>
+          <w:color w:val="5FB3B3"/>
+          <w:sz w:val="18"/>
+          <w:szCs w:val="18"/>
+        </w:rPr>
+        <w:t>.</w:t>
+      </w:r>
+      <w:r>
+        <w:rPr>
+          <w:rFonts w:ascii="Menlo" w:hAnsi="Menlo" w:cs="Menlo"/>
+          <w:color w:val="BB80B3"/>
+          <w:sz w:val="18"/>
+          <w:szCs w:val="18"/>
+        </w:rPr>
+        <w:t>large-hero</w:t>
+      </w:r>
+      <w:r>
+        <w:rPr>
+          <w:rFonts w:ascii="Menlo" w:hAnsi="Menlo" w:cs="Menlo"/>
+          <w:color w:val="CDD3DE"/>
+          <w:sz w:val="18"/>
+          <w:szCs w:val="18"/>
+        </w:rPr>
+        <w:t xml:space="preserve"> </w:t>
+      </w:r>
+      <w:r>
+        <w:rPr>
+          <w:rFonts w:ascii="Menlo" w:hAnsi="Menlo" w:cs="Menlo"/>
+          <w:color w:val="5FB3B3"/>
+          <w:sz w:val="18"/>
+          <w:szCs w:val="18"/>
+        </w:rPr>
+        <w:t>{</w:t>
+      </w:r>
+    </w:p>
+    <w:p>
+      <w:pPr>
+        <w:shd w:val="clear" w:color="auto" w:fill="1D2225"/>
+        <w:spacing w:line="270" w:lineRule="atLeast"/>
+        <w:rPr>
+          <w:rFonts w:ascii="Menlo" w:hAnsi="Menlo" w:cs="Menlo"/>
+          <w:color w:val="CDD3DE"/>
+          <w:sz w:val="18"/>
+          <w:szCs w:val="18"/>
+        </w:rPr>
+      </w:pPr>
+      <w:r>
+        <w:rPr>
+          <w:rFonts w:ascii="Menlo" w:hAnsi="Menlo" w:cs="Menlo"/>
+          <w:color w:val="CDD3DE"/>
+          <w:sz w:val="18"/>
+          <w:szCs w:val="18"/>
+        </w:rPr>
+        <w:t xml:space="preserve">  </w:t>
+      </w:r>
+      <w:r>
+        <w:rPr>
+          <w:rFonts w:ascii="Menlo" w:hAnsi="Menlo" w:cs="Menlo"/>
+          <w:color w:val="FAC863"/>
+          <w:sz w:val="18"/>
+          <w:szCs w:val="18"/>
+        </w:rPr>
+        <w:t>position</w:t>
+      </w:r>
+      <w:r>
+        <w:rPr>
+          <w:rFonts w:ascii="Menlo" w:hAnsi="Menlo" w:cs="Menlo"/>
+          <w:color w:val="5FB3B3"/>
+          <w:sz w:val="18"/>
+          <w:szCs w:val="18"/>
+        </w:rPr>
+        <w:t>:</w:t>
+      </w:r>
+      <w:r>
+        <w:rPr>
+          <w:rFonts w:ascii="Menlo" w:hAnsi="Menlo" w:cs="Menlo"/>
+          <w:color w:val="CDD3DE"/>
+          <w:sz w:val="18"/>
+          <w:szCs w:val="18"/>
+        </w:rPr>
+        <w:t xml:space="preserve"> </w:t>
+      </w:r>
+      <w:r>
+        <w:rPr>
+          <w:rFonts w:ascii="Menlo" w:hAnsi="Menlo" w:cs="Menlo"/>
+          <w:color w:val="F99157"/>
+          <w:sz w:val="18"/>
+          <w:szCs w:val="18"/>
+        </w:rPr>
+        <w:t>relative</w:t>
+      </w:r>
+      <w:r>
+        <w:rPr>
+          <w:rFonts w:ascii="Menlo" w:hAnsi="Menlo" w:cs="Menlo"/>
+          <w:color w:val="5FB3B3"/>
+          <w:sz w:val="18"/>
+          <w:szCs w:val="18"/>
+        </w:rPr>
+        <w:t>;</w:t>
+      </w:r>
+    </w:p>
+    <w:p>
+      <w:pPr>
+        <w:shd w:val="clear" w:color="auto" w:fill="1D2225"/>
+        <w:spacing w:line="270" w:lineRule="atLeast"/>
+        <w:rPr>
+          <w:rFonts w:ascii="Menlo" w:hAnsi="Menlo" w:cs="Menlo"/>
+          <w:color w:val="CDD3DE"/>
+          <w:sz w:val="18"/>
+          <w:szCs w:val="18"/>
+        </w:rPr>
+      </w:pPr>
+      <w:r>
+        <w:rPr>
+          <w:rFonts w:ascii="Menlo" w:hAnsi="Menlo" w:cs="Menlo"/>
+          <w:color w:val="5FB3B3"/>
+          <w:sz w:val="18"/>
+          <w:szCs w:val="18"/>
+        </w:rPr>
+        <w:t>}</w:t>
+      </w:r>
+    </w:p>
+    <w:p>
+      <w:pPr>
+        <w:rPr>
+          <w:lang w:val="en-US"/>
+        </w:rPr>
+      </w:pPr>
+    </w:p>
+    <w:p>
+      <w:pPr>
+        <w:shd w:val="clear" w:color="auto" w:fill="1D2225"/>
+        <w:spacing w:line="270" w:lineRule="atLeast"/>
+        <w:rPr>
+          <w:rFonts w:ascii="Menlo" w:hAnsi="Menlo" w:cs="Menlo"/>
+          <w:color w:val="CDD3DE"/>
+          <w:sz w:val="18"/>
+          <w:szCs w:val="18"/>
+        </w:rPr>
+      </w:pPr>
+      <w:r>
+        <w:rPr>
+          <w:rFonts w:ascii="Menlo" w:hAnsi="Menlo" w:cs="Menlo"/>
+          <w:color w:val="5FB3B3"/>
+          <w:sz w:val="18"/>
+          <w:szCs w:val="18"/>
+        </w:rPr>
+        <w:t>.</w:t>
+      </w:r>
+      <w:r>
+        <w:rPr>
+          <w:rFonts w:ascii="Menlo" w:hAnsi="Menlo" w:cs="Menlo"/>
+          <w:color w:val="BB80B3"/>
+          <w:sz w:val="18"/>
+          <w:szCs w:val="18"/>
+        </w:rPr>
+        <w:t>large-hero__text-content</w:t>
+      </w:r>
+      <w:r>
+        <w:rPr>
+          <w:rFonts w:ascii="Menlo" w:hAnsi="Menlo" w:cs="Menlo"/>
+          <w:color w:val="CDD3DE"/>
+          <w:sz w:val="18"/>
+          <w:szCs w:val="18"/>
+        </w:rPr>
+        <w:t xml:space="preserve"> </w:t>
+      </w:r>
+      <w:r>
+        <w:rPr>
+          <w:rFonts w:ascii="Menlo" w:hAnsi="Menlo" w:cs="Menlo"/>
+          <w:color w:val="5FB3B3"/>
+          <w:sz w:val="18"/>
+          <w:szCs w:val="18"/>
+        </w:rPr>
+        <w:t>{</w:t>
+      </w:r>
+    </w:p>
+    <w:p>
+      <w:pPr>
+        <w:shd w:val="clear" w:color="auto" w:fill="1D2225"/>
+        <w:spacing w:line="270" w:lineRule="atLeast"/>
+        <w:rPr>
+          <w:rFonts w:ascii="Menlo" w:hAnsi="Menlo" w:cs="Menlo"/>
+          <w:color w:val="CDD3DE"/>
+          <w:sz w:val="18"/>
+          <w:szCs w:val="18"/>
+        </w:rPr>
+      </w:pPr>
+      <w:r>
+        <w:rPr>
+          <w:rFonts w:ascii="Menlo" w:hAnsi="Menlo" w:cs="Menlo"/>
+          <w:color w:val="CDD3DE"/>
+          <w:sz w:val="18"/>
+          <w:szCs w:val="18"/>
+        </w:rPr>
+        <w:t xml:space="preserve">  </w:t>
+      </w:r>
+      <w:r>
+        <w:rPr>
+          <w:rFonts w:ascii="Menlo" w:hAnsi="Menlo" w:cs="Menlo"/>
+          <w:color w:val="FAC863"/>
+          <w:sz w:val="18"/>
+          <w:szCs w:val="18"/>
+        </w:rPr>
+        <w:t>position</w:t>
+      </w:r>
+      <w:r>
+        <w:rPr>
+          <w:rFonts w:ascii="Menlo" w:hAnsi="Menlo" w:cs="Menlo"/>
+          <w:color w:val="5FB3B3"/>
+          <w:sz w:val="18"/>
+          <w:szCs w:val="18"/>
+        </w:rPr>
+        <w:t>:</w:t>
+      </w:r>
+      <w:r>
+        <w:rPr>
+          <w:rFonts w:ascii="Menlo" w:hAnsi="Menlo" w:cs="Menlo"/>
+          <w:color w:val="CDD3DE"/>
+          <w:sz w:val="18"/>
+          <w:szCs w:val="18"/>
+        </w:rPr>
+        <w:t xml:space="preserve"> </w:t>
+      </w:r>
+      <w:r>
+        <w:rPr>
+          <w:rFonts w:ascii="Menlo" w:hAnsi="Menlo" w:cs="Menlo"/>
+          <w:color w:val="F99157"/>
+          <w:sz w:val="18"/>
+          <w:szCs w:val="18"/>
+        </w:rPr>
+        <w:t>absolute</w:t>
+      </w:r>
+      <w:r>
+        <w:rPr>
+          <w:rFonts w:ascii="Menlo" w:hAnsi="Menlo" w:cs="Menlo"/>
+          <w:color w:val="5FB3B3"/>
+          <w:sz w:val="18"/>
+          <w:szCs w:val="18"/>
+        </w:rPr>
+        <w:t>;</w:t>
+      </w:r>
+    </w:p>
+    <w:p>
+      <w:pPr>
+        <w:shd w:val="clear" w:color="auto" w:fill="1D2225"/>
+        <w:spacing w:line="270" w:lineRule="atLeast"/>
+        <w:rPr>
+          <w:rFonts w:ascii="Menlo" w:hAnsi="Menlo" w:cs="Menlo"/>
+          <w:color w:val="CDD3DE"/>
+          <w:sz w:val="18"/>
+          <w:szCs w:val="18"/>
+        </w:rPr>
+      </w:pPr>
+      <w:r>
+        <w:rPr>
+          <w:rFonts w:ascii="Menlo" w:hAnsi="Menlo" w:cs="Menlo"/>
+          <w:color w:val="CDD3DE"/>
+          <w:sz w:val="18"/>
+          <w:szCs w:val="18"/>
+        </w:rPr>
+        <w:t xml:space="preserve">  </w:t>
+      </w:r>
+      <w:r>
+        <w:rPr>
+          <w:rFonts w:ascii="Menlo" w:hAnsi="Menlo" w:cs="Menlo"/>
+          <w:color w:val="FAC863"/>
+          <w:sz w:val="18"/>
+          <w:szCs w:val="18"/>
+        </w:rPr>
+        <w:t>top</w:t>
+      </w:r>
+      <w:r>
+        <w:rPr>
+          <w:rFonts w:ascii="Menlo" w:hAnsi="Menlo" w:cs="Menlo"/>
+          <w:color w:val="5FB3B3"/>
+          <w:sz w:val="18"/>
+          <w:szCs w:val="18"/>
+        </w:rPr>
+        <w:t>:</w:t>
+      </w:r>
+      <w:r>
+        <w:rPr>
+          <w:rFonts w:ascii="Menlo" w:hAnsi="Menlo" w:cs="Menlo"/>
+          <w:color w:val="CDD3DE"/>
+          <w:sz w:val="18"/>
+          <w:szCs w:val="18"/>
+        </w:rPr>
+        <w:t xml:space="preserve"> </w:t>
+      </w:r>
+      <w:r>
+        <w:rPr>
+          <w:rFonts w:ascii="Menlo" w:hAnsi="Menlo" w:cs="Menlo"/>
+          <w:color w:val="F99157"/>
+          <w:sz w:val="18"/>
+          <w:szCs w:val="18"/>
+        </w:rPr>
+        <w:t>0</w:t>
+      </w:r>
+      <w:r>
+        <w:rPr>
+          <w:rFonts w:ascii="Menlo" w:hAnsi="Menlo" w:cs="Menlo"/>
+          <w:color w:val="5FB3B3"/>
+          <w:sz w:val="18"/>
+          <w:szCs w:val="18"/>
+        </w:rPr>
+        <w:t>;</w:t>
+      </w:r>
+    </w:p>
+    <w:p>
+      <w:pPr>
+        <w:shd w:val="clear" w:color="auto" w:fill="1D2225"/>
+        <w:spacing w:line="270" w:lineRule="atLeast"/>
+        <w:rPr>
+          <w:rFonts w:ascii="Menlo" w:hAnsi="Menlo" w:cs="Menlo"/>
+          <w:color w:val="CDD3DE"/>
+          <w:sz w:val="18"/>
+          <w:szCs w:val="18"/>
+        </w:rPr>
+      </w:pPr>
+      <w:r>
+        <w:rPr>
+          <w:rFonts w:ascii="Menlo" w:hAnsi="Menlo" w:cs="Menlo"/>
+          <w:color w:val="CDD3DE"/>
+          <w:sz w:val="18"/>
+          <w:szCs w:val="18"/>
+        </w:rPr>
+        <w:t xml:space="preserve">  </w:t>
+      </w:r>
+      <w:r>
+        <w:rPr>
+          <w:rFonts w:ascii="Menlo" w:hAnsi="Menlo" w:cs="Menlo"/>
+          <w:color w:val="FAC863"/>
+          <w:sz w:val="18"/>
+          <w:szCs w:val="18"/>
+        </w:rPr>
+        <w:t>left</w:t>
+      </w:r>
+      <w:r>
+        <w:rPr>
+          <w:rFonts w:ascii="Menlo" w:hAnsi="Menlo" w:cs="Menlo"/>
+          <w:color w:val="5FB3B3"/>
+          <w:sz w:val="18"/>
+          <w:szCs w:val="18"/>
+        </w:rPr>
+        <w:t>:</w:t>
+      </w:r>
+      <w:r>
+        <w:rPr>
+          <w:rFonts w:ascii="Menlo" w:hAnsi="Menlo" w:cs="Menlo"/>
+          <w:color w:val="CDD3DE"/>
+          <w:sz w:val="18"/>
+          <w:szCs w:val="18"/>
+        </w:rPr>
+        <w:t xml:space="preserve"> </w:t>
+      </w:r>
+      <w:r>
+        <w:rPr>
+          <w:rFonts w:ascii="Menlo" w:hAnsi="Menlo" w:cs="Menlo"/>
+          <w:color w:val="F99157"/>
+          <w:sz w:val="18"/>
+          <w:szCs w:val="18"/>
+        </w:rPr>
+        <w:t>0</w:t>
+      </w:r>
+      <w:r>
+        <w:rPr>
+          <w:rFonts w:ascii="Menlo" w:hAnsi="Menlo" w:cs="Menlo"/>
+          <w:color w:val="5FB3B3"/>
+          <w:sz w:val="18"/>
+          <w:szCs w:val="18"/>
+        </w:rPr>
+        <w:t>;</w:t>
+      </w:r>
+    </w:p>
+    <w:p>
+      <w:pPr>
+        <w:shd w:val="clear" w:color="auto" w:fill="1D2225"/>
+        <w:spacing w:line="270" w:lineRule="atLeast"/>
+        <w:rPr>
+          <w:rFonts w:ascii="Menlo" w:hAnsi="Menlo" w:cs="Menlo"/>
+          <w:color w:val="CDD3DE"/>
+          <w:sz w:val="18"/>
+          <w:szCs w:val="18"/>
+        </w:rPr>
+      </w:pPr>
+      <w:r>
+        <w:rPr>
+          <w:rFonts w:ascii="Menlo" w:hAnsi="Menlo" w:cs="Menlo"/>
+          <w:color w:val="CDD3DE"/>
+          <w:sz w:val="18"/>
+          <w:szCs w:val="18"/>
+        </w:rPr>
+        <w:t xml:space="preserve">  </w:t>
+      </w:r>
+      <w:r>
+        <w:rPr>
+          <w:rFonts w:ascii="Menlo" w:hAnsi="Menlo" w:cs="Menlo"/>
+          <w:color w:val="FAC863"/>
+          <w:sz w:val="18"/>
+          <w:szCs w:val="18"/>
+        </w:rPr>
+        <w:t>width</w:t>
+      </w:r>
+      <w:r>
+        <w:rPr>
+          <w:rFonts w:ascii="Menlo" w:hAnsi="Menlo" w:cs="Menlo"/>
+          <w:color w:val="5FB3B3"/>
+          <w:sz w:val="18"/>
+          <w:szCs w:val="18"/>
+        </w:rPr>
+        <w:t>:</w:t>
+      </w:r>
+      <w:r>
+        <w:rPr>
+          <w:rFonts w:ascii="Menlo" w:hAnsi="Menlo" w:cs="Menlo"/>
+          <w:color w:val="CDD3DE"/>
+          <w:sz w:val="18"/>
+          <w:szCs w:val="18"/>
+        </w:rPr>
+        <w:t xml:space="preserve"> </w:t>
+      </w:r>
+      <w:r>
+        <w:rPr>
+          <w:rFonts w:ascii="Menlo" w:hAnsi="Menlo" w:cs="Menlo"/>
+          <w:color w:val="F99157"/>
+          <w:sz w:val="18"/>
+          <w:szCs w:val="18"/>
+        </w:rPr>
+        <w:t>100%</w:t>
+      </w:r>
+      <w:r>
+        <w:rPr>
+          <w:rFonts w:ascii="Menlo" w:hAnsi="Menlo" w:cs="Menlo"/>
+          <w:color w:val="5FB3B3"/>
+          <w:sz w:val="18"/>
+          <w:szCs w:val="18"/>
+        </w:rPr>
+        <w:t>;</w:t>
+      </w:r>
+    </w:p>
+    <w:p>
+      <w:pPr>
+        <w:shd w:val="clear" w:color="auto" w:fill="1D2225"/>
+        <w:spacing w:line="270" w:lineRule="atLeast"/>
+        <w:rPr>
+          <w:rFonts w:ascii="Menlo" w:hAnsi="Menlo" w:cs="Menlo"/>
+          <w:color w:val="CDD3DE"/>
+          <w:sz w:val="18"/>
+          <w:szCs w:val="18"/>
+        </w:rPr>
+      </w:pPr>
+      <w:r>
+        <w:rPr>
+          <w:rFonts w:ascii="Menlo" w:hAnsi="Menlo" w:cs="Menlo"/>
+          <w:color w:val="CDD3DE"/>
+          <w:sz w:val="18"/>
+          <w:szCs w:val="18"/>
+        </w:rPr>
+        <w:t xml:space="preserve">  </w:t>
+      </w:r>
+      <w:r>
+        <w:rPr>
+          <w:rFonts w:ascii="Menlo" w:hAnsi="Menlo" w:cs="Menlo"/>
+          <w:color w:val="FAC863"/>
+          <w:sz w:val="18"/>
+          <w:szCs w:val="18"/>
+        </w:rPr>
+        <w:t>text-align</w:t>
+      </w:r>
+      <w:r>
+        <w:rPr>
+          <w:rFonts w:ascii="Menlo" w:hAnsi="Menlo" w:cs="Menlo"/>
+          <w:color w:val="5FB3B3"/>
+          <w:sz w:val="18"/>
+          <w:szCs w:val="18"/>
+        </w:rPr>
+        <w:t>:</w:t>
+      </w:r>
+      <w:r>
+        <w:rPr>
+          <w:rFonts w:ascii="Menlo" w:hAnsi="Menlo" w:cs="Menlo"/>
+          <w:color w:val="CDD3DE"/>
+          <w:sz w:val="18"/>
+          <w:szCs w:val="18"/>
+        </w:rPr>
+        <w:t xml:space="preserve"> </w:t>
+      </w:r>
+      <w:r>
+        <w:rPr>
+          <w:rFonts w:ascii="Menlo" w:hAnsi="Menlo" w:cs="Menlo"/>
+          <w:color w:val="F99157"/>
+          <w:sz w:val="18"/>
+          <w:szCs w:val="18"/>
+        </w:rPr>
+        <w:t>center</w:t>
+      </w:r>
+      <w:r>
+        <w:rPr>
+          <w:rFonts w:ascii="Menlo" w:hAnsi="Menlo" w:cs="Menlo"/>
+          <w:color w:val="5FB3B3"/>
+          <w:sz w:val="18"/>
+          <w:szCs w:val="18"/>
+        </w:rPr>
+        <w:t>;</w:t>
+      </w:r>
+    </w:p>
+    <w:p>
+      <w:pPr>
+        <w:shd w:val="clear" w:color="auto" w:fill="1D2225"/>
+        <w:spacing w:line="270" w:lineRule="atLeast"/>
+        <w:rPr>
+          <w:rFonts w:ascii="Menlo" w:hAnsi="Menlo" w:cs="Menlo"/>
+          <w:color w:val="CDD3DE"/>
+          <w:sz w:val="18"/>
+          <w:szCs w:val="18"/>
+        </w:rPr>
+      </w:pPr>
+      <w:r>
+        <w:rPr>
+          <w:rFonts w:ascii="Menlo" w:hAnsi="Menlo" w:cs="Menlo"/>
+          <w:color w:val="5FB3B3"/>
+          <w:sz w:val="18"/>
+          <w:szCs w:val="18"/>
+        </w:rPr>
+        <w:t>}</w:t>
+      </w:r>
+    </w:p>
+    <w:p>
+      <w:pPr>
+        <w:rPr>
+          <w:lang w:val="en-US"/>
+        </w:rPr>
+      </w:pPr>
+    </w:p>
+    <w:p>
+      <w:pPr>
+        <w:rPr>
+          <w:lang w:val="en-US"/>
+        </w:rPr>
+      </w:pPr>
+      <w:r>
+        <w:rPr>
+          <w:lang w:val="en-US"/>
+        </w:rPr>
+        <w:t xml:space="preserve">Absolute position and top 0 left 0 will place the text in the left upper corner of the image and then width 100% and text-align center will center </w:t>
+      </w:r>
+      <w:r>
+        <w:rPr>
+          <w:b/>
+          <w:bCs/>
+          <w:lang w:val="en-US"/>
+        </w:rPr>
+        <w:t>horizontally</w:t>
+      </w:r>
+    </w:p>
+    <w:p>
+      <w:pPr>
+        <w:rPr>
+          <w:lang w:val="en-US"/>
+        </w:rPr>
+      </w:pPr>
+    </w:p>
+    <w:p>
+      <w:pPr>
+        <w:rPr>
+          <w:lang w:val="en-US"/>
+        </w:rPr>
+      </w:pPr>
+      <w:r>
+        <w:rPr>
+          <w:lang w:val="en-US"/>
+        </w:rPr>
+        <w:t>To center vertically:</w:t>
+      </w:r>
+    </w:p>
+    <w:p>
+      <w:pPr>
+        <w:shd w:val="clear" w:color="auto" w:fill="1D2225"/>
+        <w:spacing w:line="270" w:lineRule="atLeast"/>
+        <w:rPr>
+          <w:rFonts w:ascii="Menlo" w:hAnsi="Menlo" w:cs="Menlo"/>
+          <w:color w:val="CDD3DE"/>
+          <w:sz w:val="18"/>
+          <w:szCs w:val="18"/>
+        </w:rPr>
+      </w:pPr>
+      <w:r>
+        <w:rPr>
+          <w:rFonts w:ascii="Menlo" w:hAnsi="Menlo" w:cs="Menlo"/>
+          <w:color w:val="FAC863"/>
+          <w:sz w:val="18"/>
+          <w:szCs w:val="18"/>
+        </w:rPr>
+        <w:t>top</w:t>
+      </w:r>
+      <w:r>
+        <w:rPr>
+          <w:rFonts w:ascii="Menlo" w:hAnsi="Menlo" w:cs="Menlo"/>
+          <w:color w:val="5FB3B3"/>
+          <w:sz w:val="18"/>
+          <w:szCs w:val="18"/>
+        </w:rPr>
+        <w:t>:</w:t>
+      </w:r>
+      <w:r>
+        <w:rPr>
+          <w:rFonts w:ascii="Menlo" w:hAnsi="Menlo" w:cs="Menlo"/>
+          <w:color w:val="CDD3DE"/>
+          <w:sz w:val="18"/>
+          <w:szCs w:val="18"/>
+        </w:rPr>
+        <w:t xml:space="preserve"> </w:t>
+      </w:r>
+      <w:r>
+        <w:rPr>
+          <w:rFonts w:ascii="Menlo" w:hAnsi="Menlo" w:cs="Menlo"/>
+          <w:color w:val="F99157"/>
+          <w:sz w:val="18"/>
+          <w:szCs w:val="18"/>
+        </w:rPr>
+        <w:t>50%</w:t>
+      </w:r>
+      <w:r>
+        <w:rPr>
+          <w:rFonts w:ascii="Menlo" w:hAnsi="Menlo" w:cs="Menlo"/>
+          <w:color w:val="5FB3B3"/>
+          <w:sz w:val="18"/>
+          <w:szCs w:val="18"/>
+        </w:rPr>
+        <w:t>;</w:t>
+      </w:r>
+    </w:p>
+    <w:p>
+      <w:pPr>
+        <w:shd w:val="clear" w:color="auto" w:fill="1D2225"/>
+        <w:spacing w:line="270" w:lineRule="atLeast"/>
+        <w:rPr>
+          <w:rFonts w:ascii="Menlo" w:hAnsi="Menlo" w:cs="Menlo"/>
+          <w:color w:val="CDD3DE"/>
+          <w:sz w:val="18"/>
+          <w:szCs w:val="18"/>
+        </w:rPr>
+      </w:pPr>
+      <w:r>
+        <w:rPr>
+          <w:rFonts w:ascii="Menlo" w:hAnsi="Menlo" w:cs="Menlo"/>
+          <w:color w:val="FAC863"/>
+          <w:sz w:val="18"/>
+          <w:szCs w:val="18"/>
+        </w:rPr>
+        <w:t>transform</w:t>
+      </w:r>
+      <w:r>
+        <w:rPr>
+          <w:rFonts w:ascii="Menlo" w:hAnsi="Menlo" w:cs="Menlo"/>
+          <w:color w:val="5FB3B3"/>
+          <w:sz w:val="18"/>
+          <w:szCs w:val="18"/>
+        </w:rPr>
+        <w:t>:</w:t>
+      </w:r>
+      <w:r>
+        <w:rPr>
+          <w:rFonts w:ascii="Menlo" w:hAnsi="Menlo" w:cs="Menlo"/>
+          <w:color w:val="CDD3DE"/>
+          <w:sz w:val="18"/>
+          <w:szCs w:val="18"/>
+        </w:rPr>
+        <w:t xml:space="preserve"> </w:t>
+      </w:r>
+      <w:r>
+        <w:rPr>
+          <w:rFonts w:ascii="Menlo" w:hAnsi="Menlo" w:cs="Menlo"/>
+          <w:color w:val="6699CC"/>
+          <w:sz w:val="18"/>
+          <w:szCs w:val="18"/>
+        </w:rPr>
+        <w:t>translateY</w:t>
+      </w:r>
+      <w:r>
+        <w:rPr>
+          <w:rFonts w:ascii="Menlo" w:hAnsi="Menlo" w:cs="Menlo"/>
+          <w:color w:val="5FB3B3"/>
+          <w:sz w:val="18"/>
+          <w:szCs w:val="18"/>
+        </w:rPr>
+        <w:t>(</w:t>
+      </w:r>
+      <w:r>
+        <w:rPr>
+          <w:rFonts w:ascii="Menlo" w:hAnsi="Menlo" w:cs="Menlo"/>
+          <w:color w:val="F99157"/>
+          <w:sz w:val="18"/>
+          <w:szCs w:val="18"/>
+        </w:rPr>
+        <w:t>-50%</w:t>
+      </w:r>
+      <w:r>
+        <w:rPr>
+          <w:rFonts w:ascii="Menlo" w:hAnsi="Menlo" w:cs="Menlo"/>
+          <w:color w:val="5FB3B3"/>
+          <w:sz w:val="18"/>
+          <w:szCs w:val="18"/>
+        </w:rPr>
+        <w:t>);</w:t>
+      </w:r>
+    </w:p>
+    <w:p>
+      <w:pPr>
+        <w:rPr>
+          <w:lang w:val="en-US"/>
+        </w:rPr>
+      </w:pPr>
+      <w:r>
+        <w:rPr>
+          <w:lang w:val="en-US"/>
+        </w:rPr>
+        <w:t>change top from 0 to 50% and transform: translate (-50%) – means to upper</w:t>
+      </w:r>
+      <w:r>
+        <w:rPr>
+          <w:lang w:val="en-US"/>
+        </w:rPr>
+        <w:t>. translate will position an element vertically relative to itself</w:t>
       </w:r>
     </w:p>
     <w:p>
@@ -8409,7 +9817,7 @@
   <w:style w:type="paragraph" w:default="1" w:styleId="Normal">
     <w:name w:val="Normal"/>
     <w:qFormat/>
-    <w:rsid w:val="00AC6668"/>
+    <w:rsid w:val="0021721C"/>
     <w:rPr>
       <w:rFonts w:ascii="Times New Roman" w:eastAsia="Times New Roman" w:hAnsi="Times New Roman" w:cs="Times New Roman"/>
     </w:rPr>

</xml_diff>

<commit_message>
end of what is bem lecture
</commit_message>
<xml_diff>
--- a/Git-a-Web-Developer-Job.docx
+++ b/Git-a-Web-Developer-Job.docx
@@ -8588,6 +8588,3187 @@
         </w:rPr>
         <w:t>. translate will position an element vertically relative to itself</w:t>
       </w:r>
+    </w:p>
+    <w:p>
+      <w:pPr>
+        <w:rPr>
+          <w:lang w:val="en-US"/>
+        </w:rPr>
+      </w:pPr>
+    </w:p>
+    <w:p>
+      <w:pPr>
+        <w:rPr>
+          <w:lang w:val="en-US"/>
+        </w:rPr>
+      </w:pPr>
+    </w:p>
+    <w:p>
+      <w:pPr>
+        <w:rPr>
+          <w:b/>
+          <w:bCs/>
+          <w:i/>
+          <w:iCs/>
+          <w:lang w:val="en-US"/>
+        </w:rPr>
+      </w:pPr>
+      <w:r>
+        <w:rPr>
+          <w:b/>
+          <w:bCs/>
+          <w:i/>
+          <w:iCs/>
+          <w:lang w:val="en-US"/>
+        </w:rPr>
+        <w:t>Identify patterns in design</w:t>
+      </w:r>
+    </w:p>
+    <w:p>
+      <w:pPr>
+        <w:rPr>
+          <w:b/>
+          <w:bCs/>
+          <w:i/>
+          <w:iCs/>
+          <w:lang w:val="en-US"/>
+        </w:rPr>
+      </w:pPr>
+    </w:p>
+    <w:p>
+      <w:pPr>
+        <w:rPr>
+          <w:lang w:val="en-US"/>
+        </w:rPr>
+      </w:pPr>
+      <w:r>
+        <w:rPr>
+          <w:lang w:val="en-US"/>
+        </w:rPr>
+        <w:t>We want to target h1 element in large-hero div.</w:t>
+      </w:r>
+    </w:p>
+    <w:p>
+      <w:pPr>
+        <w:rPr>
+          <w:lang w:val="en-US"/>
+        </w:rPr>
+      </w:pPr>
+      <w:r>
+        <w:rPr>
+          <w:lang w:val="en-US"/>
+        </w:rPr>
+        <w:t>One way to do it</w:t>
+      </w:r>
+      <w:proofErr w:type="gramStart"/>
+      <w:r>
+        <w:rPr>
+          <w:lang w:val="en-US"/>
+        </w:rPr>
+        <w:t>,</w:t>
+      </w:r>
+      <w:r>
+        <w:rPr>
+          <w:lang w:val="en-US"/>
+        </w:rPr>
+        <w:t xml:space="preserve"> .large</w:t>
+      </w:r>
+      <w:proofErr w:type="gramEnd"/>
+      <w:r>
+        <w:rPr>
+          <w:lang w:val="en-US"/>
+        </w:rPr>
+        <w:t>-hero h1 {…} but it is not recommended</w:t>
+      </w:r>
+    </w:p>
+    <w:p>
+      <w:pPr>
+        <w:rPr>
+          <w:lang w:val="en-US"/>
+        </w:rPr>
+      </w:pPr>
+      <w:r>
+        <w:rPr>
+          <w:lang w:val="en-US"/>
+        </w:rPr>
+        <w:t>We will do it by using BEM principles</w:t>
+      </w:r>
+    </w:p>
+    <w:p>
+      <w:pPr>
+        <w:rPr>
+          <w:lang w:val="en-US"/>
+        </w:rPr>
+      </w:pPr>
+      <w:r>
+        <w:rPr>
+          <w:lang w:val="en-US"/>
+        </w:rPr>
+        <w:t xml:space="preserve">BEM -&gt; </w:t>
+      </w:r>
+      <w:r>
+        <w:rPr>
+          <w:b/>
+          <w:bCs/>
+          <w:lang w:val="en-US"/>
+        </w:rPr>
+        <w:t>Block</w:t>
+      </w:r>
+      <w:r>
+        <w:rPr>
+          <w:lang w:val="en-US"/>
+        </w:rPr>
+        <w:t xml:space="preserve"> (independent </w:t>
+      </w:r>
+      <w:proofErr w:type="spellStart"/>
+      <w:r>
+        <w:rPr>
+          <w:lang w:val="en-US"/>
+        </w:rPr>
+        <w:t>resusable</w:t>
+      </w:r>
+      <w:proofErr w:type="spellEnd"/>
+      <w:r>
+        <w:rPr>
+          <w:lang w:val="en-US"/>
+        </w:rPr>
+        <w:t xml:space="preserve"> part). </w:t>
+      </w:r>
+      <w:r>
+        <w:rPr>
+          <w:b/>
+          <w:bCs/>
+          <w:lang w:val="en-US"/>
+        </w:rPr>
+        <w:t>Element</w:t>
+      </w:r>
+      <w:r>
+        <w:rPr>
+          <w:lang w:val="en-US"/>
+        </w:rPr>
+        <w:t xml:space="preserve"> (belongs to a block). </w:t>
+      </w:r>
+      <w:r>
+        <w:rPr>
+          <w:b/>
+          <w:bCs/>
+          <w:lang w:val="en-US"/>
+        </w:rPr>
+        <w:t>Modifier</w:t>
+      </w:r>
+      <w:r>
+        <w:rPr>
+          <w:lang w:val="en-US"/>
+        </w:rPr>
+        <w:t xml:space="preserve"> (change to default state of object).</w:t>
+      </w:r>
+    </w:p>
+    <w:p>
+      <w:pPr>
+        <w:rPr>
+          <w:lang w:val="en-US"/>
+        </w:rPr>
+      </w:pPr>
+      <w:r>
+        <w:rPr>
+          <w:lang w:val="en-US"/>
+        </w:rPr>
+        <w:t xml:space="preserve">If you want to target an element belongs to block for example </w:t>
+      </w:r>
+      <w:r>
+        <w:rPr>
+          <w:b/>
+          <w:bCs/>
+          <w:lang w:val="en-US"/>
+        </w:rPr>
+        <w:t>large-</w:t>
+      </w:r>
+      <w:r>
+        <w:rPr>
+          <w:b/>
+          <w:bCs/>
+          <w:lang w:val="en-US"/>
+        </w:rPr>
+        <w:t>hero</w:t>
+      </w:r>
+      <w:r>
+        <w:rPr>
+          <w:lang w:val="en-US"/>
+        </w:rPr>
+        <w:t xml:space="preserve">, it is </w:t>
+      </w:r>
+      <w:r>
+        <w:rPr>
+          <w:b/>
+          <w:bCs/>
+          <w:lang w:val="en-US"/>
+        </w:rPr>
+        <w:t>large-</w:t>
+      </w:r>
+      <w:proofErr w:type="spellStart"/>
+      <w:r>
+        <w:rPr>
+          <w:b/>
+          <w:bCs/>
+          <w:lang w:val="en-US"/>
+        </w:rPr>
+        <w:t>hero__title</w:t>
+      </w:r>
+      <w:proofErr w:type="spellEnd"/>
+    </w:p>
+    <w:p>
+      <w:pPr>
+        <w:rPr>
+          <w:lang w:val="en-US"/>
+        </w:rPr>
+      </w:pPr>
+      <w:r>
+        <w:rPr>
+          <w:lang w:val="en-US"/>
+        </w:rPr>
+        <w:t xml:space="preserve">For example, there is </w:t>
+      </w:r>
+      <w:r>
+        <w:rPr>
+          <w:lang w:val="en-US"/>
+        </w:rPr>
+        <w:t xml:space="preserve">a </w:t>
+      </w:r>
+      <w:r>
+        <w:rPr>
+          <w:lang w:val="en-US"/>
+        </w:rPr>
+        <w:t xml:space="preserve">button. If u want to modify its color you can create </w:t>
+      </w:r>
+      <w:proofErr w:type="spellStart"/>
+      <w:r>
+        <w:rPr>
+          <w:lang w:val="en-US"/>
+        </w:rPr>
+        <w:t>btn</w:t>
+      </w:r>
+      <w:proofErr w:type="spellEnd"/>
+      <w:r>
+        <w:rPr>
+          <w:lang w:val="en-US"/>
+        </w:rPr>
+        <w:t xml:space="preserve">—orange. Or size, </w:t>
+      </w:r>
+      <w:proofErr w:type="spellStart"/>
+      <w:r>
+        <w:rPr>
+          <w:lang w:val="en-US"/>
+        </w:rPr>
+        <w:t>btn</w:t>
+      </w:r>
+      <w:proofErr w:type="spellEnd"/>
+      <w:r>
+        <w:rPr>
+          <w:lang w:val="en-US"/>
+        </w:rPr>
+        <w:t>—large.</w:t>
+      </w:r>
+    </w:p>
+    <w:p>
+      <w:pPr>
+        <w:rPr>
+          <w:b/>
+          <w:bCs/>
+          <w:lang w:val="en-US"/>
+        </w:rPr>
+      </w:pPr>
+    </w:p>
+    <w:p>
+      <w:pPr>
+        <w:rPr>
+          <w:b/>
+          <w:bCs/>
+          <w:lang w:val="en-US"/>
+        </w:rPr>
+      </w:pPr>
+      <w:r>
+        <w:rPr>
+          <w:b/>
+          <w:bCs/>
+          <w:lang w:val="en-US"/>
+        </w:rPr>
+        <w:t>BEM advantages</w:t>
+      </w:r>
+    </w:p>
+    <w:p>
+      <w:pPr>
+        <w:rPr>
+          <w:lang w:val="en-US"/>
+        </w:rPr>
+      </w:pPr>
+      <w:proofErr w:type="spellStart"/>
+      <w:r>
+        <w:rPr>
+          <w:lang w:val="en-US"/>
+        </w:rPr>
+        <w:t>Css</w:t>
+      </w:r>
+      <w:proofErr w:type="spellEnd"/>
+      <w:r>
+        <w:rPr>
+          <w:lang w:val="en-US"/>
+        </w:rPr>
+        <w:t xml:space="preserve"> selectors should target elements directly with classes</w:t>
+      </w:r>
+    </w:p>
+    <w:p>
+      <w:pPr>
+        <w:rPr>
+          <w:lang w:val="en-US"/>
+        </w:rPr>
+      </w:pPr>
+      <w:r>
+        <w:rPr>
+          <w:lang w:val="en-US"/>
+        </w:rPr>
+        <w:t>Move blocks around and reuse them</w:t>
+      </w:r>
+    </w:p>
+    <w:p>
+      <w:pPr>
+        <w:rPr>
+          <w:lang w:val="en-US"/>
+        </w:rPr>
+      </w:pPr>
+      <w:r>
+        <w:rPr>
+          <w:lang w:val="en-US"/>
+        </w:rPr>
+        <w:t>Blocks can be nested inside other blocks</w:t>
+      </w:r>
+    </w:p>
+    <w:p>
+      <w:pPr>
+        <w:rPr>
+          <w:lang w:val="en-US"/>
+        </w:rPr>
+      </w:pPr>
+      <w:r>
+        <w:rPr>
+          <w:lang w:val="en-US"/>
+        </w:rPr>
+        <w:t xml:space="preserve">Single responsibility </w:t>
+      </w:r>
+    </w:p>
+    <w:p>
+      <w:pPr>
+        <w:rPr>
+          <w:lang w:val="en-US"/>
+        </w:rPr>
+      </w:pPr>
+      <w:r>
+        <w:rPr>
+          <w:lang w:val="en-US"/>
+        </w:rPr>
+        <w:t>There is no reason to code a pattern more than once</w:t>
+      </w:r>
+    </w:p>
+    <w:p>
+      <w:pPr>
+        <w:rPr>
+          <w:lang w:val="en-US"/>
+        </w:rPr>
+      </w:pPr>
+      <w:r>
+        <w:rPr>
+          <w:lang w:val="en-US"/>
+        </w:rPr>
+        <w:t>Makes the relationship between HTML and CSS clear.</w:t>
+      </w:r>
+    </w:p>
+    <w:p>
+      <w:pPr>
+        <w:rPr>
+          <w:lang w:val="en-US"/>
+        </w:rPr>
+      </w:pPr>
+    </w:p>
+    <w:p>
+      <w:pPr>
+        <w:rPr>
+          <w:lang w:val="en-US"/>
+        </w:rPr>
+      </w:pPr>
+      <w:proofErr w:type="gramStart"/>
+      <w:r>
+        <w:rPr>
+          <w:lang w:val="en-US"/>
+        </w:rPr>
+        <w:t>So</w:t>
+      </w:r>
+      <w:proofErr w:type="gramEnd"/>
+      <w:r>
+        <w:rPr>
+          <w:lang w:val="en-US"/>
+        </w:rPr>
+        <w:t xml:space="preserve"> we want to change styling of large-hero block’s h1 and h2 elements. First give them appropriate class names:</w:t>
+      </w:r>
+    </w:p>
+    <w:p>
+      <w:pPr>
+        <w:shd w:val="clear" w:color="auto" w:fill="1D2225"/>
+        <w:spacing w:line="270" w:lineRule="atLeast"/>
+        <w:rPr>
+          <w:rFonts w:ascii="Menlo" w:hAnsi="Menlo" w:cs="Menlo"/>
+          <w:color w:val="CDD3DE"/>
+          <w:sz w:val="18"/>
+          <w:szCs w:val="18"/>
+        </w:rPr>
+      </w:pPr>
+      <w:r>
+        <w:rPr>
+          <w:rFonts w:ascii="Menlo" w:hAnsi="Menlo" w:cs="Menlo"/>
+          <w:color w:val="5FB3B3"/>
+          <w:sz w:val="18"/>
+          <w:szCs w:val="18"/>
+        </w:rPr>
+        <w:t>&lt;</w:t>
+      </w:r>
+      <w:r>
+        <w:rPr>
+          <w:rFonts w:ascii="Menlo" w:hAnsi="Menlo" w:cs="Menlo"/>
+          <w:color w:val="EB606B"/>
+          <w:sz w:val="18"/>
+          <w:szCs w:val="18"/>
+        </w:rPr>
+        <w:t>div</w:t>
+      </w:r>
+      <w:r>
+        <w:rPr>
+          <w:rFonts w:ascii="Menlo" w:hAnsi="Menlo" w:cs="Menlo"/>
+          <w:color w:val="5FB3B3"/>
+          <w:sz w:val="18"/>
+          <w:szCs w:val="18"/>
+        </w:rPr>
+        <w:t xml:space="preserve"> </w:t>
+      </w:r>
+      <w:r>
+        <w:rPr>
+          <w:rFonts w:ascii="Menlo" w:hAnsi="Menlo" w:cs="Menlo"/>
+          <w:color w:val="BB80B3"/>
+          <w:sz w:val="18"/>
+          <w:szCs w:val="18"/>
+        </w:rPr>
+        <w:t>class</w:t>
+      </w:r>
+      <w:r>
+        <w:rPr>
+          <w:rFonts w:ascii="Menlo" w:hAnsi="Menlo" w:cs="Menlo"/>
+          <w:color w:val="5FB3B3"/>
+          <w:sz w:val="18"/>
+          <w:szCs w:val="18"/>
+        </w:rPr>
+        <w:t>="</w:t>
+      </w:r>
+      <w:r>
+        <w:rPr>
+          <w:rFonts w:ascii="Menlo" w:hAnsi="Menlo" w:cs="Menlo"/>
+          <w:color w:val="99C794"/>
+          <w:sz w:val="18"/>
+          <w:szCs w:val="18"/>
+        </w:rPr>
+        <w:t>large-hero__text-content</w:t>
+      </w:r>
+      <w:r>
+        <w:rPr>
+          <w:rFonts w:ascii="Menlo" w:hAnsi="Menlo" w:cs="Menlo"/>
+          <w:color w:val="5FB3B3"/>
+          <w:sz w:val="18"/>
+          <w:szCs w:val="18"/>
+        </w:rPr>
+        <w:t>"&gt;</w:t>
+      </w:r>
+    </w:p>
+    <w:p>
+      <w:pPr>
+        <w:shd w:val="clear" w:color="auto" w:fill="1D2225"/>
+        <w:spacing w:line="270" w:lineRule="atLeast"/>
+        <w:rPr>
+          <w:rFonts w:ascii="Menlo" w:hAnsi="Menlo" w:cs="Menlo"/>
+          <w:color w:val="CDD3DE"/>
+          <w:sz w:val="18"/>
+          <w:szCs w:val="18"/>
+        </w:rPr>
+      </w:pPr>
+      <w:r>
+        <w:rPr>
+          <w:rFonts w:ascii="Menlo" w:hAnsi="Menlo" w:cs="Menlo"/>
+          <w:color w:val="5FB3B3"/>
+          <w:sz w:val="18"/>
+          <w:szCs w:val="18"/>
+        </w:rPr>
+        <w:t>&lt;</w:t>
+      </w:r>
+      <w:r>
+        <w:rPr>
+          <w:rFonts w:ascii="Menlo" w:hAnsi="Menlo" w:cs="Menlo"/>
+          <w:color w:val="EB606B"/>
+          <w:sz w:val="18"/>
+          <w:szCs w:val="18"/>
+        </w:rPr>
+        <w:t>h1</w:t>
+      </w:r>
+      <w:r>
+        <w:rPr>
+          <w:rFonts w:ascii="Menlo" w:hAnsi="Menlo" w:cs="Menlo"/>
+          <w:color w:val="5FB3B3"/>
+          <w:sz w:val="18"/>
+          <w:szCs w:val="18"/>
+        </w:rPr>
+        <w:t xml:space="preserve"> </w:t>
+      </w:r>
+      <w:r>
+        <w:rPr>
+          <w:rFonts w:ascii="Menlo" w:hAnsi="Menlo" w:cs="Menlo"/>
+          <w:color w:val="BB80B3"/>
+          <w:sz w:val="18"/>
+          <w:szCs w:val="18"/>
+        </w:rPr>
+        <w:t>class</w:t>
+      </w:r>
+      <w:r>
+        <w:rPr>
+          <w:rFonts w:ascii="Menlo" w:hAnsi="Menlo" w:cs="Menlo"/>
+          <w:color w:val="5FB3B3"/>
+          <w:sz w:val="18"/>
+          <w:szCs w:val="18"/>
+        </w:rPr>
+        <w:t>="</w:t>
+      </w:r>
+      <w:r>
+        <w:rPr>
+          <w:rFonts w:ascii="Menlo" w:hAnsi="Menlo" w:cs="Menlo"/>
+          <w:color w:val="99C794"/>
+          <w:sz w:val="18"/>
+          <w:szCs w:val="18"/>
+        </w:rPr>
+        <w:t>large-hero__title</w:t>
+      </w:r>
+      <w:r>
+        <w:rPr>
+          <w:rFonts w:ascii="Menlo" w:hAnsi="Menlo" w:cs="Menlo"/>
+          <w:color w:val="5FB3B3"/>
+          <w:sz w:val="18"/>
+          <w:szCs w:val="18"/>
+        </w:rPr>
+        <w:t>"&gt;</w:t>
+      </w:r>
+      <w:r>
+        <w:rPr>
+          <w:rFonts w:ascii="Menlo" w:hAnsi="Menlo" w:cs="Menlo"/>
+          <w:color w:val="CDD3DE"/>
+          <w:sz w:val="18"/>
+          <w:szCs w:val="18"/>
+        </w:rPr>
+        <w:t>Your clarity.</w:t>
+      </w:r>
+      <w:r>
+        <w:rPr>
+          <w:rFonts w:ascii="Menlo" w:hAnsi="Menlo" w:cs="Menlo"/>
+          <w:color w:val="5FB3B3"/>
+          <w:sz w:val="18"/>
+          <w:szCs w:val="18"/>
+        </w:rPr>
+        <w:t>&lt;/</w:t>
+      </w:r>
+      <w:r>
+        <w:rPr>
+          <w:rFonts w:ascii="Menlo" w:hAnsi="Menlo" w:cs="Menlo"/>
+          <w:color w:val="EB606B"/>
+          <w:sz w:val="18"/>
+          <w:szCs w:val="18"/>
+        </w:rPr>
+        <w:t>h1</w:t>
+      </w:r>
+      <w:r>
+        <w:rPr>
+          <w:rFonts w:ascii="Menlo" w:hAnsi="Menlo" w:cs="Menlo"/>
+          <w:color w:val="5FB3B3"/>
+          <w:sz w:val="18"/>
+          <w:szCs w:val="18"/>
+        </w:rPr>
+        <w:t>&gt;</w:t>
+      </w:r>
+    </w:p>
+    <w:p>
+      <w:pPr>
+        <w:shd w:val="clear" w:color="auto" w:fill="1D2225"/>
+        <w:spacing w:line="270" w:lineRule="atLeast"/>
+        <w:rPr>
+          <w:rFonts w:ascii="Menlo" w:hAnsi="Menlo" w:cs="Menlo"/>
+          <w:color w:val="CDD3DE"/>
+          <w:sz w:val="18"/>
+          <w:szCs w:val="18"/>
+        </w:rPr>
+      </w:pPr>
+      <w:r>
+        <w:rPr>
+          <w:rFonts w:ascii="Menlo" w:hAnsi="Menlo" w:cs="Menlo"/>
+          <w:color w:val="EB606B"/>
+          <w:sz w:val="18"/>
+          <w:szCs w:val="18"/>
+          <w:lang w:val="en-US"/>
+        </w:rPr>
+        <w:t>&lt;</w:t>
+      </w:r>
+      <w:r>
+        <w:rPr>
+          <w:rFonts w:ascii="Menlo" w:hAnsi="Menlo" w:cs="Menlo"/>
+          <w:color w:val="EB606B"/>
+          <w:sz w:val="18"/>
+          <w:szCs w:val="18"/>
+        </w:rPr>
+        <w:t>h2</w:t>
+      </w:r>
+      <w:r>
+        <w:rPr>
+          <w:rFonts w:ascii="Menlo" w:hAnsi="Menlo" w:cs="Menlo"/>
+          <w:color w:val="5FB3B3"/>
+          <w:sz w:val="18"/>
+          <w:szCs w:val="18"/>
+        </w:rPr>
+        <w:t xml:space="preserve"> </w:t>
+      </w:r>
+      <w:r>
+        <w:rPr>
+          <w:rFonts w:ascii="Menlo" w:hAnsi="Menlo" w:cs="Menlo"/>
+          <w:color w:val="BB80B3"/>
+          <w:sz w:val="18"/>
+          <w:szCs w:val="18"/>
+        </w:rPr>
+        <w:t>class</w:t>
+      </w:r>
+      <w:r>
+        <w:rPr>
+          <w:rFonts w:ascii="Menlo" w:hAnsi="Menlo" w:cs="Menlo"/>
+          <w:color w:val="5FB3B3"/>
+          <w:sz w:val="18"/>
+          <w:szCs w:val="18"/>
+        </w:rPr>
+        <w:t>="</w:t>
+      </w:r>
+      <w:r>
+        <w:rPr>
+          <w:rFonts w:ascii="Menlo" w:hAnsi="Menlo" w:cs="Menlo"/>
+          <w:color w:val="99C794"/>
+          <w:sz w:val="18"/>
+          <w:szCs w:val="18"/>
+        </w:rPr>
+        <w:t>large-hero__subtitle</w:t>
+      </w:r>
+      <w:r>
+        <w:rPr>
+          <w:rFonts w:ascii="Menlo" w:hAnsi="Menlo" w:cs="Menlo"/>
+          <w:color w:val="5FB3B3"/>
+          <w:sz w:val="18"/>
+          <w:szCs w:val="18"/>
+        </w:rPr>
+        <w:t>"&gt;</w:t>
+      </w:r>
+      <w:r>
+        <w:rPr>
+          <w:rFonts w:ascii="Menlo" w:hAnsi="Menlo" w:cs="Menlo"/>
+          <w:color w:val="CDD3DE"/>
+          <w:sz w:val="18"/>
+          <w:szCs w:val="18"/>
+        </w:rPr>
+        <w:t xml:space="preserve">One trip </w:t>
+      </w:r>
+      <w:proofErr w:type="gramStart"/>
+      <w:r>
+        <w:rPr>
+          <w:rFonts w:ascii="Menlo" w:hAnsi="Menlo" w:cs="Menlo"/>
+          <w:color w:val="CDD3DE"/>
+          <w:sz w:val="18"/>
+          <w:szCs w:val="18"/>
+        </w:rPr>
+        <w:t>away.</w:t>
+      </w:r>
+      <w:r>
+        <w:rPr>
+          <w:rFonts w:ascii="Menlo" w:hAnsi="Menlo" w:cs="Menlo"/>
+          <w:color w:val="5FB3B3"/>
+          <w:sz w:val="18"/>
+          <w:szCs w:val="18"/>
+        </w:rPr>
+        <w:t>&lt;</w:t>
+      </w:r>
+      <w:proofErr w:type="gramEnd"/>
+      <w:r>
+        <w:rPr>
+          <w:rFonts w:ascii="Menlo" w:hAnsi="Menlo" w:cs="Menlo"/>
+          <w:color w:val="5FB3B3"/>
+          <w:sz w:val="18"/>
+          <w:szCs w:val="18"/>
+        </w:rPr>
+        <w:t>/</w:t>
+      </w:r>
+      <w:r>
+        <w:rPr>
+          <w:rFonts w:ascii="Menlo" w:hAnsi="Menlo" w:cs="Menlo"/>
+          <w:color w:val="EB606B"/>
+          <w:sz w:val="18"/>
+          <w:szCs w:val="18"/>
+        </w:rPr>
+        <w:t>h2</w:t>
+      </w:r>
+      <w:r>
+        <w:rPr>
+          <w:rFonts w:ascii="Menlo" w:hAnsi="Menlo" w:cs="Menlo"/>
+          <w:color w:val="5FB3B3"/>
+          <w:sz w:val="18"/>
+          <w:szCs w:val="18"/>
+        </w:rPr>
+        <w:t>&gt;</w:t>
+      </w:r>
+    </w:p>
+    <w:p>
+      <w:pPr>
+        <w:rPr>
+          <w:lang w:val="en-US"/>
+        </w:rPr>
+      </w:pPr>
+      <w:r>
+        <w:rPr>
+          <w:lang w:val="en-US"/>
+        </w:rPr>
+        <w:lastRenderedPageBreak/>
+        <w:t xml:space="preserve">Then design </w:t>
+      </w:r>
+      <w:proofErr w:type="spellStart"/>
+      <w:r>
+        <w:rPr>
+          <w:lang w:val="en-US"/>
+        </w:rPr>
+        <w:t>css</w:t>
+      </w:r>
+      <w:proofErr w:type="spellEnd"/>
+      <w:r>
+        <w:rPr>
+          <w:lang w:val="en-US"/>
+        </w:rPr>
+        <w:t xml:space="preserve"> </w:t>
+      </w:r>
+    </w:p>
+    <w:p>
+      <w:pPr>
+        <w:shd w:val="clear" w:color="auto" w:fill="1D2225"/>
+        <w:spacing w:line="270" w:lineRule="atLeast"/>
+        <w:rPr>
+          <w:rFonts w:ascii="Menlo" w:hAnsi="Menlo" w:cs="Menlo"/>
+          <w:color w:val="CDD3DE"/>
+          <w:sz w:val="18"/>
+          <w:szCs w:val="18"/>
+        </w:rPr>
+      </w:pPr>
+      <w:r>
+        <w:rPr>
+          <w:rFonts w:ascii="Menlo" w:hAnsi="Menlo" w:cs="Menlo"/>
+          <w:color w:val="BB80B3"/>
+          <w:sz w:val="18"/>
+          <w:szCs w:val="18"/>
+        </w:rPr>
+        <w:t>large-hero__text-content</w:t>
+      </w:r>
+      <w:r>
+        <w:rPr>
+          <w:rFonts w:ascii="Menlo" w:hAnsi="Menlo" w:cs="Menlo"/>
+          <w:color w:val="CDD3DE"/>
+          <w:sz w:val="18"/>
+          <w:szCs w:val="18"/>
+        </w:rPr>
+        <w:t xml:space="preserve"> </w:t>
+      </w:r>
+      <w:r>
+        <w:rPr>
+          <w:rFonts w:ascii="Menlo" w:hAnsi="Menlo" w:cs="Menlo"/>
+          <w:color w:val="5FB3B3"/>
+          <w:sz w:val="18"/>
+          <w:szCs w:val="18"/>
+        </w:rPr>
+        <w:t>{</w:t>
+      </w:r>
+    </w:p>
+    <w:p>
+      <w:pPr>
+        <w:shd w:val="clear" w:color="auto" w:fill="1D2225"/>
+        <w:spacing w:line="270" w:lineRule="atLeast"/>
+        <w:rPr>
+          <w:rFonts w:ascii="Menlo" w:hAnsi="Menlo" w:cs="Menlo"/>
+          <w:color w:val="CDD3DE"/>
+          <w:sz w:val="18"/>
+          <w:szCs w:val="18"/>
+        </w:rPr>
+      </w:pPr>
+      <w:r>
+        <w:rPr>
+          <w:rFonts w:ascii="Menlo" w:hAnsi="Menlo" w:cs="Menlo"/>
+          <w:color w:val="CDD3DE"/>
+          <w:sz w:val="18"/>
+          <w:szCs w:val="18"/>
+        </w:rPr>
+        <w:t xml:space="preserve">  </w:t>
+      </w:r>
+      <w:r>
+        <w:rPr>
+          <w:rFonts w:ascii="Menlo" w:hAnsi="Menlo" w:cs="Menlo"/>
+          <w:color w:val="FAC863"/>
+          <w:sz w:val="18"/>
+          <w:szCs w:val="18"/>
+        </w:rPr>
+        <w:t>position</w:t>
+      </w:r>
+      <w:r>
+        <w:rPr>
+          <w:rFonts w:ascii="Menlo" w:hAnsi="Menlo" w:cs="Menlo"/>
+          <w:color w:val="5FB3B3"/>
+          <w:sz w:val="18"/>
+          <w:szCs w:val="18"/>
+        </w:rPr>
+        <w:t>:</w:t>
+      </w:r>
+      <w:r>
+        <w:rPr>
+          <w:rFonts w:ascii="Menlo" w:hAnsi="Menlo" w:cs="Menlo"/>
+          <w:color w:val="CDD3DE"/>
+          <w:sz w:val="18"/>
+          <w:szCs w:val="18"/>
+        </w:rPr>
+        <w:t xml:space="preserve"> </w:t>
+      </w:r>
+      <w:r>
+        <w:rPr>
+          <w:rFonts w:ascii="Menlo" w:hAnsi="Menlo" w:cs="Menlo"/>
+          <w:color w:val="F99157"/>
+          <w:sz w:val="18"/>
+          <w:szCs w:val="18"/>
+        </w:rPr>
+        <w:t>absolute</w:t>
+      </w:r>
+      <w:r>
+        <w:rPr>
+          <w:rFonts w:ascii="Menlo" w:hAnsi="Menlo" w:cs="Menlo"/>
+          <w:color w:val="5FB3B3"/>
+          <w:sz w:val="18"/>
+          <w:szCs w:val="18"/>
+        </w:rPr>
+        <w:t>;</w:t>
+      </w:r>
+    </w:p>
+    <w:p>
+      <w:pPr>
+        <w:shd w:val="clear" w:color="auto" w:fill="1D2225"/>
+        <w:spacing w:line="270" w:lineRule="atLeast"/>
+        <w:rPr>
+          <w:rFonts w:ascii="Menlo" w:hAnsi="Menlo" w:cs="Menlo"/>
+          <w:color w:val="CDD3DE"/>
+          <w:sz w:val="18"/>
+          <w:szCs w:val="18"/>
+        </w:rPr>
+      </w:pPr>
+      <w:r>
+        <w:rPr>
+          <w:rFonts w:ascii="Menlo" w:hAnsi="Menlo" w:cs="Menlo"/>
+          <w:color w:val="CDD3DE"/>
+          <w:sz w:val="18"/>
+          <w:szCs w:val="18"/>
+        </w:rPr>
+        <w:t xml:space="preserve">  </w:t>
+      </w:r>
+      <w:r>
+        <w:rPr>
+          <w:rFonts w:ascii="Menlo" w:hAnsi="Menlo" w:cs="Menlo"/>
+          <w:color w:val="FAC863"/>
+          <w:sz w:val="18"/>
+          <w:szCs w:val="18"/>
+        </w:rPr>
+        <w:t>top</w:t>
+      </w:r>
+      <w:r>
+        <w:rPr>
+          <w:rFonts w:ascii="Menlo" w:hAnsi="Menlo" w:cs="Menlo"/>
+          <w:color w:val="5FB3B3"/>
+          <w:sz w:val="18"/>
+          <w:szCs w:val="18"/>
+        </w:rPr>
+        <w:t>:</w:t>
+      </w:r>
+      <w:r>
+        <w:rPr>
+          <w:rFonts w:ascii="Menlo" w:hAnsi="Menlo" w:cs="Menlo"/>
+          <w:color w:val="CDD3DE"/>
+          <w:sz w:val="18"/>
+          <w:szCs w:val="18"/>
+        </w:rPr>
+        <w:t xml:space="preserve"> </w:t>
+      </w:r>
+      <w:r>
+        <w:rPr>
+          <w:rFonts w:ascii="Menlo" w:hAnsi="Menlo" w:cs="Menlo"/>
+          <w:color w:val="F99157"/>
+          <w:sz w:val="18"/>
+          <w:szCs w:val="18"/>
+        </w:rPr>
+        <w:t>50%</w:t>
+      </w:r>
+      <w:r>
+        <w:rPr>
+          <w:rFonts w:ascii="Menlo" w:hAnsi="Menlo" w:cs="Menlo"/>
+          <w:color w:val="5FB3B3"/>
+          <w:sz w:val="18"/>
+          <w:szCs w:val="18"/>
+        </w:rPr>
+        <w:t>;</w:t>
+      </w:r>
+    </w:p>
+    <w:p>
+      <w:pPr>
+        <w:shd w:val="clear" w:color="auto" w:fill="1D2225"/>
+        <w:spacing w:line="270" w:lineRule="atLeast"/>
+        <w:rPr>
+          <w:rFonts w:ascii="Menlo" w:hAnsi="Menlo" w:cs="Menlo"/>
+          <w:color w:val="CDD3DE"/>
+          <w:sz w:val="18"/>
+          <w:szCs w:val="18"/>
+        </w:rPr>
+      </w:pPr>
+      <w:r>
+        <w:rPr>
+          <w:rFonts w:ascii="Menlo" w:hAnsi="Menlo" w:cs="Menlo"/>
+          <w:color w:val="CDD3DE"/>
+          <w:sz w:val="18"/>
+          <w:szCs w:val="18"/>
+        </w:rPr>
+        <w:t xml:space="preserve">  </w:t>
+      </w:r>
+      <w:r>
+        <w:rPr>
+          <w:rFonts w:ascii="Menlo" w:hAnsi="Menlo" w:cs="Menlo"/>
+          <w:color w:val="FAC863"/>
+          <w:sz w:val="18"/>
+          <w:szCs w:val="18"/>
+        </w:rPr>
+        <w:t>transform</w:t>
+      </w:r>
+      <w:r>
+        <w:rPr>
+          <w:rFonts w:ascii="Menlo" w:hAnsi="Menlo" w:cs="Menlo"/>
+          <w:color w:val="5FB3B3"/>
+          <w:sz w:val="18"/>
+          <w:szCs w:val="18"/>
+        </w:rPr>
+        <w:t>:</w:t>
+      </w:r>
+      <w:r>
+        <w:rPr>
+          <w:rFonts w:ascii="Menlo" w:hAnsi="Menlo" w:cs="Menlo"/>
+          <w:color w:val="CDD3DE"/>
+          <w:sz w:val="18"/>
+          <w:szCs w:val="18"/>
+        </w:rPr>
+        <w:t xml:space="preserve"> </w:t>
+      </w:r>
+      <w:r>
+        <w:rPr>
+          <w:rFonts w:ascii="Menlo" w:hAnsi="Menlo" w:cs="Menlo"/>
+          <w:color w:val="6699CC"/>
+          <w:sz w:val="18"/>
+          <w:szCs w:val="18"/>
+        </w:rPr>
+        <w:t>translateY</w:t>
+      </w:r>
+      <w:r>
+        <w:rPr>
+          <w:rFonts w:ascii="Menlo" w:hAnsi="Menlo" w:cs="Menlo"/>
+          <w:color w:val="5FB3B3"/>
+          <w:sz w:val="18"/>
+          <w:szCs w:val="18"/>
+        </w:rPr>
+        <w:t>(</w:t>
+      </w:r>
+      <w:r>
+        <w:rPr>
+          <w:rFonts w:ascii="Menlo" w:hAnsi="Menlo" w:cs="Menlo"/>
+          <w:color w:val="F99157"/>
+          <w:sz w:val="18"/>
+          <w:szCs w:val="18"/>
+        </w:rPr>
+        <w:t>-50%</w:t>
+      </w:r>
+      <w:r>
+        <w:rPr>
+          <w:rFonts w:ascii="Menlo" w:hAnsi="Menlo" w:cs="Menlo"/>
+          <w:color w:val="5FB3B3"/>
+          <w:sz w:val="18"/>
+          <w:szCs w:val="18"/>
+        </w:rPr>
+        <w:t>);</w:t>
+      </w:r>
+    </w:p>
+    <w:p>
+      <w:pPr>
+        <w:shd w:val="clear" w:color="auto" w:fill="1D2225"/>
+        <w:spacing w:line="270" w:lineRule="atLeast"/>
+        <w:rPr>
+          <w:rFonts w:ascii="Menlo" w:hAnsi="Menlo" w:cs="Menlo"/>
+          <w:color w:val="CDD3DE"/>
+          <w:sz w:val="18"/>
+          <w:szCs w:val="18"/>
+        </w:rPr>
+      </w:pPr>
+      <w:r>
+        <w:rPr>
+          <w:rFonts w:ascii="Menlo" w:hAnsi="Menlo" w:cs="Menlo"/>
+          <w:color w:val="CDD3DE"/>
+          <w:sz w:val="18"/>
+          <w:szCs w:val="18"/>
+        </w:rPr>
+        <w:t xml:space="preserve">  </w:t>
+      </w:r>
+      <w:r>
+        <w:rPr>
+          <w:rFonts w:ascii="Menlo" w:hAnsi="Menlo" w:cs="Menlo"/>
+          <w:color w:val="FAC863"/>
+          <w:sz w:val="18"/>
+          <w:szCs w:val="18"/>
+        </w:rPr>
+        <w:t>left</w:t>
+      </w:r>
+      <w:r>
+        <w:rPr>
+          <w:rFonts w:ascii="Menlo" w:hAnsi="Menlo" w:cs="Menlo"/>
+          <w:color w:val="5FB3B3"/>
+          <w:sz w:val="18"/>
+          <w:szCs w:val="18"/>
+        </w:rPr>
+        <w:t>:</w:t>
+      </w:r>
+      <w:r>
+        <w:rPr>
+          <w:rFonts w:ascii="Menlo" w:hAnsi="Menlo" w:cs="Menlo"/>
+          <w:color w:val="CDD3DE"/>
+          <w:sz w:val="18"/>
+          <w:szCs w:val="18"/>
+        </w:rPr>
+        <w:t xml:space="preserve"> </w:t>
+      </w:r>
+      <w:r>
+        <w:rPr>
+          <w:rFonts w:ascii="Menlo" w:hAnsi="Menlo" w:cs="Menlo"/>
+          <w:color w:val="F99157"/>
+          <w:sz w:val="18"/>
+          <w:szCs w:val="18"/>
+        </w:rPr>
+        <w:t>0</w:t>
+      </w:r>
+      <w:r>
+        <w:rPr>
+          <w:rFonts w:ascii="Menlo" w:hAnsi="Menlo" w:cs="Menlo"/>
+          <w:color w:val="5FB3B3"/>
+          <w:sz w:val="18"/>
+          <w:szCs w:val="18"/>
+        </w:rPr>
+        <w:t>;</w:t>
+      </w:r>
+    </w:p>
+    <w:p>
+      <w:pPr>
+        <w:shd w:val="clear" w:color="auto" w:fill="1D2225"/>
+        <w:spacing w:line="270" w:lineRule="atLeast"/>
+        <w:rPr>
+          <w:rFonts w:ascii="Menlo" w:hAnsi="Menlo" w:cs="Menlo"/>
+          <w:color w:val="CDD3DE"/>
+          <w:sz w:val="18"/>
+          <w:szCs w:val="18"/>
+        </w:rPr>
+      </w:pPr>
+      <w:r>
+        <w:rPr>
+          <w:rFonts w:ascii="Menlo" w:hAnsi="Menlo" w:cs="Menlo"/>
+          <w:color w:val="CDD3DE"/>
+          <w:sz w:val="18"/>
+          <w:szCs w:val="18"/>
+        </w:rPr>
+        <w:t xml:space="preserve">  </w:t>
+      </w:r>
+      <w:r>
+        <w:rPr>
+          <w:rFonts w:ascii="Menlo" w:hAnsi="Menlo" w:cs="Menlo"/>
+          <w:color w:val="FAC863"/>
+          <w:sz w:val="18"/>
+          <w:szCs w:val="18"/>
+        </w:rPr>
+        <w:t>width</w:t>
+      </w:r>
+      <w:r>
+        <w:rPr>
+          <w:rFonts w:ascii="Menlo" w:hAnsi="Menlo" w:cs="Menlo"/>
+          <w:color w:val="5FB3B3"/>
+          <w:sz w:val="18"/>
+          <w:szCs w:val="18"/>
+        </w:rPr>
+        <w:t>:</w:t>
+      </w:r>
+      <w:r>
+        <w:rPr>
+          <w:rFonts w:ascii="Menlo" w:hAnsi="Menlo" w:cs="Menlo"/>
+          <w:color w:val="CDD3DE"/>
+          <w:sz w:val="18"/>
+          <w:szCs w:val="18"/>
+        </w:rPr>
+        <w:t xml:space="preserve"> </w:t>
+      </w:r>
+      <w:r>
+        <w:rPr>
+          <w:rFonts w:ascii="Menlo" w:hAnsi="Menlo" w:cs="Menlo"/>
+          <w:color w:val="F99157"/>
+          <w:sz w:val="18"/>
+          <w:szCs w:val="18"/>
+        </w:rPr>
+        <w:t>100%</w:t>
+      </w:r>
+      <w:r>
+        <w:rPr>
+          <w:rFonts w:ascii="Menlo" w:hAnsi="Menlo" w:cs="Menlo"/>
+          <w:color w:val="5FB3B3"/>
+          <w:sz w:val="18"/>
+          <w:szCs w:val="18"/>
+        </w:rPr>
+        <w:t>;</w:t>
+      </w:r>
+    </w:p>
+    <w:p>
+      <w:pPr>
+        <w:shd w:val="clear" w:color="auto" w:fill="1D2225"/>
+        <w:spacing w:line="270" w:lineRule="atLeast"/>
+        <w:rPr>
+          <w:rFonts w:ascii="Menlo" w:hAnsi="Menlo" w:cs="Menlo"/>
+          <w:color w:val="CDD3DE"/>
+          <w:sz w:val="18"/>
+          <w:szCs w:val="18"/>
+        </w:rPr>
+      </w:pPr>
+      <w:r>
+        <w:rPr>
+          <w:rFonts w:ascii="Menlo" w:hAnsi="Menlo" w:cs="Menlo"/>
+          <w:color w:val="CDD3DE"/>
+          <w:sz w:val="18"/>
+          <w:szCs w:val="18"/>
+        </w:rPr>
+        <w:t xml:space="preserve">  </w:t>
+      </w:r>
+      <w:r>
+        <w:rPr>
+          <w:rFonts w:ascii="Menlo" w:hAnsi="Menlo" w:cs="Menlo"/>
+          <w:color w:val="FAC863"/>
+          <w:sz w:val="18"/>
+          <w:szCs w:val="18"/>
+        </w:rPr>
+        <w:t>text-align</w:t>
+      </w:r>
+      <w:r>
+        <w:rPr>
+          <w:rFonts w:ascii="Menlo" w:hAnsi="Menlo" w:cs="Menlo"/>
+          <w:color w:val="5FB3B3"/>
+          <w:sz w:val="18"/>
+          <w:szCs w:val="18"/>
+        </w:rPr>
+        <w:t>:</w:t>
+      </w:r>
+      <w:r>
+        <w:rPr>
+          <w:rFonts w:ascii="Menlo" w:hAnsi="Menlo" w:cs="Menlo"/>
+          <w:color w:val="CDD3DE"/>
+          <w:sz w:val="18"/>
+          <w:szCs w:val="18"/>
+        </w:rPr>
+        <w:t xml:space="preserve"> </w:t>
+      </w:r>
+      <w:r>
+        <w:rPr>
+          <w:rFonts w:ascii="Menlo" w:hAnsi="Menlo" w:cs="Menlo"/>
+          <w:color w:val="F99157"/>
+          <w:sz w:val="18"/>
+          <w:szCs w:val="18"/>
+        </w:rPr>
+        <w:t>center</w:t>
+      </w:r>
+      <w:r>
+        <w:rPr>
+          <w:rFonts w:ascii="Menlo" w:hAnsi="Menlo" w:cs="Menlo"/>
+          <w:color w:val="5FB3B3"/>
+          <w:sz w:val="18"/>
+          <w:szCs w:val="18"/>
+        </w:rPr>
+        <w:t>;</w:t>
+      </w:r>
+    </w:p>
+    <w:p>
+      <w:pPr>
+        <w:shd w:val="clear" w:color="auto" w:fill="1D2225"/>
+        <w:spacing w:line="270" w:lineRule="atLeast"/>
+        <w:rPr>
+          <w:rFonts w:ascii="Menlo" w:hAnsi="Menlo" w:cs="Menlo"/>
+          <w:color w:val="CDD3DE"/>
+          <w:sz w:val="18"/>
+          <w:szCs w:val="18"/>
+        </w:rPr>
+      </w:pPr>
+      <w:r>
+        <w:rPr>
+          <w:rFonts w:ascii="Menlo" w:hAnsi="Menlo" w:cs="Menlo"/>
+          <w:color w:val="5FB3B3"/>
+          <w:sz w:val="18"/>
+          <w:szCs w:val="18"/>
+        </w:rPr>
+        <w:t>}</w:t>
+      </w:r>
+    </w:p>
+    <w:p>
+      <w:pPr>
+        <w:shd w:val="clear" w:color="auto" w:fill="1D2225"/>
+        <w:spacing w:line="270" w:lineRule="atLeast"/>
+        <w:rPr>
+          <w:rFonts w:ascii="Menlo" w:hAnsi="Menlo" w:cs="Menlo"/>
+          <w:color w:val="CDD3DE"/>
+          <w:sz w:val="18"/>
+          <w:szCs w:val="18"/>
+        </w:rPr>
+      </w:pPr>
+    </w:p>
+    <w:p>
+      <w:pPr>
+        <w:shd w:val="clear" w:color="auto" w:fill="1D2225"/>
+        <w:spacing w:line="270" w:lineRule="atLeast"/>
+        <w:rPr>
+          <w:rFonts w:ascii="Menlo" w:hAnsi="Menlo" w:cs="Menlo"/>
+          <w:color w:val="CDD3DE"/>
+          <w:sz w:val="18"/>
+          <w:szCs w:val="18"/>
+        </w:rPr>
+      </w:pPr>
+      <w:r>
+        <w:rPr>
+          <w:rFonts w:ascii="Menlo" w:hAnsi="Menlo" w:cs="Menlo"/>
+          <w:color w:val="5FB3B3"/>
+          <w:sz w:val="18"/>
+          <w:szCs w:val="18"/>
+        </w:rPr>
+        <w:t>.</w:t>
+      </w:r>
+      <w:r>
+        <w:rPr>
+          <w:rFonts w:ascii="Menlo" w:hAnsi="Menlo" w:cs="Menlo"/>
+          <w:color w:val="BB80B3"/>
+          <w:sz w:val="18"/>
+          <w:szCs w:val="18"/>
+        </w:rPr>
+        <w:t>large-hero__title</w:t>
+      </w:r>
+      <w:r>
+        <w:rPr>
+          <w:rFonts w:ascii="Menlo" w:hAnsi="Menlo" w:cs="Menlo"/>
+          <w:color w:val="CDD3DE"/>
+          <w:sz w:val="18"/>
+          <w:szCs w:val="18"/>
+        </w:rPr>
+        <w:t xml:space="preserve"> </w:t>
+      </w:r>
+      <w:r>
+        <w:rPr>
+          <w:rFonts w:ascii="Menlo" w:hAnsi="Menlo" w:cs="Menlo"/>
+          <w:color w:val="5FB3B3"/>
+          <w:sz w:val="18"/>
+          <w:szCs w:val="18"/>
+        </w:rPr>
+        <w:t>{</w:t>
+      </w:r>
+    </w:p>
+    <w:p>
+      <w:pPr>
+        <w:shd w:val="clear" w:color="auto" w:fill="1D2225"/>
+        <w:spacing w:line="270" w:lineRule="atLeast"/>
+        <w:rPr>
+          <w:rFonts w:ascii="Menlo" w:hAnsi="Menlo" w:cs="Menlo"/>
+          <w:color w:val="CDD3DE"/>
+          <w:sz w:val="18"/>
+          <w:szCs w:val="18"/>
+        </w:rPr>
+      </w:pPr>
+      <w:r>
+        <w:rPr>
+          <w:rFonts w:ascii="Menlo" w:hAnsi="Menlo" w:cs="Menlo"/>
+          <w:color w:val="CDD3DE"/>
+          <w:sz w:val="18"/>
+          <w:szCs w:val="18"/>
+        </w:rPr>
+        <w:t xml:space="preserve">  </w:t>
+      </w:r>
+      <w:r>
+        <w:rPr>
+          <w:rFonts w:ascii="Menlo" w:hAnsi="Menlo" w:cs="Menlo"/>
+          <w:color w:val="FAC863"/>
+          <w:sz w:val="18"/>
+          <w:szCs w:val="18"/>
+        </w:rPr>
+        <w:t>font-weight</w:t>
+      </w:r>
+      <w:r>
+        <w:rPr>
+          <w:rFonts w:ascii="Menlo" w:hAnsi="Menlo" w:cs="Menlo"/>
+          <w:color w:val="5FB3B3"/>
+          <w:sz w:val="18"/>
+          <w:szCs w:val="18"/>
+        </w:rPr>
+        <w:t>:</w:t>
+      </w:r>
+      <w:r>
+        <w:rPr>
+          <w:rFonts w:ascii="Menlo" w:hAnsi="Menlo" w:cs="Menlo"/>
+          <w:color w:val="CDD3DE"/>
+          <w:sz w:val="18"/>
+          <w:szCs w:val="18"/>
+        </w:rPr>
+        <w:t xml:space="preserve"> </w:t>
+      </w:r>
+      <w:r>
+        <w:rPr>
+          <w:rFonts w:ascii="Menlo" w:hAnsi="Menlo" w:cs="Menlo"/>
+          <w:color w:val="F99157"/>
+          <w:sz w:val="18"/>
+          <w:szCs w:val="18"/>
+        </w:rPr>
+        <w:t>300</w:t>
+      </w:r>
+      <w:r>
+        <w:rPr>
+          <w:rFonts w:ascii="Menlo" w:hAnsi="Menlo" w:cs="Menlo"/>
+          <w:color w:val="5FB3B3"/>
+          <w:sz w:val="18"/>
+          <w:szCs w:val="18"/>
+        </w:rPr>
+        <w:t>;</w:t>
+      </w:r>
+    </w:p>
+    <w:p>
+      <w:pPr>
+        <w:shd w:val="clear" w:color="auto" w:fill="1D2225"/>
+        <w:spacing w:line="270" w:lineRule="atLeast"/>
+        <w:rPr>
+          <w:rFonts w:ascii="Menlo" w:hAnsi="Menlo" w:cs="Menlo"/>
+          <w:color w:val="CDD3DE"/>
+          <w:sz w:val="18"/>
+          <w:szCs w:val="18"/>
+        </w:rPr>
+      </w:pPr>
+      <w:r>
+        <w:rPr>
+          <w:rFonts w:ascii="Menlo" w:hAnsi="Menlo" w:cs="Menlo"/>
+          <w:color w:val="CDD3DE"/>
+          <w:sz w:val="18"/>
+          <w:szCs w:val="18"/>
+        </w:rPr>
+        <w:t xml:space="preserve">  </w:t>
+      </w:r>
+      <w:r>
+        <w:rPr>
+          <w:rFonts w:ascii="Menlo" w:hAnsi="Menlo" w:cs="Menlo"/>
+          <w:color w:val="FAC863"/>
+          <w:sz w:val="18"/>
+          <w:szCs w:val="18"/>
+        </w:rPr>
+        <w:t>color</w:t>
+      </w:r>
+      <w:r>
+        <w:rPr>
+          <w:rFonts w:ascii="Menlo" w:hAnsi="Menlo" w:cs="Menlo"/>
+          <w:color w:val="5FB3B3"/>
+          <w:sz w:val="18"/>
+          <w:szCs w:val="18"/>
+        </w:rPr>
+        <w:t>:</w:t>
+      </w:r>
+      <w:r>
+        <w:rPr>
+          <w:rFonts w:ascii="Menlo" w:hAnsi="Menlo" w:cs="Menlo"/>
+          <w:color w:val="CDD3DE"/>
+          <w:sz w:val="18"/>
+          <w:szCs w:val="18"/>
+        </w:rPr>
+        <w:t xml:space="preserve"> </w:t>
+      </w:r>
+      <w:r>
+        <w:rPr>
+          <w:rFonts w:ascii="Menlo" w:hAnsi="Menlo" w:cs="Menlo"/>
+          <w:color w:val="5FB3B3"/>
+          <w:sz w:val="18"/>
+          <w:szCs w:val="18"/>
+        </w:rPr>
+        <w:t>#2f5572;</w:t>
+      </w:r>
+    </w:p>
+    <w:p>
+      <w:pPr>
+        <w:shd w:val="clear" w:color="auto" w:fill="1D2225"/>
+        <w:spacing w:line="270" w:lineRule="atLeast"/>
+        <w:rPr>
+          <w:rFonts w:ascii="Menlo" w:hAnsi="Menlo" w:cs="Menlo"/>
+          <w:color w:val="CDD3DE"/>
+          <w:sz w:val="18"/>
+          <w:szCs w:val="18"/>
+        </w:rPr>
+      </w:pPr>
+      <w:r>
+        <w:rPr>
+          <w:rFonts w:ascii="Menlo" w:hAnsi="Menlo" w:cs="Menlo"/>
+          <w:color w:val="CDD3DE"/>
+          <w:sz w:val="18"/>
+          <w:szCs w:val="18"/>
+        </w:rPr>
+        <w:t xml:space="preserve">  </w:t>
+      </w:r>
+      <w:r>
+        <w:rPr>
+          <w:rFonts w:ascii="Menlo" w:hAnsi="Menlo" w:cs="Menlo"/>
+          <w:color w:val="FAC863"/>
+          <w:sz w:val="18"/>
+          <w:szCs w:val="18"/>
+        </w:rPr>
+        <w:t>font-size</w:t>
+      </w:r>
+      <w:r>
+        <w:rPr>
+          <w:rFonts w:ascii="Menlo" w:hAnsi="Menlo" w:cs="Menlo"/>
+          <w:color w:val="5FB3B3"/>
+          <w:sz w:val="18"/>
+          <w:szCs w:val="18"/>
+        </w:rPr>
+        <w:t>:</w:t>
+      </w:r>
+      <w:r>
+        <w:rPr>
+          <w:rFonts w:ascii="Menlo" w:hAnsi="Menlo" w:cs="Menlo"/>
+          <w:color w:val="CDD3DE"/>
+          <w:sz w:val="18"/>
+          <w:szCs w:val="18"/>
+        </w:rPr>
+        <w:t xml:space="preserve"> </w:t>
+      </w:r>
+      <w:r>
+        <w:rPr>
+          <w:rFonts w:ascii="Menlo" w:hAnsi="Menlo" w:cs="Menlo"/>
+          <w:color w:val="F99157"/>
+          <w:sz w:val="18"/>
+          <w:szCs w:val="18"/>
+        </w:rPr>
+        <w:t>4.8rem</w:t>
+      </w:r>
+      <w:r>
+        <w:rPr>
+          <w:rFonts w:ascii="Menlo" w:hAnsi="Menlo" w:cs="Menlo"/>
+          <w:color w:val="5FB3B3"/>
+          <w:sz w:val="18"/>
+          <w:szCs w:val="18"/>
+        </w:rPr>
+        <w:t>;</w:t>
+      </w:r>
+    </w:p>
+    <w:p>
+      <w:pPr>
+        <w:shd w:val="clear" w:color="auto" w:fill="1D2225"/>
+        <w:spacing w:line="270" w:lineRule="atLeast"/>
+        <w:rPr>
+          <w:rFonts w:ascii="Menlo" w:hAnsi="Menlo" w:cs="Menlo"/>
+          <w:color w:val="CDD3DE"/>
+          <w:sz w:val="18"/>
+          <w:szCs w:val="18"/>
+        </w:rPr>
+      </w:pPr>
+      <w:r>
+        <w:rPr>
+          <w:rFonts w:ascii="Menlo" w:hAnsi="Menlo" w:cs="Menlo"/>
+          <w:color w:val="5FB3B3"/>
+          <w:sz w:val="18"/>
+          <w:szCs w:val="18"/>
+        </w:rPr>
+        <w:t>}</w:t>
+      </w:r>
+    </w:p>
+    <w:p>
+      <w:pPr>
+        <w:shd w:val="clear" w:color="auto" w:fill="1D2225"/>
+        <w:spacing w:line="270" w:lineRule="atLeast"/>
+        <w:rPr>
+          <w:rFonts w:ascii="Menlo" w:hAnsi="Menlo" w:cs="Menlo"/>
+          <w:color w:val="CDD3DE"/>
+          <w:sz w:val="18"/>
+          <w:szCs w:val="18"/>
+        </w:rPr>
+      </w:pPr>
+    </w:p>
+    <w:p>
+      <w:pPr>
+        <w:shd w:val="clear" w:color="auto" w:fill="1D2225"/>
+        <w:spacing w:line="270" w:lineRule="atLeast"/>
+        <w:rPr>
+          <w:rFonts w:ascii="Menlo" w:hAnsi="Menlo" w:cs="Menlo"/>
+          <w:color w:val="CDD3DE"/>
+          <w:sz w:val="18"/>
+          <w:szCs w:val="18"/>
+        </w:rPr>
+      </w:pPr>
+      <w:r>
+        <w:rPr>
+          <w:rFonts w:ascii="Menlo" w:hAnsi="Menlo" w:cs="Menlo"/>
+          <w:color w:val="5FB3B3"/>
+          <w:sz w:val="18"/>
+          <w:szCs w:val="18"/>
+        </w:rPr>
+        <w:t>.</w:t>
+      </w:r>
+      <w:r>
+        <w:rPr>
+          <w:rFonts w:ascii="Menlo" w:hAnsi="Menlo" w:cs="Menlo"/>
+          <w:color w:val="BB80B3"/>
+          <w:sz w:val="18"/>
+          <w:szCs w:val="18"/>
+        </w:rPr>
+        <w:t>large-hero__subtitle</w:t>
+      </w:r>
+      <w:r>
+        <w:rPr>
+          <w:rFonts w:ascii="Menlo" w:hAnsi="Menlo" w:cs="Menlo"/>
+          <w:color w:val="CDD3DE"/>
+          <w:sz w:val="18"/>
+          <w:szCs w:val="18"/>
+        </w:rPr>
+        <w:t xml:space="preserve"> </w:t>
+      </w:r>
+      <w:r>
+        <w:rPr>
+          <w:rFonts w:ascii="Menlo" w:hAnsi="Menlo" w:cs="Menlo"/>
+          <w:color w:val="5FB3B3"/>
+          <w:sz w:val="18"/>
+          <w:szCs w:val="18"/>
+        </w:rPr>
+        <w:t>{</w:t>
+      </w:r>
+    </w:p>
+    <w:p>
+      <w:pPr>
+        <w:shd w:val="clear" w:color="auto" w:fill="1D2225"/>
+        <w:spacing w:line="270" w:lineRule="atLeast"/>
+        <w:rPr>
+          <w:rFonts w:ascii="Menlo" w:hAnsi="Menlo" w:cs="Menlo"/>
+          <w:color w:val="CDD3DE"/>
+          <w:sz w:val="18"/>
+          <w:szCs w:val="18"/>
+        </w:rPr>
+      </w:pPr>
+      <w:r>
+        <w:rPr>
+          <w:rFonts w:ascii="Menlo" w:hAnsi="Menlo" w:cs="Menlo"/>
+          <w:color w:val="CDD3DE"/>
+          <w:sz w:val="18"/>
+          <w:szCs w:val="18"/>
+        </w:rPr>
+        <w:t xml:space="preserve">  </w:t>
+      </w:r>
+      <w:r>
+        <w:rPr>
+          <w:rFonts w:ascii="Menlo" w:hAnsi="Menlo" w:cs="Menlo"/>
+          <w:color w:val="FAC863"/>
+          <w:sz w:val="18"/>
+          <w:szCs w:val="18"/>
+        </w:rPr>
+        <w:t>font-weight</w:t>
+      </w:r>
+      <w:r>
+        <w:rPr>
+          <w:rFonts w:ascii="Menlo" w:hAnsi="Menlo" w:cs="Menlo"/>
+          <w:color w:val="5FB3B3"/>
+          <w:sz w:val="18"/>
+          <w:szCs w:val="18"/>
+        </w:rPr>
+        <w:t>:</w:t>
+      </w:r>
+      <w:r>
+        <w:rPr>
+          <w:rFonts w:ascii="Menlo" w:hAnsi="Menlo" w:cs="Menlo"/>
+          <w:color w:val="CDD3DE"/>
+          <w:sz w:val="18"/>
+          <w:szCs w:val="18"/>
+        </w:rPr>
+        <w:t xml:space="preserve"> </w:t>
+      </w:r>
+      <w:r>
+        <w:rPr>
+          <w:rFonts w:ascii="Menlo" w:hAnsi="Menlo" w:cs="Menlo"/>
+          <w:color w:val="F99157"/>
+          <w:sz w:val="18"/>
+          <w:szCs w:val="18"/>
+        </w:rPr>
+        <w:t>300</w:t>
+      </w:r>
+      <w:r>
+        <w:rPr>
+          <w:rFonts w:ascii="Menlo" w:hAnsi="Menlo" w:cs="Menlo"/>
+          <w:color w:val="5FB3B3"/>
+          <w:sz w:val="18"/>
+          <w:szCs w:val="18"/>
+        </w:rPr>
+        <w:t>;</w:t>
+      </w:r>
+    </w:p>
+    <w:p>
+      <w:pPr>
+        <w:shd w:val="clear" w:color="auto" w:fill="1D2225"/>
+        <w:spacing w:line="270" w:lineRule="atLeast"/>
+        <w:rPr>
+          <w:rFonts w:ascii="Menlo" w:hAnsi="Menlo" w:cs="Menlo"/>
+          <w:color w:val="CDD3DE"/>
+          <w:sz w:val="18"/>
+          <w:szCs w:val="18"/>
+        </w:rPr>
+      </w:pPr>
+      <w:r>
+        <w:rPr>
+          <w:rFonts w:ascii="Menlo" w:hAnsi="Menlo" w:cs="Menlo"/>
+          <w:color w:val="CDD3DE"/>
+          <w:sz w:val="18"/>
+          <w:szCs w:val="18"/>
+        </w:rPr>
+        <w:t xml:space="preserve">  </w:t>
+      </w:r>
+      <w:r>
+        <w:rPr>
+          <w:rFonts w:ascii="Menlo" w:hAnsi="Menlo" w:cs="Menlo"/>
+          <w:color w:val="FAC863"/>
+          <w:sz w:val="18"/>
+          <w:szCs w:val="18"/>
+        </w:rPr>
+        <w:t>color</w:t>
+      </w:r>
+      <w:r>
+        <w:rPr>
+          <w:rFonts w:ascii="Menlo" w:hAnsi="Menlo" w:cs="Menlo"/>
+          <w:color w:val="5FB3B3"/>
+          <w:sz w:val="18"/>
+          <w:szCs w:val="18"/>
+        </w:rPr>
+        <w:t>:</w:t>
+      </w:r>
+      <w:r>
+        <w:rPr>
+          <w:rFonts w:ascii="Menlo" w:hAnsi="Menlo" w:cs="Menlo"/>
+          <w:color w:val="CDD3DE"/>
+          <w:sz w:val="18"/>
+          <w:szCs w:val="18"/>
+        </w:rPr>
+        <w:t xml:space="preserve"> </w:t>
+      </w:r>
+      <w:r>
+        <w:rPr>
+          <w:rFonts w:ascii="Menlo" w:hAnsi="Menlo" w:cs="Menlo"/>
+          <w:color w:val="5FB3B3"/>
+          <w:sz w:val="18"/>
+          <w:szCs w:val="18"/>
+        </w:rPr>
+        <w:t>#2f5572;</w:t>
+      </w:r>
+    </w:p>
+    <w:p>
+      <w:pPr>
+        <w:shd w:val="clear" w:color="auto" w:fill="1D2225"/>
+        <w:spacing w:line="270" w:lineRule="atLeast"/>
+        <w:rPr>
+          <w:rFonts w:ascii="Menlo" w:hAnsi="Menlo" w:cs="Menlo"/>
+          <w:color w:val="CDD3DE"/>
+          <w:sz w:val="18"/>
+          <w:szCs w:val="18"/>
+        </w:rPr>
+      </w:pPr>
+      <w:r>
+        <w:rPr>
+          <w:rFonts w:ascii="Menlo" w:hAnsi="Menlo" w:cs="Menlo"/>
+          <w:color w:val="CDD3DE"/>
+          <w:sz w:val="18"/>
+          <w:szCs w:val="18"/>
+        </w:rPr>
+        <w:t xml:space="preserve">  </w:t>
+      </w:r>
+      <w:r>
+        <w:rPr>
+          <w:rFonts w:ascii="Menlo" w:hAnsi="Menlo" w:cs="Menlo"/>
+          <w:color w:val="FAC863"/>
+          <w:sz w:val="18"/>
+          <w:szCs w:val="18"/>
+        </w:rPr>
+        <w:t>font-size</w:t>
+      </w:r>
+      <w:r>
+        <w:rPr>
+          <w:rFonts w:ascii="Menlo" w:hAnsi="Menlo" w:cs="Menlo"/>
+          <w:color w:val="5FB3B3"/>
+          <w:sz w:val="18"/>
+          <w:szCs w:val="18"/>
+        </w:rPr>
+        <w:t>:</w:t>
+      </w:r>
+      <w:r>
+        <w:rPr>
+          <w:rFonts w:ascii="Menlo" w:hAnsi="Menlo" w:cs="Menlo"/>
+          <w:color w:val="CDD3DE"/>
+          <w:sz w:val="18"/>
+          <w:szCs w:val="18"/>
+        </w:rPr>
+        <w:t xml:space="preserve"> </w:t>
+      </w:r>
+      <w:r>
+        <w:rPr>
+          <w:rFonts w:ascii="Menlo" w:hAnsi="Menlo" w:cs="Menlo"/>
+          <w:color w:val="F99157"/>
+          <w:sz w:val="18"/>
+          <w:szCs w:val="18"/>
+        </w:rPr>
+        <w:t>2.9rem</w:t>
+      </w:r>
+      <w:r>
+        <w:rPr>
+          <w:rFonts w:ascii="Menlo" w:hAnsi="Menlo" w:cs="Menlo"/>
+          <w:color w:val="5FB3B3"/>
+          <w:sz w:val="18"/>
+          <w:szCs w:val="18"/>
+        </w:rPr>
+        <w:t>;</w:t>
+      </w:r>
+    </w:p>
+    <w:p>
+      <w:pPr>
+        <w:shd w:val="clear" w:color="auto" w:fill="1D2225"/>
+        <w:spacing w:line="270" w:lineRule="atLeast"/>
+        <w:rPr>
+          <w:rFonts w:ascii="Menlo" w:hAnsi="Menlo" w:cs="Menlo"/>
+          <w:color w:val="CDD3DE"/>
+          <w:sz w:val="18"/>
+          <w:szCs w:val="18"/>
+        </w:rPr>
+      </w:pPr>
+      <w:r>
+        <w:rPr>
+          <w:rFonts w:ascii="Menlo" w:hAnsi="Menlo" w:cs="Menlo"/>
+          <w:color w:val="5FB3B3"/>
+          <w:sz w:val="18"/>
+          <w:szCs w:val="18"/>
+        </w:rPr>
+        <w:t>}</w:t>
+      </w:r>
+    </w:p>
+    <w:p>
+      <w:pPr>
+        <w:rPr>
+          <w:lang w:val="en-US"/>
+        </w:rPr>
+      </w:pPr>
+    </w:p>
+    <w:p>
+      <w:pPr>
+        <w:rPr>
+          <w:lang w:val="en-US"/>
+        </w:rPr>
+      </w:pPr>
+      <w:r>
+        <w:rPr>
+          <w:lang w:val="en-US"/>
+        </w:rPr>
+        <w:t xml:space="preserve">But we can nest them in block element (large-hero). &amp; means block element which </w:t>
+      </w:r>
+      <w:proofErr w:type="gramStart"/>
+      <w:r>
+        <w:rPr>
+          <w:lang w:val="en-US"/>
+        </w:rPr>
+        <w:t>is .large</w:t>
+      </w:r>
+      <w:proofErr w:type="gramEnd"/>
+      <w:r>
+        <w:rPr>
+          <w:lang w:val="en-US"/>
+        </w:rPr>
+        <w:t>-hero</w:t>
+      </w:r>
+      <w:r>
+        <w:rPr>
+          <w:lang w:val="en-US"/>
+        </w:rPr>
+        <w:t>.</w:t>
+      </w:r>
+    </w:p>
+    <w:p>
+      <w:pPr>
+        <w:rPr>
+          <w:lang w:val="en-US"/>
+        </w:rPr>
+      </w:pPr>
+    </w:p>
+    <w:p>
+      <w:pPr>
+        <w:shd w:val="clear" w:color="auto" w:fill="1D2225"/>
+        <w:spacing w:line="270" w:lineRule="atLeast"/>
+        <w:rPr>
+          <w:rFonts w:ascii="Menlo" w:hAnsi="Menlo" w:cs="Menlo"/>
+          <w:color w:val="CDD3DE"/>
+          <w:sz w:val="18"/>
+          <w:szCs w:val="18"/>
+        </w:rPr>
+      </w:pPr>
+      <w:r>
+        <w:rPr>
+          <w:rFonts w:ascii="Menlo" w:hAnsi="Menlo" w:cs="Menlo"/>
+          <w:color w:val="5FB3B3"/>
+          <w:sz w:val="18"/>
+          <w:szCs w:val="18"/>
+        </w:rPr>
+        <w:t>.</w:t>
+      </w:r>
+      <w:r>
+        <w:rPr>
+          <w:rFonts w:ascii="Menlo" w:hAnsi="Menlo" w:cs="Menlo"/>
+          <w:color w:val="BB80B3"/>
+          <w:sz w:val="18"/>
+          <w:szCs w:val="18"/>
+        </w:rPr>
+        <w:t>large-hero</w:t>
+      </w:r>
+      <w:r>
+        <w:rPr>
+          <w:rFonts w:ascii="Menlo" w:hAnsi="Menlo" w:cs="Menlo"/>
+          <w:color w:val="CDD3DE"/>
+          <w:sz w:val="18"/>
+          <w:szCs w:val="18"/>
+        </w:rPr>
+        <w:t xml:space="preserve"> </w:t>
+      </w:r>
+      <w:r>
+        <w:rPr>
+          <w:rFonts w:ascii="Menlo" w:hAnsi="Menlo" w:cs="Menlo"/>
+          <w:color w:val="5FB3B3"/>
+          <w:sz w:val="18"/>
+          <w:szCs w:val="18"/>
+        </w:rPr>
+        <w:t>{</w:t>
+      </w:r>
+    </w:p>
+    <w:p>
+      <w:pPr>
+        <w:shd w:val="clear" w:color="auto" w:fill="1D2225"/>
+        <w:spacing w:line="270" w:lineRule="atLeast"/>
+        <w:rPr>
+          <w:rFonts w:ascii="Menlo" w:hAnsi="Menlo" w:cs="Menlo"/>
+          <w:color w:val="CDD3DE"/>
+          <w:sz w:val="18"/>
+          <w:szCs w:val="18"/>
+        </w:rPr>
+      </w:pPr>
+      <w:r>
+        <w:rPr>
+          <w:rFonts w:ascii="Menlo" w:hAnsi="Menlo" w:cs="Menlo"/>
+          <w:color w:val="CDD3DE"/>
+          <w:sz w:val="18"/>
+          <w:szCs w:val="18"/>
+        </w:rPr>
+        <w:t xml:space="preserve">  </w:t>
+      </w:r>
+      <w:r>
+        <w:rPr>
+          <w:rFonts w:ascii="Menlo" w:hAnsi="Menlo" w:cs="Menlo"/>
+          <w:color w:val="FAC863"/>
+          <w:sz w:val="18"/>
+          <w:szCs w:val="18"/>
+        </w:rPr>
+        <w:t>position</w:t>
+      </w:r>
+      <w:r>
+        <w:rPr>
+          <w:rFonts w:ascii="Menlo" w:hAnsi="Menlo" w:cs="Menlo"/>
+          <w:color w:val="5FB3B3"/>
+          <w:sz w:val="18"/>
+          <w:szCs w:val="18"/>
+        </w:rPr>
+        <w:t>:</w:t>
+      </w:r>
+      <w:r>
+        <w:rPr>
+          <w:rFonts w:ascii="Menlo" w:hAnsi="Menlo" w:cs="Menlo"/>
+          <w:color w:val="CDD3DE"/>
+          <w:sz w:val="18"/>
+          <w:szCs w:val="18"/>
+        </w:rPr>
+        <w:t xml:space="preserve"> </w:t>
+      </w:r>
+      <w:r>
+        <w:rPr>
+          <w:rFonts w:ascii="Menlo" w:hAnsi="Menlo" w:cs="Menlo"/>
+          <w:color w:val="F99157"/>
+          <w:sz w:val="18"/>
+          <w:szCs w:val="18"/>
+        </w:rPr>
+        <w:t>relative</w:t>
+      </w:r>
+      <w:r>
+        <w:rPr>
+          <w:rFonts w:ascii="Menlo" w:hAnsi="Menlo" w:cs="Menlo"/>
+          <w:color w:val="5FB3B3"/>
+          <w:sz w:val="18"/>
+          <w:szCs w:val="18"/>
+        </w:rPr>
+        <w:t>;</w:t>
+      </w:r>
+    </w:p>
+    <w:p>
+      <w:pPr>
+        <w:shd w:val="clear" w:color="auto" w:fill="1D2225"/>
+        <w:spacing w:line="270" w:lineRule="atLeast"/>
+        <w:rPr>
+          <w:rFonts w:ascii="Menlo" w:hAnsi="Menlo" w:cs="Menlo"/>
+          <w:color w:val="CDD3DE"/>
+          <w:sz w:val="18"/>
+          <w:szCs w:val="18"/>
+        </w:rPr>
+      </w:pPr>
+    </w:p>
+    <w:p>
+      <w:pPr>
+        <w:shd w:val="clear" w:color="auto" w:fill="1D2225"/>
+        <w:spacing w:line="270" w:lineRule="atLeast"/>
+        <w:rPr>
+          <w:rFonts w:ascii="Menlo" w:hAnsi="Menlo" w:cs="Menlo"/>
+          <w:color w:val="CDD3DE"/>
+          <w:sz w:val="18"/>
+          <w:szCs w:val="18"/>
+        </w:rPr>
+      </w:pPr>
+      <w:r>
+        <w:rPr>
+          <w:rFonts w:ascii="Menlo" w:hAnsi="Menlo" w:cs="Menlo"/>
+          <w:color w:val="CDD3DE"/>
+          <w:sz w:val="18"/>
+          <w:szCs w:val="18"/>
+        </w:rPr>
+        <w:t xml:space="preserve">  </w:t>
+      </w:r>
+      <w:r>
+        <w:rPr>
+          <w:rFonts w:ascii="Menlo" w:hAnsi="Menlo" w:cs="Menlo"/>
+          <w:color w:val="EB606B"/>
+          <w:sz w:val="18"/>
+          <w:szCs w:val="18"/>
+        </w:rPr>
+        <w:t>&amp;</w:t>
+      </w:r>
+      <w:r>
+        <w:rPr>
+          <w:rFonts w:ascii="Menlo" w:hAnsi="Menlo" w:cs="Menlo"/>
+          <w:color w:val="5FB3B3"/>
+          <w:sz w:val="18"/>
+          <w:szCs w:val="18"/>
+        </w:rPr>
+        <w:t>__text-content</w:t>
+      </w:r>
+      <w:r>
+        <w:rPr>
+          <w:rFonts w:ascii="Menlo" w:hAnsi="Menlo" w:cs="Menlo"/>
+          <w:color w:val="CDD3DE"/>
+          <w:sz w:val="18"/>
+          <w:szCs w:val="18"/>
+        </w:rPr>
+        <w:t xml:space="preserve"> </w:t>
+      </w:r>
+      <w:r>
+        <w:rPr>
+          <w:rFonts w:ascii="Menlo" w:hAnsi="Menlo" w:cs="Menlo"/>
+          <w:color w:val="5FB3B3"/>
+          <w:sz w:val="18"/>
+          <w:szCs w:val="18"/>
+        </w:rPr>
+        <w:t>{</w:t>
+      </w:r>
+    </w:p>
+    <w:p>
+      <w:pPr>
+        <w:shd w:val="clear" w:color="auto" w:fill="1D2225"/>
+        <w:spacing w:line="270" w:lineRule="atLeast"/>
+        <w:rPr>
+          <w:rFonts w:ascii="Menlo" w:hAnsi="Menlo" w:cs="Menlo"/>
+          <w:color w:val="CDD3DE"/>
+          <w:sz w:val="18"/>
+          <w:szCs w:val="18"/>
+        </w:rPr>
+      </w:pPr>
+      <w:r>
+        <w:rPr>
+          <w:rFonts w:ascii="Menlo" w:hAnsi="Menlo" w:cs="Menlo"/>
+          <w:color w:val="CDD3DE"/>
+          <w:sz w:val="18"/>
+          <w:szCs w:val="18"/>
+        </w:rPr>
+        <w:t xml:space="preserve">    </w:t>
+      </w:r>
+      <w:r>
+        <w:rPr>
+          <w:rFonts w:ascii="Menlo" w:hAnsi="Menlo" w:cs="Menlo"/>
+          <w:color w:val="FAC863"/>
+          <w:sz w:val="18"/>
+          <w:szCs w:val="18"/>
+        </w:rPr>
+        <w:t>position</w:t>
+      </w:r>
+      <w:r>
+        <w:rPr>
+          <w:rFonts w:ascii="Menlo" w:hAnsi="Menlo" w:cs="Menlo"/>
+          <w:color w:val="5FB3B3"/>
+          <w:sz w:val="18"/>
+          <w:szCs w:val="18"/>
+        </w:rPr>
+        <w:t>:</w:t>
+      </w:r>
+      <w:r>
+        <w:rPr>
+          <w:rFonts w:ascii="Menlo" w:hAnsi="Menlo" w:cs="Menlo"/>
+          <w:color w:val="CDD3DE"/>
+          <w:sz w:val="18"/>
+          <w:szCs w:val="18"/>
+        </w:rPr>
+        <w:t xml:space="preserve"> </w:t>
+      </w:r>
+      <w:r>
+        <w:rPr>
+          <w:rFonts w:ascii="Menlo" w:hAnsi="Menlo" w:cs="Menlo"/>
+          <w:color w:val="F99157"/>
+          <w:sz w:val="18"/>
+          <w:szCs w:val="18"/>
+        </w:rPr>
+        <w:t>absolute</w:t>
+      </w:r>
+      <w:r>
+        <w:rPr>
+          <w:rFonts w:ascii="Menlo" w:hAnsi="Menlo" w:cs="Menlo"/>
+          <w:color w:val="5FB3B3"/>
+          <w:sz w:val="18"/>
+          <w:szCs w:val="18"/>
+        </w:rPr>
+        <w:t>;</w:t>
+      </w:r>
+    </w:p>
+    <w:p>
+      <w:pPr>
+        <w:shd w:val="clear" w:color="auto" w:fill="1D2225"/>
+        <w:spacing w:line="270" w:lineRule="atLeast"/>
+        <w:rPr>
+          <w:rFonts w:ascii="Menlo" w:hAnsi="Menlo" w:cs="Menlo"/>
+          <w:color w:val="CDD3DE"/>
+          <w:sz w:val="18"/>
+          <w:szCs w:val="18"/>
+        </w:rPr>
+      </w:pPr>
+      <w:r>
+        <w:rPr>
+          <w:rFonts w:ascii="Menlo" w:hAnsi="Menlo" w:cs="Menlo"/>
+          <w:color w:val="CDD3DE"/>
+          <w:sz w:val="18"/>
+          <w:szCs w:val="18"/>
+        </w:rPr>
+        <w:t xml:space="preserve">    </w:t>
+      </w:r>
+      <w:r>
+        <w:rPr>
+          <w:rFonts w:ascii="Menlo" w:hAnsi="Menlo" w:cs="Menlo"/>
+          <w:color w:val="FAC863"/>
+          <w:sz w:val="18"/>
+          <w:szCs w:val="18"/>
+        </w:rPr>
+        <w:t>top</w:t>
+      </w:r>
+      <w:r>
+        <w:rPr>
+          <w:rFonts w:ascii="Menlo" w:hAnsi="Menlo" w:cs="Menlo"/>
+          <w:color w:val="5FB3B3"/>
+          <w:sz w:val="18"/>
+          <w:szCs w:val="18"/>
+        </w:rPr>
+        <w:t>:</w:t>
+      </w:r>
+      <w:r>
+        <w:rPr>
+          <w:rFonts w:ascii="Menlo" w:hAnsi="Menlo" w:cs="Menlo"/>
+          <w:color w:val="CDD3DE"/>
+          <w:sz w:val="18"/>
+          <w:szCs w:val="18"/>
+        </w:rPr>
+        <w:t xml:space="preserve"> </w:t>
+      </w:r>
+      <w:r>
+        <w:rPr>
+          <w:rFonts w:ascii="Menlo" w:hAnsi="Menlo" w:cs="Menlo"/>
+          <w:color w:val="F99157"/>
+          <w:sz w:val="18"/>
+          <w:szCs w:val="18"/>
+        </w:rPr>
+        <w:t>50%</w:t>
+      </w:r>
+      <w:r>
+        <w:rPr>
+          <w:rFonts w:ascii="Menlo" w:hAnsi="Menlo" w:cs="Menlo"/>
+          <w:color w:val="5FB3B3"/>
+          <w:sz w:val="18"/>
+          <w:szCs w:val="18"/>
+        </w:rPr>
+        <w:t>;</w:t>
+      </w:r>
+    </w:p>
+    <w:p>
+      <w:pPr>
+        <w:shd w:val="clear" w:color="auto" w:fill="1D2225"/>
+        <w:spacing w:line="270" w:lineRule="atLeast"/>
+        <w:rPr>
+          <w:rFonts w:ascii="Menlo" w:hAnsi="Menlo" w:cs="Menlo"/>
+          <w:color w:val="CDD3DE"/>
+          <w:sz w:val="18"/>
+          <w:szCs w:val="18"/>
+        </w:rPr>
+      </w:pPr>
+      <w:r>
+        <w:rPr>
+          <w:rFonts w:ascii="Menlo" w:hAnsi="Menlo" w:cs="Menlo"/>
+          <w:color w:val="CDD3DE"/>
+          <w:sz w:val="18"/>
+          <w:szCs w:val="18"/>
+        </w:rPr>
+        <w:t xml:space="preserve">    </w:t>
+      </w:r>
+      <w:r>
+        <w:rPr>
+          <w:rFonts w:ascii="Menlo" w:hAnsi="Menlo" w:cs="Menlo"/>
+          <w:color w:val="FAC863"/>
+          <w:sz w:val="18"/>
+          <w:szCs w:val="18"/>
+        </w:rPr>
+        <w:t>transform</w:t>
+      </w:r>
+      <w:r>
+        <w:rPr>
+          <w:rFonts w:ascii="Menlo" w:hAnsi="Menlo" w:cs="Menlo"/>
+          <w:color w:val="5FB3B3"/>
+          <w:sz w:val="18"/>
+          <w:szCs w:val="18"/>
+        </w:rPr>
+        <w:t>:</w:t>
+      </w:r>
+      <w:r>
+        <w:rPr>
+          <w:rFonts w:ascii="Menlo" w:hAnsi="Menlo" w:cs="Menlo"/>
+          <w:color w:val="CDD3DE"/>
+          <w:sz w:val="18"/>
+          <w:szCs w:val="18"/>
+        </w:rPr>
+        <w:t xml:space="preserve"> </w:t>
+      </w:r>
+      <w:r>
+        <w:rPr>
+          <w:rFonts w:ascii="Menlo" w:hAnsi="Menlo" w:cs="Menlo"/>
+          <w:color w:val="6699CC"/>
+          <w:sz w:val="18"/>
+          <w:szCs w:val="18"/>
+        </w:rPr>
+        <w:t>translateY</w:t>
+      </w:r>
+      <w:r>
+        <w:rPr>
+          <w:rFonts w:ascii="Menlo" w:hAnsi="Menlo" w:cs="Menlo"/>
+          <w:color w:val="5FB3B3"/>
+          <w:sz w:val="18"/>
+          <w:szCs w:val="18"/>
+        </w:rPr>
+        <w:t>(</w:t>
+      </w:r>
+      <w:r>
+        <w:rPr>
+          <w:rFonts w:ascii="Menlo" w:hAnsi="Menlo" w:cs="Menlo"/>
+          <w:color w:val="F99157"/>
+          <w:sz w:val="18"/>
+          <w:szCs w:val="18"/>
+        </w:rPr>
+        <w:t>-50%</w:t>
+      </w:r>
+      <w:r>
+        <w:rPr>
+          <w:rFonts w:ascii="Menlo" w:hAnsi="Menlo" w:cs="Menlo"/>
+          <w:color w:val="5FB3B3"/>
+          <w:sz w:val="18"/>
+          <w:szCs w:val="18"/>
+        </w:rPr>
+        <w:t>);</w:t>
+      </w:r>
+    </w:p>
+    <w:p>
+      <w:pPr>
+        <w:shd w:val="clear" w:color="auto" w:fill="1D2225"/>
+        <w:spacing w:line="270" w:lineRule="atLeast"/>
+        <w:rPr>
+          <w:rFonts w:ascii="Menlo" w:hAnsi="Menlo" w:cs="Menlo"/>
+          <w:color w:val="CDD3DE"/>
+          <w:sz w:val="18"/>
+          <w:szCs w:val="18"/>
+        </w:rPr>
+      </w:pPr>
+      <w:r>
+        <w:rPr>
+          <w:rFonts w:ascii="Menlo" w:hAnsi="Menlo" w:cs="Menlo"/>
+          <w:color w:val="CDD3DE"/>
+          <w:sz w:val="18"/>
+          <w:szCs w:val="18"/>
+        </w:rPr>
+        <w:t xml:space="preserve">    </w:t>
+      </w:r>
+      <w:r>
+        <w:rPr>
+          <w:rFonts w:ascii="Menlo" w:hAnsi="Menlo" w:cs="Menlo"/>
+          <w:color w:val="FAC863"/>
+          <w:sz w:val="18"/>
+          <w:szCs w:val="18"/>
+        </w:rPr>
+        <w:t>left</w:t>
+      </w:r>
+      <w:r>
+        <w:rPr>
+          <w:rFonts w:ascii="Menlo" w:hAnsi="Menlo" w:cs="Menlo"/>
+          <w:color w:val="5FB3B3"/>
+          <w:sz w:val="18"/>
+          <w:szCs w:val="18"/>
+        </w:rPr>
+        <w:t>:</w:t>
+      </w:r>
+      <w:r>
+        <w:rPr>
+          <w:rFonts w:ascii="Menlo" w:hAnsi="Menlo" w:cs="Menlo"/>
+          <w:color w:val="CDD3DE"/>
+          <w:sz w:val="18"/>
+          <w:szCs w:val="18"/>
+        </w:rPr>
+        <w:t xml:space="preserve"> </w:t>
+      </w:r>
+      <w:r>
+        <w:rPr>
+          <w:rFonts w:ascii="Menlo" w:hAnsi="Menlo" w:cs="Menlo"/>
+          <w:color w:val="F99157"/>
+          <w:sz w:val="18"/>
+          <w:szCs w:val="18"/>
+        </w:rPr>
+        <w:t>0</w:t>
+      </w:r>
+      <w:r>
+        <w:rPr>
+          <w:rFonts w:ascii="Menlo" w:hAnsi="Menlo" w:cs="Menlo"/>
+          <w:color w:val="5FB3B3"/>
+          <w:sz w:val="18"/>
+          <w:szCs w:val="18"/>
+        </w:rPr>
+        <w:t>;</w:t>
+      </w:r>
+    </w:p>
+    <w:p>
+      <w:pPr>
+        <w:shd w:val="clear" w:color="auto" w:fill="1D2225"/>
+        <w:spacing w:line="270" w:lineRule="atLeast"/>
+        <w:rPr>
+          <w:rFonts w:ascii="Menlo" w:hAnsi="Menlo" w:cs="Menlo"/>
+          <w:color w:val="CDD3DE"/>
+          <w:sz w:val="18"/>
+          <w:szCs w:val="18"/>
+        </w:rPr>
+      </w:pPr>
+      <w:r>
+        <w:rPr>
+          <w:rFonts w:ascii="Menlo" w:hAnsi="Menlo" w:cs="Menlo"/>
+          <w:color w:val="CDD3DE"/>
+          <w:sz w:val="18"/>
+          <w:szCs w:val="18"/>
+        </w:rPr>
+        <w:t xml:space="preserve">    </w:t>
+      </w:r>
+      <w:r>
+        <w:rPr>
+          <w:rFonts w:ascii="Menlo" w:hAnsi="Menlo" w:cs="Menlo"/>
+          <w:color w:val="FAC863"/>
+          <w:sz w:val="18"/>
+          <w:szCs w:val="18"/>
+        </w:rPr>
+        <w:t>width</w:t>
+      </w:r>
+      <w:r>
+        <w:rPr>
+          <w:rFonts w:ascii="Menlo" w:hAnsi="Menlo" w:cs="Menlo"/>
+          <w:color w:val="5FB3B3"/>
+          <w:sz w:val="18"/>
+          <w:szCs w:val="18"/>
+        </w:rPr>
+        <w:t>:</w:t>
+      </w:r>
+      <w:r>
+        <w:rPr>
+          <w:rFonts w:ascii="Menlo" w:hAnsi="Menlo" w:cs="Menlo"/>
+          <w:color w:val="CDD3DE"/>
+          <w:sz w:val="18"/>
+          <w:szCs w:val="18"/>
+        </w:rPr>
+        <w:t xml:space="preserve"> </w:t>
+      </w:r>
+      <w:r>
+        <w:rPr>
+          <w:rFonts w:ascii="Menlo" w:hAnsi="Menlo" w:cs="Menlo"/>
+          <w:color w:val="F99157"/>
+          <w:sz w:val="18"/>
+          <w:szCs w:val="18"/>
+        </w:rPr>
+        <w:t>100%</w:t>
+      </w:r>
+      <w:r>
+        <w:rPr>
+          <w:rFonts w:ascii="Menlo" w:hAnsi="Menlo" w:cs="Menlo"/>
+          <w:color w:val="5FB3B3"/>
+          <w:sz w:val="18"/>
+          <w:szCs w:val="18"/>
+        </w:rPr>
+        <w:t>;</w:t>
+      </w:r>
+    </w:p>
+    <w:p>
+      <w:pPr>
+        <w:shd w:val="clear" w:color="auto" w:fill="1D2225"/>
+        <w:spacing w:line="270" w:lineRule="atLeast"/>
+        <w:rPr>
+          <w:rFonts w:ascii="Menlo" w:hAnsi="Menlo" w:cs="Menlo"/>
+          <w:color w:val="CDD3DE"/>
+          <w:sz w:val="18"/>
+          <w:szCs w:val="18"/>
+        </w:rPr>
+      </w:pPr>
+      <w:r>
+        <w:rPr>
+          <w:rFonts w:ascii="Menlo" w:hAnsi="Menlo" w:cs="Menlo"/>
+          <w:color w:val="CDD3DE"/>
+          <w:sz w:val="18"/>
+          <w:szCs w:val="18"/>
+        </w:rPr>
+        <w:t xml:space="preserve">    </w:t>
+      </w:r>
+      <w:r>
+        <w:rPr>
+          <w:rFonts w:ascii="Menlo" w:hAnsi="Menlo" w:cs="Menlo"/>
+          <w:color w:val="FAC863"/>
+          <w:sz w:val="18"/>
+          <w:szCs w:val="18"/>
+        </w:rPr>
+        <w:t>text-align</w:t>
+      </w:r>
+      <w:r>
+        <w:rPr>
+          <w:rFonts w:ascii="Menlo" w:hAnsi="Menlo" w:cs="Menlo"/>
+          <w:color w:val="5FB3B3"/>
+          <w:sz w:val="18"/>
+          <w:szCs w:val="18"/>
+        </w:rPr>
+        <w:t>:</w:t>
+      </w:r>
+      <w:r>
+        <w:rPr>
+          <w:rFonts w:ascii="Menlo" w:hAnsi="Menlo" w:cs="Menlo"/>
+          <w:color w:val="CDD3DE"/>
+          <w:sz w:val="18"/>
+          <w:szCs w:val="18"/>
+        </w:rPr>
+        <w:t xml:space="preserve"> </w:t>
+      </w:r>
+      <w:r>
+        <w:rPr>
+          <w:rFonts w:ascii="Menlo" w:hAnsi="Menlo" w:cs="Menlo"/>
+          <w:color w:val="F99157"/>
+          <w:sz w:val="18"/>
+          <w:szCs w:val="18"/>
+        </w:rPr>
+        <w:t>center</w:t>
+      </w:r>
+      <w:r>
+        <w:rPr>
+          <w:rFonts w:ascii="Menlo" w:hAnsi="Menlo" w:cs="Menlo"/>
+          <w:color w:val="5FB3B3"/>
+          <w:sz w:val="18"/>
+          <w:szCs w:val="18"/>
+        </w:rPr>
+        <w:t>;</w:t>
+      </w:r>
+    </w:p>
+    <w:p>
+      <w:pPr>
+        <w:shd w:val="clear" w:color="auto" w:fill="1D2225"/>
+        <w:spacing w:line="270" w:lineRule="atLeast"/>
+        <w:rPr>
+          <w:rFonts w:ascii="Menlo" w:hAnsi="Menlo" w:cs="Menlo"/>
+          <w:color w:val="CDD3DE"/>
+          <w:sz w:val="18"/>
+          <w:szCs w:val="18"/>
+        </w:rPr>
+      </w:pPr>
+      <w:r>
+        <w:rPr>
+          <w:rFonts w:ascii="Menlo" w:hAnsi="Menlo" w:cs="Menlo"/>
+          <w:color w:val="CDD3DE"/>
+          <w:sz w:val="18"/>
+          <w:szCs w:val="18"/>
+        </w:rPr>
+        <w:t xml:space="preserve">  </w:t>
+      </w:r>
+      <w:r>
+        <w:rPr>
+          <w:rFonts w:ascii="Menlo" w:hAnsi="Menlo" w:cs="Menlo"/>
+          <w:color w:val="5FB3B3"/>
+          <w:sz w:val="18"/>
+          <w:szCs w:val="18"/>
+        </w:rPr>
+        <w:t>}</w:t>
+      </w:r>
+    </w:p>
+    <w:p>
+      <w:pPr>
+        <w:shd w:val="clear" w:color="auto" w:fill="1D2225"/>
+        <w:spacing w:line="270" w:lineRule="atLeast"/>
+        <w:rPr>
+          <w:rFonts w:ascii="Menlo" w:hAnsi="Menlo" w:cs="Menlo"/>
+          <w:color w:val="CDD3DE"/>
+          <w:sz w:val="18"/>
+          <w:szCs w:val="18"/>
+        </w:rPr>
+      </w:pPr>
+    </w:p>
+    <w:p>
+      <w:pPr>
+        <w:shd w:val="clear" w:color="auto" w:fill="1D2225"/>
+        <w:spacing w:line="270" w:lineRule="atLeast"/>
+        <w:rPr>
+          <w:rFonts w:ascii="Menlo" w:hAnsi="Menlo" w:cs="Menlo"/>
+          <w:color w:val="CDD3DE"/>
+          <w:sz w:val="18"/>
+          <w:szCs w:val="18"/>
+        </w:rPr>
+      </w:pPr>
+      <w:r>
+        <w:rPr>
+          <w:rFonts w:ascii="Menlo" w:hAnsi="Menlo" w:cs="Menlo"/>
+          <w:color w:val="CDD3DE"/>
+          <w:sz w:val="18"/>
+          <w:szCs w:val="18"/>
+        </w:rPr>
+        <w:t xml:space="preserve">  </w:t>
+      </w:r>
+      <w:r>
+        <w:rPr>
+          <w:rFonts w:ascii="Menlo" w:hAnsi="Menlo" w:cs="Menlo"/>
+          <w:color w:val="EB606B"/>
+          <w:sz w:val="18"/>
+          <w:szCs w:val="18"/>
+        </w:rPr>
+        <w:t>&amp;</w:t>
+      </w:r>
+      <w:r>
+        <w:rPr>
+          <w:rFonts w:ascii="Menlo" w:hAnsi="Menlo" w:cs="Menlo"/>
+          <w:color w:val="5FB3B3"/>
+          <w:sz w:val="18"/>
+          <w:szCs w:val="18"/>
+        </w:rPr>
+        <w:t>__title</w:t>
+      </w:r>
+      <w:r>
+        <w:rPr>
+          <w:rFonts w:ascii="Menlo" w:hAnsi="Menlo" w:cs="Menlo"/>
+          <w:color w:val="CDD3DE"/>
+          <w:sz w:val="18"/>
+          <w:szCs w:val="18"/>
+        </w:rPr>
+        <w:t xml:space="preserve"> </w:t>
+      </w:r>
+      <w:r>
+        <w:rPr>
+          <w:rFonts w:ascii="Menlo" w:hAnsi="Menlo" w:cs="Menlo"/>
+          <w:color w:val="5FB3B3"/>
+          <w:sz w:val="18"/>
+          <w:szCs w:val="18"/>
+        </w:rPr>
+        <w:t>{</w:t>
+      </w:r>
+    </w:p>
+    <w:p>
+      <w:pPr>
+        <w:shd w:val="clear" w:color="auto" w:fill="1D2225"/>
+        <w:spacing w:line="270" w:lineRule="atLeast"/>
+        <w:rPr>
+          <w:rFonts w:ascii="Menlo" w:hAnsi="Menlo" w:cs="Menlo"/>
+          <w:color w:val="CDD3DE"/>
+          <w:sz w:val="18"/>
+          <w:szCs w:val="18"/>
+        </w:rPr>
+      </w:pPr>
+      <w:r>
+        <w:rPr>
+          <w:rFonts w:ascii="Menlo" w:hAnsi="Menlo" w:cs="Menlo"/>
+          <w:color w:val="CDD3DE"/>
+          <w:sz w:val="18"/>
+          <w:szCs w:val="18"/>
+        </w:rPr>
+        <w:t xml:space="preserve">    </w:t>
+      </w:r>
+      <w:r>
+        <w:rPr>
+          <w:rFonts w:ascii="Menlo" w:hAnsi="Menlo" w:cs="Menlo"/>
+          <w:color w:val="FAC863"/>
+          <w:sz w:val="18"/>
+          <w:szCs w:val="18"/>
+        </w:rPr>
+        <w:t>font-weight</w:t>
+      </w:r>
+      <w:r>
+        <w:rPr>
+          <w:rFonts w:ascii="Menlo" w:hAnsi="Menlo" w:cs="Menlo"/>
+          <w:color w:val="5FB3B3"/>
+          <w:sz w:val="18"/>
+          <w:szCs w:val="18"/>
+        </w:rPr>
+        <w:t>:</w:t>
+      </w:r>
+      <w:r>
+        <w:rPr>
+          <w:rFonts w:ascii="Menlo" w:hAnsi="Menlo" w:cs="Menlo"/>
+          <w:color w:val="CDD3DE"/>
+          <w:sz w:val="18"/>
+          <w:szCs w:val="18"/>
+        </w:rPr>
+        <w:t xml:space="preserve"> </w:t>
+      </w:r>
+      <w:r>
+        <w:rPr>
+          <w:rFonts w:ascii="Menlo" w:hAnsi="Menlo" w:cs="Menlo"/>
+          <w:color w:val="F99157"/>
+          <w:sz w:val="18"/>
+          <w:szCs w:val="18"/>
+        </w:rPr>
+        <w:t>300</w:t>
+      </w:r>
+      <w:r>
+        <w:rPr>
+          <w:rFonts w:ascii="Menlo" w:hAnsi="Menlo" w:cs="Menlo"/>
+          <w:color w:val="5FB3B3"/>
+          <w:sz w:val="18"/>
+          <w:szCs w:val="18"/>
+        </w:rPr>
+        <w:t>;</w:t>
+      </w:r>
+    </w:p>
+    <w:p>
+      <w:pPr>
+        <w:shd w:val="clear" w:color="auto" w:fill="1D2225"/>
+        <w:spacing w:line="270" w:lineRule="atLeast"/>
+        <w:rPr>
+          <w:rFonts w:ascii="Menlo" w:hAnsi="Menlo" w:cs="Menlo"/>
+          <w:color w:val="CDD3DE"/>
+          <w:sz w:val="18"/>
+          <w:szCs w:val="18"/>
+        </w:rPr>
+      </w:pPr>
+      <w:r>
+        <w:rPr>
+          <w:rFonts w:ascii="Menlo" w:hAnsi="Menlo" w:cs="Menlo"/>
+          <w:color w:val="CDD3DE"/>
+          <w:sz w:val="18"/>
+          <w:szCs w:val="18"/>
+        </w:rPr>
+        <w:t xml:space="preserve">    </w:t>
+      </w:r>
+      <w:r>
+        <w:rPr>
+          <w:rFonts w:ascii="Menlo" w:hAnsi="Menlo" w:cs="Menlo"/>
+          <w:color w:val="FAC863"/>
+          <w:sz w:val="18"/>
+          <w:szCs w:val="18"/>
+        </w:rPr>
+        <w:t>color</w:t>
+      </w:r>
+      <w:r>
+        <w:rPr>
+          <w:rFonts w:ascii="Menlo" w:hAnsi="Menlo" w:cs="Menlo"/>
+          <w:color w:val="5FB3B3"/>
+          <w:sz w:val="18"/>
+          <w:szCs w:val="18"/>
+        </w:rPr>
+        <w:t>:</w:t>
+      </w:r>
+      <w:r>
+        <w:rPr>
+          <w:rFonts w:ascii="Menlo" w:hAnsi="Menlo" w:cs="Menlo"/>
+          <w:color w:val="CDD3DE"/>
+          <w:sz w:val="18"/>
+          <w:szCs w:val="18"/>
+        </w:rPr>
+        <w:t xml:space="preserve"> </w:t>
+      </w:r>
+      <w:r>
+        <w:rPr>
+          <w:rFonts w:ascii="Menlo" w:hAnsi="Menlo" w:cs="Menlo"/>
+          <w:color w:val="5FB3B3"/>
+          <w:sz w:val="18"/>
+          <w:szCs w:val="18"/>
+        </w:rPr>
+        <w:t>#2f5572;</w:t>
+      </w:r>
+    </w:p>
+    <w:p>
+      <w:pPr>
+        <w:shd w:val="clear" w:color="auto" w:fill="1D2225"/>
+        <w:spacing w:line="270" w:lineRule="atLeast"/>
+        <w:rPr>
+          <w:rFonts w:ascii="Menlo" w:hAnsi="Menlo" w:cs="Menlo"/>
+          <w:color w:val="CDD3DE"/>
+          <w:sz w:val="18"/>
+          <w:szCs w:val="18"/>
+        </w:rPr>
+      </w:pPr>
+      <w:r>
+        <w:rPr>
+          <w:rFonts w:ascii="Menlo" w:hAnsi="Menlo" w:cs="Menlo"/>
+          <w:color w:val="CDD3DE"/>
+          <w:sz w:val="18"/>
+          <w:szCs w:val="18"/>
+        </w:rPr>
+        <w:t xml:space="preserve">    </w:t>
+      </w:r>
+      <w:r>
+        <w:rPr>
+          <w:rFonts w:ascii="Menlo" w:hAnsi="Menlo" w:cs="Menlo"/>
+          <w:color w:val="FAC863"/>
+          <w:sz w:val="18"/>
+          <w:szCs w:val="18"/>
+        </w:rPr>
+        <w:t>font-size</w:t>
+      </w:r>
+      <w:r>
+        <w:rPr>
+          <w:rFonts w:ascii="Menlo" w:hAnsi="Menlo" w:cs="Menlo"/>
+          <w:color w:val="5FB3B3"/>
+          <w:sz w:val="18"/>
+          <w:szCs w:val="18"/>
+        </w:rPr>
+        <w:t>:</w:t>
+      </w:r>
+      <w:r>
+        <w:rPr>
+          <w:rFonts w:ascii="Menlo" w:hAnsi="Menlo" w:cs="Menlo"/>
+          <w:color w:val="CDD3DE"/>
+          <w:sz w:val="18"/>
+          <w:szCs w:val="18"/>
+        </w:rPr>
+        <w:t xml:space="preserve"> </w:t>
+      </w:r>
+      <w:r>
+        <w:rPr>
+          <w:rFonts w:ascii="Menlo" w:hAnsi="Menlo" w:cs="Menlo"/>
+          <w:color w:val="F99157"/>
+          <w:sz w:val="18"/>
+          <w:szCs w:val="18"/>
+        </w:rPr>
+        <w:t>4.8rem</w:t>
+      </w:r>
+      <w:r>
+        <w:rPr>
+          <w:rFonts w:ascii="Menlo" w:hAnsi="Menlo" w:cs="Menlo"/>
+          <w:color w:val="5FB3B3"/>
+          <w:sz w:val="18"/>
+          <w:szCs w:val="18"/>
+        </w:rPr>
+        <w:t>;</w:t>
+      </w:r>
+    </w:p>
+    <w:p>
+      <w:pPr>
+        <w:shd w:val="clear" w:color="auto" w:fill="1D2225"/>
+        <w:spacing w:line="270" w:lineRule="atLeast"/>
+        <w:rPr>
+          <w:rFonts w:ascii="Menlo" w:hAnsi="Menlo" w:cs="Menlo"/>
+          <w:color w:val="CDD3DE"/>
+          <w:sz w:val="18"/>
+          <w:szCs w:val="18"/>
+        </w:rPr>
+      </w:pPr>
+      <w:r>
+        <w:rPr>
+          <w:rFonts w:ascii="Menlo" w:hAnsi="Menlo" w:cs="Menlo"/>
+          <w:color w:val="CDD3DE"/>
+          <w:sz w:val="18"/>
+          <w:szCs w:val="18"/>
+        </w:rPr>
+        <w:t xml:space="preserve">  </w:t>
+      </w:r>
+      <w:r>
+        <w:rPr>
+          <w:rFonts w:ascii="Menlo" w:hAnsi="Menlo" w:cs="Menlo"/>
+          <w:color w:val="5FB3B3"/>
+          <w:sz w:val="18"/>
+          <w:szCs w:val="18"/>
+        </w:rPr>
+        <w:t>}</w:t>
+      </w:r>
+    </w:p>
+    <w:p>
+      <w:pPr>
+        <w:shd w:val="clear" w:color="auto" w:fill="1D2225"/>
+        <w:spacing w:line="270" w:lineRule="atLeast"/>
+        <w:rPr>
+          <w:rFonts w:ascii="Menlo" w:hAnsi="Menlo" w:cs="Menlo"/>
+          <w:color w:val="CDD3DE"/>
+          <w:sz w:val="18"/>
+          <w:szCs w:val="18"/>
+        </w:rPr>
+      </w:pPr>
+    </w:p>
+    <w:p>
+      <w:pPr>
+        <w:shd w:val="clear" w:color="auto" w:fill="1D2225"/>
+        <w:spacing w:line="270" w:lineRule="atLeast"/>
+        <w:rPr>
+          <w:rFonts w:ascii="Menlo" w:hAnsi="Menlo" w:cs="Menlo"/>
+          <w:color w:val="CDD3DE"/>
+          <w:sz w:val="18"/>
+          <w:szCs w:val="18"/>
+        </w:rPr>
+      </w:pPr>
+      <w:r>
+        <w:rPr>
+          <w:rFonts w:ascii="Menlo" w:hAnsi="Menlo" w:cs="Menlo"/>
+          <w:color w:val="CDD3DE"/>
+          <w:sz w:val="18"/>
+          <w:szCs w:val="18"/>
+        </w:rPr>
+        <w:t xml:space="preserve">  </w:t>
+      </w:r>
+      <w:r>
+        <w:rPr>
+          <w:rFonts w:ascii="Menlo" w:hAnsi="Menlo" w:cs="Menlo"/>
+          <w:color w:val="EB606B"/>
+          <w:sz w:val="18"/>
+          <w:szCs w:val="18"/>
+        </w:rPr>
+        <w:t>&amp;</w:t>
+      </w:r>
+      <w:r>
+        <w:rPr>
+          <w:rFonts w:ascii="Menlo" w:hAnsi="Menlo" w:cs="Menlo"/>
+          <w:color w:val="5FB3B3"/>
+          <w:sz w:val="18"/>
+          <w:szCs w:val="18"/>
+        </w:rPr>
+        <w:t>__subtitle</w:t>
+      </w:r>
+      <w:r>
+        <w:rPr>
+          <w:rFonts w:ascii="Menlo" w:hAnsi="Menlo" w:cs="Menlo"/>
+          <w:color w:val="CDD3DE"/>
+          <w:sz w:val="18"/>
+          <w:szCs w:val="18"/>
+        </w:rPr>
+        <w:t xml:space="preserve"> </w:t>
+      </w:r>
+      <w:r>
+        <w:rPr>
+          <w:rFonts w:ascii="Menlo" w:hAnsi="Menlo" w:cs="Menlo"/>
+          <w:color w:val="5FB3B3"/>
+          <w:sz w:val="18"/>
+          <w:szCs w:val="18"/>
+        </w:rPr>
+        <w:t>{</w:t>
+      </w:r>
+    </w:p>
+    <w:p>
+      <w:pPr>
+        <w:shd w:val="clear" w:color="auto" w:fill="1D2225"/>
+        <w:spacing w:line="270" w:lineRule="atLeast"/>
+        <w:rPr>
+          <w:rFonts w:ascii="Menlo" w:hAnsi="Menlo" w:cs="Menlo"/>
+          <w:color w:val="CDD3DE"/>
+          <w:sz w:val="18"/>
+          <w:szCs w:val="18"/>
+        </w:rPr>
+      </w:pPr>
+      <w:r>
+        <w:rPr>
+          <w:rFonts w:ascii="Menlo" w:hAnsi="Menlo" w:cs="Menlo"/>
+          <w:color w:val="CDD3DE"/>
+          <w:sz w:val="18"/>
+          <w:szCs w:val="18"/>
+        </w:rPr>
+        <w:t xml:space="preserve">    </w:t>
+      </w:r>
+      <w:r>
+        <w:rPr>
+          <w:rFonts w:ascii="Menlo" w:hAnsi="Menlo" w:cs="Menlo"/>
+          <w:color w:val="FAC863"/>
+          <w:sz w:val="18"/>
+          <w:szCs w:val="18"/>
+        </w:rPr>
+        <w:t>font-weight</w:t>
+      </w:r>
+      <w:r>
+        <w:rPr>
+          <w:rFonts w:ascii="Menlo" w:hAnsi="Menlo" w:cs="Menlo"/>
+          <w:color w:val="5FB3B3"/>
+          <w:sz w:val="18"/>
+          <w:szCs w:val="18"/>
+        </w:rPr>
+        <w:t>:</w:t>
+      </w:r>
+      <w:r>
+        <w:rPr>
+          <w:rFonts w:ascii="Menlo" w:hAnsi="Menlo" w:cs="Menlo"/>
+          <w:color w:val="CDD3DE"/>
+          <w:sz w:val="18"/>
+          <w:szCs w:val="18"/>
+        </w:rPr>
+        <w:t xml:space="preserve"> </w:t>
+      </w:r>
+      <w:r>
+        <w:rPr>
+          <w:rFonts w:ascii="Menlo" w:hAnsi="Menlo" w:cs="Menlo"/>
+          <w:color w:val="F99157"/>
+          <w:sz w:val="18"/>
+          <w:szCs w:val="18"/>
+        </w:rPr>
+        <w:t>300</w:t>
+      </w:r>
+      <w:r>
+        <w:rPr>
+          <w:rFonts w:ascii="Menlo" w:hAnsi="Menlo" w:cs="Menlo"/>
+          <w:color w:val="5FB3B3"/>
+          <w:sz w:val="18"/>
+          <w:szCs w:val="18"/>
+        </w:rPr>
+        <w:t>;</w:t>
+      </w:r>
+    </w:p>
+    <w:p>
+      <w:pPr>
+        <w:shd w:val="clear" w:color="auto" w:fill="1D2225"/>
+        <w:spacing w:line="270" w:lineRule="atLeast"/>
+        <w:rPr>
+          <w:rFonts w:ascii="Menlo" w:hAnsi="Menlo" w:cs="Menlo"/>
+          <w:color w:val="CDD3DE"/>
+          <w:sz w:val="18"/>
+          <w:szCs w:val="18"/>
+        </w:rPr>
+      </w:pPr>
+      <w:r>
+        <w:rPr>
+          <w:rFonts w:ascii="Menlo" w:hAnsi="Menlo" w:cs="Menlo"/>
+          <w:color w:val="CDD3DE"/>
+          <w:sz w:val="18"/>
+          <w:szCs w:val="18"/>
+        </w:rPr>
+        <w:t xml:space="preserve">    </w:t>
+      </w:r>
+      <w:r>
+        <w:rPr>
+          <w:rFonts w:ascii="Menlo" w:hAnsi="Menlo" w:cs="Menlo"/>
+          <w:color w:val="FAC863"/>
+          <w:sz w:val="18"/>
+          <w:szCs w:val="18"/>
+        </w:rPr>
+        <w:t>color</w:t>
+      </w:r>
+      <w:r>
+        <w:rPr>
+          <w:rFonts w:ascii="Menlo" w:hAnsi="Menlo" w:cs="Menlo"/>
+          <w:color w:val="5FB3B3"/>
+          <w:sz w:val="18"/>
+          <w:szCs w:val="18"/>
+        </w:rPr>
+        <w:t>:</w:t>
+      </w:r>
+      <w:r>
+        <w:rPr>
+          <w:rFonts w:ascii="Menlo" w:hAnsi="Menlo" w:cs="Menlo"/>
+          <w:color w:val="CDD3DE"/>
+          <w:sz w:val="18"/>
+          <w:szCs w:val="18"/>
+        </w:rPr>
+        <w:t xml:space="preserve"> </w:t>
+      </w:r>
+      <w:r>
+        <w:rPr>
+          <w:rFonts w:ascii="Menlo" w:hAnsi="Menlo" w:cs="Menlo"/>
+          <w:color w:val="5FB3B3"/>
+          <w:sz w:val="18"/>
+          <w:szCs w:val="18"/>
+        </w:rPr>
+        <w:t>#2f5572;</w:t>
+      </w:r>
+    </w:p>
+    <w:p>
+      <w:pPr>
+        <w:shd w:val="clear" w:color="auto" w:fill="1D2225"/>
+        <w:spacing w:line="270" w:lineRule="atLeast"/>
+        <w:rPr>
+          <w:rFonts w:ascii="Menlo" w:hAnsi="Menlo" w:cs="Menlo"/>
+          <w:color w:val="CDD3DE"/>
+          <w:sz w:val="18"/>
+          <w:szCs w:val="18"/>
+        </w:rPr>
+      </w:pPr>
+      <w:r>
+        <w:rPr>
+          <w:rFonts w:ascii="Menlo" w:hAnsi="Menlo" w:cs="Menlo"/>
+          <w:color w:val="CDD3DE"/>
+          <w:sz w:val="18"/>
+          <w:szCs w:val="18"/>
+        </w:rPr>
+        <w:t xml:space="preserve">    </w:t>
+      </w:r>
+      <w:r>
+        <w:rPr>
+          <w:rFonts w:ascii="Menlo" w:hAnsi="Menlo" w:cs="Menlo"/>
+          <w:color w:val="FAC863"/>
+          <w:sz w:val="18"/>
+          <w:szCs w:val="18"/>
+        </w:rPr>
+        <w:t>font-size</w:t>
+      </w:r>
+      <w:r>
+        <w:rPr>
+          <w:rFonts w:ascii="Menlo" w:hAnsi="Menlo" w:cs="Menlo"/>
+          <w:color w:val="5FB3B3"/>
+          <w:sz w:val="18"/>
+          <w:szCs w:val="18"/>
+        </w:rPr>
+        <w:t>:</w:t>
+      </w:r>
+      <w:r>
+        <w:rPr>
+          <w:rFonts w:ascii="Menlo" w:hAnsi="Menlo" w:cs="Menlo"/>
+          <w:color w:val="CDD3DE"/>
+          <w:sz w:val="18"/>
+          <w:szCs w:val="18"/>
+        </w:rPr>
+        <w:t xml:space="preserve"> </w:t>
+      </w:r>
+      <w:r>
+        <w:rPr>
+          <w:rFonts w:ascii="Menlo" w:hAnsi="Menlo" w:cs="Menlo"/>
+          <w:color w:val="F99157"/>
+          <w:sz w:val="18"/>
+          <w:szCs w:val="18"/>
+        </w:rPr>
+        <w:t>2.9rem</w:t>
+      </w:r>
+      <w:r>
+        <w:rPr>
+          <w:rFonts w:ascii="Menlo" w:hAnsi="Menlo" w:cs="Menlo"/>
+          <w:color w:val="5FB3B3"/>
+          <w:sz w:val="18"/>
+          <w:szCs w:val="18"/>
+        </w:rPr>
+        <w:t>;</w:t>
+      </w:r>
+    </w:p>
+    <w:p>
+      <w:pPr>
+        <w:shd w:val="clear" w:color="auto" w:fill="1D2225"/>
+        <w:spacing w:line="270" w:lineRule="atLeast"/>
+        <w:rPr>
+          <w:rFonts w:ascii="Menlo" w:hAnsi="Menlo" w:cs="Menlo"/>
+          <w:color w:val="CDD3DE"/>
+          <w:sz w:val="18"/>
+          <w:szCs w:val="18"/>
+        </w:rPr>
+      </w:pPr>
+      <w:r>
+        <w:rPr>
+          <w:rFonts w:ascii="Menlo" w:hAnsi="Menlo" w:cs="Menlo"/>
+          <w:color w:val="CDD3DE"/>
+          <w:sz w:val="18"/>
+          <w:szCs w:val="18"/>
+        </w:rPr>
+        <w:t xml:space="preserve">  </w:t>
+      </w:r>
+      <w:r>
+        <w:rPr>
+          <w:rFonts w:ascii="Menlo" w:hAnsi="Menlo" w:cs="Menlo"/>
+          <w:color w:val="5FB3B3"/>
+          <w:sz w:val="18"/>
+          <w:szCs w:val="18"/>
+        </w:rPr>
+        <w:t>}</w:t>
+      </w:r>
+    </w:p>
+    <w:p>
+      <w:pPr>
+        <w:shd w:val="clear" w:color="auto" w:fill="1D2225"/>
+        <w:spacing w:line="270" w:lineRule="atLeast"/>
+        <w:rPr>
+          <w:rFonts w:ascii="Menlo" w:hAnsi="Menlo" w:cs="Menlo"/>
+          <w:color w:val="CDD3DE"/>
+          <w:sz w:val="18"/>
+          <w:szCs w:val="18"/>
+        </w:rPr>
+      </w:pPr>
+      <w:r>
+        <w:rPr>
+          <w:rFonts w:ascii="Menlo" w:hAnsi="Menlo" w:cs="Menlo"/>
+          <w:color w:val="5FB3B3"/>
+          <w:sz w:val="18"/>
+          <w:szCs w:val="18"/>
+        </w:rPr>
+        <w:lastRenderedPageBreak/>
+        <w:t>}</w:t>
+      </w:r>
+    </w:p>
+    <w:p>
+      <w:pPr>
+        <w:rPr>
+          <w:lang w:val="en-US"/>
+        </w:rPr>
+      </w:pPr>
+    </w:p>
+    <w:p>
+      <w:pPr>
+        <w:shd w:val="clear" w:color="auto" w:fill="FFFFFF"/>
+        <w:spacing w:after="150" w:line="270" w:lineRule="atLeast"/>
+        <w:rPr>
+          <w:rFonts w:ascii="Helvetica Neue" w:hAnsi="Helvetica Neue"/>
+          <w:color w:val="707070"/>
+          <w:sz w:val="20"/>
+          <w:szCs w:val="20"/>
+        </w:rPr>
+      </w:pPr>
+      <w:r>
+        <w:rPr>
+          <w:rFonts w:ascii="Helvetica Neue" w:hAnsi="Helvetica Neue"/>
+          <w:b/>
+          <w:bCs/>
+          <w:color w:val="333333"/>
+          <w:sz w:val="20"/>
+          <w:szCs w:val="20"/>
+        </w:rPr>
+        <w:t>PostCSS vs Sass: What are the differences?</w:t>
+      </w:r>
+    </w:p>
+    <w:p>
+      <w:pPr>
+        <w:shd w:val="clear" w:color="auto" w:fill="FFFFFF"/>
+        <w:spacing w:after="150" w:line="270" w:lineRule="atLeast"/>
+        <w:rPr>
+          <w:rFonts w:ascii="Helvetica Neue" w:hAnsi="Helvetica Neue"/>
+          <w:color w:val="707070"/>
+          <w:sz w:val="20"/>
+          <w:szCs w:val="20"/>
+        </w:rPr>
+      </w:pPr>
+      <w:r>
+        <w:rPr>
+          <w:rFonts w:ascii="Helvetica Neue" w:hAnsi="Helvetica Neue"/>
+          <w:b/>
+          <w:bCs/>
+          <w:color w:val="333333"/>
+          <w:sz w:val="20"/>
+          <w:szCs w:val="20"/>
+        </w:rPr>
+        <w:t>PostCSS:</w:t>
+      </w:r>
+      <w:r>
+        <w:rPr>
+          <w:rFonts w:ascii="Helvetica Neue" w:hAnsi="Helvetica Neue"/>
+          <w:color w:val="707070"/>
+          <w:sz w:val="20"/>
+          <w:szCs w:val="20"/>
+        </w:rPr>
+        <w:t> </w:t>
+      </w:r>
+      <w:r>
+        <w:rPr>
+          <w:rFonts w:ascii="Helvetica Neue" w:hAnsi="Helvetica Neue"/>
+          <w:i/>
+          <w:iCs/>
+          <w:color w:val="707070"/>
+          <w:sz w:val="20"/>
+          <w:szCs w:val="20"/>
+        </w:rPr>
+        <w:t>Transform CSS with JS plugins</w:t>
+      </w:r>
+      <w:r>
+        <w:rPr>
+          <w:rFonts w:ascii="Helvetica Neue" w:hAnsi="Helvetica Neue"/>
+          <w:color w:val="707070"/>
+          <w:sz w:val="20"/>
+          <w:szCs w:val="20"/>
+        </w:rPr>
+        <w:t>. PostCSS is a tool for transforming CSS with JS plugins. These plugins can support variables and mixins, transpile future CSS syntax, inline images, and more; </w:t>
+      </w:r>
+      <w:r>
+        <w:rPr>
+          <w:rFonts w:ascii="Helvetica Neue" w:hAnsi="Helvetica Neue"/>
+          <w:b/>
+          <w:bCs/>
+          <w:color w:val="333333"/>
+          <w:sz w:val="20"/>
+          <w:szCs w:val="20"/>
+        </w:rPr>
+        <w:t>Sass:</w:t>
+      </w:r>
+      <w:r>
+        <w:rPr>
+          <w:rFonts w:ascii="Helvetica Neue" w:hAnsi="Helvetica Neue"/>
+          <w:color w:val="707070"/>
+          <w:sz w:val="20"/>
+          <w:szCs w:val="20"/>
+        </w:rPr>
+        <w:t> </w:t>
+      </w:r>
+      <w:r>
+        <w:rPr>
+          <w:rFonts w:ascii="Helvetica Neue" w:hAnsi="Helvetica Neue"/>
+          <w:i/>
+          <w:iCs/>
+          <w:color w:val="707070"/>
+          <w:sz w:val="20"/>
+          <w:szCs w:val="20"/>
+        </w:rPr>
+        <w:t>Syntactically Awesome Style Sheets</w:t>
+      </w:r>
+      <w:r>
+        <w:rPr>
+          <w:rFonts w:ascii="Helvetica Neue" w:hAnsi="Helvetica Neue"/>
+          <w:color w:val="707070"/>
+          <w:sz w:val="20"/>
+          <w:szCs w:val="20"/>
+        </w:rPr>
+        <w:t>. Sass is an extension of CSS3, adding nested rules, variables, mixins, selector inheritance, and more. It's translated to well-formatted, standard CSS using the command line tool or a web-framework plugin.</w:t>
+      </w:r>
+    </w:p>
+    <w:p>
+      <w:pPr>
+        <w:rPr>
+          <w:lang w:val="en-US"/>
+        </w:rPr>
+      </w:pPr>
     </w:p>
     <w:p>
       <w:pPr>
@@ -9918,6 +13099,17 @@
       <w:szCs w:val="20"/>
     </w:rPr>
   </w:style>
+  <w:style w:type="character" w:styleId="Emphasis">
+    <w:name w:val="Emphasis"/>
+    <w:basedOn w:val="DefaultParagraphFont"/>
+    <w:uiPriority w:val="20"/>
+    <w:qFormat/>
+    <w:rsid w:val="006C2E86"/>
+    <w:rPr>
+      <w:i/>
+      <w:iCs/>
+    </w:rPr>
+  </w:style>
 </w:styles>
 </file>
 

</xml_diff>

<commit_message>
end of complete two blocks lecture
</commit_message>
<xml_diff>
--- a/Git-a-Web-Developer-Job.docx
+++ b/Git-a-Web-Developer-Job.docx
@@ -11769,6 +11769,3930 @@
           <w:lang w:val="en-US"/>
         </w:rPr>
       </w:pPr>
+    </w:p>
+    <w:p>
+      <w:pPr>
+        <w:rPr>
+          <w:b/>
+          <w:bCs/>
+          <w:i/>
+          <w:iCs/>
+          <w:lang w:val="en-US"/>
+        </w:rPr>
+      </w:pPr>
+      <w:r>
+        <w:rPr>
+          <w:b/>
+          <w:bCs/>
+          <w:i/>
+          <w:iCs/>
+          <w:lang w:val="en-US"/>
+        </w:rPr>
+        <w:t>Complete Two Blocks</w:t>
+      </w:r>
+    </w:p>
+    <w:p>
+      <w:pPr>
+        <w:rPr>
+          <w:lang w:val="en-US"/>
+        </w:rPr>
+      </w:pPr>
+    </w:p>
+    <w:p>
+      <w:pPr>
+        <w:rPr>
+          <w:lang w:val="en-US"/>
+        </w:rPr>
+      </w:pPr>
+      <w:r>
+        <w:rPr>
+          <w:lang w:val="en-US"/>
+        </w:rPr>
+        <w:t>Target p tag in large-hero, and give it a class names description</w:t>
+      </w:r>
+    </w:p>
+    <w:p>
+      <w:pPr>
+        <w:shd w:val="clear" w:color="auto" w:fill="1D2225"/>
+        <w:spacing w:line="270" w:lineRule="atLeast"/>
+        <w:rPr>
+          <w:rFonts w:ascii="Menlo" w:hAnsi="Menlo" w:cs="Menlo"/>
+          <w:color w:val="CDD3DE"/>
+          <w:sz w:val="18"/>
+          <w:szCs w:val="18"/>
+        </w:rPr>
+      </w:pPr>
+      <w:r>
+        <w:rPr>
+          <w:rFonts w:ascii="Menlo" w:hAnsi="Menlo" w:cs="Menlo"/>
+          <w:color w:val="CDD3DE"/>
+          <w:sz w:val="18"/>
+          <w:szCs w:val="18"/>
+        </w:rPr>
+        <w:t xml:space="preserve">      </w:t>
+      </w:r>
+      <w:r>
+        <w:rPr>
+          <w:rFonts w:ascii="Menlo" w:hAnsi="Menlo" w:cs="Menlo"/>
+          <w:color w:val="5FB3B3"/>
+          <w:sz w:val="18"/>
+          <w:szCs w:val="18"/>
+        </w:rPr>
+        <w:t>&lt;</w:t>
+      </w:r>
+      <w:r>
+        <w:rPr>
+          <w:rFonts w:ascii="Menlo" w:hAnsi="Menlo" w:cs="Menlo"/>
+          <w:color w:val="EB606B"/>
+          <w:sz w:val="18"/>
+          <w:szCs w:val="18"/>
+        </w:rPr>
+        <w:t>p</w:t>
+      </w:r>
+      <w:r>
+        <w:rPr>
+          <w:rFonts w:ascii="Menlo" w:hAnsi="Menlo" w:cs="Menlo"/>
+          <w:color w:val="5FB3B3"/>
+          <w:sz w:val="18"/>
+          <w:szCs w:val="18"/>
+        </w:rPr>
+        <w:t xml:space="preserve"> </w:t>
+      </w:r>
+      <w:r>
+        <w:rPr>
+          <w:rFonts w:ascii="Menlo" w:hAnsi="Menlo" w:cs="Menlo"/>
+          <w:color w:val="BB80B3"/>
+          <w:sz w:val="18"/>
+          <w:szCs w:val="18"/>
+        </w:rPr>
+        <w:t>class</w:t>
+      </w:r>
+      <w:r>
+        <w:rPr>
+          <w:rFonts w:ascii="Menlo" w:hAnsi="Menlo" w:cs="Menlo"/>
+          <w:color w:val="5FB3B3"/>
+          <w:sz w:val="18"/>
+          <w:szCs w:val="18"/>
+        </w:rPr>
+        <w:t>="</w:t>
+      </w:r>
+      <w:r>
+        <w:rPr>
+          <w:rFonts w:ascii="Menlo" w:hAnsi="Menlo" w:cs="Menlo"/>
+          <w:color w:val="99C794"/>
+          <w:sz w:val="18"/>
+          <w:szCs w:val="18"/>
+        </w:rPr>
+        <w:t>large-hero__description</w:t>
+      </w:r>
+      <w:r>
+        <w:rPr>
+          <w:rFonts w:ascii="Menlo" w:hAnsi="Menlo" w:cs="Menlo"/>
+          <w:color w:val="5FB3B3"/>
+          <w:sz w:val="18"/>
+          <w:szCs w:val="18"/>
+        </w:rPr>
+        <w:t>"&gt;</w:t>
+      </w:r>
+      <w:r>
+        <w:rPr>
+          <w:rFonts w:ascii="Menlo" w:hAnsi="Menlo" w:cs="Menlo"/>
+          <w:color w:val="CDD3DE"/>
+          <w:sz w:val="18"/>
+          <w:szCs w:val="18"/>
+        </w:rPr>
+        <w:t>We create soul restoring journeys that inspire you to be you.</w:t>
+      </w:r>
+      <w:r>
+        <w:rPr>
+          <w:rFonts w:ascii="Menlo" w:hAnsi="Menlo" w:cs="Menlo"/>
+          <w:color w:val="5FB3B3"/>
+          <w:sz w:val="18"/>
+          <w:szCs w:val="18"/>
+        </w:rPr>
+        <w:t>&lt;/</w:t>
+      </w:r>
+      <w:r>
+        <w:rPr>
+          <w:rFonts w:ascii="Menlo" w:hAnsi="Menlo" w:cs="Menlo"/>
+          <w:color w:val="EB606B"/>
+          <w:sz w:val="18"/>
+          <w:szCs w:val="18"/>
+        </w:rPr>
+        <w:t>p</w:t>
+      </w:r>
+      <w:r>
+        <w:rPr>
+          <w:rFonts w:ascii="Menlo" w:hAnsi="Menlo" w:cs="Menlo"/>
+          <w:color w:val="5FB3B3"/>
+          <w:sz w:val="18"/>
+          <w:szCs w:val="18"/>
+        </w:rPr>
+        <w:t>&gt;</w:t>
+      </w:r>
+    </w:p>
+    <w:p>
+      <w:pPr>
+        <w:rPr>
+          <w:lang w:val="en-US"/>
+        </w:rPr>
+      </w:pPr>
+    </w:p>
+    <w:p>
+      <w:pPr>
+        <w:rPr>
+          <w:lang w:val="en-US"/>
+        </w:rPr>
+      </w:pPr>
+      <w:r>
+        <w:rPr>
+          <w:lang w:val="en-US"/>
+        </w:rPr>
+        <w:t>Make text white and bigger</w:t>
+      </w:r>
+    </w:p>
+    <w:p>
+      <w:pPr>
+        <w:shd w:val="clear" w:color="auto" w:fill="1D2225"/>
+        <w:spacing w:line="270" w:lineRule="atLeast"/>
+        <w:rPr>
+          <w:rFonts w:ascii="Menlo" w:hAnsi="Menlo" w:cs="Menlo"/>
+          <w:color w:val="CDD3DE"/>
+          <w:sz w:val="18"/>
+          <w:szCs w:val="18"/>
+        </w:rPr>
+      </w:pPr>
+      <w:r>
+        <w:rPr>
+          <w:rFonts w:ascii="Menlo" w:hAnsi="Menlo" w:cs="Menlo"/>
+          <w:color w:val="CDD3DE"/>
+          <w:sz w:val="18"/>
+          <w:szCs w:val="18"/>
+        </w:rPr>
+        <w:t xml:space="preserve">  </w:t>
+      </w:r>
+      <w:r>
+        <w:rPr>
+          <w:rFonts w:ascii="Menlo" w:hAnsi="Menlo" w:cs="Menlo"/>
+          <w:color w:val="EB606B"/>
+          <w:sz w:val="18"/>
+          <w:szCs w:val="18"/>
+        </w:rPr>
+        <w:t>&amp;</w:t>
+      </w:r>
+      <w:r>
+        <w:rPr>
+          <w:rFonts w:ascii="Menlo" w:hAnsi="Menlo" w:cs="Menlo"/>
+          <w:color w:val="5FB3B3"/>
+          <w:sz w:val="18"/>
+          <w:szCs w:val="18"/>
+        </w:rPr>
+        <w:t>__description</w:t>
+      </w:r>
+      <w:r>
+        <w:rPr>
+          <w:rFonts w:ascii="Menlo" w:hAnsi="Menlo" w:cs="Menlo"/>
+          <w:color w:val="CDD3DE"/>
+          <w:sz w:val="18"/>
+          <w:szCs w:val="18"/>
+        </w:rPr>
+        <w:t xml:space="preserve"> </w:t>
+      </w:r>
+      <w:r>
+        <w:rPr>
+          <w:rFonts w:ascii="Menlo" w:hAnsi="Menlo" w:cs="Menlo"/>
+          <w:color w:val="5FB3B3"/>
+          <w:sz w:val="18"/>
+          <w:szCs w:val="18"/>
+        </w:rPr>
+        <w:t>{</w:t>
+      </w:r>
+    </w:p>
+    <w:p>
+      <w:pPr>
+        <w:shd w:val="clear" w:color="auto" w:fill="1D2225"/>
+        <w:spacing w:line="270" w:lineRule="atLeast"/>
+        <w:rPr>
+          <w:rFonts w:ascii="Menlo" w:hAnsi="Menlo" w:cs="Menlo"/>
+          <w:color w:val="CDD3DE"/>
+          <w:sz w:val="18"/>
+          <w:szCs w:val="18"/>
+        </w:rPr>
+      </w:pPr>
+      <w:r>
+        <w:rPr>
+          <w:rFonts w:ascii="Menlo" w:hAnsi="Menlo" w:cs="Menlo"/>
+          <w:color w:val="CDD3DE"/>
+          <w:sz w:val="18"/>
+          <w:szCs w:val="18"/>
+        </w:rPr>
+        <w:t xml:space="preserve">    </w:t>
+      </w:r>
+      <w:r>
+        <w:rPr>
+          <w:rFonts w:ascii="Menlo" w:hAnsi="Menlo" w:cs="Menlo"/>
+          <w:color w:val="FAC863"/>
+          <w:sz w:val="18"/>
+          <w:szCs w:val="18"/>
+        </w:rPr>
+        <w:t>color</w:t>
+      </w:r>
+      <w:r>
+        <w:rPr>
+          <w:rFonts w:ascii="Menlo" w:hAnsi="Menlo" w:cs="Menlo"/>
+          <w:color w:val="5FB3B3"/>
+          <w:sz w:val="18"/>
+          <w:szCs w:val="18"/>
+        </w:rPr>
+        <w:t>:</w:t>
+      </w:r>
+      <w:r>
+        <w:rPr>
+          <w:rFonts w:ascii="Menlo" w:hAnsi="Menlo" w:cs="Menlo"/>
+          <w:color w:val="CDD3DE"/>
+          <w:sz w:val="18"/>
+          <w:szCs w:val="18"/>
+        </w:rPr>
+        <w:t xml:space="preserve"> </w:t>
+      </w:r>
+      <w:r>
+        <w:rPr>
+          <w:rFonts w:ascii="Menlo" w:hAnsi="Menlo" w:cs="Menlo"/>
+          <w:color w:val="5FB3B3"/>
+          <w:sz w:val="18"/>
+          <w:szCs w:val="18"/>
+        </w:rPr>
+        <w:t>#FFF;</w:t>
+      </w:r>
+    </w:p>
+    <w:p>
+      <w:pPr>
+        <w:shd w:val="clear" w:color="auto" w:fill="1D2225"/>
+        <w:spacing w:line="270" w:lineRule="atLeast"/>
+        <w:rPr>
+          <w:rFonts w:ascii="Menlo" w:hAnsi="Menlo" w:cs="Menlo"/>
+          <w:color w:val="CDD3DE"/>
+          <w:sz w:val="18"/>
+          <w:szCs w:val="18"/>
+        </w:rPr>
+      </w:pPr>
+      <w:r>
+        <w:rPr>
+          <w:rFonts w:ascii="Menlo" w:hAnsi="Menlo" w:cs="Menlo"/>
+          <w:color w:val="CDD3DE"/>
+          <w:sz w:val="18"/>
+          <w:szCs w:val="18"/>
+        </w:rPr>
+        <w:t xml:space="preserve">    </w:t>
+      </w:r>
+      <w:r>
+        <w:rPr>
+          <w:rFonts w:ascii="Menlo" w:hAnsi="Menlo" w:cs="Menlo"/>
+          <w:color w:val="FAC863"/>
+          <w:sz w:val="18"/>
+          <w:szCs w:val="18"/>
+        </w:rPr>
+        <w:t>font-size</w:t>
+      </w:r>
+      <w:r>
+        <w:rPr>
+          <w:rFonts w:ascii="Menlo" w:hAnsi="Menlo" w:cs="Menlo"/>
+          <w:color w:val="5FB3B3"/>
+          <w:sz w:val="18"/>
+          <w:szCs w:val="18"/>
+        </w:rPr>
+        <w:t>:</w:t>
+      </w:r>
+      <w:r>
+        <w:rPr>
+          <w:rFonts w:ascii="Menlo" w:hAnsi="Menlo" w:cs="Menlo"/>
+          <w:color w:val="CDD3DE"/>
+          <w:sz w:val="18"/>
+          <w:szCs w:val="18"/>
+        </w:rPr>
+        <w:t xml:space="preserve"> </w:t>
+      </w:r>
+      <w:r>
+        <w:rPr>
+          <w:rFonts w:ascii="Menlo" w:hAnsi="Menlo" w:cs="Menlo"/>
+          <w:color w:val="F99157"/>
+          <w:sz w:val="18"/>
+          <w:szCs w:val="18"/>
+        </w:rPr>
+        <w:t>1.875rem</w:t>
+      </w:r>
+      <w:r>
+        <w:rPr>
+          <w:rFonts w:ascii="Menlo" w:hAnsi="Menlo" w:cs="Menlo"/>
+          <w:color w:val="5FB3B3"/>
+          <w:sz w:val="18"/>
+          <w:szCs w:val="18"/>
+        </w:rPr>
+        <w:t>;</w:t>
+      </w:r>
+    </w:p>
+    <w:p>
+      <w:pPr>
+        <w:shd w:val="clear" w:color="auto" w:fill="1D2225"/>
+        <w:spacing w:line="270" w:lineRule="atLeast"/>
+        <w:rPr>
+          <w:rFonts w:ascii="Menlo" w:hAnsi="Menlo" w:cs="Menlo"/>
+          <w:color w:val="CDD3DE"/>
+          <w:sz w:val="18"/>
+          <w:szCs w:val="18"/>
+        </w:rPr>
+      </w:pPr>
+      <w:r>
+        <w:rPr>
+          <w:rFonts w:ascii="Menlo" w:hAnsi="Menlo" w:cs="Menlo"/>
+          <w:color w:val="CDD3DE"/>
+          <w:sz w:val="18"/>
+          <w:szCs w:val="18"/>
+        </w:rPr>
+        <w:t xml:space="preserve">  </w:t>
+      </w:r>
+      <w:r>
+        <w:rPr>
+          <w:rFonts w:ascii="Menlo" w:hAnsi="Menlo" w:cs="Menlo"/>
+          <w:color w:val="5FB3B3"/>
+          <w:sz w:val="18"/>
+          <w:szCs w:val="18"/>
+        </w:rPr>
+        <w:t>}</w:t>
+      </w:r>
+    </w:p>
+    <w:p>
+      <w:pPr>
+        <w:rPr>
+          <w:lang w:val="en-US"/>
+        </w:rPr>
+      </w:pPr>
+    </w:p>
+    <w:p>
+      <w:pPr>
+        <w:rPr>
+          <w:lang w:val="en-US"/>
+        </w:rPr>
+      </w:pPr>
+    </w:p>
+    <w:p>
+      <w:pPr>
+        <w:rPr>
+          <w:lang w:val="en-US"/>
+        </w:rPr>
+      </w:pPr>
+      <w:r>
+        <w:rPr>
+          <w:lang w:val="en-US"/>
+        </w:rPr>
+        <w:t>What is rem? It is relative to root of page, html</w:t>
+      </w:r>
+    </w:p>
+    <w:p>
+      <w:pPr>
+        <w:rPr>
+          <w:lang w:val="en-US"/>
+        </w:rPr>
+      </w:pPr>
+      <w:r>
+        <w:rPr>
+          <w:lang w:val="en-US"/>
+        </w:rPr>
+        <w:t xml:space="preserve">1.5rem means whatever the size of main html </w:t>
+      </w:r>
+      <w:proofErr w:type="gramStart"/>
+      <w:r>
+        <w:rPr>
+          <w:lang w:val="en-US"/>
+        </w:rPr>
+        <w:t>multiply</w:t>
+      </w:r>
+      <w:proofErr w:type="gramEnd"/>
+      <w:r>
+        <w:rPr>
+          <w:lang w:val="en-US"/>
+        </w:rPr>
+        <w:t xml:space="preserve"> it with 1.5. browsers default size is 16px so 1.5rem is 24px in that case.</w:t>
+      </w:r>
+    </w:p>
+    <w:p>
+      <w:pPr>
+        <w:rPr>
+          <w:lang w:val="en-US"/>
+        </w:rPr>
+      </w:pPr>
+    </w:p>
+    <w:p>
+      <w:pPr>
+        <w:rPr>
+          <w:lang w:val="en-US"/>
+        </w:rPr>
+      </w:pPr>
+      <w:r>
+        <w:rPr>
+          <w:lang w:val="en-US"/>
+        </w:rPr>
+        <w:t>Make font-weight lighter and give text shadow, 10% visible</w:t>
+      </w:r>
+    </w:p>
+    <w:p>
+      <w:pPr>
+        <w:shd w:val="clear" w:color="auto" w:fill="1D2225"/>
+        <w:spacing w:line="270" w:lineRule="atLeast"/>
+        <w:rPr>
+          <w:rFonts w:ascii="Menlo" w:hAnsi="Menlo" w:cs="Menlo"/>
+          <w:color w:val="CDD3DE"/>
+          <w:sz w:val="18"/>
+          <w:szCs w:val="18"/>
+        </w:rPr>
+      </w:pPr>
+      <w:r>
+        <w:rPr>
+          <w:rFonts w:ascii="Menlo" w:hAnsi="Menlo" w:cs="Menlo"/>
+          <w:color w:val="EB606B"/>
+          <w:sz w:val="18"/>
+          <w:szCs w:val="18"/>
+        </w:rPr>
+        <w:t>&amp;</w:t>
+      </w:r>
+      <w:r>
+        <w:rPr>
+          <w:rFonts w:ascii="Menlo" w:hAnsi="Menlo" w:cs="Menlo"/>
+          <w:color w:val="5FB3B3"/>
+          <w:sz w:val="18"/>
+          <w:szCs w:val="18"/>
+        </w:rPr>
+        <w:t>__description</w:t>
+      </w:r>
+      <w:r>
+        <w:rPr>
+          <w:rFonts w:ascii="Menlo" w:hAnsi="Menlo" w:cs="Menlo"/>
+          <w:color w:val="CDD3DE"/>
+          <w:sz w:val="18"/>
+          <w:szCs w:val="18"/>
+        </w:rPr>
+        <w:t xml:space="preserve"> </w:t>
+      </w:r>
+      <w:r>
+        <w:rPr>
+          <w:rFonts w:ascii="Menlo" w:hAnsi="Menlo" w:cs="Menlo"/>
+          <w:color w:val="5FB3B3"/>
+          <w:sz w:val="18"/>
+          <w:szCs w:val="18"/>
+        </w:rPr>
+        <w:t>{</w:t>
+      </w:r>
+    </w:p>
+    <w:p>
+      <w:pPr>
+        <w:shd w:val="clear" w:color="auto" w:fill="1D2225"/>
+        <w:spacing w:line="270" w:lineRule="atLeast"/>
+        <w:rPr>
+          <w:rFonts w:ascii="Menlo" w:hAnsi="Menlo" w:cs="Menlo"/>
+          <w:color w:val="CDD3DE"/>
+          <w:sz w:val="18"/>
+          <w:szCs w:val="18"/>
+        </w:rPr>
+      </w:pPr>
+      <w:r>
+        <w:rPr>
+          <w:rFonts w:ascii="Menlo" w:hAnsi="Menlo" w:cs="Menlo"/>
+          <w:color w:val="CDD3DE"/>
+          <w:sz w:val="18"/>
+          <w:szCs w:val="18"/>
+        </w:rPr>
+        <w:t xml:space="preserve">    </w:t>
+      </w:r>
+      <w:r>
+        <w:rPr>
+          <w:rFonts w:ascii="Menlo" w:hAnsi="Menlo" w:cs="Menlo"/>
+          <w:color w:val="FAC863"/>
+          <w:sz w:val="18"/>
+          <w:szCs w:val="18"/>
+        </w:rPr>
+        <w:t>color</w:t>
+      </w:r>
+      <w:r>
+        <w:rPr>
+          <w:rFonts w:ascii="Menlo" w:hAnsi="Menlo" w:cs="Menlo"/>
+          <w:color w:val="5FB3B3"/>
+          <w:sz w:val="18"/>
+          <w:szCs w:val="18"/>
+        </w:rPr>
+        <w:t>:</w:t>
+      </w:r>
+      <w:r>
+        <w:rPr>
+          <w:rFonts w:ascii="Menlo" w:hAnsi="Menlo" w:cs="Menlo"/>
+          <w:color w:val="CDD3DE"/>
+          <w:sz w:val="18"/>
+          <w:szCs w:val="18"/>
+        </w:rPr>
+        <w:t xml:space="preserve"> </w:t>
+      </w:r>
+      <w:r>
+        <w:rPr>
+          <w:rFonts w:ascii="Menlo" w:hAnsi="Menlo" w:cs="Menlo"/>
+          <w:color w:val="5FB3B3"/>
+          <w:sz w:val="18"/>
+          <w:szCs w:val="18"/>
+        </w:rPr>
+        <w:t>#FFF;</w:t>
+      </w:r>
+    </w:p>
+    <w:p>
+      <w:pPr>
+        <w:shd w:val="clear" w:color="auto" w:fill="1D2225"/>
+        <w:spacing w:line="270" w:lineRule="atLeast"/>
+        <w:rPr>
+          <w:rFonts w:ascii="Menlo" w:hAnsi="Menlo" w:cs="Menlo"/>
+          <w:color w:val="CDD3DE"/>
+          <w:sz w:val="18"/>
+          <w:szCs w:val="18"/>
+        </w:rPr>
+      </w:pPr>
+      <w:r>
+        <w:rPr>
+          <w:rFonts w:ascii="Menlo" w:hAnsi="Menlo" w:cs="Menlo"/>
+          <w:color w:val="CDD3DE"/>
+          <w:sz w:val="18"/>
+          <w:szCs w:val="18"/>
+        </w:rPr>
+        <w:t xml:space="preserve">    </w:t>
+      </w:r>
+      <w:r>
+        <w:rPr>
+          <w:rFonts w:ascii="Menlo" w:hAnsi="Menlo" w:cs="Menlo"/>
+          <w:color w:val="FAC863"/>
+          <w:sz w:val="18"/>
+          <w:szCs w:val="18"/>
+        </w:rPr>
+        <w:t>font-size</w:t>
+      </w:r>
+      <w:r>
+        <w:rPr>
+          <w:rFonts w:ascii="Menlo" w:hAnsi="Menlo" w:cs="Menlo"/>
+          <w:color w:val="5FB3B3"/>
+          <w:sz w:val="18"/>
+          <w:szCs w:val="18"/>
+        </w:rPr>
+        <w:t>:</w:t>
+      </w:r>
+      <w:r>
+        <w:rPr>
+          <w:rFonts w:ascii="Menlo" w:hAnsi="Menlo" w:cs="Menlo"/>
+          <w:color w:val="CDD3DE"/>
+          <w:sz w:val="18"/>
+          <w:szCs w:val="18"/>
+        </w:rPr>
+        <w:t xml:space="preserve"> </w:t>
+      </w:r>
+      <w:r>
+        <w:rPr>
+          <w:rFonts w:ascii="Menlo" w:hAnsi="Menlo" w:cs="Menlo"/>
+          <w:color w:val="F99157"/>
+          <w:sz w:val="18"/>
+          <w:szCs w:val="18"/>
+        </w:rPr>
+        <w:t>1.875rem</w:t>
+      </w:r>
+      <w:r>
+        <w:rPr>
+          <w:rFonts w:ascii="Menlo" w:hAnsi="Menlo" w:cs="Menlo"/>
+          <w:color w:val="5FB3B3"/>
+          <w:sz w:val="18"/>
+          <w:szCs w:val="18"/>
+        </w:rPr>
+        <w:t>;</w:t>
+      </w:r>
+    </w:p>
+    <w:p>
+      <w:pPr>
+        <w:shd w:val="clear" w:color="auto" w:fill="1D2225"/>
+        <w:spacing w:line="270" w:lineRule="atLeast"/>
+        <w:rPr>
+          <w:rFonts w:ascii="Menlo" w:hAnsi="Menlo" w:cs="Menlo"/>
+          <w:color w:val="CDD3DE"/>
+          <w:sz w:val="18"/>
+          <w:szCs w:val="18"/>
+        </w:rPr>
+      </w:pPr>
+      <w:r>
+        <w:rPr>
+          <w:rFonts w:ascii="Menlo" w:hAnsi="Menlo" w:cs="Menlo"/>
+          <w:color w:val="CDD3DE"/>
+          <w:sz w:val="18"/>
+          <w:szCs w:val="18"/>
+        </w:rPr>
+        <w:t xml:space="preserve">    </w:t>
+      </w:r>
+      <w:r>
+        <w:rPr>
+          <w:rFonts w:ascii="Menlo" w:hAnsi="Menlo" w:cs="Menlo"/>
+          <w:color w:val="FAC863"/>
+          <w:sz w:val="18"/>
+          <w:szCs w:val="18"/>
+        </w:rPr>
+        <w:t>font-weight</w:t>
+      </w:r>
+      <w:r>
+        <w:rPr>
+          <w:rFonts w:ascii="Menlo" w:hAnsi="Menlo" w:cs="Menlo"/>
+          <w:color w:val="5FB3B3"/>
+          <w:sz w:val="18"/>
+          <w:szCs w:val="18"/>
+        </w:rPr>
+        <w:t>:</w:t>
+      </w:r>
+      <w:r>
+        <w:rPr>
+          <w:rFonts w:ascii="Menlo" w:hAnsi="Menlo" w:cs="Menlo"/>
+          <w:color w:val="CDD3DE"/>
+          <w:sz w:val="18"/>
+          <w:szCs w:val="18"/>
+        </w:rPr>
+        <w:t xml:space="preserve"> </w:t>
+      </w:r>
+      <w:r>
+        <w:rPr>
+          <w:rFonts w:ascii="Menlo" w:hAnsi="Menlo" w:cs="Menlo"/>
+          <w:color w:val="F99157"/>
+          <w:sz w:val="18"/>
+          <w:szCs w:val="18"/>
+        </w:rPr>
+        <w:t>100</w:t>
+      </w:r>
+      <w:r>
+        <w:rPr>
+          <w:rFonts w:ascii="Menlo" w:hAnsi="Menlo" w:cs="Menlo"/>
+          <w:color w:val="5FB3B3"/>
+          <w:sz w:val="18"/>
+          <w:szCs w:val="18"/>
+        </w:rPr>
+        <w:t>;</w:t>
+      </w:r>
+    </w:p>
+    <w:p>
+      <w:pPr>
+        <w:shd w:val="clear" w:color="auto" w:fill="1D2225"/>
+        <w:spacing w:line="270" w:lineRule="atLeast"/>
+        <w:rPr>
+          <w:rFonts w:ascii="Menlo" w:hAnsi="Menlo" w:cs="Menlo"/>
+          <w:color w:val="CDD3DE"/>
+          <w:sz w:val="18"/>
+          <w:szCs w:val="18"/>
+        </w:rPr>
+      </w:pPr>
+      <w:r>
+        <w:rPr>
+          <w:rFonts w:ascii="Menlo" w:hAnsi="Menlo" w:cs="Menlo"/>
+          <w:color w:val="CDD3DE"/>
+          <w:sz w:val="18"/>
+          <w:szCs w:val="18"/>
+        </w:rPr>
+        <w:t xml:space="preserve">    </w:t>
+      </w:r>
+      <w:r>
+        <w:rPr>
+          <w:rFonts w:ascii="Menlo" w:hAnsi="Menlo" w:cs="Menlo"/>
+          <w:color w:val="FAC863"/>
+          <w:sz w:val="18"/>
+          <w:szCs w:val="18"/>
+        </w:rPr>
+        <w:t>text-shadow</w:t>
+      </w:r>
+      <w:r>
+        <w:rPr>
+          <w:rFonts w:ascii="Menlo" w:hAnsi="Menlo" w:cs="Menlo"/>
+          <w:color w:val="5FB3B3"/>
+          <w:sz w:val="18"/>
+          <w:szCs w:val="18"/>
+        </w:rPr>
+        <w:t>:</w:t>
+      </w:r>
+      <w:r>
+        <w:rPr>
+          <w:rFonts w:ascii="Menlo" w:hAnsi="Menlo" w:cs="Menlo"/>
+          <w:color w:val="CDD3DE"/>
+          <w:sz w:val="18"/>
+          <w:szCs w:val="18"/>
+        </w:rPr>
+        <w:t xml:space="preserve"> </w:t>
+      </w:r>
+      <w:r>
+        <w:rPr>
+          <w:rFonts w:ascii="Menlo" w:hAnsi="Menlo" w:cs="Menlo"/>
+          <w:color w:val="F99157"/>
+          <w:sz w:val="18"/>
+          <w:szCs w:val="18"/>
+        </w:rPr>
+        <w:t>2px</w:t>
+      </w:r>
+      <w:r>
+        <w:rPr>
+          <w:rFonts w:ascii="Menlo" w:hAnsi="Menlo" w:cs="Menlo"/>
+          <w:color w:val="CDD3DE"/>
+          <w:sz w:val="18"/>
+          <w:szCs w:val="18"/>
+        </w:rPr>
+        <w:t xml:space="preserve"> </w:t>
+      </w:r>
+      <w:r>
+        <w:rPr>
+          <w:rFonts w:ascii="Menlo" w:hAnsi="Menlo" w:cs="Menlo"/>
+          <w:color w:val="F99157"/>
+          <w:sz w:val="18"/>
+          <w:szCs w:val="18"/>
+        </w:rPr>
+        <w:t>2px</w:t>
+      </w:r>
+      <w:r>
+        <w:rPr>
+          <w:rFonts w:ascii="Menlo" w:hAnsi="Menlo" w:cs="Menlo"/>
+          <w:color w:val="CDD3DE"/>
+          <w:sz w:val="18"/>
+          <w:szCs w:val="18"/>
+        </w:rPr>
+        <w:t xml:space="preserve"> </w:t>
+      </w:r>
+      <w:r>
+        <w:rPr>
+          <w:rFonts w:ascii="Menlo" w:hAnsi="Menlo" w:cs="Menlo"/>
+          <w:color w:val="F99157"/>
+          <w:sz w:val="18"/>
+          <w:szCs w:val="18"/>
+        </w:rPr>
+        <w:t>0</w:t>
+      </w:r>
+      <w:r>
+        <w:rPr>
+          <w:rFonts w:ascii="Menlo" w:hAnsi="Menlo" w:cs="Menlo"/>
+          <w:color w:val="CDD3DE"/>
+          <w:sz w:val="18"/>
+          <w:szCs w:val="18"/>
+        </w:rPr>
+        <w:t xml:space="preserve"> </w:t>
+      </w:r>
+      <w:r>
+        <w:rPr>
+          <w:rFonts w:ascii="Menlo" w:hAnsi="Menlo" w:cs="Menlo"/>
+          <w:color w:val="6699CC"/>
+          <w:sz w:val="18"/>
+          <w:szCs w:val="18"/>
+        </w:rPr>
+        <w:t>rgba</w:t>
+      </w:r>
+      <w:r>
+        <w:rPr>
+          <w:rFonts w:ascii="Menlo" w:hAnsi="Menlo" w:cs="Menlo"/>
+          <w:color w:val="5FB3B3"/>
+          <w:sz w:val="18"/>
+          <w:szCs w:val="18"/>
+        </w:rPr>
+        <w:t>(</w:t>
+      </w:r>
+      <w:r>
+        <w:rPr>
+          <w:rFonts w:ascii="Menlo" w:hAnsi="Menlo" w:cs="Menlo"/>
+          <w:color w:val="F99157"/>
+          <w:sz w:val="18"/>
+          <w:szCs w:val="18"/>
+        </w:rPr>
+        <w:t>0</w:t>
+      </w:r>
+      <w:r>
+        <w:rPr>
+          <w:rFonts w:ascii="Menlo" w:hAnsi="Menlo" w:cs="Menlo"/>
+          <w:color w:val="5FB3B3"/>
+          <w:sz w:val="18"/>
+          <w:szCs w:val="18"/>
+        </w:rPr>
+        <w:t>,</w:t>
+      </w:r>
+      <w:r>
+        <w:rPr>
+          <w:rFonts w:ascii="Menlo" w:hAnsi="Menlo" w:cs="Menlo"/>
+          <w:color w:val="CDD3DE"/>
+          <w:sz w:val="18"/>
+          <w:szCs w:val="18"/>
+        </w:rPr>
+        <w:t xml:space="preserve"> </w:t>
+      </w:r>
+      <w:r>
+        <w:rPr>
+          <w:rFonts w:ascii="Menlo" w:hAnsi="Menlo" w:cs="Menlo"/>
+          <w:color w:val="F99157"/>
+          <w:sz w:val="18"/>
+          <w:szCs w:val="18"/>
+        </w:rPr>
+        <w:t>0</w:t>
+      </w:r>
+      <w:r>
+        <w:rPr>
+          <w:rFonts w:ascii="Menlo" w:hAnsi="Menlo" w:cs="Menlo"/>
+          <w:color w:val="5FB3B3"/>
+          <w:sz w:val="18"/>
+          <w:szCs w:val="18"/>
+        </w:rPr>
+        <w:t>,</w:t>
+      </w:r>
+      <w:r>
+        <w:rPr>
+          <w:rFonts w:ascii="Menlo" w:hAnsi="Menlo" w:cs="Menlo"/>
+          <w:color w:val="CDD3DE"/>
+          <w:sz w:val="18"/>
+          <w:szCs w:val="18"/>
+        </w:rPr>
+        <w:t xml:space="preserve"> </w:t>
+      </w:r>
+      <w:r>
+        <w:rPr>
+          <w:rFonts w:ascii="Menlo" w:hAnsi="Menlo" w:cs="Menlo"/>
+          <w:color w:val="F99157"/>
+          <w:sz w:val="18"/>
+          <w:szCs w:val="18"/>
+        </w:rPr>
+        <w:t>0</w:t>
+      </w:r>
+      <w:r>
+        <w:rPr>
+          <w:rFonts w:ascii="Menlo" w:hAnsi="Menlo" w:cs="Menlo"/>
+          <w:color w:val="5FB3B3"/>
+          <w:sz w:val="18"/>
+          <w:szCs w:val="18"/>
+        </w:rPr>
+        <w:t>,</w:t>
+      </w:r>
+      <w:r>
+        <w:rPr>
+          <w:rFonts w:ascii="Menlo" w:hAnsi="Menlo" w:cs="Menlo"/>
+          <w:color w:val="CDD3DE"/>
+          <w:sz w:val="18"/>
+          <w:szCs w:val="18"/>
+        </w:rPr>
+        <w:t xml:space="preserve"> </w:t>
+      </w:r>
+      <w:r>
+        <w:rPr>
+          <w:rFonts w:ascii="Menlo" w:hAnsi="Menlo" w:cs="Menlo"/>
+          <w:color w:val="F99157"/>
+          <w:sz w:val="18"/>
+          <w:szCs w:val="18"/>
+        </w:rPr>
+        <w:t>.1</w:t>
+      </w:r>
+      <w:r>
+        <w:rPr>
+          <w:rFonts w:ascii="Menlo" w:hAnsi="Menlo" w:cs="Menlo"/>
+          <w:color w:val="5FB3B3"/>
+          <w:sz w:val="18"/>
+          <w:szCs w:val="18"/>
+        </w:rPr>
+        <w:t>);</w:t>
+      </w:r>
+    </w:p>
+    <w:p>
+      <w:pPr>
+        <w:shd w:val="clear" w:color="auto" w:fill="1D2225"/>
+        <w:spacing w:line="270" w:lineRule="atLeast"/>
+        <w:rPr>
+          <w:rFonts w:ascii="Menlo" w:hAnsi="Menlo" w:cs="Menlo"/>
+          <w:color w:val="CDD3DE"/>
+          <w:sz w:val="18"/>
+          <w:szCs w:val="18"/>
+        </w:rPr>
+      </w:pPr>
+      <w:r>
+        <w:rPr>
+          <w:rFonts w:ascii="Menlo" w:hAnsi="Menlo" w:cs="Menlo"/>
+          <w:color w:val="CDD3DE"/>
+          <w:sz w:val="18"/>
+          <w:szCs w:val="18"/>
+        </w:rPr>
+        <w:t xml:space="preserve">  </w:t>
+      </w:r>
+      <w:r>
+        <w:rPr>
+          <w:rFonts w:ascii="Menlo" w:hAnsi="Menlo" w:cs="Menlo"/>
+          <w:color w:val="5FB3B3"/>
+          <w:sz w:val="18"/>
+          <w:szCs w:val="18"/>
+        </w:rPr>
+        <w:t>}</w:t>
+      </w:r>
+    </w:p>
+    <w:p>
+      <w:pPr>
+        <w:rPr>
+          <w:lang w:val="en-US"/>
+        </w:rPr>
+      </w:pPr>
+    </w:p>
+    <w:p>
+      <w:pPr>
+        <w:rPr>
+          <w:lang w:val="en-US"/>
+        </w:rPr>
+      </w:pPr>
+      <w:r>
+        <w:rPr>
+          <w:lang w:val="en-US"/>
+        </w:rPr>
+        <w:t>In the original file, after journeys the sentence goes down to a new line.</w:t>
+      </w:r>
+    </w:p>
+    <w:p>
+      <w:pPr>
+        <w:rPr>
+          <w:lang w:val="en-US"/>
+        </w:rPr>
+      </w:pPr>
+      <w:r>
+        <w:rPr>
+          <w:lang w:val="en-US"/>
+        </w:rPr>
+        <w:t>To achieve that give max-width to width value until journey (we create soul restoring journeys) which is app. 480 px</w:t>
+      </w:r>
+    </w:p>
+    <w:p>
+      <w:pPr>
+        <w:shd w:val="clear" w:color="auto" w:fill="1D2225"/>
+        <w:spacing w:line="270" w:lineRule="atLeast"/>
+        <w:rPr>
+          <w:rFonts w:ascii="Menlo" w:hAnsi="Menlo" w:cs="Menlo"/>
+          <w:color w:val="CDD3DE"/>
+          <w:sz w:val="18"/>
+          <w:szCs w:val="18"/>
+        </w:rPr>
+      </w:pPr>
+      <w:r>
+        <w:rPr>
+          <w:rFonts w:ascii="Menlo" w:hAnsi="Menlo" w:cs="Menlo"/>
+          <w:color w:val="FAC863"/>
+          <w:sz w:val="18"/>
+          <w:szCs w:val="18"/>
+        </w:rPr>
+        <w:t>max-width</w:t>
+      </w:r>
+      <w:r>
+        <w:rPr>
+          <w:rFonts w:ascii="Menlo" w:hAnsi="Menlo" w:cs="Menlo"/>
+          <w:color w:val="5FB3B3"/>
+          <w:sz w:val="18"/>
+          <w:szCs w:val="18"/>
+        </w:rPr>
+        <w:t>:</w:t>
+      </w:r>
+      <w:r>
+        <w:rPr>
+          <w:rFonts w:ascii="Menlo" w:hAnsi="Menlo" w:cs="Menlo"/>
+          <w:color w:val="CDD3DE"/>
+          <w:sz w:val="18"/>
+          <w:szCs w:val="18"/>
+        </w:rPr>
+        <w:t xml:space="preserve"> </w:t>
+      </w:r>
+      <w:r>
+        <w:rPr>
+          <w:rFonts w:ascii="Menlo" w:hAnsi="Menlo" w:cs="Menlo"/>
+          <w:color w:val="F99157"/>
+          <w:sz w:val="18"/>
+          <w:szCs w:val="18"/>
+        </w:rPr>
+        <w:t>480px</w:t>
+      </w:r>
+      <w:r>
+        <w:rPr>
+          <w:rFonts w:ascii="Menlo" w:hAnsi="Menlo" w:cs="Menlo"/>
+          <w:color w:val="5FB3B3"/>
+          <w:sz w:val="18"/>
+          <w:szCs w:val="18"/>
+        </w:rPr>
+        <w:t>;</w:t>
+      </w:r>
+    </w:p>
+    <w:p>
+      <w:pPr>
+        <w:rPr>
+          <w:lang w:val="en-US"/>
+        </w:rPr>
+      </w:pPr>
+      <w:r>
+        <w:rPr>
+          <w:lang w:val="en-US"/>
+        </w:rPr>
+        <w:t>now the text is left aligned. To fix that give left and right margin auto</w:t>
+      </w:r>
+    </w:p>
+    <w:p>
+      <w:pPr>
+        <w:shd w:val="clear" w:color="auto" w:fill="1D2225"/>
+        <w:spacing w:line="270" w:lineRule="atLeast"/>
+        <w:rPr>
+          <w:rFonts w:ascii="Menlo" w:hAnsi="Menlo" w:cs="Menlo"/>
+          <w:color w:val="CDD3DE"/>
+          <w:sz w:val="18"/>
+          <w:szCs w:val="18"/>
+        </w:rPr>
+      </w:pPr>
+      <w:r>
+        <w:rPr>
+          <w:rFonts w:ascii="Menlo" w:hAnsi="Menlo" w:cs="Menlo"/>
+          <w:color w:val="CDD3DE"/>
+          <w:sz w:val="18"/>
+          <w:szCs w:val="18"/>
+        </w:rPr>
+        <w:t xml:space="preserve">  </w:t>
+      </w:r>
+      <w:r>
+        <w:rPr>
+          <w:rFonts w:ascii="Menlo" w:hAnsi="Menlo" w:cs="Menlo"/>
+          <w:color w:val="EB606B"/>
+          <w:sz w:val="18"/>
+          <w:szCs w:val="18"/>
+        </w:rPr>
+        <w:t>&amp;</w:t>
+      </w:r>
+      <w:r>
+        <w:rPr>
+          <w:rFonts w:ascii="Menlo" w:hAnsi="Menlo" w:cs="Menlo"/>
+          <w:color w:val="5FB3B3"/>
+          <w:sz w:val="18"/>
+          <w:szCs w:val="18"/>
+        </w:rPr>
+        <w:t>__description</w:t>
+      </w:r>
+      <w:r>
+        <w:rPr>
+          <w:rFonts w:ascii="Menlo" w:hAnsi="Menlo" w:cs="Menlo"/>
+          <w:color w:val="CDD3DE"/>
+          <w:sz w:val="18"/>
+          <w:szCs w:val="18"/>
+        </w:rPr>
+        <w:t xml:space="preserve"> </w:t>
+      </w:r>
+      <w:r>
+        <w:rPr>
+          <w:rFonts w:ascii="Menlo" w:hAnsi="Menlo" w:cs="Menlo"/>
+          <w:color w:val="5FB3B3"/>
+          <w:sz w:val="18"/>
+          <w:szCs w:val="18"/>
+        </w:rPr>
+        <w:t>{</w:t>
+      </w:r>
+    </w:p>
+    <w:p>
+      <w:pPr>
+        <w:shd w:val="clear" w:color="auto" w:fill="1D2225"/>
+        <w:spacing w:line="270" w:lineRule="atLeast"/>
+        <w:rPr>
+          <w:rFonts w:ascii="Menlo" w:hAnsi="Menlo" w:cs="Menlo"/>
+          <w:color w:val="CDD3DE"/>
+          <w:sz w:val="18"/>
+          <w:szCs w:val="18"/>
+        </w:rPr>
+      </w:pPr>
+      <w:r>
+        <w:rPr>
+          <w:rFonts w:ascii="Menlo" w:hAnsi="Menlo" w:cs="Menlo"/>
+          <w:color w:val="CDD3DE"/>
+          <w:sz w:val="18"/>
+          <w:szCs w:val="18"/>
+        </w:rPr>
+        <w:t xml:space="preserve">    </w:t>
+      </w:r>
+      <w:r>
+        <w:rPr>
+          <w:rFonts w:ascii="Menlo" w:hAnsi="Menlo" w:cs="Menlo"/>
+          <w:color w:val="FAC863"/>
+          <w:sz w:val="18"/>
+          <w:szCs w:val="18"/>
+        </w:rPr>
+        <w:t>color</w:t>
+      </w:r>
+      <w:r>
+        <w:rPr>
+          <w:rFonts w:ascii="Menlo" w:hAnsi="Menlo" w:cs="Menlo"/>
+          <w:color w:val="5FB3B3"/>
+          <w:sz w:val="18"/>
+          <w:szCs w:val="18"/>
+        </w:rPr>
+        <w:t>:</w:t>
+      </w:r>
+      <w:r>
+        <w:rPr>
+          <w:rFonts w:ascii="Menlo" w:hAnsi="Menlo" w:cs="Menlo"/>
+          <w:color w:val="CDD3DE"/>
+          <w:sz w:val="18"/>
+          <w:szCs w:val="18"/>
+        </w:rPr>
+        <w:t xml:space="preserve"> </w:t>
+      </w:r>
+      <w:r>
+        <w:rPr>
+          <w:rFonts w:ascii="Menlo" w:hAnsi="Menlo" w:cs="Menlo"/>
+          <w:color w:val="5FB3B3"/>
+          <w:sz w:val="18"/>
+          <w:szCs w:val="18"/>
+        </w:rPr>
+        <w:t>#FFF;</w:t>
+      </w:r>
+    </w:p>
+    <w:p>
+      <w:pPr>
+        <w:shd w:val="clear" w:color="auto" w:fill="1D2225"/>
+        <w:spacing w:line="270" w:lineRule="atLeast"/>
+        <w:rPr>
+          <w:rFonts w:ascii="Menlo" w:hAnsi="Menlo" w:cs="Menlo"/>
+          <w:color w:val="CDD3DE"/>
+          <w:sz w:val="18"/>
+          <w:szCs w:val="18"/>
+        </w:rPr>
+      </w:pPr>
+      <w:r>
+        <w:rPr>
+          <w:rFonts w:ascii="Menlo" w:hAnsi="Menlo" w:cs="Menlo"/>
+          <w:color w:val="CDD3DE"/>
+          <w:sz w:val="18"/>
+          <w:szCs w:val="18"/>
+        </w:rPr>
+        <w:t xml:space="preserve">    </w:t>
+      </w:r>
+      <w:r>
+        <w:rPr>
+          <w:rFonts w:ascii="Menlo" w:hAnsi="Menlo" w:cs="Menlo"/>
+          <w:color w:val="FAC863"/>
+          <w:sz w:val="18"/>
+          <w:szCs w:val="18"/>
+        </w:rPr>
+        <w:t>font-size</w:t>
+      </w:r>
+      <w:r>
+        <w:rPr>
+          <w:rFonts w:ascii="Menlo" w:hAnsi="Menlo" w:cs="Menlo"/>
+          <w:color w:val="5FB3B3"/>
+          <w:sz w:val="18"/>
+          <w:szCs w:val="18"/>
+        </w:rPr>
+        <w:t>:</w:t>
+      </w:r>
+      <w:r>
+        <w:rPr>
+          <w:rFonts w:ascii="Menlo" w:hAnsi="Menlo" w:cs="Menlo"/>
+          <w:color w:val="CDD3DE"/>
+          <w:sz w:val="18"/>
+          <w:szCs w:val="18"/>
+        </w:rPr>
+        <w:t xml:space="preserve"> </w:t>
+      </w:r>
+      <w:r>
+        <w:rPr>
+          <w:rFonts w:ascii="Menlo" w:hAnsi="Menlo" w:cs="Menlo"/>
+          <w:color w:val="F99157"/>
+          <w:sz w:val="18"/>
+          <w:szCs w:val="18"/>
+        </w:rPr>
+        <w:t>1.875rem</w:t>
+      </w:r>
+      <w:r>
+        <w:rPr>
+          <w:rFonts w:ascii="Menlo" w:hAnsi="Menlo" w:cs="Menlo"/>
+          <w:color w:val="5FB3B3"/>
+          <w:sz w:val="18"/>
+          <w:szCs w:val="18"/>
+        </w:rPr>
+        <w:t>;</w:t>
+      </w:r>
+    </w:p>
+    <w:p>
+      <w:pPr>
+        <w:shd w:val="clear" w:color="auto" w:fill="1D2225"/>
+        <w:spacing w:line="270" w:lineRule="atLeast"/>
+        <w:rPr>
+          <w:rFonts w:ascii="Menlo" w:hAnsi="Menlo" w:cs="Menlo"/>
+          <w:color w:val="CDD3DE"/>
+          <w:sz w:val="18"/>
+          <w:szCs w:val="18"/>
+        </w:rPr>
+      </w:pPr>
+      <w:r>
+        <w:rPr>
+          <w:rFonts w:ascii="Menlo" w:hAnsi="Menlo" w:cs="Menlo"/>
+          <w:color w:val="CDD3DE"/>
+          <w:sz w:val="18"/>
+          <w:szCs w:val="18"/>
+        </w:rPr>
+        <w:t xml:space="preserve">    </w:t>
+      </w:r>
+      <w:r>
+        <w:rPr>
+          <w:rFonts w:ascii="Menlo" w:hAnsi="Menlo" w:cs="Menlo"/>
+          <w:color w:val="FAC863"/>
+          <w:sz w:val="18"/>
+          <w:szCs w:val="18"/>
+        </w:rPr>
+        <w:t>font-weight</w:t>
+      </w:r>
+      <w:r>
+        <w:rPr>
+          <w:rFonts w:ascii="Menlo" w:hAnsi="Menlo" w:cs="Menlo"/>
+          <w:color w:val="5FB3B3"/>
+          <w:sz w:val="18"/>
+          <w:szCs w:val="18"/>
+        </w:rPr>
+        <w:t>:</w:t>
+      </w:r>
+      <w:r>
+        <w:rPr>
+          <w:rFonts w:ascii="Menlo" w:hAnsi="Menlo" w:cs="Menlo"/>
+          <w:color w:val="CDD3DE"/>
+          <w:sz w:val="18"/>
+          <w:szCs w:val="18"/>
+        </w:rPr>
+        <w:t xml:space="preserve"> </w:t>
+      </w:r>
+      <w:r>
+        <w:rPr>
+          <w:rFonts w:ascii="Menlo" w:hAnsi="Menlo" w:cs="Menlo"/>
+          <w:color w:val="F99157"/>
+          <w:sz w:val="18"/>
+          <w:szCs w:val="18"/>
+        </w:rPr>
+        <w:t>100</w:t>
+      </w:r>
+      <w:r>
+        <w:rPr>
+          <w:rFonts w:ascii="Menlo" w:hAnsi="Menlo" w:cs="Menlo"/>
+          <w:color w:val="5FB3B3"/>
+          <w:sz w:val="18"/>
+          <w:szCs w:val="18"/>
+        </w:rPr>
+        <w:t>;</w:t>
+      </w:r>
+    </w:p>
+    <w:p>
+      <w:pPr>
+        <w:shd w:val="clear" w:color="auto" w:fill="1D2225"/>
+        <w:spacing w:line="270" w:lineRule="atLeast"/>
+        <w:rPr>
+          <w:rFonts w:ascii="Menlo" w:hAnsi="Menlo" w:cs="Menlo"/>
+          <w:color w:val="CDD3DE"/>
+          <w:sz w:val="18"/>
+          <w:szCs w:val="18"/>
+        </w:rPr>
+      </w:pPr>
+      <w:r>
+        <w:rPr>
+          <w:rFonts w:ascii="Menlo" w:hAnsi="Menlo" w:cs="Menlo"/>
+          <w:color w:val="CDD3DE"/>
+          <w:sz w:val="18"/>
+          <w:szCs w:val="18"/>
+        </w:rPr>
+        <w:t xml:space="preserve">    </w:t>
+      </w:r>
+      <w:r>
+        <w:rPr>
+          <w:rFonts w:ascii="Menlo" w:hAnsi="Menlo" w:cs="Menlo"/>
+          <w:color w:val="FAC863"/>
+          <w:sz w:val="18"/>
+          <w:szCs w:val="18"/>
+        </w:rPr>
+        <w:t>text-shadow</w:t>
+      </w:r>
+      <w:r>
+        <w:rPr>
+          <w:rFonts w:ascii="Menlo" w:hAnsi="Menlo" w:cs="Menlo"/>
+          <w:color w:val="5FB3B3"/>
+          <w:sz w:val="18"/>
+          <w:szCs w:val="18"/>
+        </w:rPr>
+        <w:t>:</w:t>
+      </w:r>
+      <w:r>
+        <w:rPr>
+          <w:rFonts w:ascii="Menlo" w:hAnsi="Menlo" w:cs="Menlo"/>
+          <w:color w:val="CDD3DE"/>
+          <w:sz w:val="18"/>
+          <w:szCs w:val="18"/>
+        </w:rPr>
+        <w:t xml:space="preserve"> </w:t>
+      </w:r>
+      <w:r>
+        <w:rPr>
+          <w:rFonts w:ascii="Menlo" w:hAnsi="Menlo" w:cs="Menlo"/>
+          <w:color w:val="F99157"/>
+          <w:sz w:val="18"/>
+          <w:szCs w:val="18"/>
+        </w:rPr>
+        <w:t>2px</w:t>
+      </w:r>
+      <w:r>
+        <w:rPr>
+          <w:rFonts w:ascii="Menlo" w:hAnsi="Menlo" w:cs="Menlo"/>
+          <w:color w:val="CDD3DE"/>
+          <w:sz w:val="18"/>
+          <w:szCs w:val="18"/>
+        </w:rPr>
+        <w:t xml:space="preserve"> </w:t>
+      </w:r>
+      <w:r>
+        <w:rPr>
+          <w:rFonts w:ascii="Menlo" w:hAnsi="Menlo" w:cs="Menlo"/>
+          <w:color w:val="F99157"/>
+          <w:sz w:val="18"/>
+          <w:szCs w:val="18"/>
+        </w:rPr>
+        <w:t>2px</w:t>
+      </w:r>
+      <w:r>
+        <w:rPr>
+          <w:rFonts w:ascii="Menlo" w:hAnsi="Menlo" w:cs="Menlo"/>
+          <w:color w:val="CDD3DE"/>
+          <w:sz w:val="18"/>
+          <w:szCs w:val="18"/>
+        </w:rPr>
+        <w:t xml:space="preserve"> </w:t>
+      </w:r>
+      <w:r>
+        <w:rPr>
+          <w:rFonts w:ascii="Menlo" w:hAnsi="Menlo" w:cs="Menlo"/>
+          <w:color w:val="F99157"/>
+          <w:sz w:val="18"/>
+          <w:szCs w:val="18"/>
+        </w:rPr>
+        <w:t>0</w:t>
+      </w:r>
+      <w:r>
+        <w:rPr>
+          <w:rFonts w:ascii="Menlo" w:hAnsi="Menlo" w:cs="Menlo"/>
+          <w:color w:val="CDD3DE"/>
+          <w:sz w:val="18"/>
+          <w:szCs w:val="18"/>
+        </w:rPr>
+        <w:t xml:space="preserve"> </w:t>
+      </w:r>
+      <w:r>
+        <w:rPr>
+          <w:rFonts w:ascii="Menlo" w:hAnsi="Menlo" w:cs="Menlo"/>
+          <w:color w:val="6699CC"/>
+          <w:sz w:val="18"/>
+          <w:szCs w:val="18"/>
+        </w:rPr>
+        <w:t>rgba</w:t>
+      </w:r>
+      <w:r>
+        <w:rPr>
+          <w:rFonts w:ascii="Menlo" w:hAnsi="Menlo" w:cs="Menlo"/>
+          <w:color w:val="5FB3B3"/>
+          <w:sz w:val="18"/>
+          <w:szCs w:val="18"/>
+        </w:rPr>
+        <w:t>(</w:t>
+      </w:r>
+      <w:r>
+        <w:rPr>
+          <w:rFonts w:ascii="Menlo" w:hAnsi="Menlo" w:cs="Menlo"/>
+          <w:color w:val="F99157"/>
+          <w:sz w:val="18"/>
+          <w:szCs w:val="18"/>
+        </w:rPr>
+        <w:t>0</w:t>
+      </w:r>
+      <w:r>
+        <w:rPr>
+          <w:rFonts w:ascii="Menlo" w:hAnsi="Menlo" w:cs="Menlo"/>
+          <w:color w:val="5FB3B3"/>
+          <w:sz w:val="18"/>
+          <w:szCs w:val="18"/>
+        </w:rPr>
+        <w:t>,</w:t>
+      </w:r>
+      <w:r>
+        <w:rPr>
+          <w:rFonts w:ascii="Menlo" w:hAnsi="Menlo" w:cs="Menlo"/>
+          <w:color w:val="CDD3DE"/>
+          <w:sz w:val="18"/>
+          <w:szCs w:val="18"/>
+        </w:rPr>
+        <w:t xml:space="preserve"> </w:t>
+      </w:r>
+      <w:r>
+        <w:rPr>
+          <w:rFonts w:ascii="Menlo" w:hAnsi="Menlo" w:cs="Menlo"/>
+          <w:color w:val="F99157"/>
+          <w:sz w:val="18"/>
+          <w:szCs w:val="18"/>
+        </w:rPr>
+        <w:t>0</w:t>
+      </w:r>
+      <w:r>
+        <w:rPr>
+          <w:rFonts w:ascii="Menlo" w:hAnsi="Menlo" w:cs="Menlo"/>
+          <w:color w:val="5FB3B3"/>
+          <w:sz w:val="18"/>
+          <w:szCs w:val="18"/>
+        </w:rPr>
+        <w:t>,</w:t>
+      </w:r>
+      <w:r>
+        <w:rPr>
+          <w:rFonts w:ascii="Menlo" w:hAnsi="Menlo" w:cs="Menlo"/>
+          <w:color w:val="CDD3DE"/>
+          <w:sz w:val="18"/>
+          <w:szCs w:val="18"/>
+        </w:rPr>
+        <w:t xml:space="preserve"> </w:t>
+      </w:r>
+      <w:r>
+        <w:rPr>
+          <w:rFonts w:ascii="Menlo" w:hAnsi="Menlo" w:cs="Menlo"/>
+          <w:color w:val="F99157"/>
+          <w:sz w:val="18"/>
+          <w:szCs w:val="18"/>
+        </w:rPr>
+        <w:t>0</w:t>
+      </w:r>
+      <w:r>
+        <w:rPr>
+          <w:rFonts w:ascii="Menlo" w:hAnsi="Menlo" w:cs="Menlo"/>
+          <w:color w:val="5FB3B3"/>
+          <w:sz w:val="18"/>
+          <w:szCs w:val="18"/>
+        </w:rPr>
+        <w:t>,</w:t>
+      </w:r>
+      <w:r>
+        <w:rPr>
+          <w:rFonts w:ascii="Menlo" w:hAnsi="Menlo" w:cs="Menlo"/>
+          <w:color w:val="CDD3DE"/>
+          <w:sz w:val="18"/>
+          <w:szCs w:val="18"/>
+        </w:rPr>
+        <w:t xml:space="preserve"> </w:t>
+      </w:r>
+      <w:r>
+        <w:rPr>
+          <w:rFonts w:ascii="Menlo" w:hAnsi="Menlo" w:cs="Menlo"/>
+          <w:color w:val="F99157"/>
+          <w:sz w:val="18"/>
+          <w:szCs w:val="18"/>
+        </w:rPr>
+        <w:t>.1</w:t>
+      </w:r>
+      <w:r>
+        <w:rPr>
+          <w:rFonts w:ascii="Menlo" w:hAnsi="Menlo" w:cs="Menlo"/>
+          <w:color w:val="5FB3B3"/>
+          <w:sz w:val="18"/>
+          <w:szCs w:val="18"/>
+        </w:rPr>
+        <w:t>);</w:t>
+      </w:r>
+    </w:p>
+    <w:p>
+      <w:pPr>
+        <w:shd w:val="clear" w:color="auto" w:fill="1D2225"/>
+        <w:spacing w:line="270" w:lineRule="atLeast"/>
+        <w:rPr>
+          <w:rFonts w:ascii="Menlo" w:hAnsi="Menlo" w:cs="Menlo"/>
+          <w:color w:val="CDD3DE"/>
+          <w:sz w:val="18"/>
+          <w:szCs w:val="18"/>
+        </w:rPr>
+      </w:pPr>
+      <w:r>
+        <w:rPr>
+          <w:rFonts w:ascii="Menlo" w:hAnsi="Menlo" w:cs="Menlo"/>
+          <w:color w:val="CDD3DE"/>
+          <w:sz w:val="18"/>
+          <w:szCs w:val="18"/>
+        </w:rPr>
+        <w:t xml:space="preserve">    </w:t>
+      </w:r>
+      <w:r>
+        <w:rPr>
+          <w:rFonts w:ascii="Menlo" w:hAnsi="Menlo" w:cs="Menlo"/>
+          <w:color w:val="FAC863"/>
+          <w:sz w:val="18"/>
+          <w:szCs w:val="18"/>
+        </w:rPr>
+        <w:t>max-width</w:t>
+      </w:r>
+      <w:r>
+        <w:rPr>
+          <w:rFonts w:ascii="Menlo" w:hAnsi="Menlo" w:cs="Menlo"/>
+          <w:color w:val="5FB3B3"/>
+          <w:sz w:val="18"/>
+          <w:szCs w:val="18"/>
+        </w:rPr>
+        <w:t>:</w:t>
+      </w:r>
+      <w:r>
+        <w:rPr>
+          <w:rFonts w:ascii="Menlo" w:hAnsi="Menlo" w:cs="Menlo"/>
+          <w:color w:val="CDD3DE"/>
+          <w:sz w:val="18"/>
+          <w:szCs w:val="18"/>
+        </w:rPr>
+        <w:t xml:space="preserve"> </w:t>
+      </w:r>
+      <w:r>
+        <w:rPr>
+          <w:rFonts w:ascii="Menlo" w:hAnsi="Menlo" w:cs="Menlo"/>
+          <w:color w:val="F99157"/>
+          <w:sz w:val="18"/>
+          <w:szCs w:val="18"/>
+        </w:rPr>
+        <w:t>480px</w:t>
+      </w:r>
+      <w:r>
+        <w:rPr>
+          <w:rFonts w:ascii="Menlo" w:hAnsi="Menlo" w:cs="Menlo"/>
+          <w:color w:val="5FB3B3"/>
+          <w:sz w:val="18"/>
+          <w:szCs w:val="18"/>
+        </w:rPr>
+        <w:t>;</w:t>
+      </w:r>
+    </w:p>
+    <w:p>
+      <w:pPr>
+        <w:shd w:val="clear" w:color="auto" w:fill="1D2225"/>
+        <w:spacing w:line="270" w:lineRule="atLeast"/>
+        <w:rPr>
+          <w:rFonts w:ascii="Menlo" w:hAnsi="Menlo" w:cs="Menlo"/>
+          <w:color w:val="CDD3DE"/>
+          <w:sz w:val="18"/>
+          <w:szCs w:val="18"/>
+        </w:rPr>
+      </w:pPr>
+      <w:r>
+        <w:rPr>
+          <w:rFonts w:ascii="Menlo" w:hAnsi="Menlo" w:cs="Menlo"/>
+          <w:color w:val="CDD3DE"/>
+          <w:sz w:val="18"/>
+          <w:szCs w:val="18"/>
+        </w:rPr>
+        <w:t xml:space="preserve">    </w:t>
+      </w:r>
+      <w:r>
+        <w:rPr>
+          <w:rFonts w:ascii="Menlo" w:hAnsi="Menlo" w:cs="Menlo"/>
+          <w:color w:val="FAC863"/>
+          <w:sz w:val="18"/>
+          <w:szCs w:val="18"/>
+        </w:rPr>
+        <w:t>margin-left</w:t>
+      </w:r>
+      <w:r>
+        <w:rPr>
+          <w:rFonts w:ascii="Menlo" w:hAnsi="Menlo" w:cs="Menlo"/>
+          <w:color w:val="5FB3B3"/>
+          <w:sz w:val="18"/>
+          <w:szCs w:val="18"/>
+        </w:rPr>
+        <w:t>:</w:t>
+      </w:r>
+      <w:r>
+        <w:rPr>
+          <w:rFonts w:ascii="Menlo" w:hAnsi="Menlo" w:cs="Menlo"/>
+          <w:color w:val="CDD3DE"/>
+          <w:sz w:val="18"/>
+          <w:szCs w:val="18"/>
+        </w:rPr>
+        <w:t xml:space="preserve"> </w:t>
+      </w:r>
+      <w:r>
+        <w:rPr>
+          <w:rFonts w:ascii="Menlo" w:hAnsi="Menlo" w:cs="Menlo"/>
+          <w:color w:val="F99157"/>
+          <w:sz w:val="18"/>
+          <w:szCs w:val="18"/>
+        </w:rPr>
+        <w:t>auto</w:t>
+      </w:r>
+      <w:r>
+        <w:rPr>
+          <w:rFonts w:ascii="Menlo" w:hAnsi="Menlo" w:cs="Menlo"/>
+          <w:color w:val="5FB3B3"/>
+          <w:sz w:val="18"/>
+          <w:szCs w:val="18"/>
+        </w:rPr>
+        <w:t>;</w:t>
+      </w:r>
+    </w:p>
+    <w:p>
+      <w:pPr>
+        <w:shd w:val="clear" w:color="auto" w:fill="1D2225"/>
+        <w:spacing w:line="270" w:lineRule="atLeast"/>
+        <w:rPr>
+          <w:rFonts w:ascii="Menlo" w:hAnsi="Menlo" w:cs="Menlo"/>
+          <w:color w:val="CDD3DE"/>
+          <w:sz w:val="18"/>
+          <w:szCs w:val="18"/>
+        </w:rPr>
+      </w:pPr>
+      <w:r>
+        <w:rPr>
+          <w:rFonts w:ascii="Menlo" w:hAnsi="Menlo" w:cs="Menlo"/>
+          <w:color w:val="CDD3DE"/>
+          <w:sz w:val="18"/>
+          <w:szCs w:val="18"/>
+        </w:rPr>
+        <w:lastRenderedPageBreak/>
+        <w:t xml:space="preserve">    </w:t>
+      </w:r>
+      <w:r>
+        <w:rPr>
+          <w:rFonts w:ascii="Menlo" w:hAnsi="Menlo" w:cs="Menlo"/>
+          <w:color w:val="FAC863"/>
+          <w:sz w:val="18"/>
+          <w:szCs w:val="18"/>
+        </w:rPr>
+        <w:t>margin-right</w:t>
+      </w:r>
+      <w:r>
+        <w:rPr>
+          <w:rFonts w:ascii="Menlo" w:hAnsi="Menlo" w:cs="Menlo"/>
+          <w:color w:val="5FB3B3"/>
+          <w:sz w:val="18"/>
+          <w:szCs w:val="18"/>
+        </w:rPr>
+        <w:t>:</w:t>
+      </w:r>
+      <w:r>
+        <w:rPr>
+          <w:rFonts w:ascii="Menlo" w:hAnsi="Menlo" w:cs="Menlo"/>
+          <w:color w:val="CDD3DE"/>
+          <w:sz w:val="18"/>
+          <w:szCs w:val="18"/>
+        </w:rPr>
+        <w:t xml:space="preserve"> </w:t>
+      </w:r>
+      <w:r>
+        <w:rPr>
+          <w:rFonts w:ascii="Menlo" w:hAnsi="Menlo" w:cs="Menlo"/>
+          <w:color w:val="F99157"/>
+          <w:sz w:val="18"/>
+          <w:szCs w:val="18"/>
+        </w:rPr>
+        <w:t>auto</w:t>
+      </w:r>
+      <w:r>
+        <w:rPr>
+          <w:rFonts w:ascii="Menlo" w:hAnsi="Menlo" w:cs="Menlo"/>
+          <w:color w:val="5FB3B3"/>
+          <w:sz w:val="18"/>
+          <w:szCs w:val="18"/>
+        </w:rPr>
+        <w:t>;</w:t>
+      </w:r>
+    </w:p>
+    <w:p>
+      <w:pPr>
+        <w:shd w:val="clear" w:color="auto" w:fill="1D2225"/>
+        <w:spacing w:line="270" w:lineRule="atLeast"/>
+        <w:rPr>
+          <w:rFonts w:ascii="Menlo" w:hAnsi="Menlo" w:cs="Menlo"/>
+          <w:color w:val="CDD3DE"/>
+          <w:sz w:val="18"/>
+          <w:szCs w:val="18"/>
+        </w:rPr>
+      </w:pPr>
+      <w:r>
+        <w:rPr>
+          <w:rFonts w:ascii="Menlo" w:hAnsi="Menlo" w:cs="Menlo"/>
+          <w:color w:val="CDD3DE"/>
+          <w:sz w:val="18"/>
+          <w:szCs w:val="18"/>
+        </w:rPr>
+        <w:t xml:space="preserve">  </w:t>
+      </w:r>
+      <w:r>
+        <w:rPr>
+          <w:rFonts w:ascii="Menlo" w:hAnsi="Menlo" w:cs="Menlo"/>
+          <w:color w:val="5FB3B3"/>
+          <w:sz w:val="18"/>
+          <w:szCs w:val="18"/>
+        </w:rPr>
+        <w:t>}</w:t>
+      </w:r>
+    </w:p>
+    <w:p>
+      <w:pPr>
+        <w:rPr>
+          <w:lang w:val="en-US"/>
+        </w:rPr>
+      </w:pPr>
+    </w:p>
+    <w:p>
+      <w:pPr>
+        <w:rPr>
+          <w:lang w:val="en-US"/>
+        </w:rPr>
+      </w:pPr>
+      <w:r>
+        <w:rPr>
+          <w:lang w:val="en-US"/>
+        </w:rPr>
+        <w:t>Buttons. Assume the button on the right top corner is default</w:t>
+      </w:r>
+      <w:r>
+        <w:rPr>
+          <w:lang w:val="en-US"/>
+        </w:rPr>
+        <w:t xml:space="preserve">. Give that </w:t>
+      </w:r>
+      <w:proofErr w:type="spellStart"/>
+      <w:r>
+        <w:rPr>
+          <w:lang w:val="en-US"/>
+        </w:rPr>
+        <w:t>btn</w:t>
+      </w:r>
+      <w:proofErr w:type="spellEnd"/>
+      <w:r>
+        <w:rPr>
+          <w:lang w:val="en-US"/>
+        </w:rPr>
+        <w:t xml:space="preserve"> class.</w:t>
+      </w:r>
+    </w:p>
+    <w:p>
+      <w:pPr>
+        <w:rPr>
+          <w:lang w:val="en-US"/>
+        </w:rPr>
+      </w:pPr>
+      <w:r>
+        <w:rPr>
+          <w:lang w:val="en-US"/>
+        </w:rPr>
+        <w:t xml:space="preserve">Then create </w:t>
+      </w:r>
+      <w:proofErr w:type="spellStart"/>
+      <w:r>
+        <w:rPr>
+          <w:lang w:val="en-US"/>
+        </w:rPr>
+        <w:t>css</w:t>
+      </w:r>
+      <w:proofErr w:type="spellEnd"/>
+      <w:r>
+        <w:rPr>
+          <w:lang w:val="en-US"/>
+        </w:rPr>
+        <w:t xml:space="preserve"> file under modules and import it main </w:t>
+      </w:r>
+      <w:proofErr w:type="spellStart"/>
+      <w:r>
+        <w:rPr>
+          <w:lang w:val="en-US"/>
+        </w:rPr>
+        <w:t>css</w:t>
+      </w:r>
+      <w:proofErr w:type="spellEnd"/>
+      <w:r>
+        <w:rPr>
+          <w:lang w:val="en-US"/>
+        </w:rPr>
+        <w:t xml:space="preserve"> file</w:t>
+      </w:r>
+    </w:p>
+    <w:p>
+      <w:pPr>
+        <w:rPr>
+          <w:lang w:val="en-US"/>
+        </w:rPr>
+      </w:pPr>
+      <w:r>
+        <w:rPr>
+          <w:lang w:val="en-US"/>
+        </w:rPr>
+        <w:t>The blue file is repeated all over the page so define a variable to that. But first create a variables.css file under base folder</w:t>
+      </w:r>
+      <w:r>
+        <w:rPr>
+          <w:lang w:val="en-US"/>
+        </w:rPr>
+        <w:t xml:space="preserve">. The import it in the main </w:t>
+      </w:r>
+      <w:proofErr w:type="spellStart"/>
+      <w:r>
+        <w:rPr>
+          <w:lang w:val="en-US"/>
+        </w:rPr>
+        <w:t>css</w:t>
+      </w:r>
+      <w:proofErr w:type="spellEnd"/>
+      <w:r>
+        <w:rPr>
+          <w:lang w:val="en-US"/>
+        </w:rPr>
+        <w:t xml:space="preserve"> file</w:t>
+      </w:r>
+    </w:p>
+    <w:p>
+      <w:pPr>
+        <w:shd w:val="clear" w:color="auto" w:fill="1D2225"/>
+        <w:spacing w:line="270" w:lineRule="atLeast"/>
+        <w:rPr>
+          <w:rFonts w:ascii="Menlo" w:hAnsi="Menlo" w:cs="Menlo"/>
+          <w:color w:val="CDD3DE"/>
+          <w:sz w:val="18"/>
+          <w:szCs w:val="18"/>
+        </w:rPr>
+      </w:pPr>
+      <w:r>
+        <w:rPr>
+          <w:rFonts w:ascii="Menlo" w:hAnsi="Menlo" w:cs="Menlo"/>
+          <w:color w:val="CDD3DE"/>
+          <w:sz w:val="18"/>
+          <w:szCs w:val="18"/>
+        </w:rPr>
+        <w:t>$mainBlue</w:t>
+      </w:r>
+      <w:r>
+        <w:rPr>
+          <w:rFonts w:ascii="Menlo" w:hAnsi="Menlo" w:cs="Menlo"/>
+          <w:color w:val="5FB3B3"/>
+          <w:sz w:val="18"/>
+          <w:szCs w:val="18"/>
+        </w:rPr>
+        <w:t>:</w:t>
+      </w:r>
+      <w:r>
+        <w:rPr>
+          <w:rFonts w:ascii="Menlo" w:hAnsi="Menlo" w:cs="Menlo"/>
+          <w:color w:val="CDD3DE"/>
+          <w:sz w:val="18"/>
+          <w:szCs w:val="18"/>
+        </w:rPr>
+        <w:t xml:space="preserve"> </w:t>
+      </w:r>
+      <w:r>
+        <w:rPr>
+          <w:rFonts w:ascii="Menlo" w:hAnsi="Menlo" w:cs="Menlo"/>
+          <w:color w:val="5FB3B3"/>
+          <w:sz w:val="18"/>
+          <w:szCs w:val="18"/>
+        </w:rPr>
+        <w:t>#2f5572;</w:t>
+      </w:r>
+    </w:p>
+    <w:p>
+      <w:pPr>
+        <w:rPr>
+          <w:lang w:val="en-US"/>
+        </w:rPr>
+      </w:pPr>
+      <w:r>
+        <w:rPr>
+          <w:lang w:val="en-US"/>
+        </w:rPr>
+        <w:t>Change blue color in title and subtitle</w:t>
+      </w:r>
+      <w:r>
+        <w:rPr>
+          <w:lang w:val="en-US"/>
+        </w:rPr>
+        <w:t xml:space="preserve"> (replace with variable)</w:t>
+      </w:r>
+    </w:p>
+    <w:p>
+      <w:pPr>
+        <w:rPr>
+          <w:lang w:val="en-US"/>
+        </w:rPr>
+      </w:pPr>
+      <w:r>
+        <w:rPr>
+          <w:lang w:val="en-US"/>
+        </w:rPr>
+        <w:t>Remove underline</w:t>
+      </w:r>
+    </w:p>
+    <w:p>
+      <w:pPr>
+        <w:shd w:val="clear" w:color="auto" w:fill="1D2225"/>
+        <w:spacing w:line="270" w:lineRule="atLeast"/>
+        <w:rPr>
+          <w:rFonts w:ascii="Menlo" w:hAnsi="Menlo" w:cs="Menlo"/>
+          <w:color w:val="CDD3DE"/>
+          <w:sz w:val="18"/>
+          <w:szCs w:val="18"/>
+        </w:rPr>
+      </w:pPr>
+      <w:r>
+        <w:rPr>
+          <w:rFonts w:ascii="Menlo" w:hAnsi="Menlo" w:cs="Menlo"/>
+          <w:color w:val="FAC863"/>
+          <w:sz w:val="18"/>
+          <w:szCs w:val="18"/>
+        </w:rPr>
+        <w:t>text-decoration</w:t>
+      </w:r>
+      <w:r>
+        <w:rPr>
+          <w:rFonts w:ascii="Menlo" w:hAnsi="Menlo" w:cs="Menlo"/>
+          <w:color w:val="5FB3B3"/>
+          <w:sz w:val="18"/>
+          <w:szCs w:val="18"/>
+        </w:rPr>
+        <w:t>:</w:t>
+      </w:r>
+      <w:r>
+        <w:rPr>
+          <w:rFonts w:ascii="Menlo" w:hAnsi="Menlo" w:cs="Menlo"/>
+          <w:color w:val="CDD3DE"/>
+          <w:sz w:val="18"/>
+          <w:szCs w:val="18"/>
+        </w:rPr>
+        <w:t xml:space="preserve"> </w:t>
+      </w:r>
+      <w:r>
+        <w:rPr>
+          <w:rFonts w:ascii="Menlo" w:hAnsi="Menlo" w:cs="Menlo"/>
+          <w:color w:val="F99157"/>
+          <w:sz w:val="18"/>
+          <w:szCs w:val="18"/>
+        </w:rPr>
+        <w:t>none</w:t>
+      </w:r>
+      <w:r>
+        <w:rPr>
+          <w:rFonts w:ascii="Menlo" w:hAnsi="Menlo" w:cs="Menlo"/>
+          <w:color w:val="5FB3B3"/>
+          <w:sz w:val="18"/>
+          <w:szCs w:val="18"/>
+        </w:rPr>
+        <w:t>;</w:t>
+      </w:r>
+    </w:p>
+    <w:p>
+      <w:pPr>
+        <w:rPr>
+          <w:lang w:val="en-US"/>
+        </w:rPr>
+      </w:pPr>
+      <w:r>
+        <w:rPr>
+          <w:lang w:val="en-US"/>
+        </w:rPr>
+        <w:t>give padding to button. But make display inline-block so that parent and surrounding elements will be aware of that padding</w:t>
+      </w:r>
+    </w:p>
+    <w:p>
+      <w:pPr>
+        <w:shd w:val="clear" w:color="auto" w:fill="1D2225"/>
+        <w:spacing w:line="270" w:lineRule="atLeast"/>
+        <w:rPr>
+          <w:rFonts w:ascii="Menlo" w:hAnsi="Menlo" w:cs="Menlo"/>
+          <w:color w:val="CDD3DE"/>
+          <w:sz w:val="18"/>
+          <w:szCs w:val="18"/>
+        </w:rPr>
+      </w:pPr>
+      <w:r>
+        <w:rPr>
+          <w:rFonts w:ascii="Menlo" w:hAnsi="Menlo" w:cs="Menlo"/>
+          <w:color w:val="5FB3B3"/>
+          <w:sz w:val="18"/>
+          <w:szCs w:val="18"/>
+        </w:rPr>
+        <w:t>.</w:t>
+      </w:r>
+      <w:r>
+        <w:rPr>
+          <w:rFonts w:ascii="Menlo" w:hAnsi="Menlo" w:cs="Menlo"/>
+          <w:color w:val="BB80B3"/>
+          <w:sz w:val="18"/>
+          <w:szCs w:val="18"/>
+        </w:rPr>
+        <w:t>btn</w:t>
+      </w:r>
+      <w:r>
+        <w:rPr>
+          <w:rFonts w:ascii="Menlo" w:hAnsi="Menlo" w:cs="Menlo"/>
+          <w:color w:val="CDD3DE"/>
+          <w:sz w:val="18"/>
+          <w:szCs w:val="18"/>
+        </w:rPr>
+        <w:t xml:space="preserve"> </w:t>
+      </w:r>
+      <w:r>
+        <w:rPr>
+          <w:rFonts w:ascii="Menlo" w:hAnsi="Menlo" w:cs="Menlo"/>
+          <w:color w:val="5FB3B3"/>
+          <w:sz w:val="18"/>
+          <w:szCs w:val="18"/>
+        </w:rPr>
+        <w:t>{</w:t>
+      </w:r>
+    </w:p>
+    <w:p>
+      <w:pPr>
+        <w:shd w:val="clear" w:color="auto" w:fill="1D2225"/>
+        <w:spacing w:line="270" w:lineRule="atLeast"/>
+        <w:rPr>
+          <w:rFonts w:ascii="Menlo" w:hAnsi="Menlo" w:cs="Menlo"/>
+          <w:color w:val="CDD3DE"/>
+          <w:sz w:val="18"/>
+          <w:szCs w:val="18"/>
+        </w:rPr>
+      </w:pPr>
+      <w:r>
+        <w:rPr>
+          <w:rFonts w:ascii="Menlo" w:hAnsi="Menlo" w:cs="Menlo"/>
+          <w:color w:val="CDD3DE"/>
+          <w:sz w:val="18"/>
+          <w:szCs w:val="18"/>
+        </w:rPr>
+        <w:t xml:space="preserve">  </w:t>
+      </w:r>
+      <w:r>
+        <w:rPr>
+          <w:rFonts w:ascii="Menlo" w:hAnsi="Menlo" w:cs="Menlo"/>
+          <w:color w:val="FAC863"/>
+          <w:sz w:val="18"/>
+          <w:szCs w:val="18"/>
+        </w:rPr>
+        <w:t>background-color</w:t>
+      </w:r>
+      <w:r>
+        <w:rPr>
+          <w:rFonts w:ascii="Menlo" w:hAnsi="Menlo" w:cs="Menlo"/>
+          <w:color w:val="5FB3B3"/>
+          <w:sz w:val="18"/>
+          <w:szCs w:val="18"/>
+        </w:rPr>
+        <w:t>:</w:t>
+      </w:r>
+      <w:r>
+        <w:rPr>
+          <w:rFonts w:ascii="Menlo" w:hAnsi="Menlo" w:cs="Menlo"/>
+          <w:color w:val="CDD3DE"/>
+          <w:sz w:val="18"/>
+          <w:szCs w:val="18"/>
+        </w:rPr>
+        <w:t xml:space="preserve"> </w:t>
+      </w:r>
+      <w:r>
+        <w:rPr>
+          <w:rFonts w:ascii="Menlo" w:hAnsi="Menlo" w:cs="Menlo"/>
+          <w:color w:val="5FB3B3"/>
+          <w:sz w:val="18"/>
+          <w:szCs w:val="18"/>
+        </w:rPr>
+        <w:t>#2f5572;</w:t>
+      </w:r>
+    </w:p>
+    <w:p>
+      <w:pPr>
+        <w:shd w:val="clear" w:color="auto" w:fill="1D2225"/>
+        <w:spacing w:line="270" w:lineRule="atLeast"/>
+        <w:rPr>
+          <w:rFonts w:ascii="Menlo" w:hAnsi="Menlo" w:cs="Menlo"/>
+          <w:color w:val="CDD3DE"/>
+          <w:sz w:val="18"/>
+          <w:szCs w:val="18"/>
+        </w:rPr>
+      </w:pPr>
+      <w:r>
+        <w:rPr>
+          <w:rFonts w:ascii="Menlo" w:hAnsi="Menlo" w:cs="Menlo"/>
+          <w:color w:val="CDD3DE"/>
+          <w:sz w:val="18"/>
+          <w:szCs w:val="18"/>
+        </w:rPr>
+        <w:t xml:space="preserve">  </w:t>
+      </w:r>
+      <w:r>
+        <w:rPr>
+          <w:rFonts w:ascii="Menlo" w:hAnsi="Menlo" w:cs="Menlo"/>
+          <w:color w:val="FAC863"/>
+          <w:sz w:val="18"/>
+          <w:szCs w:val="18"/>
+        </w:rPr>
+        <w:t>color</w:t>
+      </w:r>
+      <w:r>
+        <w:rPr>
+          <w:rFonts w:ascii="Menlo" w:hAnsi="Menlo" w:cs="Menlo"/>
+          <w:color w:val="5FB3B3"/>
+          <w:sz w:val="18"/>
+          <w:szCs w:val="18"/>
+        </w:rPr>
+        <w:t>:</w:t>
+      </w:r>
+      <w:r>
+        <w:rPr>
+          <w:rFonts w:ascii="Menlo" w:hAnsi="Menlo" w:cs="Menlo"/>
+          <w:color w:val="CDD3DE"/>
+          <w:sz w:val="18"/>
+          <w:szCs w:val="18"/>
+        </w:rPr>
+        <w:t xml:space="preserve"> </w:t>
+      </w:r>
+      <w:r>
+        <w:rPr>
+          <w:rFonts w:ascii="Menlo" w:hAnsi="Menlo" w:cs="Menlo"/>
+          <w:color w:val="5FB3B3"/>
+          <w:sz w:val="18"/>
+          <w:szCs w:val="18"/>
+        </w:rPr>
+        <w:t>#FFF;</w:t>
+      </w:r>
+    </w:p>
+    <w:p>
+      <w:pPr>
+        <w:shd w:val="clear" w:color="auto" w:fill="1D2225"/>
+        <w:spacing w:line="270" w:lineRule="atLeast"/>
+        <w:rPr>
+          <w:rFonts w:ascii="Menlo" w:hAnsi="Menlo" w:cs="Menlo"/>
+          <w:color w:val="CDD3DE"/>
+          <w:sz w:val="18"/>
+          <w:szCs w:val="18"/>
+        </w:rPr>
+      </w:pPr>
+      <w:r>
+        <w:rPr>
+          <w:rFonts w:ascii="Menlo" w:hAnsi="Menlo" w:cs="Menlo"/>
+          <w:color w:val="CDD3DE"/>
+          <w:sz w:val="18"/>
+          <w:szCs w:val="18"/>
+        </w:rPr>
+        <w:t xml:space="preserve">  </w:t>
+      </w:r>
+      <w:r>
+        <w:rPr>
+          <w:rFonts w:ascii="Menlo" w:hAnsi="Menlo" w:cs="Menlo"/>
+          <w:color w:val="FAC863"/>
+          <w:sz w:val="18"/>
+          <w:szCs w:val="18"/>
+        </w:rPr>
+        <w:t>text-decoration</w:t>
+      </w:r>
+      <w:r>
+        <w:rPr>
+          <w:rFonts w:ascii="Menlo" w:hAnsi="Menlo" w:cs="Menlo"/>
+          <w:color w:val="5FB3B3"/>
+          <w:sz w:val="18"/>
+          <w:szCs w:val="18"/>
+        </w:rPr>
+        <w:t>:</w:t>
+      </w:r>
+      <w:r>
+        <w:rPr>
+          <w:rFonts w:ascii="Menlo" w:hAnsi="Menlo" w:cs="Menlo"/>
+          <w:color w:val="CDD3DE"/>
+          <w:sz w:val="18"/>
+          <w:szCs w:val="18"/>
+        </w:rPr>
+        <w:t xml:space="preserve"> </w:t>
+      </w:r>
+      <w:r>
+        <w:rPr>
+          <w:rFonts w:ascii="Menlo" w:hAnsi="Menlo" w:cs="Menlo"/>
+          <w:color w:val="F99157"/>
+          <w:sz w:val="18"/>
+          <w:szCs w:val="18"/>
+        </w:rPr>
+        <w:t>none</w:t>
+      </w:r>
+      <w:r>
+        <w:rPr>
+          <w:rFonts w:ascii="Menlo" w:hAnsi="Menlo" w:cs="Menlo"/>
+          <w:color w:val="5FB3B3"/>
+          <w:sz w:val="18"/>
+          <w:szCs w:val="18"/>
+        </w:rPr>
+        <w:t>;</w:t>
+      </w:r>
+    </w:p>
+    <w:p>
+      <w:pPr>
+        <w:shd w:val="clear" w:color="auto" w:fill="1D2225"/>
+        <w:spacing w:line="270" w:lineRule="atLeast"/>
+        <w:rPr>
+          <w:rFonts w:ascii="Menlo" w:hAnsi="Menlo" w:cs="Menlo"/>
+          <w:color w:val="CDD3DE"/>
+          <w:sz w:val="18"/>
+          <w:szCs w:val="18"/>
+        </w:rPr>
+      </w:pPr>
+      <w:r>
+        <w:rPr>
+          <w:rFonts w:ascii="Menlo" w:hAnsi="Menlo" w:cs="Menlo"/>
+          <w:color w:val="CDD3DE"/>
+          <w:sz w:val="18"/>
+          <w:szCs w:val="18"/>
+        </w:rPr>
+        <w:t xml:space="preserve">  </w:t>
+      </w:r>
+      <w:r>
+        <w:rPr>
+          <w:rFonts w:ascii="Menlo" w:hAnsi="Menlo" w:cs="Menlo"/>
+          <w:color w:val="FAC863"/>
+          <w:sz w:val="18"/>
+          <w:szCs w:val="18"/>
+        </w:rPr>
+        <w:t>padding</w:t>
+      </w:r>
+      <w:r>
+        <w:rPr>
+          <w:rFonts w:ascii="Menlo" w:hAnsi="Menlo" w:cs="Menlo"/>
+          <w:color w:val="5FB3B3"/>
+          <w:sz w:val="18"/>
+          <w:szCs w:val="18"/>
+        </w:rPr>
+        <w:t>:</w:t>
+      </w:r>
+      <w:r>
+        <w:rPr>
+          <w:rFonts w:ascii="Menlo" w:hAnsi="Menlo" w:cs="Menlo"/>
+          <w:color w:val="CDD3DE"/>
+          <w:sz w:val="18"/>
+          <w:szCs w:val="18"/>
+        </w:rPr>
+        <w:t xml:space="preserve"> </w:t>
+      </w:r>
+      <w:r>
+        <w:rPr>
+          <w:rFonts w:ascii="Menlo" w:hAnsi="Menlo" w:cs="Menlo"/>
+          <w:color w:val="F99157"/>
+          <w:sz w:val="18"/>
+          <w:szCs w:val="18"/>
+        </w:rPr>
+        <w:t>0.75rem</w:t>
+      </w:r>
+      <w:r>
+        <w:rPr>
+          <w:rFonts w:ascii="Menlo" w:hAnsi="Menlo" w:cs="Menlo"/>
+          <w:color w:val="CDD3DE"/>
+          <w:sz w:val="18"/>
+          <w:szCs w:val="18"/>
+        </w:rPr>
+        <w:t xml:space="preserve"> </w:t>
+      </w:r>
+      <w:r>
+        <w:rPr>
+          <w:rFonts w:ascii="Menlo" w:hAnsi="Menlo" w:cs="Menlo"/>
+          <w:color w:val="F99157"/>
+          <w:sz w:val="18"/>
+          <w:szCs w:val="18"/>
+        </w:rPr>
+        <w:t>1.2rem</w:t>
+      </w:r>
+      <w:r>
+        <w:rPr>
+          <w:rFonts w:ascii="Menlo" w:hAnsi="Menlo" w:cs="Menlo"/>
+          <w:color w:val="5FB3B3"/>
+          <w:sz w:val="18"/>
+          <w:szCs w:val="18"/>
+        </w:rPr>
+        <w:t>;</w:t>
+      </w:r>
+    </w:p>
+    <w:p>
+      <w:pPr>
+        <w:shd w:val="clear" w:color="auto" w:fill="1D2225"/>
+        <w:spacing w:line="270" w:lineRule="atLeast"/>
+        <w:rPr>
+          <w:rFonts w:ascii="Menlo" w:hAnsi="Menlo" w:cs="Menlo"/>
+          <w:color w:val="CDD3DE"/>
+          <w:sz w:val="18"/>
+          <w:szCs w:val="18"/>
+        </w:rPr>
+      </w:pPr>
+      <w:r>
+        <w:rPr>
+          <w:rFonts w:ascii="Menlo" w:hAnsi="Menlo" w:cs="Menlo"/>
+          <w:color w:val="CDD3DE"/>
+          <w:sz w:val="18"/>
+          <w:szCs w:val="18"/>
+        </w:rPr>
+        <w:t xml:space="preserve">  </w:t>
+      </w:r>
+      <w:r>
+        <w:rPr>
+          <w:rFonts w:ascii="Menlo" w:hAnsi="Menlo" w:cs="Menlo"/>
+          <w:color w:val="FAC863"/>
+          <w:sz w:val="18"/>
+          <w:szCs w:val="18"/>
+        </w:rPr>
+        <w:t>display</w:t>
+      </w:r>
+      <w:r>
+        <w:rPr>
+          <w:rFonts w:ascii="Menlo" w:hAnsi="Menlo" w:cs="Menlo"/>
+          <w:color w:val="5FB3B3"/>
+          <w:sz w:val="18"/>
+          <w:szCs w:val="18"/>
+        </w:rPr>
+        <w:t>:</w:t>
+      </w:r>
+      <w:r>
+        <w:rPr>
+          <w:rFonts w:ascii="Menlo" w:hAnsi="Menlo" w:cs="Menlo"/>
+          <w:color w:val="CDD3DE"/>
+          <w:sz w:val="18"/>
+          <w:szCs w:val="18"/>
+        </w:rPr>
+        <w:t xml:space="preserve"> </w:t>
+      </w:r>
+      <w:r>
+        <w:rPr>
+          <w:rFonts w:ascii="Menlo" w:hAnsi="Menlo" w:cs="Menlo"/>
+          <w:color w:val="F99157"/>
+          <w:sz w:val="18"/>
+          <w:szCs w:val="18"/>
+        </w:rPr>
+        <w:t>inline-block</w:t>
+      </w:r>
+      <w:r>
+        <w:rPr>
+          <w:rFonts w:ascii="Menlo" w:hAnsi="Menlo" w:cs="Menlo"/>
+          <w:color w:val="5FB3B3"/>
+          <w:sz w:val="18"/>
+          <w:szCs w:val="18"/>
+        </w:rPr>
+        <w:t>;</w:t>
+      </w:r>
+    </w:p>
+    <w:p>
+      <w:pPr>
+        <w:shd w:val="clear" w:color="auto" w:fill="1D2225"/>
+        <w:spacing w:line="270" w:lineRule="atLeast"/>
+        <w:rPr>
+          <w:rFonts w:ascii="Menlo" w:hAnsi="Menlo" w:cs="Menlo"/>
+          <w:color w:val="CDD3DE"/>
+          <w:sz w:val="18"/>
+          <w:szCs w:val="18"/>
+        </w:rPr>
+      </w:pPr>
+      <w:r>
+        <w:rPr>
+          <w:rFonts w:ascii="Menlo" w:hAnsi="Menlo" w:cs="Menlo"/>
+          <w:color w:val="5FB3B3"/>
+          <w:sz w:val="18"/>
+          <w:szCs w:val="18"/>
+        </w:rPr>
+        <w:t>}</w:t>
+      </w:r>
+    </w:p>
+    <w:p>
+      <w:pPr>
+        <w:rPr>
+          <w:lang w:val="en-US"/>
+        </w:rPr>
+      </w:pPr>
+      <w:r>
+        <w:rPr>
+          <w:lang w:val="en-US"/>
+        </w:rPr>
+        <w:t>0.75 rem will be top and bottom and 1.2rem will be left and right</w:t>
+      </w:r>
+    </w:p>
+    <w:p>
+      <w:pPr>
+        <w:rPr>
+          <w:lang w:val="en-US"/>
+        </w:rPr>
+      </w:pPr>
+    </w:p>
+    <w:p>
+      <w:pPr>
+        <w:rPr>
+          <w:lang w:val="en-US"/>
+        </w:rPr>
+      </w:pPr>
+      <w:r>
+        <w:rPr>
+          <w:lang w:val="en-US"/>
+        </w:rPr>
+        <w:t>In the template footer button file is orange so change it.</w:t>
+      </w:r>
+    </w:p>
+    <w:p>
+      <w:pPr>
+        <w:rPr>
+          <w:lang w:val="en-US"/>
+        </w:rPr>
+      </w:pPr>
+      <w:r>
+        <w:rPr>
+          <w:lang w:val="en-US"/>
+        </w:rPr>
+        <w:t xml:space="preserve">Give that in html file and give </w:t>
+      </w:r>
+      <w:proofErr w:type="spellStart"/>
+      <w:r>
+        <w:rPr>
+          <w:lang w:val="en-US"/>
+        </w:rPr>
+        <w:t>btn</w:t>
+      </w:r>
+      <w:proofErr w:type="spellEnd"/>
+      <w:r>
+        <w:rPr>
+          <w:lang w:val="en-US"/>
+        </w:rPr>
+        <w:t xml:space="preserve"> class as </w:t>
+      </w:r>
+      <w:proofErr w:type="spellStart"/>
+      <w:r>
+        <w:rPr>
+          <w:lang w:val="en-US"/>
+        </w:rPr>
+        <w:t>well</w:t>
+      </w:r>
+      <w:proofErr w:type="spellEnd"/>
+      <w:r>
+        <w:rPr>
+          <w:lang w:val="en-US"/>
+        </w:rPr>
+        <w:t xml:space="preserve"> as </w:t>
+      </w:r>
+      <w:proofErr w:type="spellStart"/>
+      <w:r>
+        <w:rPr>
+          <w:lang w:val="en-US"/>
+        </w:rPr>
+        <w:t>btn</w:t>
+      </w:r>
+      <w:proofErr w:type="spellEnd"/>
+      <w:r>
+        <w:rPr>
+          <w:lang w:val="en-US"/>
+        </w:rPr>
+        <w:t xml:space="preserve">—orange. Since it is a modifier to the original </w:t>
+      </w:r>
+      <w:proofErr w:type="spellStart"/>
+      <w:r>
+        <w:rPr>
+          <w:lang w:val="en-US"/>
+        </w:rPr>
+        <w:t>btn</w:t>
+      </w:r>
+      <w:proofErr w:type="spellEnd"/>
+      <w:r>
+        <w:rPr>
+          <w:lang w:val="en-US"/>
+        </w:rPr>
+        <w:t xml:space="preserve"> we added 2 dashes.</w:t>
+      </w:r>
+    </w:p>
+    <w:p>
+      <w:pPr>
+        <w:shd w:val="clear" w:color="auto" w:fill="1D2225"/>
+        <w:spacing w:line="270" w:lineRule="atLeast"/>
+        <w:rPr>
+          <w:rFonts w:ascii="Menlo" w:hAnsi="Menlo" w:cs="Menlo"/>
+          <w:color w:val="CDD3DE"/>
+          <w:sz w:val="18"/>
+          <w:szCs w:val="18"/>
+        </w:rPr>
+      </w:pPr>
+      <w:r>
+        <w:rPr>
+          <w:rFonts w:ascii="Menlo" w:hAnsi="Menlo" w:cs="Menlo"/>
+          <w:color w:val="5FB3B3"/>
+          <w:sz w:val="18"/>
+          <w:szCs w:val="18"/>
+        </w:rPr>
+        <w:t>&lt;</w:t>
+      </w:r>
+      <w:r>
+        <w:rPr>
+          <w:rFonts w:ascii="Menlo" w:hAnsi="Menlo" w:cs="Menlo"/>
+          <w:color w:val="EB606B"/>
+          <w:sz w:val="18"/>
+          <w:szCs w:val="18"/>
+        </w:rPr>
+        <w:t>footer</w:t>
+      </w:r>
+      <w:r>
+        <w:rPr>
+          <w:rFonts w:ascii="Menlo" w:hAnsi="Menlo" w:cs="Menlo"/>
+          <w:color w:val="5FB3B3"/>
+          <w:sz w:val="18"/>
+          <w:szCs w:val="18"/>
+        </w:rPr>
+        <w:t>&gt;</w:t>
+      </w:r>
+    </w:p>
+    <w:p>
+      <w:pPr>
+        <w:shd w:val="clear" w:color="auto" w:fill="1D2225"/>
+        <w:spacing w:line="270" w:lineRule="atLeast"/>
+        <w:rPr>
+          <w:rFonts w:ascii="Menlo" w:hAnsi="Menlo" w:cs="Menlo"/>
+          <w:color w:val="CDD3DE"/>
+          <w:sz w:val="18"/>
+          <w:szCs w:val="18"/>
+        </w:rPr>
+      </w:pPr>
+      <w:r>
+        <w:rPr>
+          <w:rFonts w:ascii="Menlo" w:hAnsi="Menlo" w:cs="Menlo"/>
+          <w:color w:val="CDD3DE"/>
+          <w:sz w:val="18"/>
+          <w:szCs w:val="18"/>
+        </w:rPr>
+        <w:t xml:space="preserve">    </w:t>
+      </w:r>
+      <w:r>
+        <w:rPr>
+          <w:rFonts w:ascii="Menlo" w:hAnsi="Menlo" w:cs="Menlo"/>
+          <w:color w:val="5FB3B3"/>
+          <w:sz w:val="18"/>
+          <w:szCs w:val="18"/>
+        </w:rPr>
+        <w:t>&lt;</w:t>
+      </w:r>
+      <w:r>
+        <w:rPr>
+          <w:rFonts w:ascii="Menlo" w:hAnsi="Menlo" w:cs="Menlo"/>
+          <w:color w:val="EB606B"/>
+          <w:sz w:val="18"/>
+          <w:szCs w:val="18"/>
+        </w:rPr>
+        <w:t>p</w:t>
+      </w:r>
+      <w:r>
+        <w:rPr>
+          <w:rFonts w:ascii="Menlo" w:hAnsi="Menlo" w:cs="Menlo"/>
+          <w:color w:val="5FB3B3"/>
+          <w:sz w:val="18"/>
+          <w:szCs w:val="18"/>
+        </w:rPr>
+        <w:t>&gt;</w:t>
+      </w:r>
+      <w:r>
+        <w:rPr>
+          <w:rFonts w:ascii="Menlo" w:hAnsi="Menlo" w:cs="Menlo"/>
+          <w:color w:val="CDD3DE"/>
+          <w:sz w:val="18"/>
+          <w:szCs w:val="18"/>
+        </w:rPr>
+        <w:t xml:space="preserve">Copyright </w:t>
+      </w:r>
+      <w:r>
+        <w:rPr>
+          <w:rFonts w:ascii="Menlo" w:hAnsi="Menlo" w:cs="Menlo"/>
+          <w:color w:val="5FB3B3"/>
+          <w:sz w:val="18"/>
+          <w:szCs w:val="18"/>
+        </w:rPr>
+        <w:t>&amp;</w:t>
+      </w:r>
+      <w:r>
+        <w:rPr>
+          <w:rFonts w:ascii="Menlo" w:hAnsi="Menlo" w:cs="Menlo"/>
+          <w:color w:val="F99157"/>
+          <w:sz w:val="18"/>
+          <w:szCs w:val="18"/>
+        </w:rPr>
+        <w:t>copy</w:t>
+      </w:r>
+      <w:r>
+        <w:rPr>
+          <w:rFonts w:ascii="Menlo" w:hAnsi="Menlo" w:cs="Menlo"/>
+          <w:color w:val="5FB3B3"/>
+          <w:sz w:val="18"/>
+          <w:szCs w:val="18"/>
+        </w:rPr>
+        <w:t>;</w:t>
+      </w:r>
+      <w:r>
+        <w:rPr>
+          <w:rFonts w:ascii="Menlo" w:hAnsi="Menlo" w:cs="Menlo"/>
+          <w:color w:val="CDD3DE"/>
+          <w:sz w:val="18"/>
+          <w:szCs w:val="18"/>
+        </w:rPr>
+        <w:t xml:space="preserve"> 2019 Clear View Escapes. All rights reserved. </w:t>
+      </w:r>
+      <w:r>
+        <w:rPr>
+          <w:rFonts w:ascii="Menlo" w:hAnsi="Menlo" w:cs="Menlo"/>
+          <w:color w:val="5FB3B3"/>
+          <w:sz w:val="18"/>
+          <w:szCs w:val="18"/>
+        </w:rPr>
+        <w:t>&lt;</w:t>
+      </w:r>
+      <w:r>
+        <w:rPr>
+          <w:rFonts w:ascii="Menlo" w:hAnsi="Menlo" w:cs="Menlo"/>
+          <w:color w:val="EB606B"/>
+          <w:sz w:val="18"/>
+          <w:szCs w:val="18"/>
+        </w:rPr>
+        <w:t>a</w:t>
+      </w:r>
+      <w:r>
+        <w:rPr>
+          <w:rFonts w:ascii="Menlo" w:hAnsi="Menlo" w:cs="Menlo"/>
+          <w:color w:val="5FB3B3"/>
+          <w:sz w:val="18"/>
+          <w:szCs w:val="18"/>
+        </w:rPr>
+        <w:t xml:space="preserve"> </w:t>
+      </w:r>
+      <w:r>
+        <w:rPr>
+          <w:rFonts w:ascii="Menlo" w:hAnsi="Menlo" w:cs="Menlo"/>
+          <w:color w:val="BB80B3"/>
+          <w:sz w:val="18"/>
+          <w:szCs w:val="18"/>
+        </w:rPr>
+        <w:t>class</w:t>
+      </w:r>
+      <w:r>
+        <w:rPr>
+          <w:rFonts w:ascii="Menlo" w:hAnsi="Menlo" w:cs="Menlo"/>
+          <w:color w:val="5FB3B3"/>
+          <w:sz w:val="18"/>
+          <w:szCs w:val="18"/>
+        </w:rPr>
+        <w:t>="</w:t>
+      </w:r>
+      <w:r>
+        <w:rPr>
+          <w:rFonts w:ascii="Menlo" w:hAnsi="Menlo" w:cs="Menlo"/>
+          <w:color w:val="99C794"/>
+          <w:sz w:val="18"/>
+          <w:szCs w:val="18"/>
+        </w:rPr>
+        <w:t>btn btn--orange</w:t>
+      </w:r>
+      <w:r>
+        <w:rPr>
+          <w:rFonts w:ascii="Menlo" w:hAnsi="Menlo" w:cs="Menlo"/>
+          <w:color w:val="5FB3B3"/>
+          <w:sz w:val="18"/>
+          <w:szCs w:val="18"/>
+        </w:rPr>
+        <w:t xml:space="preserve">" </w:t>
+      </w:r>
+      <w:r>
+        <w:rPr>
+          <w:rFonts w:ascii="Menlo" w:hAnsi="Menlo" w:cs="Menlo"/>
+          <w:color w:val="BB80B3"/>
+          <w:sz w:val="18"/>
+          <w:szCs w:val="18"/>
+        </w:rPr>
+        <w:t>href</w:t>
+      </w:r>
+      <w:r>
+        <w:rPr>
+          <w:rFonts w:ascii="Menlo" w:hAnsi="Menlo" w:cs="Menlo"/>
+          <w:color w:val="5FB3B3"/>
+          <w:sz w:val="18"/>
+          <w:szCs w:val="18"/>
+        </w:rPr>
+        <w:t>="</w:t>
+      </w:r>
+      <w:r>
+        <w:rPr>
+          <w:rFonts w:ascii="Menlo" w:hAnsi="Menlo" w:cs="Menlo"/>
+          <w:color w:val="99C794"/>
+          <w:sz w:val="18"/>
+          <w:szCs w:val="18"/>
+        </w:rPr>
+        <w:t>#</w:t>
+      </w:r>
+      <w:r>
+        <w:rPr>
+          <w:rFonts w:ascii="Menlo" w:hAnsi="Menlo" w:cs="Menlo"/>
+          <w:color w:val="5FB3B3"/>
+          <w:sz w:val="18"/>
+          <w:szCs w:val="18"/>
+        </w:rPr>
+        <w:t>"&gt;</w:t>
+      </w:r>
+      <w:r>
+        <w:rPr>
+          <w:rFonts w:ascii="Menlo" w:hAnsi="Menlo" w:cs="Menlo"/>
+          <w:color w:val="CDD3DE"/>
+          <w:sz w:val="18"/>
+          <w:szCs w:val="18"/>
+        </w:rPr>
+        <w:t>Get in Touch</w:t>
+      </w:r>
+      <w:r>
+        <w:rPr>
+          <w:rFonts w:ascii="Menlo" w:hAnsi="Menlo" w:cs="Menlo"/>
+          <w:color w:val="5FB3B3"/>
+          <w:sz w:val="18"/>
+          <w:szCs w:val="18"/>
+        </w:rPr>
+        <w:t>&lt;/</w:t>
+      </w:r>
+      <w:r>
+        <w:rPr>
+          <w:rFonts w:ascii="Menlo" w:hAnsi="Menlo" w:cs="Menlo"/>
+          <w:color w:val="EB606B"/>
+          <w:sz w:val="18"/>
+          <w:szCs w:val="18"/>
+        </w:rPr>
+        <w:t>a</w:t>
+      </w:r>
+      <w:r>
+        <w:rPr>
+          <w:rFonts w:ascii="Menlo" w:hAnsi="Menlo" w:cs="Menlo"/>
+          <w:color w:val="5FB3B3"/>
+          <w:sz w:val="18"/>
+          <w:szCs w:val="18"/>
+        </w:rPr>
+        <w:t>&gt;&lt;/</w:t>
+      </w:r>
+      <w:r>
+        <w:rPr>
+          <w:rFonts w:ascii="Menlo" w:hAnsi="Menlo" w:cs="Menlo"/>
+          <w:color w:val="EB606B"/>
+          <w:sz w:val="18"/>
+          <w:szCs w:val="18"/>
+        </w:rPr>
+        <w:t>p</w:t>
+      </w:r>
+      <w:r>
+        <w:rPr>
+          <w:rFonts w:ascii="Menlo" w:hAnsi="Menlo" w:cs="Menlo"/>
+          <w:color w:val="5FB3B3"/>
+          <w:sz w:val="18"/>
+          <w:szCs w:val="18"/>
+        </w:rPr>
+        <w:t>&gt;</w:t>
+      </w:r>
+    </w:p>
+    <w:p>
+      <w:pPr>
+        <w:shd w:val="clear" w:color="auto" w:fill="1D2225"/>
+        <w:spacing w:line="270" w:lineRule="atLeast"/>
+        <w:rPr>
+          <w:rFonts w:ascii="Menlo" w:hAnsi="Menlo" w:cs="Menlo"/>
+          <w:color w:val="CDD3DE"/>
+          <w:sz w:val="18"/>
+          <w:szCs w:val="18"/>
+        </w:rPr>
+      </w:pPr>
+      <w:r>
+        <w:rPr>
+          <w:rFonts w:ascii="Menlo" w:hAnsi="Menlo" w:cs="Menlo"/>
+          <w:color w:val="CDD3DE"/>
+          <w:sz w:val="18"/>
+          <w:szCs w:val="18"/>
+        </w:rPr>
+        <w:t xml:space="preserve">  </w:t>
+      </w:r>
+      <w:r>
+        <w:rPr>
+          <w:rFonts w:ascii="Menlo" w:hAnsi="Menlo" w:cs="Menlo"/>
+          <w:color w:val="5FB3B3"/>
+          <w:sz w:val="18"/>
+          <w:szCs w:val="18"/>
+        </w:rPr>
+        <w:t>&lt;/</w:t>
+      </w:r>
+      <w:r>
+        <w:rPr>
+          <w:rFonts w:ascii="Menlo" w:hAnsi="Menlo" w:cs="Menlo"/>
+          <w:color w:val="EB606B"/>
+          <w:sz w:val="18"/>
+          <w:szCs w:val="18"/>
+        </w:rPr>
+        <w:t>footer</w:t>
+      </w:r>
+      <w:r>
+        <w:rPr>
+          <w:rFonts w:ascii="Menlo" w:hAnsi="Menlo" w:cs="Menlo"/>
+          <w:color w:val="5FB3B3"/>
+          <w:sz w:val="18"/>
+          <w:szCs w:val="18"/>
+        </w:rPr>
+        <w:t>&gt;</w:t>
+      </w:r>
+    </w:p>
+    <w:p>
+      <w:pPr>
+        <w:rPr>
+          <w:lang w:val="en-US"/>
+        </w:rPr>
+      </w:pPr>
+    </w:p>
+    <w:p>
+      <w:pPr>
+        <w:rPr>
+          <w:lang w:val="en-US"/>
+        </w:rPr>
+      </w:pPr>
+      <w:proofErr w:type="gramStart"/>
+      <w:r>
+        <w:rPr>
+          <w:lang w:val="en-US"/>
+        </w:rPr>
+        <w:t>Again</w:t>
+      </w:r>
+      <w:proofErr w:type="gramEnd"/>
+      <w:r>
+        <w:rPr>
+          <w:lang w:val="en-US"/>
+        </w:rPr>
+        <w:t xml:space="preserve"> orange is a variable that will be used later so create it.</w:t>
+      </w:r>
+    </w:p>
+    <w:p>
+      <w:pPr>
+        <w:rPr>
+          <w:lang w:val="en-US"/>
+        </w:rPr>
+      </w:pPr>
+    </w:p>
+    <w:p>
+      <w:pPr>
+        <w:shd w:val="clear" w:color="auto" w:fill="1D2225"/>
+        <w:spacing w:line="270" w:lineRule="atLeast"/>
+        <w:rPr>
+          <w:rFonts w:ascii="Menlo" w:hAnsi="Menlo" w:cs="Menlo"/>
+          <w:color w:val="CDD3DE"/>
+          <w:sz w:val="18"/>
+          <w:szCs w:val="18"/>
+        </w:rPr>
+      </w:pPr>
+      <w:r>
+        <w:rPr>
+          <w:rFonts w:ascii="Menlo" w:hAnsi="Menlo" w:cs="Menlo"/>
+          <w:color w:val="5FB3B3"/>
+          <w:sz w:val="18"/>
+          <w:szCs w:val="18"/>
+        </w:rPr>
+        <w:t>.</w:t>
+      </w:r>
+      <w:r>
+        <w:rPr>
+          <w:rFonts w:ascii="Menlo" w:hAnsi="Menlo" w:cs="Menlo"/>
+          <w:color w:val="BB80B3"/>
+          <w:sz w:val="18"/>
+          <w:szCs w:val="18"/>
+        </w:rPr>
+        <w:t>btn</w:t>
+      </w:r>
+      <w:r>
+        <w:rPr>
+          <w:rFonts w:ascii="Menlo" w:hAnsi="Menlo" w:cs="Menlo"/>
+          <w:color w:val="CDD3DE"/>
+          <w:sz w:val="18"/>
+          <w:szCs w:val="18"/>
+        </w:rPr>
+        <w:t xml:space="preserve"> </w:t>
+      </w:r>
+      <w:r>
+        <w:rPr>
+          <w:rFonts w:ascii="Menlo" w:hAnsi="Menlo" w:cs="Menlo"/>
+          <w:color w:val="5FB3B3"/>
+          <w:sz w:val="18"/>
+          <w:szCs w:val="18"/>
+        </w:rPr>
+        <w:t>{</w:t>
+      </w:r>
+    </w:p>
+    <w:p>
+      <w:pPr>
+        <w:shd w:val="clear" w:color="auto" w:fill="1D2225"/>
+        <w:spacing w:line="270" w:lineRule="atLeast"/>
+        <w:rPr>
+          <w:rFonts w:ascii="Menlo" w:hAnsi="Menlo" w:cs="Menlo"/>
+          <w:color w:val="CDD3DE"/>
+          <w:sz w:val="18"/>
+          <w:szCs w:val="18"/>
+        </w:rPr>
+      </w:pPr>
+      <w:r>
+        <w:rPr>
+          <w:rFonts w:ascii="Menlo" w:hAnsi="Menlo" w:cs="Menlo"/>
+          <w:color w:val="CDD3DE"/>
+          <w:sz w:val="18"/>
+          <w:szCs w:val="18"/>
+        </w:rPr>
+        <w:t xml:space="preserve">  </w:t>
+      </w:r>
+      <w:r>
+        <w:rPr>
+          <w:rFonts w:ascii="Menlo" w:hAnsi="Menlo" w:cs="Menlo"/>
+          <w:color w:val="FAC863"/>
+          <w:sz w:val="18"/>
+          <w:szCs w:val="18"/>
+        </w:rPr>
+        <w:t>background-color</w:t>
+      </w:r>
+      <w:r>
+        <w:rPr>
+          <w:rFonts w:ascii="Menlo" w:hAnsi="Menlo" w:cs="Menlo"/>
+          <w:color w:val="5FB3B3"/>
+          <w:sz w:val="18"/>
+          <w:szCs w:val="18"/>
+        </w:rPr>
+        <w:t>:</w:t>
+      </w:r>
+      <w:r>
+        <w:rPr>
+          <w:rFonts w:ascii="Menlo" w:hAnsi="Menlo" w:cs="Menlo"/>
+          <w:color w:val="CDD3DE"/>
+          <w:sz w:val="18"/>
+          <w:szCs w:val="18"/>
+        </w:rPr>
+        <w:t xml:space="preserve"> $mainBlue</w:t>
+      </w:r>
+      <w:r>
+        <w:rPr>
+          <w:rFonts w:ascii="Menlo" w:hAnsi="Menlo" w:cs="Menlo"/>
+          <w:color w:val="5FB3B3"/>
+          <w:sz w:val="18"/>
+          <w:szCs w:val="18"/>
+        </w:rPr>
+        <w:t>;</w:t>
+      </w:r>
+    </w:p>
+    <w:p>
+      <w:pPr>
+        <w:shd w:val="clear" w:color="auto" w:fill="1D2225"/>
+        <w:spacing w:line="270" w:lineRule="atLeast"/>
+        <w:rPr>
+          <w:rFonts w:ascii="Menlo" w:hAnsi="Menlo" w:cs="Menlo"/>
+          <w:color w:val="CDD3DE"/>
+          <w:sz w:val="18"/>
+          <w:szCs w:val="18"/>
+        </w:rPr>
+      </w:pPr>
+      <w:r>
+        <w:rPr>
+          <w:rFonts w:ascii="Menlo" w:hAnsi="Menlo" w:cs="Menlo"/>
+          <w:color w:val="CDD3DE"/>
+          <w:sz w:val="18"/>
+          <w:szCs w:val="18"/>
+        </w:rPr>
+        <w:t xml:space="preserve">  </w:t>
+      </w:r>
+      <w:r>
+        <w:rPr>
+          <w:rFonts w:ascii="Menlo" w:hAnsi="Menlo" w:cs="Menlo"/>
+          <w:color w:val="FAC863"/>
+          <w:sz w:val="18"/>
+          <w:szCs w:val="18"/>
+        </w:rPr>
+        <w:t>color</w:t>
+      </w:r>
+      <w:r>
+        <w:rPr>
+          <w:rFonts w:ascii="Menlo" w:hAnsi="Menlo" w:cs="Menlo"/>
+          <w:color w:val="5FB3B3"/>
+          <w:sz w:val="18"/>
+          <w:szCs w:val="18"/>
+        </w:rPr>
+        <w:t>:</w:t>
+      </w:r>
+      <w:r>
+        <w:rPr>
+          <w:rFonts w:ascii="Menlo" w:hAnsi="Menlo" w:cs="Menlo"/>
+          <w:color w:val="CDD3DE"/>
+          <w:sz w:val="18"/>
+          <w:szCs w:val="18"/>
+        </w:rPr>
+        <w:t xml:space="preserve"> </w:t>
+      </w:r>
+      <w:r>
+        <w:rPr>
+          <w:rFonts w:ascii="Menlo" w:hAnsi="Menlo" w:cs="Menlo"/>
+          <w:color w:val="5FB3B3"/>
+          <w:sz w:val="18"/>
+          <w:szCs w:val="18"/>
+        </w:rPr>
+        <w:t>#FFF;</w:t>
+      </w:r>
+    </w:p>
+    <w:p>
+      <w:pPr>
+        <w:shd w:val="clear" w:color="auto" w:fill="1D2225"/>
+        <w:spacing w:line="270" w:lineRule="atLeast"/>
+        <w:rPr>
+          <w:rFonts w:ascii="Menlo" w:hAnsi="Menlo" w:cs="Menlo"/>
+          <w:color w:val="CDD3DE"/>
+          <w:sz w:val="18"/>
+          <w:szCs w:val="18"/>
+        </w:rPr>
+      </w:pPr>
+      <w:r>
+        <w:rPr>
+          <w:rFonts w:ascii="Menlo" w:hAnsi="Menlo" w:cs="Menlo"/>
+          <w:color w:val="CDD3DE"/>
+          <w:sz w:val="18"/>
+          <w:szCs w:val="18"/>
+        </w:rPr>
+        <w:t xml:space="preserve">  </w:t>
+      </w:r>
+      <w:r>
+        <w:rPr>
+          <w:rFonts w:ascii="Menlo" w:hAnsi="Menlo" w:cs="Menlo"/>
+          <w:color w:val="FAC863"/>
+          <w:sz w:val="18"/>
+          <w:szCs w:val="18"/>
+        </w:rPr>
+        <w:t>text-decoration</w:t>
+      </w:r>
+      <w:r>
+        <w:rPr>
+          <w:rFonts w:ascii="Menlo" w:hAnsi="Menlo" w:cs="Menlo"/>
+          <w:color w:val="5FB3B3"/>
+          <w:sz w:val="18"/>
+          <w:szCs w:val="18"/>
+        </w:rPr>
+        <w:t>:</w:t>
+      </w:r>
+      <w:r>
+        <w:rPr>
+          <w:rFonts w:ascii="Menlo" w:hAnsi="Menlo" w:cs="Menlo"/>
+          <w:color w:val="CDD3DE"/>
+          <w:sz w:val="18"/>
+          <w:szCs w:val="18"/>
+        </w:rPr>
+        <w:t xml:space="preserve"> </w:t>
+      </w:r>
+      <w:r>
+        <w:rPr>
+          <w:rFonts w:ascii="Menlo" w:hAnsi="Menlo" w:cs="Menlo"/>
+          <w:color w:val="F99157"/>
+          <w:sz w:val="18"/>
+          <w:szCs w:val="18"/>
+        </w:rPr>
+        <w:t>none</w:t>
+      </w:r>
+      <w:r>
+        <w:rPr>
+          <w:rFonts w:ascii="Menlo" w:hAnsi="Menlo" w:cs="Menlo"/>
+          <w:color w:val="5FB3B3"/>
+          <w:sz w:val="18"/>
+          <w:szCs w:val="18"/>
+        </w:rPr>
+        <w:t>;</w:t>
+      </w:r>
+    </w:p>
+    <w:p>
+      <w:pPr>
+        <w:shd w:val="clear" w:color="auto" w:fill="1D2225"/>
+        <w:spacing w:line="270" w:lineRule="atLeast"/>
+        <w:rPr>
+          <w:rFonts w:ascii="Menlo" w:hAnsi="Menlo" w:cs="Menlo"/>
+          <w:color w:val="CDD3DE"/>
+          <w:sz w:val="18"/>
+          <w:szCs w:val="18"/>
+        </w:rPr>
+      </w:pPr>
+      <w:r>
+        <w:rPr>
+          <w:rFonts w:ascii="Menlo" w:hAnsi="Menlo" w:cs="Menlo"/>
+          <w:color w:val="CDD3DE"/>
+          <w:sz w:val="18"/>
+          <w:szCs w:val="18"/>
+        </w:rPr>
+        <w:t xml:space="preserve">  </w:t>
+      </w:r>
+      <w:r>
+        <w:rPr>
+          <w:rFonts w:ascii="Menlo" w:hAnsi="Menlo" w:cs="Menlo"/>
+          <w:color w:val="FAC863"/>
+          <w:sz w:val="18"/>
+          <w:szCs w:val="18"/>
+        </w:rPr>
+        <w:t>padding</w:t>
+      </w:r>
+      <w:r>
+        <w:rPr>
+          <w:rFonts w:ascii="Menlo" w:hAnsi="Menlo" w:cs="Menlo"/>
+          <w:color w:val="5FB3B3"/>
+          <w:sz w:val="18"/>
+          <w:szCs w:val="18"/>
+        </w:rPr>
+        <w:t>:</w:t>
+      </w:r>
+      <w:r>
+        <w:rPr>
+          <w:rFonts w:ascii="Menlo" w:hAnsi="Menlo" w:cs="Menlo"/>
+          <w:color w:val="CDD3DE"/>
+          <w:sz w:val="18"/>
+          <w:szCs w:val="18"/>
+        </w:rPr>
+        <w:t xml:space="preserve"> </w:t>
+      </w:r>
+      <w:r>
+        <w:rPr>
+          <w:rFonts w:ascii="Menlo" w:hAnsi="Menlo" w:cs="Menlo"/>
+          <w:color w:val="F99157"/>
+          <w:sz w:val="18"/>
+          <w:szCs w:val="18"/>
+        </w:rPr>
+        <w:t>0.75rem</w:t>
+      </w:r>
+      <w:r>
+        <w:rPr>
+          <w:rFonts w:ascii="Menlo" w:hAnsi="Menlo" w:cs="Menlo"/>
+          <w:color w:val="CDD3DE"/>
+          <w:sz w:val="18"/>
+          <w:szCs w:val="18"/>
+        </w:rPr>
+        <w:t xml:space="preserve"> </w:t>
+      </w:r>
+      <w:r>
+        <w:rPr>
+          <w:rFonts w:ascii="Menlo" w:hAnsi="Menlo" w:cs="Menlo"/>
+          <w:color w:val="F99157"/>
+          <w:sz w:val="18"/>
+          <w:szCs w:val="18"/>
+        </w:rPr>
+        <w:t>1.2rem</w:t>
+      </w:r>
+      <w:r>
+        <w:rPr>
+          <w:rFonts w:ascii="Menlo" w:hAnsi="Menlo" w:cs="Menlo"/>
+          <w:color w:val="5FB3B3"/>
+          <w:sz w:val="18"/>
+          <w:szCs w:val="18"/>
+        </w:rPr>
+        <w:t>;</w:t>
+      </w:r>
+    </w:p>
+    <w:p>
+      <w:pPr>
+        <w:shd w:val="clear" w:color="auto" w:fill="1D2225"/>
+        <w:spacing w:line="270" w:lineRule="atLeast"/>
+        <w:rPr>
+          <w:rFonts w:ascii="Menlo" w:hAnsi="Menlo" w:cs="Menlo"/>
+          <w:color w:val="CDD3DE"/>
+          <w:sz w:val="18"/>
+          <w:szCs w:val="18"/>
+        </w:rPr>
+      </w:pPr>
+      <w:r>
+        <w:rPr>
+          <w:rFonts w:ascii="Menlo" w:hAnsi="Menlo" w:cs="Menlo"/>
+          <w:color w:val="CDD3DE"/>
+          <w:sz w:val="18"/>
+          <w:szCs w:val="18"/>
+        </w:rPr>
+        <w:t xml:space="preserve">  </w:t>
+      </w:r>
+      <w:r>
+        <w:rPr>
+          <w:rFonts w:ascii="Menlo" w:hAnsi="Menlo" w:cs="Menlo"/>
+          <w:color w:val="FAC863"/>
+          <w:sz w:val="18"/>
+          <w:szCs w:val="18"/>
+        </w:rPr>
+        <w:t>display</w:t>
+      </w:r>
+      <w:r>
+        <w:rPr>
+          <w:rFonts w:ascii="Menlo" w:hAnsi="Menlo" w:cs="Menlo"/>
+          <w:color w:val="5FB3B3"/>
+          <w:sz w:val="18"/>
+          <w:szCs w:val="18"/>
+        </w:rPr>
+        <w:t>:</w:t>
+      </w:r>
+      <w:r>
+        <w:rPr>
+          <w:rFonts w:ascii="Menlo" w:hAnsi="Menlo" w:cs="Menlo"/>
+          <w:color w:val="CDD3DE"/>
+          <w:sz w:val="18"/>
+          <w:szCs w:val="18"/>
+        </w:rPr>
+        <w:t xml:space="preserve"> </w:t>
+      </w:r>
+      <w:r>
+        <w:rPr>
+          <w:rFonts w:ascii="Menlo" w:hAnsi="Menlo" w:cs="Menlo"/>
+          <w:color w:val="F99157"/>
+          <w:sz w:val="18"/>
+          <w:szCs w:val="18"/>
+        </w:rPr>
+        <w:t>inline-block</w:t>
+      </w:r>
+      <w:r>
+        <w:rPr>
+          <w:rFonts w:ascii="Menlo" w:hAnsi="Menlo" w:cs="Menlo"/>
+          <w:color w:val="5FB3B3"/>
+          <w:sz w:val="18"/>
+          <w:szCs w:val="18"/>
+        </w:rPr>
+        <w:t>;</w:t>
+      </w:r>
+    </w:p>
+    <w:p>
+      <w:pPr>
+        <w:shd w:val="clear" w:color="auto" w:fill="1D2225"/>
+        <w:spacing w:line="270" w:lineRule="atLeast"/>
+        <w:rPr>
+          <w:rFonts w:ascii="Menlo" w:hAnsi="Menlo" w:cs="Menlo"/>
+          <w:color w:val="CDD3DE"/>
+          <w:sz w:val="18"/>
+          <w:szCs w:val="18"/>
+        </w:rPr>
+      </w:pPr>
+    </w:p>
+    <w:p>
+      <w:pPr>
+        <w:shd w:val="clear" w:color="auto" w:fill="1D2225"/>
+        <w:spacing w:line="270" w:lineRule="atLeast"/>
+        <w:rPr>
+          <w:rFonts w:ascii="Menlo" w:hAnsi="Menlo" w:cs="Menlo"/>
+          <w:color w:val="CDD3DE"/>
+          <w:sz w:val="18"/>
+          <w:szCs w:val="18"/>
+        </w:rPr>
+      </w:pPr>
+      <w:r>
+        <w:rPr>
+          <w:rFonts w:ascii="Menlo" w:hAnsi="Menlo" w:cs="Menlo"/>
+          <w:color w:val="CDD3DE"/>
+          <w:sz w:val="18"/>
+          <w:szCs w:val="18"/>
+        </w:rPr>
+        <w:t xml:space="preserve">  </w:t>
+      </w:r>
+      <w:r>
+        <w:rPr>
+          <w:rFonts w:ascii="Menlo" w:hAnsi="Menlo" w:cs="Menlo"/>
+          <w:color w:val="EB606B"/>
+          <w:sz w:val="18"/>
+          <w:szCs w:val="18"/>
+        </w:rPr>
+        <w:t>&amp;</w:t>
+      </w:r>
+      <w:r>
+        <w:rPr>
+          <w:rFonts w:ascii="Menlo" w:hAnsi="Menlo" w:cs="Menlo"/>
+          <w:color w:val="CDD3DE"/>
+          <w:sz w:val="18"/>
+          <w:szCs w:val="18"/>
+        </w:rPr>
+        <w:t xml:space="preserve">--orange </w:t>
+      </w:r>
+      <w:r>
+        <w:rPr>
+          <w:rFonts w:ascii="Menlo" w:hAnsi="Menlo" w:cs="Menlo"/>
+          <w:color w:val="5FB3B3"/>
+          <w:sz w:val="18"/>
+          <w:szCs w:val="18"/>
+        </w:rPr>
+        <w:t>{</w:t>
+      </w:r>
+    </w:p>
+    <w:p>
+      <w:pPr>
+        <w:shd w:val="clear" w:color="auto" w:fill="1D2225"/>
+        <w:spacing w:line="270" w:lineRule="atLeast"/>
+        <w:rPr>
+          <w:rFonts w:ascii="Menlo" w:hAnsi="Menlo" w:cs="Menlo"/>
+          <w:color w:val="CDD3DE"/>
+          <w:sz w:val="18"/>
+          <w:szCs w:val="18"/>
+        </w:rPr>
+      </w:pPr>
+      <w:r>
+        <w:rPr>
+          <w:rFonts w:ascii="Menlo" w:hAnsi="Menlo" w:cs="Menlo"/>
+          <w:color w:val="CDD3DE"/>
+          <w:sz w:val="18"/>
+          <w:szCs w:val="18"/>
+        </w:rPr>
+        <w:t xml:space="preserve">    </w:t>
+      </w:r>
+      <w:r>
+        <w:rPr>
+          <w:rFonts w:ascii="Menlo" w:hAnsi="Menlo" w:cs="Menlo"/>
+          <w:color w:val="FAC863"/>
+          <w:sz w:val="18"/>
+          <w:szCs w:val="18"/>
+        </w:rPr>
+        <w:t>background-color</w:t>
+      </w:r>
+      <w:r>
+        <w:rPr>
+          <w:rFonts w:ascii="Menlo" w:hAnsi="Menlo" w:cs="Menlo"/>
+          <w:color w:val="5FB3B3"/>
+          <w:sz w:val="18"/>
+          <w:szCs w:val="18"/>
+        </w:rPr>
+        <w:t>:</w:t>
+      </w:r>
+      <w:r>
+        <w:rPr>
+          <w:rFonts w:ascii="Menlo" w:hAnsi="Menlo" w:cs="Menlo"/>
+          <w:color w:val="CDD3DE"/>
+          <w:sz w:val="18"/>
+          <w:szCs w:val="18"/>
+        </w:rPr>
+        <w:t xml:space="preserve"> $mainOrange</w:t>
+      </w:r>
+      <w:r>
+        <w:rPr>
+          <w:rFonts w:ascii="Menlo" w:hAnsi="Menlo" w:cs="Menlo"/>
+          <w:color w:val="5FB3B3"/>
+          <w:sz w:val="18"/>
+          <w:szCs w:val="18"/>
+        </w:rPr>
+        <w:t>;</w:t>
+      </w:r>
+    </w:p>
+    <w:p>
+      <w:pPr>
+        <w:shd w:val="clear" w:color="auto" w:fill="1D2225"/>
+        <w:spacing w:line="270" w:lineRule="atLeast"/>
+        <w:rPr>
+          <w:rFonts w:ascii="Menlo" w:hAnsi="Menlo" w:cs="Menlo"/>
+          <w:color w:val="CDD3DE"/>
+          <w:sz w:val="18"/>
+          <w:szCs w:val="18"/>
+        </w:rPr>
+      </w:pPr>
+      <w:r>
+        <w:rPr>
+          <w:rFonts w:ascii="Menlo" w:hAnsi="Menlo" w:cs="Menlo"/>
+          <w:color w:val="CDD3DE"/>
+          <w:sz w:val="18"/>
+          <w:szCs w:val="18"/>
+        </w:rPr>
+        <w:t xml:space="preserve">  </w:t>
+      </w:r>
+      <w:r>
+        <w:rPr>
+          <w:rFonts w:ascii="Menlo" w:hAnsi="Menlo" w:cs="Menlo"/>
+          <w:color w:val="5FB3B3"/>
+          <w:sz w:val="18"/>
+          <w:szCs w:val="18"/>
+        </w:rPr>
+        <w:t>}</w:t>
+      </w:r>
+    </w:p>
+    <w:p>
+      <w:pPr>
+        <w:shd w:val="clear" w:color="auto" w:fill="1D2225"/>
+        <w:spacing w:line="270" w:lineRule="atLeast"/>
+        <w:rPr>
+          <w:rFonts w:ascii="Menlo" w:hAnsi="Menlo" w:cs="Menlo"/>
+          <w:color w:val="CDD3DE"/>
+          <w:sz w:val="18"/>
+          <w:szCs w:val="18"/>
+        </w:rPr>
+      </w:pPr>
+      <w:r>
+        <w:rPr>
+          <w:rFonts w:ascii="Menlo" w:hAnsi="Menlo" w:cs="Menlo"/>
+          <w:color w:val="5FB3B3"/>
+          <w:sz w:val="18"/>
+          <w:szCs w:val="18"/>
+        </w:rPr>
+        <w:t>}</w:t>
+      </w:r>
+    </w:p>
+    <w:p>
+      <w:pPr>
+        <w:rPr>
+          <w:lang w:val="en-US"/>
+        </w:rPr>
+      </w:pPr>
+    </w:p>
+    <w:p>
+      <w:pPr>
+        <w:rPr>
+          <w:lang w:val="en-US"/>
+        </w:rPr>
+      </w:pPr>
+      <w:proofErr w:type="gramStart"/>
+      <w:r>
+        <w:rPr>
+          <w:lang w:val="en-US"/>
+        </w:rPr>
+        <w:t>So</w:t>
+      </w:r>
+      <w:proofErr w:type="gramEnd"/>
+      <w:r>
+        <w:rPr>
+          <w:lang w:val="en-US"/>
+        </w:rPr>
+        <w:t xml:space="preserve"> in the large-hero section there is a orange </w:t>
+      </w:r>
+      <w:proofErr w:type="spellStart"/>
+      <w:r>
+        <w:rPr>
+          <w:lang w:val="en-US"/>
+        </w:rPr>
+        <w:t>btn</w:t>
+      </w:r>
+      <w:proofErr w:type="spellEnd"/>
+      <w:r>
+        <w:rPr>
+          <w:lang w:val="en-US"/>
+        </w:rPr>
+        <w:t xml:space="preserve"> but it is bigger so create another modifier </w:t>
+      </w:r>
+    </w:p>
+    <w:p>
+      <w:pPr>
+        <w:rPr>
+          <w:lang w:val="en-US"/>
+        </w:rPr>
+      </w:pPr>
+    </w:p>
+    <w:p>
+      <w:pPr>
+        <w:shd w:val="clear" w:color="auto" w:fill="1D2225"/>
+        <w:spacing w:line="270" w:lineRule="atLeast"/>
+        <w:rPr>
+          <w:rFonts w:ascii="Menlo" w:hAnsi="Menlo" w:cs="Menlo"/>
+          <w:color w:val="CDD3DE"/>
+          <w:sz w:val="18"/>
+          <w:szCs w:val="18"/>
+        </w:rPr>
+      </w:pPr>
+      <w:r>
+        <w:rPr>
+          <w:rFonts w:ascii="Menlo" w:hAnsi="Menlo" w:cs="Menlo"/>
+          <w:color w:val="CDD3DE"/>
+          <w:sz w:val="18"/>
+          <w:szCs w:val="18"/>
+        </w:rPr>
+        <w:t xml:space="preserve">      </w:t>
+      </w:r>
+      <w:r>
+        <w:rPr>
+          <w:rFonts w:ascii="Menlo" w:hAnsi="Menlo" w:cs="Menlo"/>
+          <w:color w:val="5FB3B3"/>
+          <w:sz w:val="18"/>
+          <w:szCs w:val="18"/>
+        </w:rPr>
+        <w:t>&lt;</w:t>
+      </w:r>
+      <w:r>
+        <w:rPr>
+          <w:rFonts w:ascii="Menlo" w:hAnsi="Menlo" w:cs="Menlo"/>
+          <w:color w:val="EB606B"/>
+          <w:sz w:val="18"/>
+          <w:szCs w:val="18"/>
+        </w:rPr>
+        <w:t>p</w:t>
+      </w:r>
+      <w:r>
+        <w:rPr>
+          <w:rFonts w:ascii="Menlo" w:hAnsi="Menlo" w:cs="Menlo"/>
+          <w:color w:val="5FB3B3"/>
+          <w:sz w:val="18"/>
+          <w:szCs w:val="18"/>
+        </w:rPr>
+        <w:t>&gt;&lt;</w:t>
+      </w:r>
+      <w:r>
+        <w:rPr>
+          <w:rFonts w:ascii="Menlo" w:hAnsi="Menlo" w:cs="Menlo"/>
+          <w:color w:val="EB606B"/>
+          <w:sz w:val="18"/>
+          <w:szCs w:val="18"/>
+        </w:rPr>
+        <w:t>a</w:t>
+      </w:r>
+      <w:r>
+        <w:rPr>
+          <w:rFonts w:ascii="Menlo" w:hAnsi="Menlo" w:cs="Menlo"/>
+          <w:color w:val="5FB3B3"/>
+          <w:sz w:val="18"/>
+          <w:szCs w:val="18"/>
+        </w:rPr>
+        <w:t xml:space="preserve"> </w:t>
+      </w:r>
+      <w:r>
+        <w:rPr>
+          <w:rFonts w:ascii="Menlo" w:hAnsi="Menlo" w:cs="Menlo"/>
+          <w:color w:val="BB80B3"/>
+          <w:sz w:val="18"/>
+          <w:szCs w:val="18"/>
+        </w:rPr>
+        <w:t>class</w:t>
+      </w:r>
+      <w:r>
+        <w:rPr>
+          <w:rFonts w:ascii="Menlo" w:hAnsi="Menlo" w:cs="Menlo"/>
+          <w:color w:val="5FB3B3"/>
+          <w:sz w:val="18"/>
+          <w:szCs w:val="18"/>
+        </w:rPr>
+        <w:t>="</w:t>
+      </w:r>
+      <w:r>
+        <w:rPr>
+          <w:rFonts w:ascii="Menlo" w:hAnsi="Menlo" w:cs="Menlo"/>
+          <w:color w:val="99C794"/>
+          <w:sz w:val="18"/>
+          <w:szCs w:val="18"/>
+        </w:rPr>
+        <w:t>btn btn--orange btn--large</w:t>
+      </w:r>
+      <w:r>
+        <w:rPr>
+          <w:rFonts w:ascii="Menlo" w:hAnsi="Menlo" w:cs="Menlo"/>
+          <w:color w:val="5FB3B3"/>
+          <w:sz w:val="18"/>
+          <w:szCs w:val="18"/>
+        </w:rPr>
+        <w:t xml:space="preserve">" </w:t>
+      </w:r>
+      <w:r>
+        <w:rPr>
+          <w:rFonts w:ascii="Menlo" w:hAnsi="Menlo" w:cs="Menlo"/>
+          <w:color w:val="BB80B3"/>
+          <w:sz w:val="18"/>
+          <w:szCs w:val="18"/>
+        </w:rPr>
+        <w:t>href</w:t>
+      </w:r>
+      <w:r>
+        <w:rPr>
+          <w:rFonts w:ascii="Menlo" w:hAnsi="Menlo" w:cs="Menlo"/>
+          <w:color w:val="5FB3B3"/>
+          <w:sz w:val="18"/>
+          <w:szCs w:val="18"/>
+        </w:rPr>
+        <w:t>="</w:t>
+      </w:r>
+      <w:r>
+        <w:rPr>
+          <w:rFonts w:ascii="Menlo" w:hAnsi="Menlo" w:cs="Menlo"/>
+          <w:color w:val="99C794"/>
+          <w:sz w:val="18"/>
+          <w:szCs w:val="18"/>
+        </w:rPr>
+        <w:t>#</w:t>
+      </w:r>
+      <w:r>
+        <w:rPr>
+          <w:rFonts w:ascii="Menlo" w:hAnsi="Menlo" w:cs="Menlo"/>
+          <w:color w:val="5FB3B3"/>
+          <w:sz w:val="18"/>
+          <w:szCs w:val="18"/>
+        </w:rPr>
+        <w:t>"&gt;</w:t>
+      </w:r>
+      <w:r>
+        <w:rPr>
+          <w:rFonts w:ascii="Menlo" w:hAnsi="Menlo" w:cs="Menlo"/>
+          <w:color w:val="CDD3DE"/>
+          <w:sz w:val="18"/>
+          <w:szCs w:val="18"/>
+        </w:rPr>
+        <w:t>Get Started Today</w:t>
+      </w:r>
+      <w:r>
+        <w:rPr>
+          <w:rFonts w:ascii="Menlo" w:hAnsi="Menlo" w:cs="Menlo"/>
+          <w:color w:val="5FB3B3"/>
+          <w:sz w:val="18"/>
+          <w:szCs w:val="18"/>
+        </w:rPr>
+        <w:t>&lt;/</w:t>
+      </w:r>
+      <w:r>
+        <w:rPr>
+          <w:rFonts w:ascii="Menlo" w:hAnsi="Menlo" w:cs="Menlo"/>
+          <w:color w:val="EB606B"/>
+          <w:sz w:val="18"/>
+          <w:szCs w:val="18"/>
+        </w:rPr>
+        <w:t>a</w:t>
+      </w:r>
+      <w:r>
+        <w:rPr>
+          <w:rFonts w:ascii="Menlo" w:hAnsi="Menlo" w:cs="Menlo"/>
+          <w:color w:val="5FB3B3"/>
+          <w:sz w:val="18"/>
+          <w:szCs w:val="18"/>
+        </w:rPr>
+        <w:t>&gt;&lt;/</w:t>
+      </w:r>
+      <w:r>
+        <w:rPr>
+          <w:rFonts w:ascii="Menlo" w:hAnsi="Menlo" w:cs="Menlo"/>
+          <w:color w:val="EB606B"/>
+          <w:sz w:val="18"/>
+          <w:szCs w:val="18"/>
+        </w:rPr>
+        <w:t>p</w:t>
+      </w:r>
+      <w:r>
+        <w:rPr>
+          <w:rFonts w:ascii="Menlo" w:hAnsi="Menlo" w:cs="Menlo"/>
+          <w:color w:val="5FB3B3"/>
+          <w:sz w:val="18"/>
+          <w:szCs w:val="18"/>
+        </w:rPr>
+        <w:t>&gt;</w:t>
+      </w:r>
+    </w:p>
+    <w:p>
+      <w:pPr>
+        <w:rPr>
+          <w:lang w:val="en-US"/>
+        </w:rPr>
+      </w:pPr>
+      <w:r>
+        <w:rPr>
+          <w:lang w:val="en-US"/>
+        </w:rPr>
+        <w:lastRenderedPageBreak/>
+        <w:t xml:space="preserve">And adjust </w:t>
+      </w:r>
+      <w:proofErr w:type="spellStart"/>
+      <w:r>
+        <w:rPr>
+          <w:lang w:val="en-US"/>
+        </w:rPr>
+        <w:t>css</w:t>
+      </w:r>
+      <w:proofErr w:type="spellEnd"/>
+      <w:r>
+        <w:rPr>
+          <w:lang w:val="en-US"/>
+        </w:rPr>
+        <w:t>. Vertical padding is 1.1rem and horizontal is 1.9rem</w:t>
+      </w:r>
+    </w:p>
+    <w:p>
+      <w:pPr>
+        <w:shd w:val="clear" w:color="auto" w:fill="1D2225"/>
+        <w:spacing w:line="270" w:lineRule="atLeast"/>
+        <w:rPr>
+          <w:rFonts w:ascii="Menlo" w:hAnsi="Menlo" w:cs="Menlo"/>
+          <w:color w:val="CDD3DE"/>
+          <w:sz w:val="18"/>
+          <w:szCs w:val="18"/>
+        </w:rPr>
+      </w:pPr>
+      <w:r>
+        <w:rPr>
+          <w:rFonts w:ascii="Menlo" w:hAnsi="Menlo" w:cs="Menlo"/>
+          <w:color w:val="CDD3DE"/>
+          <w:sz w:val="18"/>
+          <w:szCs w:val="18"/>
+        </w:rPr>
+        <w:t xml:space="preserve">  </w:t>
+      </w:r>
+      <w:r>
+        <w:rPr>
+          <w:rFonts w:ascii="Menlo" w:hAnsi="Menlo" w:cs="Menlo"/>
+          <w:color w:val="EB606B"/>
+          <w:sz w:val="18"/>
+          <w:szCs w:val="18"/>
+        </w:rPr>
+        <w:t>&amp;</w:t>
+      </w:r>
+      <w:r>
+        <w:rPr>
+          <w:rFonts w:ascii="Menlo" w:hAnsi="Menlo" w:cs="Menlo"/>
+          <w:color w:val="CDD3DE"/>
+          <w:sz w:val="18"/>
+          <w:szCs w:val="18"/>
+        </w:rPr>
+        <w:t xml:space="preserve">--large </w:t>
+      </w:r>
+      <w:r>
+        <w:rPr>
+          <w:rFonts w:ascii="Menlo" w:hAnsi="Menlo" w:cs="Menlo"/>
+          <w:color w:val="5FB3B3"/>
+          <w:sz w:val="18"/>
+          <w:szCs w:val="18"/>
+        </w:rPr>
+        <w:t>{</w:t>
+      </w:r>
+    </w:p>
+    <w:p>
+      <w:pPr>
+        <w:shd w:val="clear" w:color="auto" w:fill="1D2225"/>
+        <w:spacing w:line="270" w:lineRule="atLeast"/>
+        <w:rPr>
+          <w:rFonts w:ascii="Menlo" w:hAnsi="Menlo" w:cs="Menlo"/>
+          <w:color w:val="CDD3DE"/>
+          <w:sz w:val="18"/>
+          <w:szCs w:val="18"/>
+        </w:rPr>
+      </w:pPr>
+      <w:r>
+        <w:rPr>
+          <w:rFonts w:ascii="Menlo" w:hAnsi="Menlo" w:cs="Menlo"/>
+          <w:color w:val="CDD3DE"/>
+          <w:sz w:val="18"/>
+          <w:szCs w:val="18"/>
+        </w:rPr>
+        <w:t xml:space="preserve">    </w:t>
+      </w:r>
+      <w:r>
+        <w:rPr>
+          <w:rFonts w:ascii="Menlo" w:hAnsi="Menlo" w:cs="Menlo"/>
+          <w:color w:val="FAC863"/>
+          <w:sz w:val="18"/>
+          <w:szCs w:val="18"/>
+        </w:rPr>
+        <w:t>font-size</w:t>
+      </w:r>
+      <w:r>
+        <w:rPr>
+          <w:rFonts w:ascii="Menlo" w:hAnsi="Menlo" w:cs="Menlo"/>
+          <w:color w:val="5FB3B3"/>
+          <w:sz w:val="18"/>
+          <w:szCs w:val="18"/>
+        </w:rPr>
+        <w:t>:</w:t>
+      </w:r>
+      <w:r>
+        <w:rPr>
+          <w:rFonts w:ascii="Menlo" w:hAnsi="Menlo" w:cs="Menlo"/>
+          <w:color w:val="CDD3DE"/>
+          <w:sz w:val="18"/>
+          <w:szCs w:val="18"/>
+        </w:rPr>
+        <w:t xml:space="preserve"> </w:t>
+      </w:r>
+      <w:r>
+        <w:rPr>
+          <w:rFonts w:ascii="Menlo" w:hAnsi="Menlo" w:cs="Menlo"/>
+          <w:color w:val="F99157"/>
+          <w:sz w:val="18"/>
+          <w:szCs w:val="18"/>
+        </w:rPr>
+        <w:t>1.25rem</w:t>
+      </w:r>
+      <w:r>
+        <w:rPr>
+          <w:rFonts w:ascii="Menlo" w:hAnsi="Menlo" w:cs="Menlo"/>
+          <w:color w:val="5FB3B3"/>
+          <w:sz w:val="18"/>
+          <w:szCs w:val="18"/>
+        </w:rPr>
+        <w:t>;</w:t>
+      </w:r>
+    </w:p>
+    <w:p>
+      <w:pPr>
+        <w:shd w:val="clear" w:color="auto" w:fill="1D2225"/>
+        <w:spacing w:line="270" w:lineRule="atLeast"/>
+        <w:rPr>
+          <w:rFonts w:ascii="Menlo" w:hAnsi="Menlo" w:cs="Menlo"/>
+          <w:color w:val="CDD3DE"/>
+          <w:sz w:val="18"/>
+          <w:szCs w:val="18"/>
+        </w:rPr>
+      </w:pPr>
+      <w:r>
+        <w:rPr>
+          <w:rFonts w:ascii="Menlo" w:hAnsi="Menlo" w:cs="Menlo"/>
+          <w:color w:val="CDD3DE"/>
+          <w:sz w:val="18"/>
+          <w:szCs w:val="18"/>
+        </w:rPr>
+        <w:t xml:space="preserve">    </w:t>
+      </w:r>
+      <w:r>
+        <w:rPr>
+          <w:rFonts w:ascii="Menlo" w:hAnsi="Menlo" w:cs="Menlo"/>
+          <w:color w:val="FAC863"/>
+          <w:sz w:val="18"/>
+          <w:szCs w:val="18"/>
+        </w:rPr>
+        <w:t>padding</w:t>
+      </w:r>
+      <w:r>
+        <w:rPr>
+          <w:rFonts w:ascii="Menlo" w:hAnsi="Menlo" w:cs="Menlo"/>
+          <w:color w:val="5FB3B3"/>
+          <w:sz w:val="18"/>
+          <w:szCs w:val="18"/>
+        </w:rPr>
+        <w:t>:</w:t>
+      </w:r>
+      <w:r>
+        <w:rPr>
+          <w:rFonts w:ascii="Menlo" w:hAnsi="Menlo" w:cs="Menlo"/>
+          <w:color w:val="CDD3DE"/>
+          <w:sz w:val="18"/>
+          <w:szCs w:val="18"/>
+        </w:rPr>
+        <w:t xml:space="preserve"> </w:t>
+      </w:r>
+      <w:r>
+        <w:rPr>
+          <w:rFonts w:ascii="Menlo" w:hAnsi="Menlo" w:cs="Menlo"/>
+          <w:color w:val="F99157"/>
+          <w:sz w:val="18"/>
+          <w:szCs w:val="18"/>
+        </w:rPr>
+        <w:t>1.1rem</w:t>
+      </w:r>
+      <w:r>
+        <w:rPr>
+          <w:rFonts w:ascii="Menlo" w:hAnsi="Menlo" w:cs="Menlo"/>
+          <w:color w:val="CDD3DE"/>
+          <w:sz w:val="18"/>
+          <w:szCs w:val="18"/>
+        </w:rPr>
+        <w:t xml:space="preserve"> </w:t>
+      </w:r>
+      <w:r>
+        <w:rPr>
+          <w:rFonts w:ascii="Menlo" w:hAnsi="Menlo" w:cs="Menlo"/>
+          <w:color w:val="F99157"/>
+          <w:sz w:val="18"/>
+          <w:szCs w:val="18"/>
+        </w:rPr>
+        <w:t>1.9rem</w:t>
+      </w:r>
+      <w:r>
+        <w:rPr>
+          <w:rFonts w:ascii="Menlo" w:hAnsi="Menlo" w:cs="Menlo"/>
+          <w:color w:val="5FB3B3"/>
+          <w:sz w:val="18"/>
+          <w:szCs w:val="18"/>
+        </w:rPr>
+        <w:t>;</w:t>
+      </w:r>
+    </w:p>
+    <w:p>
+      <w:pPr>
+        <w:shd w:val="clear" w:color="auto" w:fill="1D2225"/>
+        <w:spacing w:line="270" w:lineRule="atLeast"/>
+        <w:rPr>
+          <w:rFonts w:ascii="Menlo" w:hAnsi="Menlo" w:cs="Menlo"/>
+          <w:color w:val="CDD3DE"/>
+          <w:sz w:val="18"/>
+          <w:szCs w:val="18"/>
+        </w:rPr>
+      </w:pPr>
+      <w:r>
+        <w:rPr>
+          <w:rFonts w:ascii="Menlo" w:hAnsi="Menlo" w:cs="Menlo"/>
+          <w:color w:val="CDD3DE"/>
+          <w:sz w:val="18"/>
+          <w:szCs w:val="18"/>
+        </w:rPr>
+        <w:t xml:space="preserve">  </w:t>
+      </w:r>
+      <w:r>
+        <w:rPr>
+          <w:rFonts w:ascii="Menlo" w:hAnsi="Menlo" w:cs="Menlo"/>
+          <w:color w:val="5FB3B3"/>
+          <w:sz w:val="18"/>
+          <w:szCs w:val="18"/>
+        </w:rPr>
+        <w:t>}</w:t>
+      </w:r>
     </w:p>
     <w:p>
       <w:pPr>

</xml_diff>

<commit_message>
end of webpack timeout section 6
</commit_message>
<xml_diff>
--- a/Git-a-Web-Developer-Job.docx
+++ b/Git-a-Web-Developer-Job.docx
@@ -12198,21 +12198,19 @@
         <w:rPr>
           <w:lang w:val="en-US"/>
         </w:rPr>
-        <w:t xml:space="preserve">1.5rem means whatever the size of main html </w:t>
-      </w:r>
-      <w:proofErr w:type="gramStart"/>
-      <w:r>
-        <w:rPr>
-          <w:lang w:val="en-US"/>
-        </w:rPr>
-        <w:t>multiply</w:t>
-      </w:r>
-      <w:proofErr w:type="gramEnd"/>
-      <w:r>
-        <w:rPr>
-          <w:lang w:val="en-US"/>
-        </w:rPr>
-        <w:t xml:space="preserve"> it with 1.5. browsers default size is 16px so 1.5rem is 24px in that case.</w:t>
+        <w:t>1.5rem means whatever the size of main html</w:t>
+      </w:r>
+      <w:r>
+        <w:rPr>
+          <w:lang w:val="en-US"/>
+        </w:rPr>
+        <w:t>,</w:t>
+      </w:r>
+      <w:r>
+        <w:rPr>
+          <w:lang w:val="en-US"/>
+        </w:rPr>
+        <w:t xml:space="preserve"> multiply it with 1.5. browsers default size is 16px so 1.5rem is 24px in that case.</w:t>
       </w:r>
     </w:p>
     <w:p>
@@ -15693,6 +15691,2448 @@
         </w:rPr>
         <w:t>}</w:t>
       </w:r>
+    </w:p>
+    <w:p>
+      <w:pPr>
+        <w:rPr>
+          <w:lang w:val="en-US"/>
+        </w:rPr>
+      </w:pPr>
+    </w:p>
+    <w:p>
+      <w:pPr>
+        <w:rPr>
+          <w:lang w:val="en-US"/>
+        </w:rPr>
+      </w:pPr>
+    </w:p>
+    <w:p>
+      <w:pPr>
+        <w:rPr>
+          <w:b/>
+          <w:bCs/>
+          <w:sz w:val="32"/>
+          <w:szCs w:val="32"/>
+          <w:lang w:val="en-US"/>
+        </w:rPr>
+      </w:pPr>
+      <w:r>
+        <w:rPr>
+          <w:b/>
+          <w:bCs/>
+          <w:sz w:val="32"/>
+          <w:szCs w:val="32"/>
+          <w:lang w:val="en-US"/>
+        </w:rPr>
+        <w:t xml:space="preserve">Section </w:t>
+      </w:r>
+      <w:r>
+        <w:rPr>
+          <w:b/>
+          <w:bCs/>
+          <w:sz w:val="32"/>
+          <w:szCs w:val="32"/>
+          <w:lang w:val="en-US"/>
+        </w:rPr>
+        <w:t>6</w:t>
+      </w:r>
+      <w:r>
+        <w:rPr>
+          <w:b/>
+          <w:bCs/>
+          <w:sz w:val="32"/>
+          <w:szCs w:val="32"/>
+          <w:lang w:val="en-US"/>
+        </w:rPr>
+        <w:t xml:space="preserve">: </w:t>
+      </w:r>
+      <w:r>
+        <w:rPr>
+          <w:b/>
+          <w:bCs/>
+          <w:sz w:val="32"/>
+          <w:szCs w:val="32"/>
+          <w:lang w:val="en-US"/>
+        </w:rPr>
+        <w:t>Webpack timeout</w:t>
+      </w:r>
+    </w:p>
+    <w:p>
+      <w:pPr>
+        <w:rPr>
+          <w:lang w:val="en-US"/>
+        </w:rPr>
+      </w:pPr>
+    </w:p>
+    <w:p>
+      <w:pPr>
+        <w:rPr>
+          <w:i/>
+          <w:iCs/>
+          <w:lang w:val="en-US"/>
+        </w:rPr>
+      </w:pPr>
+      <w:r>
+        <w:rPr>
+          <w:i/>
+          <w:iCs/>
+          <w:lang w:val="en-US"/>
+        </w:rPr>
+        <w:t>For CSS&amp;JS to update in the bro</w:t>
+      </w:r>
+      <w:r>
+        <w:rPr>
+          <w:i/>
+          <w:iCs/>
+          <w:lang w:val="en-US"/>
+        </w:rPr>
+        <w:t>w</w:t>
+      </w:r>
+      <w:r>
+        <w:rPr>
+          <w:i/>
+          <w:iCs/>
+          <w:lang w:val="en-US"/>
+        </w:rPr>
+        <w:t>ser without full reload</w:t>
+      </w:r>
+      <w:r>
+        <w:rPr>
+          <w:i/>
+          <w:iCs/>
+          <w:lang w:val="en-US"/>
+        </w:rPr>
+        <w:t xml:space="preserve"> full (reload means refresh the page)</w:t>
+      </w:r>
+      <w:r>
+        <w:rPr>
+          <w:i/>
+          <w:iCs/>
+          <w:lang w:val="en-US"/>
+        </w:rPr>
+        <w:t>:</w:t>
+      </w:r>
+    </w:p>
+    <w:p>
+      <w:pPr>
+        <w:rPr>
+          <w:lang w:val="en-US"/>
+        </w:rPr>
+      </w:pPr>
+    </w:p>
+    <w:p>
+      <w:pPr>
+        <w:rPr>
+          <w:lang w:val="en-US"/>
+        </w:rPr>
+      </w:pPr>
+      <w:r>
+        <w:rPr>
+          <w:lang w:val="en-US"/>
+        </w:rPr>
+        <w:t>Install webpack-dev-server</w:t>
+      </w:r>
+      <w:r>
+        <w:rPr>
+          <w:lang w:val="en-US"/>
+        </w:rPr>
+        <w:t xml:space="preserve"> through </w:t>
+      </w:r>
+      <w:proofErr w:type="spellStart"/>
+      <w:r>
+        <w:rPr>
+          <w:lang w:val="en-US"/>
+        </w:rPr>
+        <w:t>npm</w:t>
+      </w:r>
+      <w:proofErr w:type="spellEnd"/>
+    </w:p>
+    <w:p>
+      <w:pPr>
+        <w:rPr>
+          <w:lang w:val="en-US"/>
+        </w:rPr>
+      </w:pPr>
+    </w:p>
+    <w:p>
+      <w:pPr>
+        <w:rPr>
+          <w:lang w:val="en-US"/>
+        </w:rPr>
+      </w:pPr>
+      <w:r>
+        <w:rPr>
+          <w:lang w:val="en-US"/>
+        </w:rPr>
+        <w:t xml:space="preserve">In </w:t>
+      </w:r>
+      <w:proofErr w:type="spellStart"/>
+      <w:r>
+        <w:rPr>
+          <w:lang w:val="en-US"/>
+        </w:rPr>
+        <w:t>webpack.config</w:t>
+      </w:r>
+      <w:proofErr w:type="spellEnd"/>
+      <w:r>
+        <w:rPr>
+          <w:lang w:val="en-US"/>
+        </w:rPr>
+        <w:t xml:space="preserve"> file add this property</w:t>
+      </w:r>
+    </w:p>
+    <w:p>
+      <w:pPr>
+        <w:rPr>
+          <w:lang w:val="en-US"/>
+        </w:rPr>
+      </w:pPr>
+    </w:p>
+    <w:p>
+      <w:pPr>
+        <w:shd w:val="clear" w:color="auto" w:fill="1D2225"/>
+        <w:spacing w:line="270" w:lineRule="atLeast"/>
+        <w:rPr>
+          <w:rFonts w:ascii="Menlo" w:hAnsi="Menlo" w:cs="Menlo"/>
+          <w:color w:val="CDD3DE"/>
+          <w:sz w:val="18"/>
+          <w:szCs w:val="18"/>
+        </w:rPr>
+      </w:pPr>
+      <w:r>
+        <w:rPr>
+          <w:rFonts w:ascii="Menlo" w:hAnsi="Menlo" w:cs="Menlo"/>
+          <w:color w:val="CDD3DE"/>
+          <w:sz w:val="18"/>
+          <w:szCs w:val="18"/>
+        </w:rPr>
+        <w:t>devServer</w:t>
+      </w:r>
+      <w:r>
+        <w:rPr>
+          <w:rFonts w:ascii="Menlo" w:hAnsi="Menlo" w:cs="Menlo"/>
+          <w:color w:val="5FB3B3"/>
+          <w:sz w:val="18"/>
+          <w:szCs w:val="18"/>
+        </w:rPr>
+        <w:t>:</w:t>
+      </w:r>
+      <w:r>
+        <w:rPr>
+          <w:rFonts w:ascii="Menlo" w:hAnsi="Menlo" w:cs="Menlo"/>
+          <w:color w:val="CDD3DE"/>
+          <w:sz w:val="18"/>
+          <w:szCs w:val="18"/>
+        </w:rPr>
+        <w:t xml:space="preserve"> </w:t>
+      </w:r>
+      <w:r>
+        <w:rPr>
+          <w:rFonts w:ascii="Menlo" w:hAnsi="Menlo" w:cs="Menlo"/>
+          <w:color w:val="5FB3B3"/>
+          <w:sz w:val="18"/>
+          <w:szCs w:val="18"/>
+        </w:rPr>
+        <w:t>{</w:t>
+      </w:r>
+    </w:p>
+    <w:p>
+      <w:pPr>
+        <w:shd w:val="clear" w:color="auto" w:fill="1D2225"/>
+        <w:spacing w:line="270" w:lineRule="atLeast"/>
+        <w:rPr>
+          <w:rFonts w:ascii="Menlo" w:hAnsi="Menlo" w:cs="Menlo"/>
+          <w:color w:val="CDD3DE"/>
+          <w:sz w:val="18"/>
+          <w:szCs w:val="18"/>
+        </w:rPr>
+      </w:pPr>
+      <w:r>
+        <w:rPr>
+          <w:rFonts w:ascii="Menlo" w:hAnsi="Menlo" w:cs="Menlo"/>
+          <w:color w:val="CDD3DE"/>
+          <w:sz w:val="18"/>
+          <w:szCs w:val="18"/>
+        </w:rPr>
+        <w:t xml:space="preserve">    contentBase</w:t>
+      </w:r>
+      <w:r>
+        <w:rPr>
+          <w:rFonts w:ascii="Menlo" w:hAnsi="Menlo" w:cs="Menlo"/>
+          <w:color w:val="5FB3B3"/>
+          <w:sz w:val="18"/>
+          <w:szCs w:val="18"/>
+        </w:rPr>
+        <w:t>:</w:t>
+      </w:r>
+      <w:r>
+        <w:rPr>
+          <w:rFonts w:ascii="Menlo" w:hAnsi="Menlo" w:cs="Menlo"/>
+          <w:color w:val="CDD3DE"/>
+          <w:sz w:val="18"/>
+          <w:szCs w:val="18"/>
+        </w:rPr>
+        <w:t xml:space="preserve"> path</w:t>
+      </w:r>
+      <w:r>
+        <w:rPr>
+          <w:rFonts w:ascii="Menlo" w:hAnsi="Menlo" w:cs="Menlo"/>
+          <w:color w:val="5FB3B3"/>
+          <w:sz w:val="18"/>
+          <w:szCs w:val="18"/>
+        </w:rPr>
+        <w:t>.</w:t>
+      </w:r>
+      <w:r>
+        <w:rPr>
+          <w:rFonts w:ascii="Menlo" w:hAnsi="Menlo" w:cs="Menlo"/>
+          <w:color w:val="6699CC"/>
+          <w:sz w:val="18"/>
+          <w:szCs w:val="18"/>
+        </w:rPr>
+        <w:t>join</w:t>
+      </w:r>
+      <w:r>
+        <w:rPr>
+          <w:rFonts w:ascii="Menlo" w:hAnsi="Menlo" w:cs="Menlo"/>
+          <w:color w:val="CDD3DE"/>
+          <w:sz w:val="18"/>
+          <w:szCs w:val="18"/>
+        </w:rPr>
+        <w:t>(__dirname</w:t>
+      </w:r>
+      <w:r>
+        <w:rPr>
+          <w:rFonts w:ascii="Menlo" w:hAnsi="Menlo" w:cs="Menlo"/>
+          <w:color w:val="5FB3B3"/>
+          <w:sz w:val="18"/>
+          <w:szCs w:val="18"/>
+        </w:rPr>
+        <w:t>,</w:t>
+      </w:r>
+      <w:r>
+        <w:rPr>
+          <w:rFonts w:ascii="Menlo" w:hAnsi="Menlo" w:cs="Menlo"/>
+          <w:color w:val="CDD3DE"/>
+          <w:sz w:val="18"/>
+          <w:szCs w:val="18"/>
+        </w:rPr>
+        <w:t xml:space="preserve"> </w:t>
+      </w:r>
+      <w:r>
+        <w:rPr>
+          <w:rFonts w:ascii="Menlo" w:hAnsi="Menlo" w:cs="Menlo"/>
+          <w:color w:val="5FB3B3"/>
+          <w:sz w:val="18"/>
+          <w:szCs w:val="18"/>
+        </w:rPr>
+        <w:t>'</w:t>
+      </w:r>
+      <w:r>
+        <w:rPr>
+          <w:rFonts w:ascii="Menlo" w:hAnsi="Menlo" w:cs="Menlo"/>
+          <w:color w:val="99C794"/>
+          <w:sz w:val="18"/>
+          <w:szCs w:val="18"/>
+        </w:rPr>
+        <w:t>app</w:t>
+      </w:r>
+      <w:r>
+        <w:rPr>
+          <w:rFonts w:ascii="Menlo" w:hAnsi="Menlo" w:cs="Menlo"/>
+          <w:color w:val="5FB3B3"/>
+          <w:sz w:val="18"/>
+          <w:szCs w:val="18"/>
+        </w:rPr>
+        <w:t>'</w:t>
+      </w:r>
+      <w:r>
+        <w:rPr>
+          <w:rFonts w:ascii="Menlo" w:hAnsi="Menlo" w:cs="Menlo"/>
+          <w:color w:val="CDD3DE"/>
+          <w:sz w:val="18"/>
+          <w:szCs w:val="18"/>
+        </w:rPr>
+        <w:t>)</w:t>
+      </w:r>
+      <w:r>
+        <w:rPr>
+          <w:rFonts w:ascii="Menlo" w:hAnsi="Menlo" w:cs="Menlo"/>
+          <w:color w:val="5FB3B3"/>
+          <w:sz w:val="18"/>
+          <w:szCs w:val="18"/>
+        </w:rPr>
+        <w:t>,</w:t>
+      </w:r>
+    </w:p>
+    <w:p>
+      <w:pPr>
+        <w:shd w:val="clear" w:color="auto" w:fill="1D2225"/>
+        <w:spacing w:line="270" w:lineRule="atLeast"/>
+        <w:rPr>
+          <w:rFonts w:ascii="Menlo" w:hAnsi="Menlo" w:cs="Menlo"/>
+          <w:color w:val="CDD3DE"/>
+          <w:sz w:val="18"/>
+          <w:szCs w:val="18"/>
+        </w:rPr>
+      </w:pPr>
+      <w:r>
+        <w:rPr>
+          <w:rFonts w:ascii="Menlo" w:hAnsi="Menlo" w:cs="Menlo"/>
+          <w:color w:val="CDD3DE"/>
+          <w:sz w:val="18"/>
+          <w:szCs w:val="18"/>
+        </w:rPr>
+        <w:t xml:space="preserve">    hot</w:t>
+      </w:r>
+      <w:r>
+        <w:rPr>
+          <w:rFonts w:ascii="Menlo" w:hAnsi="Menlo" w:cs="Menlo"/>
+          <w:color w:val="5FB3B3"/>
+          <w:sz w:val="18"/>
+          <w:szCs w:val="18"/>
+        </w:rPr>
+        <w:t>:</w:t>
+      </w:r>
+      <w:r>
+        <w:rPr>
+          <w:rFonts w:ascii="Menlo" w:hAnsi="Menlo" w:cs="Menlo"/>
+          <w:color w:val="CDD3DE"/>
+          <w:sz w:val="18"/>
+          <w:szCs w:val="18"/>
+        </w:rPr>
+        <w:t xml:space="preserve"> </w:t>
+      </w:r>
+      <w:r>
+        <w:rPr>
+          <w:rFonts w:ascii="Menlo" w:hAnsi="Menlo" w:cs="Menlo"/>
+          <w:color w:val="F99157"/>
+          <w:sz w:val="18"/>
+          <w:szCs w:val="18"/>
+        </w:rPr>
+        <w:t>true</w:t>
+      </w:r>
+      <w:r>
+        <w:rPr>
+          <w:rFonts w:ascii="Menlo" w:hAnsi="Menlo" w:cs="Menlo"/>
+          <w:color w:val="5FB3B3"/>
+          <w:sz w:val="18"/>
+          <w:szCs w:val="18"/>
+        </w:rPr>
+        <w:t>,</w:t>
+      </w:r>
+    </w:p>
+    <w:p>
+      <w:pPr>
+        <w:shd w:val="clear" w:color="auto" w:fill="1D2225"/>
+        <w:spacing w:line="270" w:lineRule="atLeast"/>
+        <w:rPr>
+          <w:rFonts w:ascii="Menlo" w:hAnsi="Menlo" w:cs="Menlo"/>
+          <w:color w:val="CDD3DE"/>
+          <w:sz w:val="18"/>
+          <w:szCs w:val="18"/>
+        </w:rPr>
+      </w:pPr>
+      <w:r>
+        <w:rPr>
+          <w:rFonts w:ascii="Menlo" w:hAnsi="Menlo" w:cs="Menlo"/>
+          <w:color w:val="CDD3DE"/>
+          <w:sz w:val="18"/>
+          <w:szCs w:val="18"/>
+        </w:rPr>
+        <w:t xml:space="preserve">    port</w:t>
+      </w:r>
+      <w:r>
+        <w:rPr>
+          <w:rFonts w:ascii="Menlo" w:hAnsi="Menlo" w:cs="Menlo"/>
+          <w:color w:val="5FB3B3"/>
+          <w:sz w:val="18"/>
+          <w:szCs w:val="18"/>
+        </w:rPr>
+        <w:t>:</w:t>
+      </w:r>
+      <w:r>
+        <w:rPr>
+          <w:rFonts w:ascii="Menlo" w:hAnsi="Menlo" w:cs="Menlo"/>
+          <w:color w:val="CDD3DE"/>
+          <w:sz w:val="18"/>
+          <w:szCs w:val="18"/>
+        </w:rPr>
+        <w:t xml:space="preserve"> </w:t>
+      </w:r>
+      <w:r>
+        <w:rPr>
+          <w:rFonts w:ascii="Menlo" w:hAnsi="Menlo" w:cs="Menlo"/>
+          <w:color w:val="F99157"/>
+          <w:sz w:val="18"/>
+          <w:szCs w:val="18"/>
+        </w:rPr>
+        <w:t>3000</w:t>
+      </w:r>
+    </w:p>
+    <w:p>
+      <w:pPr>
+        <w:shd w:val="clear" w:color="auto" w:fill="1D2225"/>
+        <w:spacing w:line="270" w:lineRule="atLeast"/>
+        <w:rPr>
+          <w:rFonts w:ascii="Menlo" w:hAnsi="Menlo" w:cs="Menlo"/>
+          <w:color w:val="CDD3DE"/>
+          <w:sz w:val="18"/>
+          <w:szCs w:val="18"/>
+        </w:rPr>
+      </w:pPr>
+      <w:r>
+        <w:rPr>
+          <w:rFonts w:ascii="Menlo" w:hAnsi="Menlo" w:cs="Menlo"/>
+          <w:color w:val="CDD3DE"/>
+          <w:sz w:val="18"/>
+          <w:szCs w:val="18"/>
+        </w:rPr>
+        <w:t xml:space="preserve">  </w:t>
+      </w:r>
+      <w:r>
+        <w:rPr>
+          <w:rFonts w:ascii="Menlo" w:hAnsi="Menlo" w:cs="Menlo"/>
+          <w:color w:val="5FB3B3"/>
+          <w:sz w:val="18"/>
+          <w:szCs w:val="18"/>
+        </w:rPr>
+        <w:t>},</w:t>
+      </w:r>
+    </w:p>
+    <w:p>
+      <w:pPr>
+        <w:rPr>
+          <w:lang w:val="en-US"/>
+        </w:rPr>
+      </w:pPr>
+    </w:p>
+    <w:p>
+      <w:pPr>
+        <w:rPr>
+          <w:lang w:val="en-US"/>
+        </w:rPr>
+      </w:pPr>
+      <w:r>
+        <w:rPr>
+          <w:lang w:val="en-US"/>
+        </w:rPr>
+        <w:t>Hot means it will watch the changes and refresh the page</w:t>
+      </w:r>
+    </w:p>
+    <w:p>
+      <w:pPr>
+        <w:rPr>
+          <w:lang w:val="en-US"/>
+        </w:rPr>
+      </w:pPr>
+    </w:p>
+    <w:p>
+      <w:pPr>
+        <w:rPr>
+          <w:lang w:val="en-US"/>
+        </w:rPr>
+      </w:pPr>
+      <w:proofErr w:type="gramStart"/>
+      <w:r>
+        <w:rPr>
+          <w:lang w:val="en-US"/>
+        </w:rPr>
+        <w:t>So</w:t>
+      </w:r>
+      <w:proofErr w:type="gramEnd"/>
+      <w:r>
+        <w:rPr>
+          <w:lang w:val="en-US"/>
+        </w:rPr>
+        <w:t xml:space="preserve"> we delete the previous watch property:</w:t>
+      </w:r>
+    </w:p>
+    <w:p>
+      <w:pPr>
+        <w:shd w:val="clear" w:color="auto" w:fill="1D2225"/>
+        <w:spacing w:line="270" w:lineRule="atLeast"/>
+        <w:rPr>
+          <w:rFonts w:ascii="Menlo" w:hAnsi="Menlo" w:cs="Menlo"/>
+          <w:color w:val="CDD3DE"/>
+          <w:sz w:val="18"/>
+          <w:szCs w:val="18"/>
+        </w:rPr>
+      </w:pPr>
+      <w:r>
+        <w:rPr>
+          <w:rFonts w:ascii="Menlo" w:hAnsi="Menlo" w:cs="Menlo"/>
+          <w:color w:val="CDD3DE"/>
+          <w:sz w:val="18"/>
+          <w:szCs w:val="18"/>
+        </w:rPr>
+        <w:t>watch</w:t>
+      </w:r>
+      <w:r>
+        <w:rPr>
+          <w:rFonts w:ascii="Menlo" w:hAnsi="Menlo" w:cs="Menlo"/>
+          <w:color w:val="5FB3B3"/>
+          <w:sz w:val="18"/>
+          <w:szCs w:val="18"/>
+        </w:rPr>
+        <w:t>:</w:t>
+      </w:r>
+      <w:r>
+        <w:rPr>
+          <w:rFonts w:ascii="Menlo" w:hAnsi="Menlo" w:cs="Menlo"/>
+          <w:color w:val="CDD3DE"/>
+          <w:sz w:val="18"/>
+          <w:szCs w:val="18"/>
+        </w:rPr>
+        <w:t xml:space="preserve"> </w:t>
+      </w:r>
+      <w:r>
+        <w:rPr>
+          <w:rFonts w:ascii="Menlo" w:hAnsi="Menlo" w:cs="Menlo"/>
+          <w:color w:val="F99157"/>
+          <w:sz w:val="18"/>
+          <w:szCs w:val="18"/>
+        </w:rPr>
+        <w:t>true</w:t>
+      </w:r>
+      <w:r>
+        <w:rPr>
+          <w:rFonts w:ascii="Menlo" w:hAnsi="Menlo" w:cs="Menlo"/>
+          <w:color w:val="5FB3B3"/>
+          <w:sz w:val="18"/>
+          <w:szCs w:val="18"/>
+        </w:rPr>
+        <w:t>,</w:t>
+      </w:r>
+    </w:p>
+    <w:p>
+      <w:pPr>
+        <w:rPr>
+          <w:lang w:val="en-US"/>
+        </w:rPr>
+      </w:pPr>
+    </w:p>
+    <w:p>
+      <w:pPr>
+        <w:rPr>
+          <w:lang w:val="en-US"/>
+        </w:rPr>
+      </w:pPr>
+      <w:r>
+        <w:rPr>
+          <w:lang w:val="en-US"/>
+        </w:rPr>
+        <w:t xml:space="preserve">in </w:t>
+      </w:r>
+      <w:proofErr w:type="spellStart"/>
+      <w:proofErr w:type="gramStart"/>
+      <w:r>
+        <w:rPr>
+          <w:lang w:val="en-US"/>
+        </w:rPr>
+        <w:t>package.json</w:t>
+      </w:r>
+      <w:proofErr w:type="spellEnd"/>
+      <w:proofErr w:type="gramEnd"/>
+      <w:r>
+        <w:rPr>
+          <w:lang w:val="en-US"/>
+        </w:rPr>
+        <w:t xml:space="preserve"> change dev section to webpack serve</w:t>
+      </w:r>
+    </w:p>
+    <w:p>
+      <w:pPr>
+        <w:shd w:val="clear" w:color="auto" w:fill="1D2225"/>
+        <w:spacing w:line="270" w:lineRule="atLeast"/>
+        <w:rPr>
+          <w:rFonts w:ascii="Menlo" w:hAnsi="Menlo" w:cs="Menlo"/>
+          <w:color w:val="CDD3DE"/>
+          <w:sz w:val="18"/>
+          <w:szCs w:val="18"/>
+        </w:rPr>
+      </w:pPr>
+      <w:r>
+        <w:rPr>
+          <w:rFonts w:ascii="Menlo" w:hAnsi="Menlo" w:cs="Menlo"/>
+          <w:color w:val="5FB3B3"/>
+          <w:sz w:val="18"/>
+          <w:szCs w:val="18"/>
+        </w:rPr>
+        <w:t>"</w:t>
+      </w:r>
+      <w:r>
+        <w:rPr>
+          <w:rFonts w:ascii="Menlo" w:hAnsi="Menlo" w:cs="Menlo"/>
+          <w:color w:val="FAC863"/>
+          <w:sz w:val="18"/>
+          <w:szCs w:val="18"/>
+        </w:rPr>
+        <w:t>scripts</w:t>
+      </w:r>
+      <w:r>
+        <w:rPr>
+          <w:rFonts w:ascii="Menlo" w:hAnsi="Menlo" w:cs="Menlo"/>
+          <w:color w:val="5FB3B3"/>
+          <w:sz w:val="18"/>
+          <w:szCs w:val="18"/>
+        </w:rPr>
+        <w:t>":</w:t>
+      </w:r>
+      <w:r>
+        <w:rPr>
+          <w:rFonts w:ascii="Menlo" w:hAnsi="Menlo" w:cs="Menlo"/>
+          <w:color w:val="CDD3DE"/>
+          <w:sz w:val="18"/>
+          <w:szCs w:val="18"/>
+        </w:rPr>
+        <w:t xml:space="preserve"> </w:t>
+      </w:r>
+      <w:r>
+        <w:rPr>
+          <w:rFonts w:ascii="Menlo" w:hAnsi="Menlo" w:cs="Menlo"/>
+          <w:color w:val="5FB3B3"/>
+          <w:sz w:val="18"/>
+          <w:szCs w:val="18"/>
+        </w:rPr>
+        <w:t>{</w:t>
+      </w:r>
+    </w:p>
+    <w:p>
+      <w:pPr>
+        <w:shd w:val="clear" w:color="auto" w:fill="1D2225"/>
+        <w:spacing w:line="270" w:lineRule="atLeast"/>
+        <w:rPr>
+          <w:rFonts w:ascii="Menlo" w:hAnsi="Menlo" w:cs="Menlo"/>
+          <w:color w:val="CDD3DE"/>
+          <w:sz w:val="18"/>
+          <w:szCs w:val="18"/>
+        </w:rPr>
+      </w:pPr>
+      <w:r>
+        <w:rPr>
+          <w:rFonts w:ascii="Menlo" w:hAnsi="Menlo" w:cs="Menlo"/>
+          <w:color w:val="CDD3DE"/>
+          <w:sz w:val="18"/>
+          <w:szCs w:val="18"/>
+        </w:rPr>
+        <w:t xml:space="preserve">    </w:t>
+      </w:r>
+      <w:r>
+        <w:rPr>
+          <w:rFonts w:ascii="Menlo" w:hAnsi="Menlo" w:cs="Menlo"/>
+          <w:color w:val="5FB3B3"/>
+          <w:sz w:val="18"/>
+          <w:szCs w:val="18"/>
+        </w:rPr>
+        <w:t>"</w:t>
+      </w:r>
+      <w:r>
+        <w:rPr>
+          <w:rFonts w:ascii="Menlo" w:hAnsi="Menlo" w:cs="Menlo"/>
+          <w:color w:val="FAC863"/>
+          <w:sz w:val="18"/>
+          <w:szCs w:val="18"/>
+        </w:rPr>
+        <w:t>dev</w:t>
+      </w:r>
+      <w:r>
+        <w:rPr>
+          <w:rFonts w:ascii="Menlo" w:hAnsi="Menlo" w:cs="Menlo"/>
+          <w:color w:val="5FB3B3"/>
+          <w:sz w:val="18"/>
+          <w:szCs w:val="18"/>
+        </w:rPr>
+        <w:t>":</w:t>
+      </w:r>
+      <w:r>
+        <w:rPr>
+          <w:rFonts w:ascii="Menlo" w:hAnsi="Menlo" w:cs="Menlo"/>
+          <w:color w:val="CDD3DE"/>
+          <w:sz w:val="18"/>
+          <w:szCs w:val="18"/>
+        </w:rPr>
+        <w:t xml:space="preserve"> </w:t>
+      </w:r>
+      <w:r>
+        <w:rPr>
+          <w:rFonts w:ascii="Menlo" w:hAnsi="Menlo" w:cs="Menlo"/>
+          <w:color w:val="5FB3B3"/>
+          <w:sz w:val="18"/>
+          <w:szCs w:val="18"/>
+        </w:rPr>
+        <w:t>"</w:t>
+      </w:r>
+      <w:r>
+        <w:rPr>
+          <w:rFonts w:ascii="Menlo" w:hAnsi="Menlo" w:cs="Menlo"/>
+          <w:color w:val="99C794"/>
+          <w:sz w:val="18"/>
+          <w:szCs w:val="18"/>
+        </w:rPr>
+        <w:t>webpack serve</w:t>
+      </w:r>
+      <w:r>
+        <w:rPr>
+          <w:rFonts w:ascii="Menlo" w:hAnsi="Menlo" w:cs="Menlo"/>
+          <w:color w:val="5FB3B3"/>
+          <w:sz w:val="18"/>
+          <w:szCs w:val="18"/>
+        </w:rPr>
+        <w:t>",</w:t>
+      </w:r>
+    </w:p>
+    <w:p>
+      <w:pPr>
+        <w:shd w:val="clear" w:color="auto" w:fill="1D2225"/>
+        <w:spacing w:line="270" w:lineRule="atLeast"/>
+        <w:rPr>
+          <w:rFonts w:ascii="Menlo" w:hAnsi="Menlo" w:cs="Menlo"/>
+          <w:color w:val="CDD3DE"/>
+          <w:sz w:val="18"/>
+          <w:szCs w:val="18"/>
+        </w:rPr>
+      </w:pPr>
+      <w:r>
+        <w:rPr>
+          <w:rFonts w:ascii="Menlo" w:hAnsi="Menlo" w:cs="Menlo"/>
+          <w:color w:val="CDD3DE"/>
+          <w:sz w:val="18"/>
+          <w:szCs w:val="18"/>
+        </w:rPr>
+        <w:t xml:space="preserve">    </w:t>
+      </w:r>
+      <w:r>
+        <w:rPr>
+          <w:rFonts w:ascii="Menlo" w:hAnsi="Menlo" w:cs="Menlo"/>
+          <w:color w:val="5FB3B3"/>
+          <w:sz w:val="18"/>
+          <w:szCs w:val="18"/>
+        </w:rPr>
+        <w:t>"</w:t>
+      </w:r>
+      <w:r>
+        <w:rPr>
+          <w:rFonts w:ascii="Menlo" w:hAnsi="Menlo" w:cs="Menlo"/>
+          <w:color w:val="FAC863"/>
+          <w:sz w:val="18"/>
+          <w:szCs w:val="18"/>
+        </w:rPr>
+        <w:t>test</w:t>
+      </w:r>
+      <w:r>
+        <w:rPr>
+          <w:rFonts w:ascii="Menlo" w:hAnsi="Menlo" w:cs="Menlo"/>
+          <w:color w:val="5FB3B3"/>
+          <w:sz w:val="18"/>
+          <w:szCs w:val="18"/>
+        </w:rPr>
+        <w:t>":</w:t>
+      </w:r>
+      <w:r>
+        <w:rPr>
+          <w:rFonts w:ascii="Menlo" w:hAnsi="Menlo" w:cs="Menlo"/>
+          <w:color w:val="CDD3DE"/>
+          <w:sz w:val="18"/>
+          <w:szCs w:val="18"/>
+        </w:rPr>
+        <w:t xml:space="preserve"> </w:t>
+      </w:r>
+      <w:r>
+        <w:rPr>
+          <w:rFonts w:ascii="Menlo" w:hAnsi="Menlo" w:cs="Menlo"/>
+          <w:color w:val="5FB3B3"/>
+          <w:sz w:val="18"/>
+          <w:szCs w:val="18"/>
+        </w:rPr>
+        <w:t>"</w:t>
+      </w:r>
+      <w:r>
+        <w:rPr>
+          <w:rFonts w:ascii="Menlo" w:hAnsi="Menlo" w:cs="Menlo"/>
+          <w:color w:val="99C794"/>
+          <w:sz w:val="18"/>
+          <w:szCs w:val="18"/>
+        </w:rPr>
+        <w:t xml:space="preserve">echo </w:t>
+      </w:r>
+      <w:r>
+        <w:rPr>
+          <w:rFonts w:ascii="Menlo" w:hAnsi="Menlo" w:cs="Menlo"/>
+          <w:color w:val="5FB3B3"/>
+          <w:sz w:val="18"/>
+          <w:szCs w:val="18"/>
+        </w:rPr>
+        <w:t>\"</w:t>
+      </w:r>
+      <w:r>
+        <w:rPr>
+          <w:rFonts w:ascii="Menlo" w:hAnsi="Menlo" w:cs="Menlo"/>
+          <w:color w:val="99C794"/>
+          <w:sz w:val="18"/>
+          <w:szCs w:val="18"/>
+        </w:rPr>
+        <w:t>Error: no test specified</w:t>
+      </w:r>
+      <w:r>
+        <w:rPr>
+          <w:rFonts w:ascii="Menlo" w:hAnsi="Menlo" w:cs="Menlo"/>
+          <w:color w:val="5FB3B3"/>
+          <w:sz w:val="18"/>
+          <w:szCs w:val="18"/>
+        </w:rPr>
+        <w:t>\"</w:t>
+      </w:r>
+      <w:r>
+        <w:rPr>
+          <w:rFonts w:ascii="Menlo" w:hAnsi="Menlo" w:cs="Menlo"/>
+          <w:color w:val="99C794"/>
+          <w:sz w:val="18"/>
+          <w:szCs w:val="18"/>
+        </w:rPr>
+        <w:t xml:space="preserve"> &amp;&amp; exit 1</w:t>
+      </w:r>
+      <w:r>
+        <w:rPr>
+          <w:rFonts w:ascii="Menlo" w:hAnsi="Menlo" w:cs="Menlo"/>
+          <w:color w:val="5FB3B3"/>
+          <w:sz w:val="18"/>
+          <w:szCs w:val="18"/>
+        </w:rPr>
+        <w:t>"</w:t>
+      </w:r>
+    </w:p>
+    <w:p>
+      <w:pPr>
+        <w:shd w:val="clear" w:color="auto" w:fill="1D2225"/>
+        <w:spacing w:line="270" w:lineRule="atLeast"/>
+        <w:rPr>
+          <w:rFonts w:ascii="Menlo" w:hAnsi="Menlo" w:cs="Menlo"/>
+          <w:color w:val="CDD3DE"/>
+          <w:sz w:val="18"/>
+          <w:szCs w:val="18"/>
+        </w:rPr>
+      </w:pPr>
+      <w:r>
+        <w:rPr>
+          <w:rFonts w:ascii="Menlo" w:hAnsi="Menlo" w:cs="Menlo"/>
+          <w:color w:val="CDD3DE"/>
+          <w:sz w:val="18"/>
+          <w:szCs w:val="18"/>
+        </w:rPr>
+        <w:t xml:space="preserve">  </w:t>
+      </w:r>
+      <w:r>
+        <w:rPr>
+          <w:rFonts w:ascii="Menlo" w:hAnsi="Menlo" w:cs="Menlo"/>
+          <w:color w:val="5FB3B3"/>
+          <w:sz w:val="18"/>
+          <w:szCs w:val="18"/>
+        </w:rPr>
+        <w:t>},</w:t>
+      </w:r>
+    </w:p>
+    <w:p>
+      <w:pPr>
+        <w:rPr>
+          <w:lang w:val="en-US"/>
+        </w:rPr>
+      </w:pPr>
+    </w:p>
+    <w:p>
+      <w:pPr>
+        <w:rPr>
+          <w:lang w:val="en-US"/>
+        </w:rPr>
+      </w:pPr>
+      <w:r>
+        <w:rPr>
+          <w:lang w:val="en-US"/>
+        </w:rPr>
+        <w:t>Go to App.js file and add this</w:t>
+      </w:r>
+    </w:p>
+    <w:p>
+      <w:pPr>
+        <w:shd w:val="clear" w:color="auto" w:fill="1D2225"/>
+        <w:spacing w:line="270" w:lineRule="atLeast"/>
+        <w:rPr>
+          <w:rFonts w:ascii="Menlo" w:hAnsi="Menlo" w:cs="Menlo"/>
+          <w:color w:val="CDD3DE"/>
+          <w:sz w:val="18"/>
+          <w:szCs w:val="18"/>
+        </w:rPr>
+      </w:pPr>
+      <w:r>
+        <w:rPr>
+          <w:rFonts w:ascii="Menlo" w:hAnsi="Menlo" w:cs="Menlo"/>
+          <w:color w:val="C594C5"/>
+          <w:sz w:val="18"/>
+          <w:szCs w:val="18"/>
+        </w:rPr>
+        <w:t>if</w:t>
+      </w:r>
+      <w:r>
+        <w:rPr>
+          <w:rFonts w:ascii="Menlo" w:hAnsi="Menlo" w:cs="Menlo"/>
+          <w:color w:val="CDD3DE"/>
+          <w:sz w:val="18"/>
+          <w:szCs w:val="18"/>
+        </w:rPr>
+        <w:t xml:space="preserve"> (</w:t>
+      </w:r>
+      <w:r>
+        <w:rPr>
+          <w:rFonts w:ascii="Menlo" w:hAnsi="Menlo" w:cs="Menlo"/>
+          <w:color w:val="FAC863"/>
+          <w:sz w:val="18"/>
+          <w:szCs w:val="18"/>
+        </w:rPr>
+        <w:t>module</w:t>
+      </w:r>
+      <w:r>
+        <w:rPr>
+          <w:rFonts w:ascii="Menlo" w:hAnsi="Menlo" w:cs="Menlo"/>
+          <w:color w:val="5FB3B3"/>
+          <w:sz w:val="18"/>
+          <w:szCs w:val="18"/>
+        </w:rPr>
+        <w:t>.</w:t>
+      </w:r>
+      <w:r>
+        <w:rPr>
+          <w:rFonts w:ascii="Menlo" w:hAnsi="Menlo" w:cs="Menlo"/>
+          <w:color w:val="CDD3DE"/>
+          <w:sz w:val="18"/>
+          <w:szCs w:val="18"/>
+        </w:rPr>
+        <w:t xml:space="preserve">hot) </w:t>
+      </w:r>
+      <w:r>
+        <w:rPr>
+          <w:rFonts w:ascii="Menlo" w:hAnsi="Menlo" w:cs="Menlo"/>
+          <w:color w:val="5FB3B3"/>
+          <w:sz w:val="18"/>
+          <w:szCs w:val="18"/>
+        </w:rPr>
+        <w:t>{</w:t>
+      </w:r>
+    </w:p>
+    <w:p>
+      <w:pPr>
+        <w:shd w:val="clear" w:color="auto" w:fill="1D2225"/>
+        <w:spacing w:line="270" w:lineRule="atLeast"/>
+        <w:rPr>
+          <w:rFonts w:ascii="Menlo" w:hAnsi="Menlo" w:cs="Menlo"/>
+          <w:color w:val="CDD3DE"/>
+          <w:sz w:val="18"/>
+          <w:szCs w:val="18"/>
+        </w:rPr>
+      </w:pPr>
+      <w:r>
+        <w:rPr>
+          <w:rFonts w:ascii="Menlo" w:hAnsi="Menlo" w:cs="Menlo"/>
+          <w:color w:val="CDD3DE"/>
+          <w:sz w:val="18"/>
+          <w:szCs w:val="18"/>
+        </w:rPr>
+        <w:t xml:space="preserve">  </w:t>
+      </w:r>
+      <w:r>
+        <w:rPr>
+          <w:rFonts w:ascii="Menlo" w:hAnsi="Menlo" w:cs="Menlo"/>
+          <w:color w:val="FAC863"/>
+          <w:sz w:val="18"/>
+          <w:szCs w:val="18"/>
+        </w:rPr>
+        <w:t>module</w:t>
+      </w:r>
+      <w:r>
+        <w:rPr>
+          <w:rFonts w:ascii="Menlo" w:hAnsi="Menlo" w:cs="Menlo"/>
+          <w:color w:val="5FB3B3"/>
+          <w:sz w:val="18"/>
+          <w:szCs w:val="18"/>
+        </w:rPr>
+        <w:t>.</w:t>
+      </w:r>
+      <w:r>
+        <w:rPr>
+          <w:rFonts w:ascii="Menlo" w:hAnsi="Menlo" w:cs="Menlo"/>
+          <w:color w:val="CDD3DE"/>
+          <w:sz w:val="18"/>
+          <w:szCs w:val="18"/>
+        </w:rPr>
+        <w:t>hot</w:t>
+      </w:r>
+      <w:r>
+        <w:rPr>
+          <w:rFonts w:ascii="Menlo" w:hAnsi="Menlo" w:cs="Menlo"/>
+          <w:color w:val="5FB3B3"/>
+          <w:sz w:val="18"/>
+          <w:szCs w:val="18"/>
+        </w:rPr>
+        <w:t>.</w:t>
+      </w:r>
+      <w:r>
+        <w:rPr>
+          <w:rFonts w:ascii="Menlo" w:hAnsi="Menlo" w:cs="Menlo"/>
+          <w:color w:val="6699CC"/>
+          <w:sz w:val="18"/>
+          <w:szCs w:val="18"/>
+        </w:rPr>
+        <w:t>accept</w:t>
+      </w:r>
+      <w:r>
+        <w:rPr>
+          <w:rFonts w:ascii="Menlo" w:hAnsi="Menlo" w:cs="Menlo"/>
+          <w:color w:val="CDD3DE"/>
+          <w:sz w:val="18"/>
+          <w:szCs w:val="18"/>
+        </w:rPr>
+        <w:t>()</w:t>
+      </w:r>
+    </w:p>
+    <w:p>
+      <w:pPr>
+        <w:shd w:val="clear" w:color="auto" w:fill="1D2225"/>
+        <w:spacing w:line="270" w:lineRule="atLeast"/>
+        <w:rPr>
+          <w:rFonts w:ascii="Menlo" w:hAnsi="Menlo" w:cs="Menlo"/>
+          <w:color w:val="CDD3DE"/>
+          <w:sz w:val="18"/>
+          <w:szCs w:val="18"/>
+        </w:rPr>
+      </w:pPr>
+      <w:r>
+        <w:rPr>
+          <w:rFonts w:ascii="Menlo" w:hAnsi="Menlo" w:cs="Menlo"/>
+          <w:color w:val="5FB3B3"/>
+          <w:sz w:val="18"/>
+          <w:szCs w:val="18"/>
+        </w:rPr>
+        <w:t>}</w:t>
+      </w:r>
+    </w:p>
+    <w:p>
+      <w:pPr>
+        <w:rPr>
+          <w:lang w:val="en-US"/>
+        </w:rPr>
+      </w:pPr>
+    </w:p>
+    <w:p>
+      <w:pPr>
+        <w:rPr>
+          <w:lang w:val="en-US"/>
+        </w:rPr>
+      </w:pPr>
+      <w:r>
+        <w:rPr>
+          <w:lang w:val="en-US"/>
+        </w:rPr>
+        <w:t>In this way webpack will update without the full reload. For example</w:t>
+      </w:r>
+      <w:r>
+        <w:rPr>
+          <w:lang w:val="en-US"/>
+        </w:rPr>
+        <w:t>,</w:t>
+      </w:r>
+      <w:r>
+        <w:rPr>
+          <w:lang w:val="en-US"/>
+        </w:rPr>
+        <w:t xml:space="preserve"> if you choose a tag it will be still selected after update. If you reload the page it is gone. </w:t>
+      </w:r>
+      <w:r>
+        <w:rPr>
+          <w:lang w:val="en-US"/>
+        </w:rPr>
+        <w:t xml:space="preserve">It is important in terms of speed and time. </w:t>
+      </w:r>
+    </w:p>
+    <w:p>
+      <w:pPr>
+        <w:rPr>
+          <w:lang w:val="en-US"/>
+        </w:rPr>
+      </w:pPr>
+    </w:p>
+    <w:p>
+      <w:pPr>
+        <w:rPr>
+          <w:lang w:val="en-US"/>
+        </w:rPr>
+      </w:pPr>
+    </w:p>
+    <w:p>
+      <w:pPr>
+        <w:rPr>
+          <w:lang w:val="en-US"/>
+        </w:rPr>
+      </w:pPr>
+    </w:p>
+    <w:p>
+      <w:pPr>
+        <w:rPr>
+          <w:lang w:val="en-US"/>
+        </w:rPr>
+      </w:pPr>
+    </w:p>
+    <w:p>
+      <w:pPr>
+        <w:rPr>
+          <w:lang w:val="en-US"/>
+        </w:rPr>
+      </w:pPr>
+    </w:p>
+    <w:p>
+      <w:pPr>
+        <w:rPr>
+          <w:lang w:val="en-US"/>
+        </w:rPr>
+      </w:pPr>
+    </w:p>
+    <w:p>
+      <w:pPr>
+        <w:rPr>
+          <w:i/>
+          <w:iCs/>
+          <w:lang w:val="en-US"/>
+        </w:rPr>
+      </w:pPr>
+      <w:r>
+        <w:rPr>
+          <w:i/>
+          <w:iCs/>
+          <w:lang w:val="en-US"/>
+        </w:rPr>
+        <w:lastRenderedPageBreak/>
+        <w:t>Webpack reloads the browser for us when we save a change to out HTML file</w:t>
+      </w:r>
+      <w:r>
+        <w:rPr>
+          <w:i/>
+          <w:iCs/>
+          <w:lang w:val="en-US"/>
+        </w:rPr>
+        <w:t>)</w:t>
+      </w:r>
+      <w:r>
+        <w:rPr>
+          <w:i/>
+          <w:iCs/>
+          <w:lang w:val="en-US"/>
+        </w:rPr>
+        <w:t>:</w:t>
+      </w:r>
+    </w:p>
+    <w:p>
+      <w:pPr>
+        <w:rPr>
+          <w:lang w:val="en-US"/>
+        </w:rPr>
+      </w:pPr>
+    </w:p>
+    <w:p>
+      <w:pPr>
+        <w:rPr>
+          <w:lang w:val="en-US"/>
+        </w:rPr>
+      </w:pPr>
+      <w:r>
+        <w:rPr>
+          <w:lang w:val="en-US"/>
+        </w:rPr>
+        <w:t xml:space="preserve">Add this in </w:t>
+      </w:r>
+      <w:proofErr w:type="spellStart"/>
+      <w:r>
+        <w:rPr>
+          <w:lang w:val="en-US"/>
+        </w:rPr>
+        <w:t>webpack.config</w:t>
+      </w:r>
+      <w:proofErr w:type="spellEnd"/>
+      <w:r>
+        <w:rPr>
+          <w:lang w:val="en-US"/>
+        </w:rPr>
+        <w:t xml:space="preserve">, </w:t>
+      </w:r>
+      <w:proofErr w:type="spellStart"/>
+      <w:r>
+        <w:rPr>
+          <w:lang w:val="en-US"/>
+        </w:rPr>
+        <w:t>devServer</w:t>
+      </w:r>
+      <w:proofErr w:type="spellEnd"/>
+      <w:r>
+        <w:rPr>
+          <w:lang w:val="en-US"/>
+        </w:rPr>
+        <w:t xml:space="preserve"> section</w:t>
+      </w:r>
+    </w:p>
+    <w:p>
+      <w:pPr>
+        <w:shd w:val="clear" w:color="auto" w:fill="1D2225"/>
+        <w:spacing w:line="270" w:lineRule="atLeast"/>
+        <w:rPr>
+          <w:rFonts w:ascii="Menlo" w:hAnsi="Menlo" w:cs="Menlo"/>
+          <w:color w:val="CDD3DE"/>
+          <w:sz w:val="18"/>
+          <w:szCs w:val="18"/>
+        </w:rPr>
+      </w:pPr>
+      <w:r>
+        <w:rPr>
+          <w:rFonts w:ascii="Menlo" w:hAnsi="Menlo" w:cs="Menlo"/>
+          <w:color w:val="6699CC"/>
+          <w:sz w:val="18"/>
+          <w:szCs w:val="18"/>
+        </w:rPr>
+        <w:t>before</w:t>
+      </w:r>
+      <w:r>
+        <w:rPr>
+          <w:rFonts w:ascii="Menlo" w:hAnsi="Menlo" w:cs="Menlo"/>
+          <w:color w:val="5FB3B3"/>
+          <w:sz w:val="18"/>
+          <w:szCs w:val="18"/>
+        </w:rPr>
+        <w:t>:</w:t>
+      </w:r>
+      <w:r>
+        <w:rPr>
+          <w:rFonts w:ascii="Menlo" w:hAnsi="Menlo" w:cs="Menlo"/>
+          <w:color w:val="CDD3DE"/>
+          <w:sz w:val="18"/>
+          <w:szCs w:val="18"/>
+        </w:rPr>
+        <w:t xml:space="preserve"> </w:t>
+      </w:r>
+      <w:r>
+        <w:rPr>
+          <w:rFonts w:ascii="Menlo" w:hAnsi="Menlo" w:cs="Menlo"/>
+          <w:color w:val="C594C5"/>
+          <w:sz w:val="18"/>
+          <w:szCs w:val="18"/>
+        </w:rPr>
+        <w:t>function</w:t>
+      </w:r>
+      <w:r>
+        <w:rPr>
+          <w:rFonts w:ascii="Menlo" w:hAnsi="Menlo" w:cs="Menlo"/>
+          <w:color w:val="5FB3B3"/>
+          <w:sz w:val="18"/>
+          <w:szCs w:val="18"/>
+        </w:rPr>
+        <w:t>(</w:t>
+      </w:r>
+      <w:r>
+        <w:rPr>
+          <w:rFonts w:ascii="Menlo" w:hAnsi="Menlo" w:cs="Menlo"/>
+          <w:color w:val="F99157"/>
+          <w:sz w:val="18"/>
+          <w:szCs w:val="18"/>
+        </w:rPr>
+        <w:t>app</w:t>
+      </w:r>
+      <w:r>
+        <w:rPr>
+          <w:rFonts w:ascii="Menlo" w:hAnsi="Menlo" w:cs="Menlo"/>
+          <w:color w:val="5FB3B3"/>
+          <w:sz w:val="18"/>
+          <w:szCs w:val="18"/>
+        </w:rPr>
+        <w:t>,</w:t>
+      </w:r>
+      <w:r>
+        <w:rPr>
+          <w:rFonts w:ascii="Menlo" w:hAnsi="Menlo" w:cs="Menlo"/>
+          <w:color w:val="CDD3DE"/>
+          <w:sz w:val="18"/>
+          <w:szCs w:val="18"/>
+        </w:rPr>
+        <w:t xml:space="preserve"> </w:t>
+      </w:r>
+      <w:r>
+        <w:rPr>
+          <w:rFonts w:ascii="Menlo" w:hAnsi="Menlo" w:cs="Menlo"/>
+          <w:color w:val="F99157"/>
+          <w:sz w:val="18"/>
+          <w:szCs w:val="18"/>
+        </w:rPr>
+        <w:t>server</w:t>
+      </w:r>
+      <w:r>
+        <w:rPr>
+          <w:rFonts w:ascii="Menlo" w:hAnsi="Menlo" w:cs="Menlo"/>
+          <w:color w:val="5FB3B3"/>
+          <w:sz w:val="18"/>
+          <w:szCs w:val="18"/>
+        </w:rPr>
+        <w:t>)</w:t>
+      </w:r>
+      <w:r>
+        <w:rPr>
+          <w:rFonts w:ascii="Menlo" w:hAnsi="Menlo" w:cs="Menlo"/>
+          <w:color w:val="CDD3DE"/>
+          <w:sz w:val="18"/>
+          <w:szCs w:val="18"/>
+        </w:rPr>
+        <w:t xml:space="preserve"> </w:t>
+      </w:r>
+      <w:r>
+        <w:rPr>
+          <w:rFonts w:ascii="Menlo" w:hAnsi="Menlo" w:cs="Menlo"/>
+          <w:color w:val="5FB3B3"/>
+          <w:sz w:val="18"/>
+          <w:szCs w:val="18"/>
+        </w:rPr>
+        <w:t>{</w:t>
+      </w:r>
+    </w:p>
+    <w:p>
+      <w:pPr>
+        <w:shd w:val="clear" w:color="auto" w:fill="1D2225"/>
+        <w:spacing w:line="270" w:lineRule="atLeast"/>
+        <w:rPr>
+          <w:rFonts w:ascii="Menlo" w:hAnsi="Menlo" w:cs="Menlo"/>
+          <w:color w:val="CDD3DE"/>
+          <w:sz w:val="18"/>
+          <w:szCs w:val="18"/>
+        </w:rPr>
+      </w:pPr>
+      <w:r>
+        <w:rPr>
+          <w:rFonts w:ascii="Menlo" w:hAnsi="Menlo" w:cs="Menlo"/>
+          <w:color w:val="CDD3DE"/>
+          <w:sz w:val="18"/>
+          <w:szCs w:val="18"/>
+        </w:rPr>
+        <w:t xml:space="preserve">      server</w:t>
+      </w:r>
+      <w:r>
+        <w:rPr>
+          <w:rFonts w:ascii="Menlo" w:hAnsi="Menlo" w:cs="Menlo"/>
+          <w:color w:val="5FB3B3"/>
+          <w:sz w:val="18"/>
+          <w:szCs w:val="18"/>
+        </w:rPr>
+        <w:t>.</w:t>
+      </w:r>
+      <w:r>
+        <w:rPr>
+          <w:rFonts w:ascii="Menlo" w:hAnsi="Menlo" w:cs="Menlo"/>
+          <w:color w:val="6699CC"/>
+          <w:sz w:val="18"/>
+          <w:szCs w:val="18"/>
+        </w:rPr>
+        <w:t>_watch</w:t>
+      </w:r>
+      <w:r>
+        <w:rPr>
+          <w:rFonts w:ascii="Menlo" w:hAnsi="Menlo" w:cs="Menlo"/>
+          <w:color w:val="CDD3DE"/>
+          <w:sz w:val="18"/>
+          <w:szCs w:val="18"/>
+        </w:rPr>
+        <w:t>(</w:t>
+      </w:r>
+      <w:r>
+        <w:rPr>
+          <w:rFonts w:ascii="Menlo" w:hAnsi="Menlo" w:cs="Menlo"/>
+          <w:color w:val="5FB3B3"/>
+          <w:sz w:val="18"/>
+          <w:szCs w:val="18"/>
+        </w:rPr>
+        <w:t>'</w:t>
+      </w:r>
+      <w:r>
+        <w:rPr>
+          <w:rFonts w:ascii="Menlo" w:hAnsi="Menlo" w:cs="Menlo"/>
+          <w:color w:val="99C794"/>
+          <w:sz w:val="18"/>
+          <w:szCs w:val="18"/>
+        </w:rPr>
+        <w:t>./app/**/*.html</w:t>
+      </w:r>
+      <w:r>
+        <w:rPr>
+          <w:rFonts w:ascii="Menlo" w:hAnsi="Menlo" w:cs="Menlo"/>
+          <w:color w:val="5FB3B3"/>
+          <w:sz w:val="18"/>
+          <w:szCs w:val="18"/>
+        </w:rPr>
+        <w:t>'</w:t>
+      </w:r>
+      <w:r>
+        <w:rPr>
+          <w:rFonts w:ascii="Menlo" w:hAnsi="Menlo" w:cs="Menlo"/>
+          <w:color w:val="CDD3DE"/>
+          <w:sz w:val="18"/>
+          <w:szCs w:val="18"/>
+        </w:rPr>
+        <w:t>)</w:t>
+      </w:r>
+    </w:p>
+    <w:p>
+      <w:pPr>
+        <w:shd w:val="clear" w:color="auto" w:fill="1D2225"/>
+        <w:spacing w:line="270" w:lineRule="atLeast"/>
+        <w:rPr>
+          <w:rFonts w:ascii="Menlo" w:hAnsi="Menlo" w:cs="Menlo"/>
+          <w:color w:val="CDD3DE"/>
+          <w:sz w:val="18"/>
+          <w:szCs w:val="18"/>
+        </w:rPr>
+      </w:pPr>
+      <w:r>
+        <w:rPr>
+          <w:rFonts w:ascii="Menlo" w:hAnsi="Menlo" w:cs="Menlo"/>
+          <w:color w:val="CDD3DE"/>
+          <w:sz w:val="18"/>
+          <w:szCs w:val="18"/>
+        </w:rPr>
+        <w:t xml:space="preserve">    </w:t>
+      </w:r>
+      <w:r>
+        <w:rPr>
+          <w:rFonts w:ascii="Menlo" w:hAnsi="Menlo" w:cs="Menlo"/>
+          <w:color w:val="5FB3B3"/>
+          <w:sz w:val="18"/>
+          <w:szCs w:val="18"/>
+        </w:rPr>
+        <w:t>},</w:t>
+      </w:r>
+    </w:p>
+    <w:p>
+      <w:pPr>
+        <w:rPr>
+          <w:lang w:val="en-US"/>
+        </w:rPr>
+      </w:pPr>
+      <w:r>
+        <w:rPr>
+          <w:lang w:val="en-US"/>
+        </w:rPr>
+        <w:t>** means any subfolder</w:t>
+      </w:r>
+    </w:p>
+    <w:p>
+      <w:pPr>
+        <w:rPr>
+          <w:lang w:val="en-US"/>
+        </w:rPr>
+      </w:pPr>
+      <w:r>
+        <w:rPr>
+          <w:lang w:val="en-US"/>
+        </w:rPr>
+        <w:t>But this requires full reload.</w:t>
+      </w:r>
+    </w:p>
+    <w:p>
+      <w:pPr>
+        <w:rPr>
+          <w:lang w:val="en-US"/>
+        </w:rPr>
+      </w:pPr>
+    </w:p>
+    <w:p>
+      <w:pPr>
+        <w:rPr>
+          <w:lang w:val="en-US"/>
+        </w:rPr>
+      </w:pPr>
+    </w:p>
+    <w:p>
+      <w:pPr>
+        <w:rPr>
+          <w:i/>
+          <w:iCs/>
+          <w:lang w:val="en-US"/>
+        </w:rPr>
+      </w:pPr>
+      <w:r>
+        <w:rPr>
+          <w:i/>
+          <w:iCs/>
+          <w:lang w:val="en-US"/>
+        </w:rPr>
+        <w:t xml:space="preserve">View our site on any device connected to same </w:t>
+      </w:r>
+      <w:proofErr w:type="spellStart"/>
+      <w:r>
+        <w:rPr>
+          <w:i/>
+          <w:iCs/>
+          <w:lang w:val="en-US"/>
+        </w:rPr>
+        <w:t>wifi</w:t>
+      </w:r>
+      <w:proofErr w:type="spellEnd"/>
+      <w:r>
+        <w:rPr>
+          <w:i/>
+          <w:iCs/>
+          <w:lang w:val="en-US"/>
+        </w:rPr>
+        <w:t xml:space="preserve"> network as the computer we are working on</w:t>
+      </w:r>
+    </w:p>
+    <w:p>
+      <w:pPr>
+        <w:rPr>
+          <w:lang w:val="en-US"/>
+        </w:rPr>
+      </w:pPr>
+    </w:p>
+    <w:p>
+      <w:pPr>
+        <w:rPr>
+          <w:lang w:val="en-US"/>
+        </w:rPr>
+      </w:pPr>
+      <w:r>
+        <w:rPr>
+          <w:lang w:val="en-US"/>
+        </w:rPr>
+        <w:t xml:space="preserve">Give host property to </w:t>
+      </w:r>
+      <w:proofErr w:type="spellStart"/>
+      <w:r>
+        <w:rPr>
+          <w:lang w:val="en-US"/>
+        </w:rPr>
+        <w:t>devServer</w:t>
+      </w:r>
+      <w:proofErr w:type="spellEnd"/>
+    </w:p>
+    <w:p>
+      <w:pPr>
+        <w:shd w:val="clear" w:color="auto" w:fill="1D2225"/>
+        <w:spacing w:line="270" w:lineRule="atLeast"/>
+        <w:rPr>
+          <w:rFonts w:ascii="Menlo" w:hAnsi="Menlo" w:cs="Menlo"/>
+          <w:color w:val="CDD3DE"/>
+          <w:sz w:val="18"/>
+          <w:szCs w:val="18"/>
+        </w:rPr>
+      </w:pPr>
+      <w:r>
+        <w:rPr>
+          <w:rFonts w:ascii="Menlo" w:hAnsi="Menlo" w:cs="Menlo"/>
+          <w:color w:val="CDD3DE"/>
+          <w:sz w:val="18"/>
+          <w:szCs w:val="18"/>
+        </w:rPr>
+        <w:t xml:space="preserve">  devServer</w:t>
+      </w:r>
+      <w:r>
+        <w:rPr>
+          <w:rFonts w:ascii="Menlo" w:hAnsi="Menlo" w:cs="Menlo"/>
+          <w:color w:val="5FB3B3"/>
+          <w:sz w:val="18"/>
+          <w:szCs w:val="18"/>
+        </w:rPr>
+        <w:t>:</w:t>
+      </w:r>
+      <w:r>
+        <w:rPr>
+          <w:rFonts w:ascii="Menlo" w:hAnsi="Menlo" w:cs="Menlo"/>
+          <w:color w:val="CDD3DE"/>
+          <w:sz w:val="18"/>
+          <w:szCs w:val="18"/>
+        </w:rPr>
+        <w:t xml:space="preserve"> </w:t>
+      </w:r>
+      <w:r>
+        <w:rPr>
+          <w:rFonts w:ascii="Menlo" w:hAnsi="Menlo" w:cs="Menlo"/>
+          <w:color w:val="5FB3B3"/>
+          <w:sz w:val="18"/>
+          <w:szCs w:val="18"/>
+        </w:rPr>
+        <w:t>{</w:t>
+      </w:r>
+    </w:p>
+    <w:p>
+      <w:pPr>
+        <w:shd w:val="clear" w:color="auto" w:fill="1D2225"/>
+        <w:spacing w:line="270" w:lineRule="atLeast"/>
+        <w:rPr>
+          <w:rFonts w:ascii="Menlo" w:hAnsi="Menlo" w:cs="Menlo"/>
+          <w:color w:val="CDD3DE"/>
+          <w:sz w:val="18"/>
+          <w:szCs w:val="18"/>
+        </w:rPr>
+      </w:pPr>
+      <w:r>
+        <w:rPr>
+          <w:rFonts w:ascii="Menlo" w:hAnsi="Menlo" w:cs="Menlo"/>
+          <w:color w:val="CDD3DE"/>
+          <w:sz w:val="18"/>
+          <w:szCs w:val="18"/>
+        </w:rPr>
+        <w:t xml:space="preserve">    </w:t>
+      </w:r>
+      <w:r>
+        <w:rPr>
+          <w:rFonts w:ascii="Menlo" w:hAnsi="Menlo" w:cs="Menlo"/>
+          <w:color w:val="6699CC"/>
+          <w:sz w:val="18"/>
+          <w:szCs w:val="18"/>
+        </w:rPr>
+        <w:t>before</w:t>
+      </w:r>
+      <w:r>
+        <w:rPr>
+          <w:rFonts w:ascii="Menlo" w:hAnsi="Menlo" w:cs="Menlo"/>
+          <w:color w:val="5FB3B3"/>
+          <w:sz w:val="18"/>
+          <w:szCs w:val="18"/>
+        </w:rPr>
+        <w:t>:</w:t>
+      </w:r>
+      <w:r>
+        <w:rPr>
+          <w:rFonts w:ascii="Menlo" w:hAnsi="Menlo" w:cs="Menlo"/>
+          <w:color w:val="CDD3DE"/>
+          <w:sz w:val="18"/>
+          <w:szCs w:val="18"/>
+        </w:rPr>
+        <w:t xml:space="preserve"> </w:t>
+      </w:r>
+      <w:r>
+        <w:rPr>
+          <w:rFonts w:ascii="Menlo" w:hAnsi="Menlo" w:cs="Menlo"/>
+          <w:color w:val="C594C5"/>
+          <w:sz w:val="18"/>
+          <w:szCs w:val="18"/>
+        </w:rPr>
+        <w:t>function</w:t>
+      </w:r>
+      <w:r>
+        <w:rPr>
+          <w:rFonts w:ascii="Menlo" w:hAnsi="Menlo" w:cs="Menlo"/>
+          <w:color w:val="5FB3B3"/>
+          <w:sz w:val="18"/>
+          <w:szCs w:val="18"/>
+        </w:rPr>
+        <w:t>(</w:t>
+      </w:r>
+      <w:r>
+        <w:rPr>
+          <w:rFonts w:ascii="Menlo" w:hAnsi="Menlo" w:cs="Menlo"/>
+          <w:color w:val="F99157"/>
+          <w:sz w:val="18"/>
+          <w:szCs w:val="18"/>
+        </w:rPr>
+        <w:t>app</w:t>
+      </w:r>
+      <w:r>
+        <w:rPr>
+          <w:rFonts w:ascii="Menlo" w:hAnsi="Menlo" w:cs="Menlo"/>
+          <w:color w:val="5FB3B3"/>
+          <w:sz w:val="18"/>
+          <w:szCs w:val="18"/>
+        </w:rPr>
+        <w:t>,</w:t>
+      </w:r>
+      <w:r>
+        <w:rPr>
+          <w:rFonts w:ascii="Menlo" w:hAnsi="Menlo" w:cs="Menlo"/>
+          <w:color w:val="CDD3DE"/>
+          <w:sz w:val="18"/>
+          <w:szCs w:val="18"/>
+        </w:rPr>
+        <w:t xml:space="preserve"> </w:t>
+      </w:r>
+      <w:r>
+        <w:rPr>
+          <w:rFonts w:ascii="Menlo" w:hAnsi="Menlo" w:cs="Menlo"/>
+          <w:color w:val="F99157"/>
+          <w:sz w:val="18"/>
+          <w:szCs w:val="18"/>
+        </w:rPr>
+        <w:t>server</w:t>
+      </w:r>
+      <w:r>
+        <w:rPr>
+          <w:rFonts w:ascii="Menlo" w:hAnsi="Menlo" w:cs="Menlo"/>
+          <w:color w:val="5FB3B3"/>
+          <w:sz w:val="18"/>
+          <w:szCs w:val="18"/>
+        </w:rPr>
+        <w:t>)</w:t>
+      </w:r>
+      <w:r>
+        <w:rPr>
+          <w:rFonts w:ascii="Menlo" w:hAnsi="Menlo" w:cs="Menlo"/>
+          <w:color w:val="CDD3DE"/>
+          <w:sz w:val="18"/>
+          <w:szCs w:val="18"/>
+        </w:rPr>
+        <w:t xml:space="preserve"> </w:t>
+      </w:r>
+      <w:r>
+        <w:rPr>
+          <w:rFonts w:ascii="Menlo" w:hAnsi="Menlo" w:cs="Menlo"/>
+          <w:color w:val="5FB3B3"/>
+          <w:sz w:val="18"/>
+          <w:szCs w:val="18"/>
+        </w:rPr>
+        <w:t>{</w:t>
+      </w:r>
+    </w:p>
+    <w:p>
+      <w:pPr>
+        <w:shd w:val="clear" w:color="auto" w:fill="1D2225"/>
+        <w:spacing w:line="270" w:lineRule="atLeast"/>
+        <w:rPr>
+          <w:rFonts w:ascii="Menlo" w:hAnsi="Menlo" w:cs="Menlo"/>
+          <w:color w:val="CDD3DE"/>
+          <w:sz w:val="18"/>
+          <w:szCs w:val="18"/>
+        </w:rPr>
+      </w:pPr>
+      <w:r>
+        <w:rPr>
+          <w:rFonts w:ascii="Menlo" w:hAnsi="Menlo" w:cs="Menlo"/>
+          <w:color w:val="CDD3DE"/>
+          <w:sz w:val="18"/>
+          <w:szCs w:val="18"/>
+        </w:rPr>
+        <w:t xml:space="preserve">      server</w:t>
+      </w:r>
+      <w:r>
+        <w:rPr>
+          <w:rFonts w:ascii="Menlo" w:hAnsi="Menlo" w:cs="Menlo"/>
+          <w:color w:val="5FB3B3"/>
+          <w:sz w:val="18"/>
+          <w:szCs w:val="18"/>
+        </w:rPr>
+        <w:t>.</w:t>
+      </w:r>
+      <w:r>
+        <w:rPr>
+          <w:rFonts w:ascii="Menlo" w:hAnsi="Menlo" w:cs="Menlo"/>
+          <w:color w:val="6699CC"/>
+          <w:sz w:val="18"/>
+          <w:szCs w:val="18"/>
+        </w:rPr>
+        <w:t>_watch</w:t>
+      </w:r>
+      <w:r>
+        <w:rPr>
+          <w:rFonts w:ascii="Menlo" w:hAnsi="Menlo" w:cs="Menlo"/>
+          <w:color w:val="CDD3DE"/>
+          <w:sz w:val="18"/>
+          <w:szCs w:val="18"/>
+        </w:rPr>
+        <w:t>(</w:t>
+      </w:r>
+      <w:r>
+        <w:rPr>
+          <w:rFonts w:ascii="Menlo" w:hAnsi="Menlo" w:cs="Menlo"/>
+          <w:color w:val="5FB3B3"/>
+          <w:sz w:val="18"/>
+          <w:szCs w:val="18"/>
+        </w:rPr>
+        <w:t>'</w:t>
+      </w:r>
+      <w:r>
+        <w:rPr>
+          <w:rFonts w:ascii="Menlo" w:hAnsi="Menlo" w:cs="Menlo"/>
+          <w:color w:val="99C794"/>
+          <w:sz w:val="18"/>
+          <w:szCs w:val="18"/>
+        </w:rPr>
+        <w:t>./app/**/*.html</w:t>
+      </w:r>
+      <w:r>
+        <w:rPr>
+          <w:rFonts w:ascii="Menlo" w:hAnsi="Menlo" w:cs="Menlo"/>
+          <w:color w:val="5FB3B3"/>
+          <w:sz w:val="18"/>
+          <w:szCs w:val="18"/>
+        </w:rPr>
+        <w:t>'</w:t>
+      </w:r>
+      <w:r>
+        <w:rPr>
+          <w:rFonts w:ascii="Menlo" w:hAnsi="Menlo" w:cs="Menlo"/>
+          <w:color w:val="CDD3DE"/>
+          <w:sz w:val="18"/>
+          <w:szCs w:val="18"/>
+        </w:rPr>
+        <w:t>)</w:t>
+      </w:r>
+    </w:p>
+    <w:p>
+      <w:pPr>
+        <w:shd w:val="clear" w:color="auto" w:fill="1D2225"/>
+        <w:spacing w:line="270" w:lineRule="atLeast"/>
+        <w:rPr>
+          <w:rFonts w:ascii="Menlo" w:hAnsi="Menlo" w:cs="Menlo"/>
+          <w:color w:val="CDD3DE"/>
+          <w:sz w:val="18"/>
+          <w:szCs w:val="18"/>
+        </w:rPr>
+      </w:pPr>
+      <w:r>
+        <w:rPr>
+          <w:rFonts w:ascii="Menlo" w:hAnsi="Menlo" w:cs="Menlo"/>
+          <w:color w:val="CDD3DE"/>
+          <w:sz w:val="18"/>
+          <w:szCs w:val="18"/>
+        </w:rPr>
+        <w:t xml:space="preserve">    </w:t>
+      </w:r>
+      <w:r>
+        <w:rPr>
+          <w:rFonts w:ascii="Menlo" w:hAnsi="Menlo" w:cs="Menlo"/>
+          <w:color w:val="5FB3B3"/>
+          <w:sz w:val="18"/>
+          <w:szCs w:val="18"/>
+        </w:rPr>
+        <w:t>},</w:t>
+      </w:r>
+    </w:p>
+    <w:p>
+      <w:pPr>
+        <w:shd w:val="clear" w:color="auto" w:fill="1D2225"/>
+        <w:spacing w:line="270" w:lineRule="atLeast"/>
+        <w:rPr>
+          <w:rFonts w:ascii="Menlo" w:hAnsi="Menlo" w:cs="Menlo"/>
+          <w:color w:val="CDD3DE"/>
+          <w:sz w:val="18"/>
+          <w:szCs w:val="18"/>
+        </w:rPr>
+      </w:pPr>
+      <w:r>
+        <w:rPr>
+          <w:rFonts w:ascii="Menlo" w:hAnsi="Menlo" w:cs="Menlo"/>
+          <w:color w:val="CDD3DE"/>
+          <w:sz w:val="18"/>
+          <w:szCs w:val="18"/>
+        </w:rPr>
+        <w:t xml:space="preserve">    contentBase</w:t>
+      </w:r>
+      <w:r>
+        <w:rPr>
+          <w:rFonts w:ascii="Menlo" w:hAnsi="Menlo" w:cs="Menlo"/>
+          <w:color w:val="5FB3B3"/>
+          <w:sz w:val="18"/>
+          <w:szCs w:val="18"/>
+        </w:rPr>
+        <w:t>:</w:t>
+      </w:r>
+      <w:r>
+        <w:rPr>
+          <w:rFonts w:ascii="Menlo" w:hAnsi="Menlo" w:cs="Menlo"/>
+          <w:color w:val="CDD3DE"/>
+          <w:sz w:val="18"/>
+          <w:szCs w:val="18"/>
+        </w:rPr>
+        <w:t xml:space="preserve"> path</w:t>
+      </w:r>
+      <w:r>
+        <w:rPr>
+          <w:rFonts w:ascii="Menlo" w:hAnsi="Menlo" w:cs="Menlo"/>
+          <w:color w:val="5FB3B3"/>
+          <w:sz w:val="18"/>
+          <w:szCs w:val="18"/>
+        </w:rPr>
+        <w:t>.</w:t>
+      </w:r>
+      <w:r>
+        <w:rPr>
+          <w:rFonts w:ascii="Menlo" w:hAnsi="Menlo" w:cs="Menlo"/>
+          <w:color w:val="6699CC"/>
+          <w:sz w:val="18"/>
+          <w:szCs w:val="18"/>
+        </w:rPr>
+        <w:t>join</w:t>
+      </w:r>
+      <w:r>
+        <w:rPr>
+          <w:rFonts w:ascii="Menlo" w:hAnsi="Menlo" w:cs="Menlo"/>
+          <w:color w:val="CDD3DE"/>
+          <w:sz w:val="18"/>
+          <w:szCs w:val="18"/>
+        </w:rPr>
+        <w:t>(__dirname</w:t>
+      </w:r>
+      <w:r>
+        <w:rPr>
+          <w:rFonts w:ascii="Menlo" w:hAnsi="Menlo" w:cs="Menlo"/>
+          <w:color w:val="5FB3B3"/>
+          <w:sz w:val="18"/>
+          <w:szCs w:val="18"/>
+        </w:rPr>
+        <w:t>,</w:t>
+      </w:r>
+      <w:r>
+        <w:rPr>
+          <w:rFonts w:ascii="Menlo" w:hAnsi="Menlo" w:cs="Menlo"/>
+          <w:color w:val="CDD3DE"/>
+          <w:sz w:val="18"/>
+          <w:szCs w:val="18"/>
+        </w:rPr>
+        <w:t xml:space="preserve"> </w:t>
+      </w:r>
+      <w:r>
+        <w:rPr>
+          <w:rFonts w:ascii="Menlo" w:hAnsi="Menlo" w:cs="Menlo"/>
+          <w:color w:val="5FB3B3"/>
+          <w:sz w:val="18"/>
+          <w:szCs w:val="18"/>
+        </w:rPr>
+        <w:t>'</w:t>
+      </w:r>
+      <w:r>
+        <w:rPr>
+          <w:rFonts w:ascii="Menlo" w:hAnsi="Menlo" w:cs="Menlo"/>
+          <w:color w:val="99C794"/>
+          <w:sz w:val="18"/>
+          <w:szCs w:val="18"/>
+        </w:rPr>
+        <w:t>app</w:t>
+      </w:r>
+      <w:r>
+        <w:rPr>
+          <w:rFonts w:ascii="Menlo" w:hAnsi="Menlo" w:cs="Menlo"/>
+          <w:color w:val="5FB3B3"/>
+          <w:sz w:val="18"/>
+          <w:szCs w:val="18"/>
+        </w:rPr>
+        <w:t>'</w:t>
+      </w:r>
+      <w:r>
+        <w:rPr>
+          <w:rFonts w:ascii="Menlo" w:hAnsi="Menlo" w:cs="Menlo"/>
+          <w:color w:val="CDD3DE"/>
+          <w:sz w:val="18"/>
+          <w:szCs w:val="18"/>
+        </w:rPr>
+        <w:t>)</w:t>
+      </w:r>
+      <w:r>
+        <w:rPr>
+          <w:rFonts w:ascii="Menlo" w:hAnsi="Menlo" w:cs="Menlo"/>
+          <w:color w:val="5FB3B3"/>
+          <w:sz w:val="18"/>
+          <w:szCs w:val="18"/>
+        </w:rPr>
+        <w:t>,</w:t>
+      </w:r>
+    </w:p>
+    <w:p>
+      <w:pPr>
+        <w:shd w:val="clear" w:color="auto" w:fill="1D2225"/>
+        <w:spacing w:line="270" w:lineRule="atLeast"/>
+        <w:rPr>
+          <w:rFonts w:ascii="Menlo" w:hAnsi="Menlo" w:cs="Menlo"/>
+          <w:color w:val="CDD3DE"/>
+          <w:sz w:val="18"/>
+          <w:szCs w:val="18"/>
+        </w:rPr>
+      </w:pPr>
+      <w:r>
+        <w:rPr>
+          <w:rFonts w:ascii="Menlo" w:hAnsi="Menlo" w:cs="Menlo"/>
+          <w:color w:val="CDD3DE"/>
+          <w:sz w:val="18"/>
+          <w:szCs w:val="18"/>
+        </w:rPr>
+        <w:t xml:space="preserve">    hot</w:t>
+      </w:r>
+      <w:r>
+        <w:rPr>
+          <w:rFonts w:ascii="Menlo" w:hAnsi="Menlo" w:cs="Menlo"/>
+          <w:color w:val="5FB3B3"/>
+          <w:sz w:val="18"/>
+          <w:szCs w:val="18"/>
+        </w:rPr>
+        <w:t>:</w:t>
+      </w:r>
+      <w:r>
+        <w:rPr>
+          <w:rFonts w:ascii="Menlo" w:hAnsi="Menlo" w:cs="Menlo"/>
+          <w:color w:val="CDD3DE"/>
+          <w:sz w:val="18"/>
+          <w:szCs w:val="18"/>
+        </w:rPr>
+        <w:t xml:space="preserve"> </w:t>
+      </w:r>
+      <w:r>
+        <w:rPr>
+          <w:rFonts w:ascii="Menlo" w:hAnsi="Menlo" w:cs="Menlo"/>
+          <w:color w:val="F99157"/>
+          <w:sz w:val="18"/>
+          <w:szCs w:val="18"/>
+        </w:rPr>
+        <w:t>true</w:t>
+      </w:r>
+      <w:r>
+        <w:rPr>
+          <w:rFonts w:ascii="Menlo" w:hAnsi="Menlo" w:cs="Menlo"/>
+          <w:color w:val="5FB3B3"/>
+          <w:sz w:val="18"/>
+          <w:szCs w:val="18"/>
+        </w:rPr>
+        <w:t>,</w:t>
+      </w:r>
+    </w:p>
+    <w:p>
+      <w:pPr>
+        <w:shd w:val="clear" w:color="auto" w:fill="1D2225"/>
+        <w:spacing w:line="270" w:lineRule="atLeast"/>
+        <w:rPr>
+          <w:rFonts w:ascii="Menlo" w:hAnsi="Menlo" w:cs="Menlo"/>
+          <w:color w:val="CDD3DE"/>
+          <w:sz w:val="18"/>
+          <w:szCs w:val="18"/>
+        </w:rPr>
+      </w:pPr>
+      <w:r>
+        <w:rPr>
+          <w:rFonts w:ascii="Menlo" w:hAnsi="Menlo" w:cs="Menlo"/>
+          <w:color w:val="CDD3DE"/>
+          <w:sz w:val="18"/>
+          <w:szCs w:val="18"/>
+        </w:rPr>
+        <w:t xml:space="preserve">    port</w:t>
+      </w:r>
+      <w:r>
+        <w:rPr>
+          <w:rFonts w:ascii="Menlo" w:hAnsi="Menlo" w:cs="Menlo"/>
+          <w:color w:val="5FB3B3"/>
+          <w:sz w:val="18"/>
+          <w:szCs w:val="18"/>
+        </w:rPr>
+        <w:t>:</w:t>
+      </w:r>
+      <w:r>
+        <w:rPr>
+          <w:rFonts w:ascii="Menlo" w:hAnsi="Menlo" w:cs="Menlo"/>
+          <w:color w:val="CDD3DE"/>
+          <w:sz w:val="18"/>
+          <w:szCs w:val="18"/>
+        </w:rPr>
+        <w:t xml:space="preserve"> </w:t>
+      </w:r>
+      <w:r>
+        <w:rPr>
+          <w:rFonts w:ascii="Menlo" w:hAnsi="Menlo" w:cs="Menlo"/>
+          <w:color w:val="F99157"/>
+          <w:sz w:val="18"/>
+          <w:szCs w:val="18"/>
+        </w:rPr>
+        <w:t>3000</w:t>
+      </w:r>
+      <w:r>
+        <w:rPr>
+          <w:rFonts w:ascii="Menlo" w:hAnsi="Menlo" w:cs="Menlo"/>
+          <w:color w:val="5FB3B3"/>
+          <w:sz w:val="18"/>
+          <w:szCs w:val="18"/>
+        </w:rPr>
+        <w:t>,</w:t>
+      </w:r>
+    </w:p>
+    <w:p>
+      <w:pPr>
+        <w:shd w:val="clear" w:color="auto" w:fill="1D2225"/>
+        <w:spacing w:line="270" w:lineRule="atLeast"/>
+        <w:rPr>
+          <w:rFonts w:ascii="Menlo" w:hAnsi="Menlo" w:cs="Menlo"/>
+          <w:color w:val="CDD3DE"/>
+          <w:sz w:val="18"/>
+          <w:szCs w:val="18"/>
+        </w:rPr>
+      </w:pPr>
+      <w:r>
+        <w:rPr>
+          <w:rFonts w:ascii="Menlo" w:hAnsi="Menlo" w:cs="Menlo"/>
+          <w:color w:val="CDD3DE"/>
+          <w:sz w:val="18"/>
+          <w:szCs w:val="18"/>
+        </w:rPr>
+        <w:t xml:space="preserve">    host</w:t>
+      </w:r>
+      <w:r>
+        <w:rPr>
+          <w:rFonts w:ascii="Menlo" w:hAnsi="Menlo" w:cs="Menlo"/>
+          <w:color w:val="5FB3B3"/>
+          <w:sz w:val="18"/>
+          <w:szCs w:val="18"/>
+        </w:rPr>
+        <w:t>:</w:t>
+      </w:r>
+      <w:r>
+        <w:rPr>
+          <w:rFonts w:ascii="Menlo" w:hAnsi="Menlo" w:cs="Menlo"/>
+          <w:color w:val="CDD3DE"/>
+          <w:sz w:val="18"/>
+          <w:szCs w:val="18"/>
+        </w:rPr>
+        <w:t xml:space="preserve"> </w:t>
+      </w:r>
+      <w:r>
+        <w:rPr>
+          <w:rFonts w:ascii="Menlo" w:hAnsi="Menlo" w:cs="Menlo"/>
+          <w:color w:val="5FB3B3"/>
+          <w:sz w:val="18"/>
+          <w:szCs w:val="18"/>
+        </w:rPr>
+        <w:t>'</w:t>
+      </w:r>
+      <w:r>
+        <w:rPr>
+          <w:rFonts w:ascii="Menlo" w:hAnsi="Menlo" w:cs="Menlo"/>
+          <w:color w:val="99C794"/>
+          <w:sz w:val="18"/>
+          <w:szCs w:val="18"/>
+        </w:rPr>
+        <w:t>0.0.0.0</w:t>
+      </w:r>
+      <w:r>
+        <w:rPr>
+          <w:rFonts w:ascii="Menlo" w:hAnsi="Menlo" w:cs="Menlo"/>
+          <w:color w:val="5FB3B3"/>
+          <w:sz w:val="18"/>
+          <w:szCs w:val="18"/>
+        </w:rPr>
+        <w:t>'</w:t>
+      </w:r>
+    </w:p>
+    <w:p>
+      <w:pPr>
+        <w:shd w:val="clear" w:color="auto" w:fill="1D2225"/>
+        <w:spacing w:line="270" w:lineRule="atLeast"/>
+        <w:rPr>
+          <w:rFonts w:ascii="Menlo" w:hAnsi="Menlo" w:cs="Menlo"/>
+          <w:color w:val="CDD3DE"/>
+          <w:sz w:val="18"/>
+          <w:szCs w:val="18"/>
+        </w:rPr>
+      </w:pPr>
+      <w:r>
+        <w:rPr>
+          <w:rFonts w:ascii="Menlo" w:hAnsi="Menlo" w:cs="Menlo"/>
+          <w:color w:val="CDD3DE"/>
+          <w:sz w:val="18"/>
+          <w:szCs w:val="18"/>
+        </w:rPr>
+        <w:t xml:space="preserve">  </w:t>
+      </w:r>
+      <w:r>
+        <w:rPr>
+          <w:rFonts w:ascii="Menlo" w:hAnsi="Menlo" w:cs="Menlo"/>
+          <w:color w:val="5FB3B3"/>
+          <w:sz w:val="18"/>
+          <w:szCs w:val="18"/>
+        </w:rPr>
+        <w:t>},</w:t>
+      </w:r>
+    </w:p>
+    <w:p>
+      <w:pPr>
+        <w:rPr>
+          <w:lang w:val="en-US"/>
+        </w:rPr>
+      </w:pPr>
+      <w:r>
+        <w:rPr>
+          <w:lang w:val="en-US"/>
+        </w:rPr>
+        <w:t xml:space="preserve">Every webpack config file change requires to create a new </w:t>
+      </w:r>
+      <w:proofErr w:type="spellStart"/>
+      <w:r>
+        <w:rPr>
+          <w:lang w:val="en-US"/>
+        </w:rPr>
+        <w:t>npm</w:t>
+      </w:r>
+      <w:proofErr w:type="spellEnd"/>
+      <w:r>
+        <w:rPr>
+          <w:lang w:val="en-US"/>
+        </w:rPr>
+        <w:t xml:space="preserve"> run dev command</w:t>
+      </w:r>
+    </w:p>
+    <w:p>
+      <w:pPr>
+        <w:rPr>
+          <w:lang w:val="en-US"/>
+        </w:rPr>
+      </w:pPr>
+    </w:p>
+    <w:p>
+      <w:pPr>
+        <w:rPr>
+          <w:lang w:val="en-US"/>
+        </w:rPr>
+      </w:pPr>
+      <w:r>
+        <w:rPr>
+          <w:lang w:val="en-US"/>
+        </w:rPr>
+        <w:t>Which address we should type in mobile web browser to see localhost:3000 in our computer?</w:t>
+      </w:r>
+    </w:p>
+    <w:p>
+      <w:pPr>
+        <w:rPr>
+          <w:lang w:val="en-US"/>
+        </w:rPr>
+      </w:pPr>
+      <w:r>
+        <w:rPr>
+          <w:lang w:val="en-US"/>
+        </w:rPr>
+        <w:t>We need to find local IP address of the computer</w:t>
+      </w:r>
+      <w:r>
+        <w:rPr>
+          <w:lang w:val="en-US"/>
+        </w:rPr>
+        <w:t>. If you go to google and type Ip address it is public Ip address not local</w:t>
+      </w:r>
+    </w:p>
+    <w:p>
+      <w:pPr>
+        <w:rPr>
+          <w:lang w:val="en-US"/>
+        </w:rPr>
+      </w:pPr>
+      <w:r>
+        <w:rPr>
+          <w:lang w:val="en-US"/>
+        </w:rPr>
+        <w:t>To find local IP address on MAC</w:t>
+      </w:r>
+    </w:p>
+    <w:p>
+      <w:pPr>
+        <w:rPr>
+          <w:lang w:val="en-US"/>
+        </w:rPr>
+      </w:pPr>
+      <w:proofErr w:type="spellStart"/>
+      <w:r>
+        <w:rPr>
+          <w:lang w:val="en-US"/>
+        </w:rPr>
+        <w:t>Prefences</w:t>
+      </w:r>
+      <w:proofErr w:type="spellEnd"/>
+      <w:r>
+        <w:rPr>
+          <w:lang w:val="en-US"/>
+        </w:rPr>
+        <w:t xml:space="preserve"> &gt; Network </w:t>
+      </w:r>
+    </w:p>
+    <w:p>
+      <w:pPr>
+        <w:rPr>
+          <w:lang w:val="en-US"/>
+        </w:rPr>
+      </w:pPr>
+      <w:r>
+        <w:rPr>
+          <w:lang w:val="en-US"/>
+        </w:rPr>
+        <w:t xml:space="preserve">It is. </w:t>
+      </w:r>
+      <w:r>
+        <w:rPr>
+          <w:lang w:val="en-US"/>
+        </w:rPr>
+        <w:t>92.168.2.208.</w:t>
+      </w:r>
+      <w:r>
+        <w:rPr>
+          <w:lang w:val="en-US"/>
+        </w:rPr>
+        <w:t xml:space="preserve"> for my MAC </w:t>
+      </w:r>
+    </w:p>
+    <w:p>
+      <w:pPr>
+        <w:rPr>
+          <w:lang w:val="en-US"/>
+        </w:rPr>
+      </w:pPr>
+      <w:r>
+        <w:rPr>
+          <w:lang w:val="en-US"/>
+        </w:rPr>
+        <w:t xml:space="preserve">On smartphone type that address followed by :3000 -&gt; </w:t>
+      </w:r>
+      <w:r>
+        <w:rPr>
+          <w:lang w:val="en-US"/>
+        </w:rPr>
+        <w:t>92.168.2.208</w:t>
+      </w:r>
+      <w:r>
+        <w:rPr>
+          <w:lang w:val="en-US"/>
+        </w:rPr>
+        <w:t>:3000</w:t>
+      </w:r>
+    </w:p>
+    <w:p>
+      <w:pPr>
+        <w:rPr>
+          <w:lang w:val="en-US"/>
+        </w:rPr>
+      </w:pPr>
+    </w:p>
+    <w:p>
+      <w:pPr>
+        <w:rPr>
+          <w:lang w:val="en-US"/>
+        </w:rPr>
+      </w:pPr>
+      <w:r>
+        <w:rPr>
+          <w:lang w:val="en-US"/>
+        </w:rPr>
+        <w:t xml:space="preserve">At that point, as we shifted to use webpack dev server now we can delete safely bundled.js file because webpack uses bundled.js file not in local but rather in the server. You can reach it by this </w:t>
+      </w:r>
+      <w:proofErr w:type="spellStart"/>
+      <w:r>
+        <w:rPr>
+          <w:lang w:val="en-US"/>
+        </w:rPr>
+        <w:t>url</w:t>
+      </w:r>
+      <w:proofErr w:type="spellEnd"/>
+      <w:r>
+        <w:rPr>
+          <w:lang w:val="en-US"/>
+        </w:rPr>
+        <w:t>: localhost:3000/bundled.js</w:t>
+      </w:r>
+    </w:p>
+    <w:p>
+      <w:pPr>
+        <w:rPr>
+          <w:lang w:val="en-US"/>
+        </w:rPr>
+      </w:pPr>
     </w:p>
     <w:p>
       <w:pPr>
@@ -16922,7 +19362,7 @@
   <w:style w:type="paragraph" w:default="1" w:styleId="Normal">
     <w:name w:val="Normal"/>
     <w:qFormat/>
-    <w:rsid w:val="0021721C"/>
+    <w:rsid w:val="00897C96"/>
     <w:rPr>
       <w:rFonts w:ascii="Times New Roman" w:eastAsia="Times New Roman" w:hAnsi="Times New Roman" w:cs="Times New Roman"/>
     </w:rPr>

</xml_diff>

<commit_message>
end of creating reusable blocks in section 8
</commit_message>
<xml_diff>
--- a/Git-a-Web-Developer-Job.docx
+++ b/Git-a-Web-Developer-Job.docx
@@ -18169,7 +18169,7 @@
           <w:szCs w:val="32"/>
           <w:lang w:val="en-US"/>
         </w:rPr>
-        <w:t>6</w:t>
+        <w:t>7</w:t>
       </w:r>
       <w:r>
         <w:rPr>
@@ -23618,11 +23618,4198 @@
     </w:p>
     <w:p>
       <w:pPr>
-        <w:pStyle w:val="ListParagraph"/>
-        <w:rPr>
-          <w:lang w:val="en-US"/>
-        </w:rPr>
-      </w:pPr>
+        <w:rPr>
+          <w:b/>
+          <w:bCs/>
+          <w:sz w:val="32"/>
+          <w:szCs w:val="32"/>
+          <w:lang w:val="en-US"/>
+        </w:rPr>
+      </w:pPr>
+      <w:r>
+        <w:rPr>
+          <w:b/>
+          <w:bCs/>
+          <w:sz w:val="32"/>
+          <w:szCs w:val="32"/>
+          <w:lang w:val="en-US"/>
+        </w:rPr>
+        <w:t xml:space="preserve">Section </w:t>
+      </w:r>
+      <w:r>
+        <w:rPr>
+          <w:b/>
+          <w:bCs/>
+          <w:sz w:val="32"/>
+          <w:szCs w:val="32"/>
+          <w:lang w:val="en-US"/>
+        </w:rPr>
+        <w:t>7</w:t>
+      </w:r>
+      <w:r>
+        <w:rPr>
+          <w:b/>
+          <w:bCs/>
+          <w:sz w:val="32"/>
+          <w:szCs w:val="32"/>
+          <w:lang w:val="en-US"/>
+        </w:rPr>
+        <w:t xml:space="preserve">: </w:t>
+      </w:r>
+      <w:r>
+        <w:rPr>
+          <w:b/>
+          <w:bCs/>
+          <w:sz w:val="32"/>
+          <w:szCs w:val="32"/>
+          <w:lang w:val="en-US"/>
+        </w:rPr>
+        <w:t>Mobile-first Essentials</w:t>
+      </w:r>
+    </w:p>
+    <w:p>
+      <w:pPr>
+        <w:rPr>
+          <w:lang w:val="en-US"/>
+        </w:rPr>
+      </w:pPr>
+      <w:r>
+        <w:rPr>
+          <w:lang w:val="en-US"/>
+        </w:rPr>
+        <w:t>Give some space for large-hero text content. First create a wrapper class:</w:t>
+      </w:r>
+    </w:p>
+    <w:p>
+      <w:pPr>
+        <w:shd w:val="clear" w:color="auto" w:fill="1D2225"/>
+        <w:spacing w:line="270" w:lineRule="atLeast"/>
+        <w:rPr>
+          <w:rFonts w:ascii="Menlo" w:hAnsi="Menlo" w:cs="Menlo"/>
+          <w:color w:val="CDD3DE"/>
+          <w:sz w:val="18"/>
+          <w:szCs w:val="18"/>
+        </w:rPr>
+      </w:pPr>
+      <w:r>
+        <w:rPr>
+          <w:rFonts w:ascii="Menlo" w:hAnsi="Menlo" w:cs="Menlo"/>
+          <w:color w:val="5FB3B3"/>
+          <w:sz w:val="18"/>
+          <w:szCs w:val="18"/>
+        </w:rPr>
+        <w:t>&lt;</w:t>
+      </w:r>
+      <w:r>
+        <w:rPr>
+          <w:rFonts w:ascii="Menlo" w:hAnsi="Menlo" w:cs="Menlo"/>
+          <w:color w:val="EB606B"/>
+          <w:sz w:val="18"/>
+          <w:szCs w:val="18"/>
+        </w:rPr>
+        <w:t>div</w:t>
+      </w:r>
+      <w:r>
+        <w:rPr>
+          <w:rFonts w:ascii="Menlo" w:hAnsi="Menlo" w:cs="Menlo"/>
+          <w:color w:val="5FB3B3"/>
+          <w:sz w:val="18"/>
+          <w:szCs w:val="18"/>
+        </w:rPr>
+        <w:t xml:space="preserve"> </w:t>
+      </w:r>
+      <w:r>
+        <w:rPr>
+          <w:rFonts w:ascii="Menlo" w:hAnsi="Menlo" w:cs="Menlo"/>
+          <w:color w:val="BB80B3"/>
+          <w:sz w:val="18"/>
+          <w:szCs w:val="18"/>
+        </w:rPr>
+        <w:t>class</w:t>
+      </w:r>
+      <w:r>
+        <w:rPr>
+          <w:rFonts w:ascii="Menlo" w:hAnsi="Menlo" w:cs="Menlo"/>
+          <w:color w:val="5FB3B3"/>
+          <w:sz w:val="18"/>
+          <w:szCs w:val="18"/>
+        </w:rPr>
+        <w:t>="</w:t>
+      </w:r>
+      <w:r>
+        <w:rPr>
+          <w:rFonts w:ascii="Menlo" w:hAnsi="Menlo" w:cs="Menlo"/>
+          <w:color w:val="99C794"/>
+          <w:sz w:val="18"/>
+          <w:szCs w:val="18"/>
+        </w:rPr>
+        <w:t>large-hero__text-content</w:t>
+      </w:r>
+      <w:r>
+        <w:rPr>
+          <w:rFonts w:ascii="Menlo" w:hAnsi="Menlo" w:cs="Menlo"/>
+          <w:color w:val="5FB3B3"/>
+          <w:sz w:val="18"/>
+          <w:szCs w:val="18"/>
+        </w:rPr>
+        <w:t>"&gt;</w:t>
+      </w:r>
+    </w:p>
+    <w:p>
+      <w:pPr>
+        <w:shd w:val="clear" w:color="auto" w:fill="1D2225"/>
+        <w:spacing w:line="270" w:lineRule="atLeast"/>
+        <w:rPr>
+          <w:rFonts w:ascii="Menlo" w:hAnsi="Menlo" w:cs="Menlo"/>
+          <w:color w:val="CDD3DE"/>
+          <w:sz w:val="18"/>
+          <w:szCs w:val="18"/>
+        </w:rPr>
+      </w:pPr>
+      <w:r>
+        <w:rPr>
+          <w:rFonts w:ascii="Menlo" w:hAnsi="Menlo" w:cs="Menlo"/>
+          <w:color w:val="CDD3DE"/>
+          <w:sz w:val="18"/>
+          <w:szCs w:val="18"/>
+        </w:rPr>
+        <w:t xml:space="preserve">      </w:t>
+      </w:r>
+      <w:r>
+        <w:rPr>
+          <w:rFonts w:ascii="Menlo" w:hAnsi="Menlo" w:cs="Menlo"/>
+          <w:color w:val="5FB3B3"/>
+          <w:sz w:val="18"/>
+          <w:szCs w:val="18"/>
+        </w:rPr>
+        <w:t>&lt;</w:t>
+      </w:r>
+      <w:r>
+        <w:rPr>
+          <w:rFonts w:ascii="Menlo" w:hAnsi="Menlo" w:cs="Menlo"/>
+          <w:color w:val="EB606B"/>
+          <w:sz w:val="18"/>
+          <w:szCs w:val="18"/>
+        </w:rPr>
+        <w:t>div</w:t>
+      </w:r>
+      <w:r>
+        <w:rPr>
+          <w:rFonts w:ascii="Menlo" w:hAnsi="Menlo" w:cs="Menlo"/>
+          <w:color w:val="5FB3B3"/>
+          <w:sz w:val="18"/>
+          <w:szCs w:val="18"/>
+        </w:rPr>
+        <w:t xml:space="preserve"> </w:t>
+      </w:r>
+      <w:r>
+        <w:rPr>
+          <w:rFonts w:ascii="Menlo" w:hAnsi="Menlo" w:cs="Menlo"/>
+          <w:color w:val="BB80B3"/>
+          <w:sz w:val="18"/>
+          <w:szCs w:val="18"/>
+        </w:rPr>
+        <w:t>class</w:t>
+      </w:r>
+      <w:r>
+        <w:rPr>
+          <w:rFonts w:ascii="Menlo" w:hAnsi="Menlo" w:cs="Menlo"/>
+          <w:color w:val="5FB3B3"/>
+          <w:sz w:val="18"/>
+          <w:szCs w:val="18"/>
+        </w:rPr>
+        <w:t>="</w:t>
+      </w:r>
+      <w:r>
+        <w:rPr>
+          <w:rFonts w:ascii="Menlo" w:hAnsi="Menlo" w:cs="Menlo"/>
+          <w:color w:val="99C794"/>
+          <w:sz w:val="18"/>
+          <w:szCs w:val="18"/>
+        </w:rPr>
+        <w:t>wrapper</w:t>
+      </w:r>
+      <w:r>
+        <w:rPr>
+          <w:rFonts w:ascii="Menlo" w:hAnsi="Menlo" w:cs="Menlo"/>
+          <w:color w:val="5FB3B3"/>
+          <w:sz w:val="18"/>
+          <w:szCs w:val="18"/>
+        </w:rPr>
+        <w:t>"&gt;</w:t>
+      </w:r>
+    </w:p>
+    <w:p>
+      <w:pPr>
+        <w:shd w:val="clear" w:color="auto" w:fill="1D2225"/>
+        <w:spacing w:line="270" w:lineRule="atLeast"/>
+        <w:rPr>
+          <w:rFonts w:ascii="Menlo" w:hAnsi="Menlo" w:cs="Menlo"/>
+          <w:color w:val="CDD3DE"/>
+          <w:sz w:val="18"/>
+          <w:szCs w:val="18"/>
+        </w:rPr>
+      </w:pPr>
+      <w:r>
+        <w:rPr>
+          <w:rFonts w:ascii="Menlo" w:hAnsi="Menlo" w:cs="Menlo"/>
+          <w:color w:val="CDD3DE"/>
+          <w:sz w:val="18"/>
+          <w:szCs w:val="18"/>
+        </w:rPr>
+        <w:t xml:space="preserve">        </w:t>
+      </w:r>
+      <w:r>
+        <w:rPr>
+          <w:rFonts w:ascii="Menlo" w:hAnsi="Menlo" w:cs="Menlo"/>
+          <w:color w:val="5FB3B3"/>
+          <w:sz w:val="18"/>
+          <w:szCs w:val="18"/>
+        </w:rPr>
+        <w:t>&lt;</w:t>
+      </w:r>
+      <w:r>
+        <w:rPr>
+          <w:rFonts w:ascii="Menlo" w:hAnsi="Menlo" w:cs="Menlo"/>
+          <w:color w:val="EB606B"/>
+          <w:sz w:val="18"/>
+          <w:szCs w:val="18"/>
+        </w:rPr>
+        <w:t>h1</w:t>
+      </w:r>
+      <w:r>
+        <w:rPr>
+          <w:rFonts w:ascii="Menlo" w:hAnsi="Menlo" w:cs="Menlo"/>
+          <w:color w:val="5FB3B3"/>
+          <w:sz w:val="18"/>
+          <w:szCs w:val="18"/>
+        </w:rPr>
+        <w:t xml:space="preserve"> </w:t>
+      </w:r>
+      <w:r>
+        <w:rPr>
+          <w:rFonts w:ascii="Menlo" w:hAnsi="Menlo" w:cs="Menlo"/>
+          <w:color w:val="BB80B3"/>
+          <w:sz w:val="18"/>
+          <w:szCs w:val="18"/>
+        </w:rPr>
+        <w:t>class</w:t>
+      </w:r>
+      <w:r>
+        <w:rPr>
+          <w:rFonts w:ascii="Menlo" w:hAnsi="Menlo" w:cs="Menlo"/>
+          <w:color w:val="5FB3B3"/>
+          <w:sz w:val="18"/>
+          <w:szCs w:val="18"/>
+        </w:rPr>
+        <w:t>="</w:t>
+      </w:r>
+      <w:r>
+        <w:rPr>
+          <w:rFonts w:ascii="Menlo" w:hAnsi="Menlo" w:cs="Menlo"/>
+          <w:color w:val="99C794"/>
+          <w:sz w:val="18"/>
+          <w:szCs w:val="18"/>
+        </w:rPr>
+        <w:t>large-hero__title</w:t>
+      </w:r>
+      <w:r>
+        <w:rPr>
+          <w:rFonts w:ascii="Menlo" w:hAnsi="Menlo" w:cs="Menlo"/>
+          <w:color w:val="5FB3B3"/>
+          <w:sz w:val="18"/>
+          <w:szCs w:val="18"/>
+        </w:rPr>
+        <w:t>"&gt;</w:t>
+      </w:r>
+      <w:r>
+        <w:rPr>
+          <w:rFonts w:ascii="Menlo" w:hAnsi="Menlo" w:cs="Menlo"/>
+          <w:color w:val="CDD3DE"/>
+          <w:sz w:val="18"/>
+          <w:szCs w:val="18"/>
+        </w:rPr>
+        <w:t>Your clarity.</w:t>
+      </w:r>
+      <w:r>
+        <w:rPr>
+          <w:rFonts w:ascii="Menlo" w:hAnsi="Menlo" w:cs="Menlo"/>
+          <w:color w:val="5FB3B3"/>
+          <w:sz w:val="18"/>
+          <w:szCs w:val="18"/>
+        </w:rPr>
+        <w:t>&lt;/</w:t>
+      </w:r>
+      <w:r>
+        <w:rPr>
+          <w:rFonts w:ascii="Menlo" w:hAnsi="Menlo" w:cs="Menlo"/>
+          <w:color w:val="EB606B"/>
+          <w:sz w:val="18"/>
+          <w:szCs w:val="18"/>
+        </w:rPr>
+        <w:t>h1</w:t>
+      </w:r>
+      <w:r>
+        <w:rPr>
+          <w:rFonts w:ascii="Menlo" w:hAnsi="Menlo" w:cs="Menlo"/>
+          <w:color w:val="5FB3B3"/>
+          <w:sz w:val="18"/>
+          <w:szCs w:val="18"/>
+        </w:rPr>
+        <w:t>&gt;</w:t>
+      </w:r>
+    </w:p>
+    <w:p>
+      <w:pPr>
+        <w:shd w:val="clear" w:color="auto" w:fill="1D2225"/>
+        <w:spacing w:line="270" w:lineRule="atLeast"/>
+        <w:rPr>
+          <w:rFonts w:ascii="Menlo" w:hAnsi="Menlo" w:cs="Menlo"/>
+          <w:color w:val="CDD3DE"/>
+          <w:sz w:val="18"/>
+          <w:szCs w:val="18"/>
+        </w:rPr>
+      </w:pPr>
+      <w:r>
+        <w:rPr>
+          <w:rFonts w:ascii="Menlo" w:hAnsi="Menlo" w:cs="Menlo"/>
+          <w:color w:val="CDD3DE"/>
+          <w:sz w:val="18"/>
+          <w:szCs w:val="18"/>
+        </w:rPr>
+        <w:t xml:space="preserve">        </w:t>
+      </w:r>
+      <w:r>
+        <w:rPr>
+          <w:rFonts w:ascii="Menlo" w:hAnsi="Menlo" w:cs="Menlo"/>
+          <w:color w:val="5FB3B3"/>
+          <w:sz w:val="18"/>
+          <w:szCs w:val="18"/>
+        </w:rPr>
+        <w:t>&lt;</w:t>
+      </w:r>
+      <w:r>
+        <w:rPr>
+          <w:rFonts w:ascii="Menlo" w:hAnsi="Menlo" w:cs="Menlo"/>
+          <w:color w:val="EB606B"/>
+          <w:sz w:val="18"/>
+          <w:szCs w:val="18"/>
+        </w:rPr>
+        <w:t>h2</w:t>
+      </w:r>
+      <w:r>
+        <w:rPr>
+          <w:rFonts w:ascii="Menlo" w:hAnsi="Menlo" w:cs="Menlo"/>
+          <w:color w:val="5FB3B3"/>
+          <w:sz w:val="18"/>
+          <w:szCs w:val="18"/>
+        </w:rPr>
+        <w:t xml:space="preserve"> </w:t>
+      </w:r>
+      <w:r>
+        <w:rPr>
+          <w:rFonts w:ascii="Menlo" w:hAnsi="Menlo" w:cs="Menlo"/>
+          <w:color w:val="BB80B3"/>
+          <w:sz w:val="18"/>
+          <w:szCs w:val="18"/>
+        </w:rPr>
+        <w:t>class</w:t>
+      </w:r>
+      <w:r>
+        <w:rPr>
+          <w:rFonts w:ascii="Menlo" w:hAnsi="Menlo" w:cs="Menlo"/>
+          <w:color w:val="5FB3B3"/>
+          <w:sz w:val="18"/>
+          <w:szCs w:val="18"/>
+        </w:rPr>
+        <w:t>="</w:t>
+      </w:r>
+      <w:r>
+        <w:rPr>
+          <w:rFonts w:ascii="Menlo" w:hAnsi="Menlo" w:cs="Menlo"/>
+          <w:color w:val="99C794"/>
+          <w:sz w:val="18"/>
+          <w:szCs w:val="18"/>
+        </w:rPr>
+        <w:t>large-hero__subtitle</w:t>
+      </w:r>
+      <w:r>
+        <w:rPr>
+          <w:rFonts w:ascii="Menlo" w:hAnsi="Menlo" w:cs="Menlo"/>
+          <w:color w:val="5FB3B3"/>
+          <w:sz w:val="18"/>
+          <w:szCs w:val="18"/>
+        </w:rPr>
+        <w:t>"&gt;</w:t>
+      </w:r>
+      <w:r>
+        <w:rPr>
+          <w:rFonts w:ascii="Menlo" w:hAnsi="Menlo" w:cs="Menlo"/>
+          <w:color w:val="CDD3DE"/>
+          <w:sz w:val="18"/>
+          <w:szCs w:val="18"/>
+        </w:rPr>
+        <w:t>One trip away.</w:t>
+      </w:r>
+      <w:r>
+        <w:rPr>
+          <w:rFonts w:ascii="Menlo" w:hAnsi="Menlo" w:cs="Menlo"/>
+          <w:color w:val="5FB3B3"/>
+          <w:sz w:val="18"/>
+          <w:szCs w:val="18"/>
+        </w:rPr>
+        <w:t>&lt;/</w:t>
+      </w:r>
+      <w:r>
+        <w:rPr>
+          <w:rFonts w:ascii="Menlo" w:hAnsi="Menlo" w:cs="Menlo"/>
+          <w:color w:val="EB606B"/>
+          <w:sz w:val="18"/>
+          <w:szCs w:val="18"/>
+        </w:rPr>
+        <w:t>h2</w:t>
+      </w:r>
+      <w:r>
+        <w:rPr>
+          <w:rFonts w:ascii="Menlo" w:hAnsi="Menlo" w:cs="Menlo"/>
+          <w:color w:val="5FB3B3"/>
+          <w:sz w:val="18"/>
+          <w:szCs w:val="18"/>
+        </w:rPr>
+        <w:t>&gt;</w:t>
+      </w:r>
+    </w:p>
+    <w:p>
+      <w:pPr>
+        <w:shd w:val="clear" w:color="auto" w:fill="1D2225"/>
+        <w:spacing w:line="270" w:lineRule="atLeast"/>
+        <w:rPr>
+          <w:rFonts w:ascii="Menlo" w:hAnsi="Menlo" w:cs="Menlo"/>
+          <w:color w:val="CDD3DE"/>
+          <w:sz w:val="18"/>
+          <w:szCs w:val="18"/>
+        </w:rPr>
+      </w:pPr>
+      <w:r>
+        <w:rPr>
+          <w:rFonts w:ascii="Menlo" w:hAnsi="Menlo" w:cs="Menlo"/>
+          <w:color w:val="CDD3DE"/>
+          <w:sz w:val="18"/>
+          <w:szCs w:val="18"/>
+        </w:rPr>
+        <w:t xml:space="preserve">        </w:t>
+      </w:r>
+      <w:r>
+        <w:rPr>
+          <w:rFonts w:ascii="Menlo" w:hAnsi="Menlo" w:cs="Menlo"/>
+          <w:color w:val="5FB3B3"/>
+          <w:sz w:val="18"/>
+          <w:szCs w:val="18"/>
+        </w:rPr>
+        <w:t>&lt;</w:t>
+      </w:r>
+      <w:r>
+        <w:rPr>
+          <w:rFonts w:ascii="Menlo" w:hAnsi="Menlo" w:cs="Menlo"/>
+          <w:color w:val="EB606B"/>
+          <w:sz w:val="18"/>
+          <w:szCs w:val="18"/>
+        </w:rPr>
+        <w:t>p</w:t>
+      </w:r>
+      <w:r>
+        <w:rPr>
+          <w:rFonts w:ascii="Menlo" w:hAnsi="Menlo" w:cs="Menlo"/>
+          <w:color w:val="5FB3B3"/>
+          <w:sz w:val="18"/>
+          <w:szCs w:val="18"/>
+        </w:rPr>
+        <w:t xml:space="preserve"> </w:t>
+      </w:r>
+      <w:r>
+        <w:rPr>
+          <w:rFonts w:ascii="Menlo" w:hAnsi="Menlo" w:cs="Menlo"/>
+          <w:color w:val="BB80B3"/>
+          <w:sz w:val="18"/>
+          <w:szCs w:val="18"/>
+        </w:rPr>
+        <w:t>class</w:t>
+      </w:r>
+      <w:r>
+        <w:rPr>
+          <w:rFonts w:ascii="Menlo" w:hAnsi="Menlo" w:cs="Menlo"/>
+          <w:color w:val="5FB3B3"/>
+          <w:sz w:val="18"/>
+          <w:szCs w:val="18"/>
+        </w:rPr>
+        <w:t>="</w:t>
+      </w:r>
+      <w:r>
+        <w:rPr>
+          <w:rFonts w:ascii="Menlo" w:hAnsi="Menlo" w:cs="Menlo"/>
+          <w:color w:val="99C794"/>
+          <w:sz w:val="18"/>
+          <w:szCs w:val="18"/>
+        </w:rPr>
+        <w:t>large-hero__description</w:t>
+      </w:r>
+      <w:r>
+        <w:rPr>
+          <w:rFonts w:ascii="Menlo" w:hAnsi="Menlo" w:cs="Menlo"/>
+          <w:color w:val="5FB3B3"/>
+          <w:sz w:val="18"/>
+          <w:szCs w:val="18"/>
+        </w:rPr>
+        <w:t>"&gt;</w:t>
+      </w:r>
+      <w:r>
+        <w:rPr>
+          <w:rFonts w:ascii="Menlo" w:hAnsi="Menlo" w:cs="Menlo"/>
+          <w:color w:val="CDD3DE"/>
+          <w:sz w:val="18"/>
+          <w:szCs w:val="18"/>
+        </w:rPr>
+        <w:t>We create soul restoring journeys that inspire you to be you.</w:t>
+      </w:r>
+      <w:r>
+        <w:rPr>
+          <w:rFonts w:ascii="Menlo" w:hAnsi="Menlo" w:cs="Menlo"/>
+          <w:color w:val="5FB3B3"/>
+          <w:sz w:val="18"/>
+          <w:szCs w:val="18"/>
+        </w:rPr>
+        <w:t>&lt;/</w:t>
+      </w:r>
+      <w:r>
+        <w:rPr>
+          <w:rFonts w:ascii="Menlo" w:hAnsi="Menlo" w:cs="Menlo"/>
+          <w:color w:val="EB606B"/>
+          <w:sz w:val="18"/>
+          <w:szCs w:val="18"/>
+        </w:rPr>
+        <w:t>p</w:t>
+      </w:r>
+      <w:r>
+        <w:rPr>
+          <w:rFonts w:ascii="Menlo" w:hAnsi="Menlo" w:cs="Menlo"/>
+          <w:color w:val="5FB3B3"/>
+          <w:sz w:val="18"/>
+          <w:szCs w:val="18"/>
+        </w:rPr>
+        <w:t>&gt;</w:t>
+      </w:r>
+    </w:p>
+    <w:p>
+      <w:pPr>
+        <w:shd w:val="clear" w:color="auto" w:fill="1D2225"/>
+        <w:spacing w:line="270" w:lineRule="atLeast"/>
+        <w:rPr>
+          <w:rFonts w:ascii="Menlo" w:hAnsi="Menlo" w:cs="Menlo"/>
+          <w:color w:val="CDD3DE"/>
+          <w:sz w:val="18"/>
+          <w:szCs w:val="18"/>
+        </w:rPr>
+      </w:pPr>
+      <w:r>
+        <w:rPr>
+          <w:rFonts w:ascii="Menlo" w:hAnsi="Menlo" w:cs="Menlo"/>
+          <w:color w:val="CDD3DE"/>
+          <w:sz w:val="18"/>
+          <w:szCs w:val="18"/>
+        </w:rPr>
+        <w:t xml:space="preserve">        </w:t>
+      </w:r>
+      <w:r>
+        <w:rPr>
+          <w:rFonts w:ascii="Menlo" w:hAnsi="Menlo" w:cs="Menlo"/>
+          <w:color w:val="5FB3B3"/>
+          <w:sz w:val="18"/>
+          <w:szCs w:val="18"/>
+        </w:rPr>
+        <w:t>&lt;</w:t>
+      </w:r>
+      <w:r>
+        <w:rPr>
+          <w:rFonts w:ascii="Menlo" w:hAnsi="Menlo" w:cs="Menlo"/>
+          <w:color w:val="EB606B"/>
+          <w:sz w:val="18"/>
+          <w:szCs w:val="18"/>
+        </w:rPr>
+        <w:t>p</w:t>
+      </w:r>
+      <w:r>
+        <w:rPr>
+          <w:rFonts w:ascii="Menlo" w:hAnsi="Menlo" w:cs="Menlo"/>
+          <w:color w:val="5FB3B3"/>
+          <w:sz w:val="18"/>
+          <w:szCs w:val="18"/>
+        </w:rPr>
+        <w:t>&gt;&lt;</w:t>
+      </w:r>
+      <w:r>
+        <w:rPr>
+          <w:rFonts w:ascii="Menlo" w:hAnsi="Menlo" w:cs="Menlo"/>
+          <w:color w:val="EB606B"/>
+          <w:sz w:val="18"/>
+          <w:szCs w:val="18"/>
+        </w:rPr>
+        <w:t>a</w:t>
+      </w:r>
+      <w:r>
+        <w:rPr>
+          <w:rFonts w:ascii="Menlo" w:hAnsi="Menlo" w:cs="Menlo"/>
+          <w:color w:val="5FB3B3"/>
+          <w:sz w:val="18"/>
+          <w:szCs w:val="18"/>
+        </w:rPr>
+        <w:t xml:space="preserve"> </w:t>
+      </w:r>
+      <w:r>
+        <w:rPr>
+          <w:rFonts w:ascii="Menlo" w:hAnsi="Menlo" w:cs="Menlo"/>
+          <w:color w:val="BB80B3"/>
+          <w:sz w:val="18"/>
+          <w:szCs w:val="18"/>
+        </w:rPr>
+        <w:t>class</w:t>
+      </w:r>
+      <w:r>
+        <w:rPr>
+          <w:rFonts w:ascii="Menlo" w:hAnsi="Menlo" w:cs="Menlo"/>
+          <w:color w:val="5FB3B3"/>
+          <w:sz w:val="18"/>
+          <w:szCs w:val="18"/>
+        </w:rPr>
+        <w:t>="</w:t>
+      </w:r>
+      <w:r>
+        <w:rPr>
+          <w:rFonts w:ascii="Menlo" w:hAnsi="Menlo" w:cs="Menlo"/>
+          <w:color w:val="99C794"/>
+          <w:sz w:val="18"/>
+          <w:szCs w:val="18"/>
+        </w:rPr>
+        <w:t>btn btn--orange btn--large</w:t>
+      </w:r>
+      <w:r>
+        <w:rPr>
+          <w:rFonts w:ascii="Menlo" w:hAnsi="Menlo" w:cs="Menlo"/>
+          <w:color w:val="5FB3B3"/>
+          <w:sz w:val="18"/>
+          <w:szCs w:val="18"/>
+        </w:rPr>
+        <w:t xml:space="preserve">" </w:t>
+      </w:r>
+      <w:r>
+        <w:rPr>
+          <w:rFonts w:ascii="Menlo" w:hAnsi="Menlo" w:cs="Menlo"/>
+          <w:color w:val="BB80B3"/>
+          <w:sz w:val="18"/>
+          <w:szCs w:val="18"/>
+        </w:rPr>
+        <w:t>href</w:t>
+      </w:r>
+      <w:r>
+        <w:rPr>
+          <w:rFonts w:ascii="Menlo" w:hAnsi="Menlo" w:cs="Menlo"/>
+          <w:color w:val="5FB3B3"/>
+          <w:sz w:val="18"/>
+          <w:szCs w:val="18"/>
+        </w:rPr>
+        <w:t>="</w:t>
+      </w:r>
+      <w:r>
+        <w:rPr>
+          <w:rFonts w:ascii="Menlo" w:hAnsi="Menlo" w:cs="Menlo"/>
+          <w:color w:val="99C794"/>
+          <w:sz w:val="18"/>
+          <w:szCs w:val="18"/>
+        </w:rPr>
+        <w:t>#</w:t>
+      </w:r>
+      <w:r>
+        <w:rPr>
+          <w:rFonts w:ascii="Menlo" w:hAnsi="Menlo" w:cs="Menlo"/>
+          <w:color w:val="5FB3B3"/>
+          <w:sz w:val="18"/>
+          <w:szCs w:val="18"/>
+        </w:rPr>
+        <w:t>"&gt;</w:t>
+      </w:r>
+      <w:r>
+        <w:rPr>
+          <w:rFonts w:ascii="Menlo" w:hAnsi="Menlo" w:cs="Menlo"/>
+          <w:color w:val="CDD3DE"/>
+          <w:sz w:val="18"/>
+          <w:szCs w:val="18"/>
+        </w:rPr>
+        <w:t>Get Started Today</w:t>
+      </w:r>
+      <w:r>
+        <w:rPr>
+          <w:rFonts w:ascii="Menlo" w:hAnsi="Menlo" w:cs="Menlo"/>
+          <w:color w:val="5FB3B3"/>
+          <w:sz w:val="18"/>
+          <w:szCs w:val="18"/>
+        </w:rPr>
+        <w:t>&lt;/</w:t>
+      </w:r>
+      <w:r>
+        <w:rPr>
+          <w:rFonts w:ascii="Menlo" w:hAnsi="Menlo" w:cs="Menlo"/>
+          <w:color w:val="EB606B"/>
+          <w:sz w:val="18"/>
+          <w:szCs w:val="18"/>
+        </w:rPr>
+        <w:t>a</w:t>
+      </w:r>
+      <w:r>
+        <w:rPr>
+          <w:rFonts w:ascii="Menlo" w:hAnsi="Menlo" w:cs="Menlo"/>
+          <w:color w:val="5FB3B3"/>
+          <w:sz w:val="18"/>
+          <w:szCs w:val="18"/>
+        </w:rPr>
+        <w:t>&gt;&lt;/</w:t>
+      </w:r>
+      <w:r>
+        <w:rPr>
+          <w:rFonts w:ascii="Menlo" w:hAnsi="Menlo" w:cs="Menlo"/>
+          <w:color w:val="EB606B"/>
+          <w:sz w:val="18"/>
+          <w:szCs w:val="18"/>
+        </w:rPr>
+        <w:t>p</w:t>
+      </w:r>
+      <w:r>
+        <w:rPr>
+          <w:rFonts w:ascii="Menlo" w:hAnsi="Menlo" w:cs="Menlo"/>
+          <w:color w:val="5FB3B3"/>
+          <w:sz w:val="18"/>
+          <w:szCs w:val="18"/>
+        </w:rPr>
+        <w:t>&gt;</w:t>
+      </w:r>
+    </w:p>
+    <w:p>
+      <w:pPr>
+        <w:shd w:val="clear" w:color="auto" w:fill="1D2225"/>
+        <w:spacing w:line="270" w:lineRule="atLeast"/>
+        <w:rPr>
+          <w:rFonts w:ascii="Menlo" w:hAnsi="Menlo" w:cs="Menlo"/>
+          <w:color w:val="CDD3DE"/>
+          <w:sz w:val="18"/>
+          <w:szCs w:val="18"/>
+        </w:rPr>
+      </w:pPr>
+      <w:r>
+        <w:rPr>
+          <w:rFonts w:ascii="Menlo" w:hAnsi="Menlo" w:cs="Menlo"/>
+          <w:color w:val="CDD3DE"/>
+          <w:sz w:val="18"/>
+          <w:szCs w:val="18"/>
+        </w:rPr>
+        <w:t xml:space="preserve">      </w:t>
+      </w:r>
+      <w:r>
+        <w:rPr>
+          <w:rFonts w:ascii="Menlo" w:hAnsi="Menlo" w:cs="Menlo"/>
+          <w:color w:val="5FB3B3"/>
+          <w:sz w:val="18"/>
+          <w:szCs w:val="18"/>
+        </w:rPr>
+        <w:t>&lt;/</w:t>
+      </w:r>
+      <w:r>
+        <w:rPr>
+          <w:rFonts w:ascii="Menlo" w:hAnsi="Menlo" w:cs="Menlo"/>
+          <w:color w:val="EB606B"/>
+          <w:sz w:val="18"/>
+          <w:szCs w:val="18"/>
+        </w:rPr>
+        <w:t>div</w:t>
+      </w:r>
+      <w:r>
+        <w:rPr>
+          <w:rFonts w:ascii="Menlo" w:hAnsi="Menlo" w:cs="Menlo"/>
+          <w:color w:val="5FB3B3"/>
+          <w:sz w:val="18"/>
+          <w:szCs w:val="18"/>
+        </w:rPr>
+        <w:t>&gt;</w:t>
+      </w:r>
+    </w:p>
+    <w:p>
+      <w:pPr>
+        <w:shd w:val="clear" w:color="auto" w:fill="1D2225"/>
+        <w:spacing w:line="270" w:lineRule="atLeast"/>
+        <w:rPr>
+          <w:rFonts w:ascii="Menlo" w:hAnsi="Menlo" w:cs="Menlo"/>
+          <w:color w:val="CDD3DE"/>
+          <w:sz w:val="18"/>
+          <w:szCs w:val="18"/>
+        </w:rPr>
+      </w:pPr>
+      <w:r>
+        <w:rPr>
+          <w:rFonts w:ascii="Menlo" w:hAnsi="Menlo" w:cs="Menlo"/>
+          <w:color w:val="CDD3DE"/>
+          <w:sz w:val="18"/>
+          <w:szCs w:val="18"/>
+        </w:rPr>
+        <w:lastRenderedPageBreak/>
+        <w:t xml:space="preserve">    </w:t>
+      </w:r>
+      <w:r>
+        <w:rPr>
+          <w:rFonts w:ascii="Menlo" w:hAnsi="Menlo" w:cs="Menlo"/>
+          <w:color w:val="5FB3B3"/>
+          <w:sz w:val="18"/>
+          <w:szCs w:val="18"/>
+        </w:rPr>
+        <w:t>&lt;/</w:t>
+      </w:r>
+      <w:r>
+        <w:rPr>
+          <w:rFonts w:ascii="Menlo" w:hAnsi="Menlo" w:cs="Menlo"/>
+          <w:color w:val="EB606B"/>
+          <w:sz w:val="18"/>
+          <w:szCs w:val="18"/>
+        </w:rPr>
+        <w:t>div</w:t>
+      </w:r>
+      <w:r>
+        <w:rPr>
+          <w:rFonts w:ascii="Menlo" w:hAnsi="Menlo" w:cs="Menlo"/>
+          <w:color w:val="5FB3B3"/>
+          <w:sz w:val="18"/>
+          <w:szCs w:val="18"/>
+        </w:rPr>
+        <w:t>&gt;</w:t>
+      </w:r>
+    </w:p>
+    <w:p>
+      <w:pPr>
+        <w:rPr>
+          <w:lang w:val="en-US"/>
+        </w:rPr>
+      </w:pPr>
+    </w:p>
+    <w:p>
+      <w:pPr>
+        <w:rPr>
+          <w:lang w:val="en-US"/>
+        </w:rPr>
+      </w:pPr>
+      <w:r>
+        <w:rPr>
+          <w:lang w:val="en-US"/>
+        </w:rPr>
+        <w:t>Then create a _wrapper.css file in modules folder and define that space</w:t>
+      </w:r>
+      <w:r>
+        <w:rPr>
+          <w:lang w:val="en-US"/>
+        </w:rPr>
+        <w:t>. Also import in styles.css</w:t>
+      </w:r>
+    </w:p>
+    <w:p>
+      <w:pPr>
+        <w:shd w:val="clear" w:color="auto" w:fill="1D2225"/>
+        <w:spacing w:line="270" w:lineRule="atLeast"/>
+        <w:rPr>
+          <w:rFonts w:ascii="Menlo" w:hAnsi="Menlo" w:cs="Menlo"/>
+          <w:color w:val="CDD3DE"/>
+          <w:sz w:val="18"/>
+          <w:szCs w:val="18"/>
+        </w:rPr>
+      </w:pPr>
+      <w:r>
+        <w:rPr>
+          <w:rFonts w:ascii="Menlo" w:hAnsi="Menlo" w:cs="Menlo"/>
+          <w:color w:val="5FB3B3"/>
+          <w:sz w:val="18"/>
+          <w:szCs w:val="18"/>
+        </w:rPr>
+        <w:t>.</w:t>
+      </w:r>
+      <w:r>
+        <w:rPr>
+          <w:rFonts w:ascii="Menlo" w:hAnsi="Menlo" w:cs="Menlo"/>
+          <w:color w:val="BB80B3"/>
+          <w:sz w:val="18"/>
+          <w:szCs w:val="18"/>
+        </w:rPr>
+        <w:t>wrapper</w:t>
+      </w:r>
+      <w:r>
+        <w:rPr>
+          <w:rFonts w:ascii="Menlo" w:hAnsi="Menlo" w:cs="Menlo"/>
+          <w:color w:val="CDD3DE"/>
+          <w:sz w:val="18"/>
+          <w:szCs w:val="18"/>
+        </w:rPr>
+        <w:t xml:space="preserve"> </w:t>
+      </w:r>
+      <w:r>
+        <w:rPr>
+          <w:rFonts w:ascii="Menlo" w:hAnsi="Menlo" w:cs="Menlo"/>
+          <w:color w:val="5FB3B3"/>
+          <w:sz w:val="18"/>
+          <w:szCs w:val="18"/>
+        </w:rPr>
+        <w:t>{</w:t>
+      </w:r>
+    </w:p>
+    <w:p>
+      <w:pPr>
+        <w:shd w:val="clear" w:color="auto" w:fill="1D2225"/>
+        <w:spacing w:line="270" w:lineRule="atLeast"/>
+        <w:rPr>
+          <w:rFonts w:ascii="Menlo" w:hAnsi="Menlo" w:cs="Menlo"/>
+          <w:color w:val="CDD3DE"/>
+          <w:sz w:val="18"/>
+          <w:szCs w:val="18"/>
+        </w:rPr>
+      </w:pPr>
+      <w:r>
+        <w:rPr>
+          <w:rFonts w:ascii="Menlo" w:hAnsi="Menlo" w:cs="Menlo"/>
+          <w:color w:val="CDD3DE"/>
+          <w:sz w:val="18"/>
+          <w:szCs w:val="18"/>
+        </w:rPr>
+        <w:t xml:space="preserve">  </w:t>
+      </w:r>
+      <w:r>
+        <w:rPr>
+          <w:rFonts w:ascii="Menlo" w:hAnsi="Menlo" w:cs="Menlo"/>
+          <w:color w:val="FAC863"/>
+          <w:sz w:val="18"/>
+          <w:szCs w:val="18"/>
+        </w:rPr>
+        <w:t>padding-left</w:t>
+      </w:r>
+      <w:r>
+        <w:rPr>
+          <w:rFonts w:ascii="Menlo" w:hAnsi="Menlo" w:cs="Menlo"/>
+          <w:color w:val="5FB3B3"/>
+          <w:sz w:val="18"/>
+          <w:szCs w:val="18"/>
+        </w:rPr>
+        <w:t>:</w:t>
+      </w:r>
+      <w:r>
+        <w:rPr>
+          <w:rFonts w:ascii="Menlo" w:hAnsi="Menlo" w:cs="Menlo"/>
+          <w:color w:val="CDD3DE"/>
+          <w:sz w:val="18"/>
+          <w:szCs w:val="18"/>
+        </w:rPr>
+        <w:t xml:space="preserve"> </w:t>
+      </w:r>
+      <w:r>
+        <w:rPr>
+          <w:rFonts w:ascii="Menlo" w:hAnsi="Menlo" w:cs="Menlo"/>
+          <w:color w:val="F99157"/>
+          <w:sz w:val="18"/>
+          <w:szCs w:val="18"/>
+        </w:rPr>
+        <w:t>18px</w:t>
+      </w:r>
+      <w:r>
+        <w:rPr>
+          <w:rFonts w:ascii="Menlo" w:hAnsi="Menlo" w:cs="Menlo"/>
+          <w:color w:val="5FB3B3"/>
+          <w:sz w:val="18"/>
+          <w:szCs w:val="18"/>
+        </w:rPr>
+        <w:t>;</w:t>
+      </w:r>
+    </w:p>
+    <w:p>
+      <w:pPr>
+        <w:shd w:val="clear" w:color="auto" w:fill="1D2225"/>
+        <w:spacing w:line="270" w:lineRule="atLeast"/>
+        <w:rPr>
+          <w:rFonts w:ascii="Menlo" w:hAnsi="Menlo" w:cs="Menlo"/>
+          <w:color w:val="CDD3DE"/>
+          <w:sz w:val="18"/>
+          <w:szCs w:val="18"/>
+        </w:rPr>
+      </w:pPr>
+      <w:r>
+        <w:rPr>
+          <w:rFonts w:ascii="Menlo" w:hAnsi="Menlo" w:cs="Menlo"/>
+          <w:color w:val="CDD3DE"/>
+          <w:sz w:val="18"/>
+          <w:szCs w:val="18"/>
+        </w:rPr>
+        <w:t xml:space="preserve">  </w:t>
+      </w:r>
+      <w:r>
+        <w:rPr>
+          <w:rFonts w:ascii="Menlo" w:hAnsi="Menlo" w:cs="Menlo"/>
+          <w:color w:val="FAC863"/>
+          <w:sz w:val="18"/>
+          <w:szCs w:val="18"/>
+        </w:rPr>
+        <w:t>padding-right</w:t>
+      </w:r>
+      <w:r>
+        <w:rPr>
+          <w:rFonts w:ascii="Menlo" w:hAnsi="Menlo" w:cs="Menlo"/>
+          <w:color w:val="5FB3B3"/>
+          <w:sz w:val="18"/>
+          <w:szCs w:val="18"/>
+        </w:rPr>
+        <w:t>:</w:t>
+      </w:r>
+      <w:r>
+        <w:rPr>
+          <w:rFonts w:ascii="Menlo" w:hAnsi="Menlo" w:cs="Menlo"/>
+          <w:color w:val="CDD3DE"/>
+          <w:sz w:val="18"/>
+          <w:szCs w:val="18"/>
+        </w:rPr>
+        <w:t xml:space="preserve"> </w:t>
+      </w:r>
+      <w:r>
+        <w:rPr>
+          <w:rFonts w:ascii="Menlo" w:hAnsi="Menlo" w:cs="Menlo"/>
+          <w:color w:val="F99157"/>
+          <w:sz w:val="18"/>
+          <w:szCs w:val="18"/>
+        </w:rPr>
+        <w:t>18px</w:t>
+      </w:r>
+      <w:r>
+        <w:rPr>
+          <w:rFonts w:ascii="Menlo" w:hAnsi="Menlo" w:cs="Menlo"/>
+          <w:color w:val="5FB3B3"/>
+          <w:sz w:val="18"/>
+          <w:szCs w:val="18"/>
+        </w:rPr>
+        <w:t>;</w:t>
+      </w:r>
+    </w:p>
+    <w:p>
+      <w:pPr>
+        <w:shd w:val="clear" w:color="auto" w:fill="1D2225"/>
+        <w:spacing w:line="270" w:lineRule="atLeast"/>
+        <w:rPr>
+          <w:rFonts w:ascii="Menlo" w:hAnsi="Menlo" w:cs="Menlo"/>
+          <w:color w:val="CDD3DE"/>
+          <w:sz w:val="18"/>
+          <w:szCs w:val="18"/>
+        </w:rPr>
+      </w:pPr>
+      <w:r>
+        <w:rPr>
+          <w:rFonts w:ascii="Menlo" w:hAnsi="Menlo" w:cs="Menlo"/>
+          <w:color w:val="5FB3B3"/>
+          <w:sz w:val="18"/>
+          <w:szCs w:val="18"/>
+        </w:rPr>
+        <w:t>}</w:t>
+      </w:r>
+    </w:p>
+    <w:p>
+      <w:pPr>
+        <w:rPr>
+          <w:lang w:val="en-US"/>
+        </w:rPr>
+      </w:pPr>
+    </w:p>
+    <w:p>
+      <w:pPr>
+        <w:rPr>
+          <w:lang w:val="en-US"/>
+        </w:rPr>
+      </w:pPr>
+    </w:p>
+    <w:p>
+      <w:pPr>
+        <w:rPr>
+          <w:lang w:val="en-US"/>
+        </w:rPr>
+      </w:pPr>
+      <w:r>
+        <w:rPr>
+          <w:lang w:val="en-US"/>
+        </w:rPr>
+        <w:t xml:space="preserve">In original image file there is a blue line at the bottom of landing page. </w:t>
+      </w:r>
+      <w:proofErr w:type="gramStart"/>
+      <w:r>
+        <w:rPr>
+          <w:lang w:val="en-US"/>
+        </w:rPr>
+        <w:t>So</w:t>
+      </w:r>
+      <w:proofErr w:type="gramEnd"/>
+      <w:r>
+        <w:rPr>
+          <w:lang w:val="en-US"/>
+        </w:rPr>
+        <w:t xml:space="preserve"> give a border-bottom in the landing page. Give class </w:t>
+      </w:r>
+      <w:r>
+        <w:rPr>
+          <w:rFonts w:ascii="Menlo" w:hAnsi="Menlo" w:cs="Menlo"/>
+          <w:color w:val="BB80B3"/>
+          <w:sz w:val="18"/>
+          <w:szCs w:val="18"/>
+        </w:rPr>
+        <w:t>class</w:t>
+      </w:r>
+      <w:r>
+        <w:rPr>
+          <w:rFonts w:ascii="Menlo" w:hAnsi="Menlo" w:cs="Menlo"/>
+          <w:color w:val="5FB3B3"/>
+          <w:sz w:val="18"/>
+          <w:szCs w:val="18"/>
+        </w:rPr>
+        <w:t>="</w:t>
+      </w:r>
+      <w:r>
+        <w:rPr>
+          <w:rFonts w:ascii="Menlo" w:hAnsi="Menlo" w:cs="Menlo"/>
+          <w:color w:val="99C794"/>
+          <w:sz w:val="18"/>
+          <w:szCs w:val="18"/>
+        </w:rPr>
+        <w:t>large-hero__image</w:t>
+      </w:r>
+      <w:r>
+        <w:rPr>
+          <w:rFonts w:ascii="Menlo" w:hAnsi="Menlo" w:cs="Menlo"/>
+          <w:color w:val="99C794"/>
+          <w:sz w:val="18"/>
+          <w:szCs w:val="18"/>
+          <w:lang w:val="en-US"/>
+        </w:rPr>
+        <w:t xml:space="preserve"> </w:t>
+      </w:r>
+    </w:p>
+    <w:p>
+      <w:pPr>
+        <w:shd w:val="clear" w:color="auto" w:fill="1D2225"/>
+        <w:spacing w:line="270" w:lineRule="atLeast"/>
+        <w:rPr>
+          <w:rFonts w:ascii="Menlo" w:hAnsi="Menlo" w:cs="Menlo"/>
+          <w:color w:val="CDD3DE"/>
+          <w:sz w:val="18"/>
+          <w:szCs w:val="18"/>
+        </w:rPr>
+      </w:pPr>
+      <w:r>
+        <w:rPr>
+          <w:rFonts w:ascii="Menlo" w:hAnsi="Menlo" w:cs="Menlo"/>
+          <w:color w:val="5FB3B3"/>
+          <w:sz w:val="18"/>
+          <w:szCs w:val="18"/>
+        </w:rPr>
+        <w:t>&lt;</w:t>
+      </w:r>
+      <w:r>
+        <w:rPr>
+          <w:rFonts w:ascii="Menlo" w:hAnsi="Menlo" w:cs="Menlo"/>
+          <w:color w:val="EB606B"/>
+          <w:sz w:val="18"/>
+          <w:szCs w:val="18"/>
+        </w:rPr>
+        <w:t>picture</w:t>
+      </w:r>
+      <w:r>
+        <w:rPr>
+          <w:rFonts w:ascii="Menlo" w:hAnsi="Menlo" w:cs="Menlo"/>
+          <w:color w:val="5FB3B3"/>
+          <w:sz w:val="18"/>
+          <w:szCs w:val="18"/>
+        </w:rPr>
+        <w:t>&gt;</w:t>
+      </w:r>
+    </w:p>
+    <w:p>
+      <w:pPr>
+        <w:shd w:val="clear" w:color="auto" w:fill="1D2225"/>
+        <w:spacing w:line="270" w:lineRule="atLeast"/>
+        <w:rPr>
+          <w:rFonts w:ascii="Menlo" w:hAnsi="Menlo" w:cs="Menlo"/>
+          <w:color w:val="CDD3DE"/>
+          <w:sz w:val="18"/>
+          <w:szCs w:val="18"/>
+        </w:rPr>
+      </w:pPr>
+      <w:r>
+        <w:rPr>
+          <w:rFonts w:ascii="Menlo" w:hAnsi="Menlo" w:cs="Menlo"/>
+          <w:color w:val="CDD3DE"/>
+          <w:sz w:val="18"/>
+          <w:szCs w:val="18"/>
+        </w:rPr>
+        <w:t xml:space="preserve">      </w:t>
+      </w:r>
+      <w:r>
+        <w:rPr>
+          <w:rFonts w:ascii="Menlo" w:hAnsi="Menlo" w:cs="Menlo"/>
+          <w:color w:val="5FB3B3"/>
+          <w:sz w:val="18"/>
+          <w:szCs w:val="18"/>
+        </w:rPr>
+        <w:t>&lt;</w:t>
+      </w:r>
+      <w:r>
+        <w:rPr>
+          <w:rFonts w:ascii="Menlo" w:hAnsi="Menlo" w:cs="Menlo"/>
+          <w:color w:val="EB606B"/>
+          <w:sz w:val="18"/>
+          <w:szCs w:val="18"/>
+        </w:rPr>
+        <w:t>source</w:t>
+      </w:r>
+      <w:r>
+        <w:rPr>
+          <w:rFonts w:ascii="Menlo" w:hAnsi="Menlo" w:cs="Menlo"/>
+          <w:color w:val="5FB3B3"/>
+          <w:sz w:val="18"/>
+          <w:szCs w:val="18"/>
+        </w:rPr>
+        <w:t xml:space="preserve"> </w:t>
+      </w:r>
+      <w:r>
+        <w:rPr>
+          <w:rFonts w:ascii="Menlo" w:hAnsi="Menlo" w:cs="Menlo"/>
+          <w:color w:val="BB80B3"/>
+          <w:sz w:val="18"/>
+          <w:szCs w:val="18"/>
+        </w:rPr>
+        <w:t>srcset</w:t>
+      </w:r>
+      <w:r>
+        <w:rPr>
+          <w:rFonts w:ascii="Menlo" w:hAnsi="Menlo" w:cs="Menlo"/>
+          <w:color w:val="5FB3B3"/>
+          <w:sz w:val="18"/>
+          <w:szCs w:val="18"/>
+        </w:rPr>
+        <w:t>="</w:t>
+      </w:r>
+      <w:r>
+        <w:rPr>
+          <w:rFonts w:ascii="Menlo" w:hAnsi="Menlo" w:cs="Menlo"/>
+          <w:color w:val="99C794"/>
+          <w:sz w:val="18"/>
+          <w:szCs w:val="18"/>
+        </w:rPr>
+        <w:t>assets/images/hero--large.jpg 1920w, assets/images/hero--large-hi-dpi.jpg 3840w</w:t>
+      </w:r>
+      <w:r>
+        <w:rPr>
+          <w:rFonts w:ascii="Menlo" w:hAnsi="Menlo" w:cs="Menlo"/>
+          <w:color w:val="5FB3B3"/>
+          <w:sz w:val="18"/>
+          <w:szCs w:val="18"/>
+        </w:rPr>
+        <w:t xml:space="preserve">" </w:t>
+      </w:r>
+      <w:r>
+        <w:rPr>
+          <w:rFonts w:ascii="Menlo" w:hAnsi="Menlo" w:cs="Menlo"/>
+          <w:color w:val="BB80B3"/>
+          <w:sz w:val="18"/>
+          <w:szCs w:val="18"/>
+        </w:rPr>
+        <w:t>media</w:t>
+      </w:r>
+      <w:r>
+        <w:rPr>
+          <w:rFonts w:ascii="Menlo" w:hAnsi="Menlo" w:cs="Menlo"/>
+          <w:color w:val="5FB3B3"/>
+          <w:sz w:val="18"/>
+          <w:szCs w:val="18"/>
+        </w:rPr>
+        <w:t>="</w:t>
+      </w:r>
+      <w:r>
+        <w:rPr>
+          <w:rFonts w:ascii="Menlo" w:hAnsi="Menlo" w:cs="Menlo"/>
+          <w:color w:val="99C794"/>
+          <w:sz w:val="18"/>
+          <w:szCs w:val="18"/>
+        </w:rPr>
+        <w:t>(min-width: 1380px)</w:t>
+      </w:r>
+      <w:r>
+        <w:rPr>
+          <w:rFonts w:ascii="Menlo" w:hAnsi="Menlo" w:cs="Menlo"/>
+          <w:color w:val="5FB3B3"/>
+          <w:sz w:val="18"/>
+          <w:szCs w:val="18"/>
+        </w:rPr>
+        <w:t>"&gt;</w:t>
+      </w:r>
+    </w:p>
+    <w:p>
+      <w:pPr>
+        <w:shd w:val="clear" w:color="auto" w:fill="1D2225"/>
+        <w:spacing w:line="270" w:lineRule="atLeast"/>
+        <w:rPr>
+          <w:rFonts w:ascii="Menlo" w:hAnsi="Menlo" w:cs="Menlo"/>
+          <w:color w:val="CDD3DE"/>
+          <w:sz w:val="18"/>
+          <w:szCs w:val="18"/>
+        </w:rPr>
+      </w:pPr>
+      <w:r>
+        <w:rPr>
+          <w:rFonts w:ascii="Menlo" w:hAnsi="Menlo" w:cs="Menlo"/>
+          <w:color w:val="CDD3DE"/>
+          <w:sz w:val="18"/>
+          <w:szCs w:val="18"/>
+        </w:rPr>
+        <w:t xml:space="preserve">      </w:t>
+      </w:r>
+      <w:r>
+        <w:rPr>
+          <w:rFonts w:ascii="Menlo" w:hAnsi="Menlo" w:cs="Menlo"/>
+          <w:color w:val="5FB3B3"/>
+          <w:sz w:val="18"/>
+          <w:szCs w:val="18"/>
+        </w:rPr>
+        <w:t>&lt;</w:t>
+      </w:r>
+      <w:r>
+        <w:rPr>
+          <w:rFonts w:ascii="Menlo" w:hAnsi="Menlo" w:cs="Menlo"/>
+          <w:color w:val="EB606B"/>
+          <w:sz w:val="18"/>
+          <w:szCs w:val="18"/>
+        </w:rPr>
+        <w:t>source</w:t>
+      </w:r>
+      <w:r>
+        <w:rPr>
+          <w:rFonts w:ascii="Menlo" w:hAnsi="Menlo" w:cs="Menlo"/>
+          <w:color w:val="5FB3B3"/>
+          <w:sz w:val="18"/>
+          <w:szCs w:val="18"/>
+        </w:rPr>
+        <w:t xml:space="preserve"> </w:t>
+      </w:r>
+      <w:r>
+        <w:rPr>
+          <w:rFonts w:ascii="Menlo" w:hAnsi="Menlo" w:cs="Menlo"/>
+          <w:color w:val="BB80B3"/>
+          <w:sz w:val="18"/>
+          <w:szCs w:val="18"/>
+        </w:rPr>
+        <w:t>srcset</w:t>
+      </w:r>
+      <w:r>
+        <w:rPr>
+          <w:rFonts w:ascii="Menlo" w:hAnsi="Menlo" w:cs="Menlo"/>
+          <w:color w:val="5FB3B3"/>
+          <w:sz w:val="18"/>
+          <w:szCs w:val="18"/>
+        </w:rPr>
+        <w:t>="</w:t>
+      </w:r>
+      <w:r>
+        <w:rPr>
+          <w:rFonts w:ascii="Menlo" w:hAnsi="Menlo" w:cs="Menlo"/>
+          <w:color w:val="99C794"/>
+          <w:sz w:val="18"/>
+          <w:szCs w:val="18"/>
+        </w:rPr>
+        <w:t>assets/images/hero--medium.jpg 1380w, assets/images/hero--medium-hi-dpi.jpg 2760w</w:t>
+      </w:r>
+      <w:r>
+        <w:rPr>
+          <w:rFonts w:ascii="Menlo" w:hAnsi="Menlo" w:cs="Menlo"/>
+          <w:color w:val="5FB3B3"/>
+          <w:sz w:val="18"/>
+          <w:szCs w:val="18"/>
+        </w:rPr>
+        <w:t xml:space="preserve">" </w:t>
+      </w:r>
+      <w:r>
+        <w:rPr>
+          <w:rFonts w:ascii="Menlo" w:hAnsi="Menlo" w:cs="Menlo"/>
+          <w:color w:val="BB80B3"/>
+          <w:sz w:val="18"/>
+          <w:szCs w:val="18"/>
+        </w:rPr>
+        <w:t>media</w:t>
+      </w:r>
+      <w:r>
+        <w:rPr>
+          <w:rFonts w:ascii="Menlo" w:hAnsi="Menlo" w:cs="Menlo"/>
+          <w:color w:val="5FB3B3"/>
+          <w:sz w:val="18"/>
+          <w:szCs w:val="18"/>
+        </w:rPr>
+        <w:t>="</w:t>
+      </w:r>
+      <w:r>
+        <w:rPr>
+          <w:rFonts w:ascii="Menlo" w:hAnsi="Menlo" w:cs="Menlo"/>
+          <w:color w:val="99C794"/>
+          <w:sz w:val="18"/>
+          <w:szCs w:val="18"/>
+        </w:rPr>
+        <w:t>(min-width: 990px)</w:t>
+      </w:r>
+      <w:r>
+        <w:rPr>
+          <w:rFonts w:ascii="Menlo" w:hAnsi="Menlo" w:cs="Menlo"/>
+          <w:color w:val="5FB3B3"/>
+          <w:sz w:val="18"/>
+          <w:szCs w:val="18"/>
+        </w:rPr>
+        <w:t>"&gt;</w:t>
+      </w:r>
+    </w:p>
+    <w:p>
+      <w:pPr>
+        <w:shd w:val="clear" w:color="auto" w:fill="1D2225"/>
+        <w:spacing w:line="270" w:lineRule="atLeast"/>
+        <w:rPr>
+          <w:rFonts w:ascii="Menlo" w:hAnsi="Menlo" w:cs="Menlo"/>
+          <w:color w:val="CDD3DE"/>
+          <w:sz w:val="18"/>
+          <w:szCs w:val="18"/>
+        </w:rPr>
+      </w:pPr>
+      <w:r>
+        <w:rPr>
+          <w:rFonts w:ascii="Menlo" w:hAnsi="Menlo" w:cs="Menlo"/>
+          <w:color w:val="CDD3DE"/>
+          <w:sz w:val="18"/>
+          <w:szCs w:val="18"/>
+        </w:rPr>
+        <w:t xml:space="preserve">      </w:t>
+      </w:r>
+      <w:r>
+        <w:rPr>
+          <w:rFonts w:ascii="Menlo" w:hAnsi="Menlo" w:cs="Menlo"/>
+          <w:color w:val="5FB3B3"/>
+          <w:sz w:val="18"/>
+          <w:szCs w:val="18"/>
+        </w:rPr>
+        <w:t>&lt;</w:t>
+      </w:r>
+      <w:r>
+        <w:rPr>
+          <w:rFonts w:ascii="Menlo" w:hAnsi="Menlo" w:cs="Menlo"/>
+          <w:color w:val="EB606B"/>
+          <w:sz w:val="18"/>
+          <w:szCs w:val="18"/>
+        </w:rPr>
+        <w:t>source</w:t>
+      </w:r>
+      <w:r>
+        <w:rPr>
+          <w:rFonts w:ascii="Menlo" w:hAnsi="Menlo" w:cs="Menlo"/>
+          <w:color w:val="5FB3B3"/>
+          <w:sz w:val="18"/>
+          <w:szCs w:val="18"/>
+        </w:rPr>
+        <w:t xml:space="preserve"> </w:t>
+      </w:r>
+      <w:r>
+        <w:rPr>
+          <w:rFonts w:ascii="Menlo" w:hAnsi="Menlo" w:cs="Menlo"/>
+          <w:color w:val="BB80B3"/>
+          <w:sz w:val="18"/>
+          <w:szCs w:val="18"/>
+        </w:rPr>
+        <w:t>srcset</w:t>
+      </w:r>
+      <w:r>
+        <w:rPr>
+          <w:rFonts w:ascii="Menlo" w:hAnsi="Menlo" w:cs="Menlo"/>
+          <w:color w:val="5FB3B3"/>
+          <w:sz w:val="18"/>
+          <w:szCs w:val="18"/>
+        </w:rPr>
+        <w:t>="</w:t>
+      </w:r>
+      <w:r>
+        <w:rPr>
+          <w:rFonts w:ascii="Menlo" w:hAnsi="Menlo" w:cs="Menlo"/>
+          <w:color w:val="99C794"/>
+          <w:sz w:val="18"/>
+          <w:szCs w:val="18"/>
+        </w:rPr>
+        <w:t>assets/images/hero--small.jpg 990w, assets/images/hero--small-hi-dpi.jpg 1980w</w:t>
+      </w:r>
+      <w:r>
+        <w:rPr>
+          <w:rFonts w:ascii="Menlo" w:hAnsi="Menlo" w:cs="Menlo"/>
+          <w:color w:val="5FB3B3"/>
+          <w:sz w:val="18"/>
+          <w:szCs w:val="18"/>
+        </w:rPr>
+        <w:t xml:space="preserve">" </w:t>
+      </w:r>
+      <w:r>
+        <w:rPr>
+          <w:rFonts w:ascii="Menlo" w:hAnsi="Menlo" w:cs="Menlo"/>
+          <w:color w:val="BB80B3"/>
+          <w:sz w:val="18"/>
+          <w:szCs w:val="18"/>
+        </w:rPr>
+        <w:t>media</w:t>
+      </w:r>
+      <w:r>
+        <w:rPr>
+          <w:rFonts w:ascii="Menlo" w:hAnsi="Menlo" w:cs="Menlo"/>
+          <w:color w:val="5FB3B3"/>
+          <w:sz w:val="18"/>
+          <w:szCs w:val="18"/>
+        </w:rPr>
+        <w:t>="</w:t>
+      </w:r>
+      <w:r>
+        <w:rPr>
+          <w:rFonts w:ascii="Menlo" w:hAnsi="Menlo" w:cs="Menlo"/>
+          <w:color w:val="99C794"/>
+          <w:sz w:val="18"/>
+          <w:szCs w:val="18"/>
+        </w:rPr>
+        <w:t>(min-width: 640px)</w:t>
+      </w:r>
+      <w:r>
+        <w:rPr>
+          <w:rFonts w:ascii="Menlo" w:hAnsi="Menlo" w:cs="Menlo"/>
+          <w:color w:val="5FB3B3"/>
+          <w:sz w:val="18"/>
+          <w:szCs w:val="18"/>
+        </w:rPr>
+        <w:t>"&gt;</w:t>
+      </w:r>
+    </w:p>
+    <w:p>
+      <w:pPr>
+        <w:shd w:val="clear" w:color="auto" w:fill="1D2225"/>
+        <w:spacing w:line="270" w:lineRule="atLeast"/>
+        <w:rPr>
+          <w:rFonts w:ascii="Menlo" w:hAnsi="Menlo" w:cs="Menlo"/>
+          <w:color w:val="CDD3DE"/>
+          <w:sz w:val="18"/>
+          <w:szCs w:val="18"/>
+        </w:rPr>
+      </w:pPr>
+      <w:r>
+        <w:rPr>
+          <w:rFonts w:ascii="Menlo" w:hAnsi="Menlo" w:cs="Menlo"/>
+          <w:color w:val="CDD3DE"/>
+          <w:sz w:val="18"/>
+          <w:szCs w:val="18"/>
+        </w:rPr>
+        <w:t xml:space="preserve">      </w:t>
+      </w:r>
+      <w:r>
+        <w:rPr>
+          <w:rFonts w:ascii="Menlo" w:hAnsi="Menlo" w:cs="Menlo"/>
+          <w:color w:val="5FB3B3"/>
+          <w:sz w:val="18"/>
+          <w:szCs w:val="18"/>
+        </w:rPr>
+        <w:t>&lt;</w:t>
+      </w:r>
+      <w:r>
+        <w:rPr>
+          <w:rFonts w:ascii="Menlo" w:hAnsi="Menlo" w:cs="Menlo"/>
+          <w:color w:val="EB606B"/>
+          <w:sz w:val="18"/>
+          <w:szCs w:val="18"/>
+        </w:rPr>
+        <w:t>img</w:t>
+      </w:r>
+      <w:r>
+        <w:rPr>
+          <w:rFonts w:ascii="Menlo" w:hAnsi="Menlo" w:cs="Menlo"/>
+          <w:color w:val="5FB3B3"/>
+          <w:sz w:val="18"/>
+          <w:szCs w:val="18"/>
+        </w:rPr>
+        <w:t xml:space="preserve"> </w:t>
+      </w:r>
+      <w:r>
+        <w:rPr>
+          <w:rFonts w:ascii="Menlo" w:hAnsi="Menlo" w:cs="Menlo"/>
+          <w:color w:val="BB80B3"/>
+          <w:sz w:val="18"/>
+          <w:szCs w:val="18"/>
+        </w:rPr>
+        <w:t>class</w:t>
+      </w:r>
+      <w:r>
+        <w:rPr>
+          <w:rFonts w:ascii="Menlo" w:hAnsi="Menlo" w:cs="Menlo"/>
+          <w:color w:val="5FB3B3"/>
+          <w:sz w:val="18"/>
+          <w:szCs w:val="18"/>
+        </w:rPr>
+        <w:t>="</w:t>
+      </w:r>
+      <w:r>
+        <w:rPr>
+          <w:rFonts w:ascii="Menlo" w:hAnsi="Menlo" w:cs="Menlo"/>
+          <w:color w:val="99C794"/>
+          <w:sz w:val="18"/>
+          <w:szCs w:val="18"/>
+        </w:rPr>
+        <w:t>large-hero__image</w:t>
+      </w:r>
+      <w:r>
+        <w:rPr>
+          <w:rFonts w:ascii="Menlo" w:hAnsi="Menlo" w:cs="Menlo"/>
+          <w:color w:val="5FB3B3"/>
+          <w:sz w:val="18"/>
+          <w:szCs w:val="18"/>
+        </w:rPr>
+        <w:t xml:space="preserve">" </w:t>
+      </w:r>
+      <w:r>
+        <w:rPr>
+          <w:rFonts w:ascii="Menlo" w:hAnsi="Menlo" w:cs="Menlo"/>
+          <w:color w:val="BB80B3"/>
+          <w:sz w:val="18"/>
+          <w:szCs w:val="18"/>
+        </w:rPr>
+        <w:t>srcset</w:t>
+      </w:r>
+      <w:r>
+        <w:rPr>
+          <w:rFonts w:ascii="Menlo" w:hAnsi="Menlo" w:cs="Menlo"/>
+          <w:color w:val="5FB3B3"/>
+          <w:sz w:val="18"/>
+          <w:szCs w:val="18"/>
+        </w:rPr>
+        <w:t>="</w:t>
+      </w:r>
+      <w:r>
+        <w:rPr>
+          <w:rFonts w:ascii="Menlo" w:hAnsi="Menlo" w:cs="Menlo"/>
+          <w:color w:val="99C794"/>
+          <w:sz w:val="18"/>
+          <w:szCs w:val="18"/>
+        </w:rPr>
+        <w:t>assets/images/hero--smaller.jpg 640w, assets/images/hero--smaller-hi-dpi.jpg 1280w</w:t>
+      </w:r>
+      <w:r>
+        <w:rPr>
+          <w:rFonts w:ascii="Menlo" w:hAnsi="Menlo" w:cs="Menlo"/>
+          <w:color w:val="5FB3B3"/>
+          <w:sz w:val="18"/>
+          <w:szCs w:val="18"/>
+        </w:rPr>
+        <w:t xml:space="preserve">" </w:t>
+      </w:r>
+      <w:r>
+        <w:rPr>
+          <w:rFonts w:ascii="Menlo" w:hAnsi="Menlo" w:cs="Menlo"/>
+          <w:color w:val="BB80B3"/>
+          <w:sz w:val="18"/>
+          <w:szCs w:val="18"/>
+        </w:rPr>
+        <w:t>alt</w:t>
+      </w:r>
+      <w:r>
+        <w:rPr>
+          <w:rFonts w:ascii="Menlo" w:hAnsi="Menlo" w:cs="Menlo"/>
+          <w:color w:val="5FB3B3"/>
+          <w:sz w:val="18"/>
+          <w:szCs w:val="18"/>
+        </w:rPr>
+        <w:t>="</w:t>
+      </w:r>
+      <w:r>
+        <w:rPr>
+          <w:rFonts w:ascii="Menlo" w:hAnsi="Menlo" w:cs="Menlo"/>
+          <w:color w:val="99C794"/>
+          <w:sz w:val="18"/>
+          <w:szCs w:val="18"/>
+        </w:rPr>
+        <w:t>Coastal view of ocean and mountains</w:t>
+      </w:r>
+      <w:r>
+        <w:rPr>
+          <w:rFonts w:ascii="Menlo" w:hAnsi="Menlo" w:cs="Menlo"/>
+          <w:color w:val="5FB3B3"/>
+          <w:sz w:val="18"/>
+          <w:szCs w:val="18"/>
+        </w:rPr>
+        <w:t>"&gt;</w:t>
+      </w:r>
+    </w:p>
+    <w:p>
+      <w:pPr>
+        <w:shd w:val="clear" w:color="auto" w:fill="1D2225"/>
+        <w:spacing w:line="270" w:lineRule="atLeast"/>
+        <w:rPr>
+          <w:rFonts w:ascii="Menlo" w:hAnsi="Menlo" w:cs="Menlo"/>
+          <w:color w:val="CDD3DE"/>
+          <w:sz w:val="18"/>
+          <w:szCs w:val="18"/>
+        </w:rPr>
+      </w:pPr>
+      <w:r>
+        <w:rPr>
+          <w:rFonts w:ascii="Menlo" w:hAnsi="Menlo" w:cs="Menlo"/>
+          <w:color w:val="CDD3DE"/>
+          <w:sz w:val="18"/>
+          <w:szCs w:val="18"/>
+        </w:rPr>
+        <w:t xml:space="preserve">    </w:t>
+      </w:r>
+      <w:r>
+        <w:rPr>
+          <w:rFonts w:ascii="Menlo" w:hAnsi="Menlo" w:cs="Menlo"/>
+          <w:color w:val="5FB3B3"/>
+          <w:sz w:val="18"/>
+          <w:szCs w:val="18"/>
+        </w:rPr>
+        <w:t>&lt;/</w:t>
+      </w:r>
+      <w:r>
+        <w:rPr>
+          <w:rFonts w:ascii="Menlo" w:hAnsi="Menlo" w:cs="Menlo"/>
+          <w:color w:val="EB606B"/>
+          <w:sz w:val="18"/>
+          <w:szCs w:val="18"/>
+        </w:rPr>
+        <w:t>picture</w:t>
+      </w:r>
+      <w:r>
+        <w:rPr>
+          <w:rFonts w:ascii="Menlo" w:hAnsi="Menlo" w:cs="Menlo"/>
+          <w:color w:val="5FB3B3"/>
+          <w:sz w:val="18"/>
+          <w:szCs w:val="18"/>
+        </w:rPr>
+        <w:t>&gt;</w:t>
+      </w:r>
+    </w:p>
+    <w:p>
+      <w:pPr>
+        <w:rPr>
+          <w:rFonts w:ascii="Menlo" w:hAnsi="Menlo" w:cs="Menlo"/>
+          <w:color w:val="99C794"/>
+          <w:sz w:val="18"/>
+          <w:szCs w:val="18"/>
+          <w:lang w:val="en-US"/>
+        </w:rPr>
+      </w:pPr>
+      <w:r>
+        <w:rPr>
+          <w:lang w:val="en-US"/>
+        </w:rPr>
+        <w:t xml:space="preserve">Define </w:t>
+      </w:r>
+      <w:r>
+        <w:rPr>
+          <w:rFonts w:ascii="Menlo" w:hAnsi="Menlo" w:cs="Menlo"/>
+          <w:color w:val="BB80B3"/>
+          <w:sz w:val="18"/>
+          <w:szCs w:val="18"/>
+        </w:rPr>
+        <w:t>class</w:t>
+      </w:r>
+      <w:r>
+        <w:rPr>
+          <w:rFonts w:ascii="Menlo" w:hAnsi="Menlo" w:cs="Menlo"/>
+          <w:color w:val="5FB3B3"/>
+          <w:sz w:val="18"/>
+          <w:szCs w:val="18"/>
+        </w:rPr>
+        <w:t>="</w:t>
+      </w:r>
+      <w:r>
+        <w:rPr>
+          <w:rFonts w:ascii="Menlo" w:hAnsi="Menlo" w:cs="Menlo"/>
+          <w:color w:val="99C794"/>
+          <w:sz w:val="18"/>
+          <w:szCs w:val="18"/>
+        </w:rPr>
+        <w:t>large-hero__image</w:t>
+      </w:r>
+      <w:r>
+        <w:rPr>
+          <w:rFonts w:ascii="Menlo" w:hAnsi="Menlo" w:cs="Menlo"/>
+          <w:color w:val="99C794"/>
+          <w:sz w:val="18"/>
+          <w:szCs w:val="18"/>
+          <w:lang w:val="en-US"/>
+        </w:rPr>
+        <w:t xml:space="preserve"> in large-hero class</w:t>
+      </w:r>
+    </w:p>
+    <w:p>
+      <w:pPr>
+        <w:shd w:val="clear" w:color="auto" w:fill="1D2225"/>
+        <w:spacing w:line="270" w:lineRule="atLeast"/>
+        <w:rPr>
+          <w:rFonts w:ascii="Menlo" w:hAnsi="Menlo" w:cs="Menlo"/>
+          <w:color w:val="CDD3DE"/>
+          <w:sz w:val="18"/>
+          <w:szCs w:val="18"/>
+        </w:rPr>
+      </w:pPr>
+      <w:r>
+        <w:rPr>
+          <w:rFonts w:ascii="Menlo" w:hAnsi="Menlo" w:cs="Menlo"/>
+          <w:color w:val="FAC863"/>
+          <w:sz w:val="18"/>
+          <w:szCs w:val="18"/>
+        </w:rPr>
+        <w:t>border-bottom</w:t>
+      </w:r>
+      <w:r>
+        <w:rPr>
+          <w:rFonts w:ascii="Menlo" w:hAnsi="Menlo" w:cs="Menlo"/>
+          <w:color w:val="5FB3B3"/>
+          <w:sz w:val="18"/>
+          <w:szCs w:val="18"/>
+        </w:rPr>
+        <w:t>:</w:t>
+      </w:r>
+      <w:r>
+        <w:rPr>
+          <w:rFonts w:ascii="Menlo" w:hAnsi="Menlo" w:cs="Menlo"/>
+          <w:color w:val="CDD3DE"/>
+          <w:sz w:val="18"/>
+          <w:szCs w:val="18"/>
+        </w:rPr>
+        <w:t xml:space="preserve"> </w:t>
+      </w:r>
+      <w:r>
+        <w:rPr>
+          <w:rFonts w:ascii="Menlo" w:hAnsi="Menlo" w:cs="Menlo"/>
+          <w:color w:val="F99157"/>
+          <w:sz w:val="18"/>
+          <w:szCs w:val="18"/>
+        </w:rPr>
+        <w:t>10px</w:t>
+      </w:r>
+      <w:r>
+        <w:rPr>
+          <w:rFonts w:ascii="Menlo" w:hAnsi="Menlo" w:cs="Menlo"/>
+          <w:color w:val="CDD3DE"/>
+          <w:sz w:val="18"/>
+          <w:szCs w:val="18"/>
+        </w:rPr>
+        <w:t xml:space="preserve"> </w:t>
+      </w:r>
+      <w:r>
+        <w:rPr>
+          <w:rFonts w:ascii="Menlo" w:hAnsi="Menlo" w:cs="Menlo"/>
+          <w:color w:val="F99157"/>
+          <w:sz w:val="18"/>
+          <w:szCs w:val="18"/>
+        </w:rPr>
+        <w:t>solid</w:t>
+      </w:r>
+      <w:r>
+        <w:rPr>
+          <w:rFonts w:ascii="Menlo" w:hAnsi="Menlo" w:cs="Menlo"/>
+          <w:color w:val="CDD3DE"/>
+          <w:sz w:val="18"/>
+          <w:szCs w:val="18"/>
+        </w:rPr>
+        <w:t xml:space="preserve"> $mainBlue</w:t>
+      </w:r>
+      <w:r>
+        <w:rPr>
+          <w:rFonts w:ascii="Menlo" w:hAnsi="Menlo" w:cs="Menlo"/>
+          <w:color w:val="5FB3B3"/>
+          <w:sz w:val="18"/>
+          <w:szCs w:val="18"/>
+        </w:rPr>
+        <w:t>;</w:t>
+      </w:r>
+    </w:p>
+    <w:p>
+      <w:pPr>
+        <w:shd w:val="clear" w:color="auto" w:fill="1D2225"/>
+        <w:spacing w:line="270" w:lineRule="atLeast"/>
+        <w:rPr>
+          <w:rFonts w:ascii="Menlo" w:hAnsi="Menlo" w:cs="Menlo"/>
+          <w:color w:val="CDD3DE"/>
+          <w:sz w:val="18"/>
+          <w:szCs w:val="18"/>
+        </w:rPr>
+      </w:pPr>
+    </w:p>
+    <w:p>
+      <w:pPr>
+        <w:shd w:val="clear" w:color="auto" w:fill="1D2225"/>
+        <w:spacing w:line="270" w:lineRule="atLeast"/>
+        <w:rPr>
+          <w:rFonts w:ascii="Menlo" w:hAnsi="Menlo" w:cs="Menlo"/>
+          <w:color w:val="CDD3DE"/>
+          <w:sz w:val="18"/>
+          <w:szCs w:val="18"/>
+        </w:rPr>
+      </w:pPr>
+      <w:r>
+        <w:rPr>
+          <w:rFonts w:ascii="Menlo" w:hAnsi="Menlo" w:cs="Menlo"/>
+          <w:color w:val="CDD3DE"/>
+          <w:sz w:val="18"/>
+          <w:szCs w:val="18"/>
+        </w:rPr>
+        <w:t xml:space="preserve">  </w:t>
+      </w:r>
+      <w:r>
+        <w:rPr>
+          <w:rFonts w:ascii="Menlo" w:hAnsi="Menlo" w:cs="Menlo"/>
+          <w:color w:val="EB606B"/>
+          <w:sz w:val="18"/>
+          <w:szCs w:val="18"/>
+        </w:rPr>
+        <w:t>&amp;</w:t>
+      </w:r>
+      <w:r>
+        <w:rPr>
+          <w:rFonts w:ascii="Menlo" w:hAnsi="Menlo" w:cs="Menlo"/>
+          <w:color w:val="5FB3B3"/>
+          <w:sz w:val="18"/>
+          <w:szCs w:val="18"/>
+        </w:rPr>
+        <w:t>__image</w:t>
+      </w:r>
+      <w:r>
+        <w:rPr>
+          <w:rFonts w:ascii="Menlo" w:hAnsi="Menlo" w:cs="Menlo"/>
+          <w:color w:val="CDD3DE"/>
+          <w:sz w:val="18"/>
+          <w:szCs w:val="18"/>
+        </w:rPr>
+        <w:t xml:space="preserve"> </w:t>
+      </w:r>
+      <w:r>
+        <w:rPr>
+          <w:rFonts w:ascii="Menlo" w:hAnsi="Menlo" w:cs="Menlo"/>
+          <w:color w:val="5FB3B3"/>
+          <w:sz w:val="18"/>
+          <w:szCs w:val="18"/>
+        </w:rPr>
+        <w:t>{</w:t>
+      </w:r>
+    </w:p>
+    <w:p>
+      <w:pPr>
+        <w:shd w:val="clear" w:color="auto" w:fill="1D2225"/>
+        <w:spacing w:line="270" w:lineRule="atLeast"/>
+        <w:rPr>
+          <w:rFonts w:ascii="Menlo" w:hAnsi="Menlo" w:cs="Menlo"/>
+          <w:color w:val="CDD3DE"/>
+          <w:sz w:val="18"/>
+          <w:szCs w:val="18"/>
+        </w:rPr>
+      </w:pPr>
+      <w:r>
+        <w:rPr>
+          <w:rFonts w:ascii="Menlo" w:hAnsi="Menlo" w:cs="Menlo"/>
+          <w:color w:val="CDD3DE"/>
+          <w:sz w:val="18"/>
+          <w:szCs w:val="18"/>
+        </w:rPr>
+        <w:t xml:space="preserve">    </w:t>
+      </w:r>
+      <w:r>
+        <w:rPr>
+          <w:rFonts w:ascii="Menlo" w:hAnsi="Menlo" w:cs="Menlo"/>
+          <w:color w:val="FAC863"/>
+          <w:sz w:val="18"/>
+          <w:szCs w:val="18"/>
+        </w:rPr>
+        <w:t>display</w:t>
+      </w:r>
+      <w:r>
+        <w:rPr>
+          <w:rFonts w:ascii="Menlo" w:hAnsi="Menlo" w:cs="Menlo"/>
+          <w:color w:val="5FB3B3"/>
+          <w:sz w:val="18"/>
+          <w:szCs w:val="18"/>
+        </w:rPr>
+        <w:t>:</w:t>
+      </w:r>
+      <w:r>
+        <w:rPr>
+          <w:rFonts w:ascii="Menlo" w:hAnsi="Menlo" w:cs="Menlo"/>
+          <w:color w:val="CDD3DE"/>
+          <w:sz w:val="18"/>
+          <w:szCs w:val="18"/>
+        </w:rPr>
+        <w:t xml:space="preserve"> </w:t>
+      </w:r>
+      <w:r>
+        <w:rPr>
+          <w:rFonts w:ascii="Menlo" w:hAnsi="Menlo" w:cs="Menlo"/>
+          <w:color w:val="F99157"/>
+          <w:sz w:val="18"/>
+          <w:szCs w:val="18"/>
+        </w:rPr>
+        <w:t>block</w:t>
+      </w:r>
+      <w:r>
+        <w:rPr>
+          <w:rFonts w:ascii="Menlo" w:hAnsi="Menlo" w:cs="Menlo"/>
+          <w:color w:val="5FB3B3"/>
+          <w:sz w:val="18"/>
+          <w:szCs w:val="18"/>
+        </w:rPr>
+        <w:t>;</w:t>
+      </w:r>
+    </w:p>
+    <w:p>
+      <w:pPr>
+        <w:shd w:val="clear" w:color="auto" w:fill="1D2225"/>
+        <w:spacing w:line="270" w:lineRule="atLeast"/>
+        <w:rPr>
+          <w:rFonts w:ascii="Menlo" w:hAnsi="Menlo" w:cs="Menlo"/>
+          <w:color w:val="CDD3DE"/>
+          <w:sz w:val="18"/>
+          <w:szCs w:val="18"/>
+        </w:rPr>
+      </w:pPr>
+      <w:r>
+        <w:rPr>
+          <w:rFonts w:ascii="Menlo" w:hAnsi="Menlo" w:cs="Menlo"/>
+          <w:color w:val="CDD3DE"/>
+          <w:sz w:val="18"/>
+          <w:szCs w:val="18"/>
+        </w:rPr>
+        <w:t xml:space="preserve">  </w:t>
+      </w:r>
+      <w:r>
+        <w:rPr>
+          <w:rFonts w:ascii="Menlo" w:hAnsi="Menlo" w:cs="Menlo"/>
+          <w:color w:val="5FB3B3"/>
+          <w:sz w:val="18"/>
+          <w:szCs w:val="18"/>
+        </w:rPr>
+        <w:t>}</w:t>
+      </w:r>
+    </w:p>
+    <w:p>
+      <w:pPr>
+        <w:rPr>
+          <w:lang w:val="en-US"/>
+        </w:rPr>
+      </w:pPr>
+    </w:p>
+    <w:p>
+      <w:pPr>
+        <w:rPr>
+          <w:lang w:val="en-US"/>
+        </w:rPr>
+      </w:pPr>
+      <w:r>
+        <w:rPr>
+          <w:lang w:val="en-US"/>
+        </w:rPr>
+        <w:t xml:space="preserve">By default, web browsers treat images inline elements, like line of text. </w:t>
+      </w:r>
+      <w:r>
+        <w:rPr>
+          <w:lang w:val="en-US"/>
+        </w:rPr>
+        <w:t>This way it gives some space for letters to be read</w:t>
+      </w:r>
+      <w:r>
+        <w:rPr>
+          <w:lang w:val="en-US"/>
+        </w:rPr>
+        <w:t>. We changed it to block to remove that space</w:t>
+      </w:r>
+    </w:p>
+    <w:p>
+      <w:pPr>
+        <w:rPr>
+          <w:lang w:val="en-US"/>
+        </w:rPr>
+      </w:pPr>
+    </w:p>
+    <w:p>
+      <w:pPr>
+        <w:rPr>
+          <w:lang w:val="en-US"/>
+        </w:rPr>
+      </w:pPr>
+      <w:r>
+        <w:rPr>
+          <w:lang w:val="en-US"/>
+        </w:rPr>
+        <w:t>Moving to our-beginning div</w:t>
+      </w:r>
+    </w:p>
+    <w:p>
+      <w:pPr>
+        <w:rPr>
+          <w:lang w:val="en-US"/>
+        </w:rPr>
+      </w:pPr>
+      <w:r>
+        <w:rPr>
+          <w:lang w:val="en-US"/>
+        </w:rPr>
+        <w:t>There is space between large-hero block and our-beginning</w:t>
+      </w:r>
+    </w:p>
+    <w:p>
+      <w:pPr>
+        <w:rPr>
+          <w:lang w:val="en-US"/>
+        </w:rPr>
+      </w:pPr>
+      <w:proofErr w:type="gramStart"/>
+      <w:r>
+        <w:rPr>
+          <w:lang w:val="en-US"/>
+        </w:rPr>
+        <w:t>Again</w:t>
+      </w:r>
+      <w:proofErr w:type="gramEnd"/>
+      <w:r>
+        <w:rPr>
+          <w:lang w:val="en-US"/>
+        </w:rPr>
+        <w:t xml:space="preserve"> create a page-section </w:t>
+      </w:r>
+      <w:proofErr w:type="spellStart"/>
+      <w:r>
+        <w:rPr>
+          <w:lang w:val="en-US"/>
+        </w:rPr>
+        <w:t>css</w:t>
+      </w:r>
+      <w:proofErr w:type="spellEnd"/>
+      <w:r>
+        <w:rPr>
+          <w:lang w:val="en-US"/>
+        </w:rPr>
+        <w:t xml:space="preserve"> file in modules and give 4.5rem vertical and 0 horizontal padding</w:t>
+      </w:r>
+    </w:p>
+    <w:p>
+      <w:pPr>
+        <w:shd w:val="clear" w:color="auto" w:fill="1D2225"/>
+        <w:spacing w:line="270" w:lineRule="atLeast"/>
+        <w:rPr>
+          <w:rFonts w:ascii="Menlo" w:hAnsi="Menlo" w:cs="Menlo"/>
+          <w:color w:val="CDD3DE"/>
+          <w:sz w:val="18"/>
+          <w:szCs w:val="18"/>
+        </w:rPr>
+      </w:pPr>
+      <w:r>
+        <w:rPr>
+          <w:rFonts w:ascii="Menlo" w:hAnsi="Menlo" w:cs="Menlo"/>
+          <w:color w:val="5FB3B3"/>
+          <w:sz w:val="18"/>
+          <w:szCs w:val="18"/>
+        </w:rPr>
+        <w:t>.</w:t>
+      </w:r>
+      <w:r>
+        <w:rPr>
+          <w:rFonts w:ascii="Menlo" w:hAnsi="Menlo" w:cs="Menlo"/>
+          <w:color w:val="BB80B3"/>
+          <w:sz w:val="18"/>
+          <w:szCs w:val="18"/>
+        </w:rPr>
+        <w:t>page-section</w:t>
+      </w:r>
+      <w:r>
+        <w:rPr>
+          <w:rFonts w:ascii="Menlo" w:hAnsi="Menlo" w:cs="Menlo"/>
+          <w:color w:val="CDD3DE"/>
+          <w:sz w:val="18"/>
+          <w:szCs w:val="18"/>
+        </w:rPr>
+        <w:t xml:space="preserve"> </w:t>
+      </w:r>
+      <w:r>
+        <w:rPr>
+          <w:rFonts w:ascii="Menlo" w:hAnsi="Menlo" w:cs="Menlo"/>
+          <w:color w:val="5FB3B3"/>
+          <w:sz w:val="18"/>
+          <w:szCs w:val="18"/>
+        </w:rPr>
+        <w:t>{</w:t>
+      </w:r>
+    </w:p>
+    <w:p>
+      <w:pPr>
+        <w:shd w:val="clear" w:color="auto" w:fill="1D2225"/>
+        <w:spacing w:line="270" w:lineRule="atLeast"/>
+        <w:rPr>
+          <w:rFonts w:ascii="Menlo" w:hAnsi="Menlo" w:cs="Menlo"/>
+          <w:color w:val="CDD3DE"/>
+          <w:sz w:val="18"/>
+          <w:szCs w:val="18"/>
+        </w:rPr>
+      </w:pPr>
+      <w:r>
+        <w:rPr>
+          <w:rFonts w:ascii="Menlo" w:hAnsi="Menlo" w:cs="Menlo"/>
+          <w:color w:val="CDD3DE"/>
+          <w:sz w:val="18"/>
+          <w:szCs w:val="18"/>
+        </w:rPr>
+        <w:t xml:space="preserve">  </w:t>
+      </w:r>
+      <w:r>
+        <w:rPr>
+          <w:rFonts w:ascii="Menlo" w:hAnsi="Menlo" w:cs="Menlo"/>
+          <w:color w:val="FAC863"/>
+          <w:sz w:val="18"/>
+          <w:szCs w:val="18"/>
+        </w:rPr>
+        <w:t>padding</w:t>
+      </w:r>
+      <w:r>
+        <w:rPr>
+          <w:rFonts w:ascii="Menlo" w:hAnsi="Menlo" w:cs="Menlo"/>
+          <w:color w:val="5FB3B3"/>
+          <w:sz w:val="18"/>
+          <w:szCs w:val="18"/>
+        </w:rPr>
+        <w:t>:</w:t>
+      </w:r>
+      <w:r>
+        <w:rPr>
+          <w:rFonts w:ascii="Menlo" w:hAnsi="Menlo" w:cs="Menlo"/>
+          <w:color w:val="CDD3DE"/>
+          <w:sz w:val="18"/>
+          <w:szCs w:val="18"/>
+        </w:rPr>
+        <w:t xml:space="preserve"> </w:t>
+      </w:r>
+      <w:r>
+        <w:rPr>
+          <w:rFonts w:ascii="Menlo" w:hAnsi="Menlo" w:cs="Menlo"/>
+          <w:color w:val="F99157"/>
+          <w:sz w:val="18"/>
+          <w:szCs w:val="18"/>
+        </w:rPr>
+        <w:t>4.5rem</w:t>
+      </w:r>
+      <w:r>
+        <w:rPr>
+          <w:rFonts w:ascii="Menlo" w:hAnsi="Menlo" w:cs="Menlo"/>
+          <w:color w:val="CDD3DE"/>
+          <w:sz w:val="18"/>
+          <w:szCs w:val="18"/>
+        </w:rPr>
+        <w:t xml:space="preserve"> </w:t>
+      </w:r>
+      <w:r>
+        <w:rPr>
+          <w:rFonts w:ascii="Menlo" w:hAnsi="Menlo" w:cs="Menlo"/>
+          <w:color w:val="F99157"/>
+          <w:sz w:val="18"/>
+          <w:szCs w:val="18"/>
+        </w:rPr>
+        <w:t>0</w:t>
+      </w:r>
+      <w:r>
+        <w:rPr>
+          <w:rFonts w:ascii="Menlo" w:hAnsi="Menlo" w:cs="Menlo"/>
+          <w:color w:val="5FB3B3"/>
+          <w:sz w:val="18"/>
+          <w:szCs w:val="18"/>
+        </w:rPr>
+        <w:t>;</w:t>
+      </w:r>
+    </w:p>
+    <w:p>
+      <w:pPr>
+        <w:shd w:val="clear" w:color="auto" w:fill="1D2225"/>
+        <w:spacing w:line="270" w:lineRule="atLeast"/>
+        <w:rPr>
+          <w:rFonts w:ascii="Menlo" w:hAnsi="Menlo" w:cs="Menlo"/>
+          <w:color w:val="CDD3DE"/>
+          <w:sz w:val="18"/>
+          <w:szCs w:val="18"/>
+        </w:rPr>
+      </w:pPr>
+      <w:r>
+        <w:rPr>
+          <w:rFonts w:ascii="Menlo" w:hAnsi="Menlo" w:cs="Menlo"/>
+          <w:color w:val="5FB3B3"/>
+          <w:sz w:val="18"/>
+          <w:szCs w:val="18"/>
+        </w:rPr>
+        <w:t>}</w:t>
+      </w:r>
+    </w:p>
+    <w:p>
+      <w:pPr>
+        <w:rPr>
+          <w:lang w:val="en-US"/>
+        </w:rPr>
+      </w:pPr>
+    </w:p>
+    <w:p>
+      <w:pPr>
+        <w:rPr>
+          <w:lang w:val="en-US"/>
+        </w:rPr>
+      </w:pPr>
+      <w:r>
+        <w:rPr>
+          <w:lang w:val="en-US"/>
+        </w:rPr>
+        <w:t>Also integrate wrapper class to our-</w:t>
+      </w:r>
+      <w:r>
+        <w:rPr>
+          <w:lang w:val="en-US"/>
+        </w:rPr>
+        <w:t>beginning</w:t>
+      </w:r>
+    </w:p>
+    <w:p>
+      <w:pPr>
+        <w:shd w:val="clear" w:color="auto" w:fill="1D2225"/>
+        <w:spacing w:line="270" w:lineRule="atLeast"/>
+        <w:rPr>
+          <w:rFonts w:ascii="Menlo" w:hAnsi="Menlo" w:cs="Menlo"/>
+          <w:color w:val="CDD3DE"/>
+          <w:sz w:val="18"/>
+          <w:szCs w:val="18"/>
+        </w:rPr>
+      </w:pPr>
+      <w:r>
+        <w:rPr>
+          <w:rFonts w:ascii="Menlo" w:hAnsi="Menlo" w:cs="Menlo"/>
+          <w:color w:val="5FB3B3"/>
+          <w:sz w:val="18"/>
+          <w:szCs w:val="18"/>
+        </w:rPr>
+        <w:t>&lt;</w:t>
+      </w:r>
+      <w:r>
+        <w:rPr>
+          <w:rFonts w:ascii="Menlo" w:hAnsi="Menlo" w:cs="Menlo"/>
+          <w:color w:val="EB606B"/>
+          <w:sz w:val="18"/>
+          <w:szCs w:val="18"/>
+        </w:rPr>
+        <w:t>div</w:t>
+      </w:r>
+      <w:r>
+        <w:rPr>
+          <w:rFonts w:ascii="Menlo" w:hAnsi="Menlo" w:cs="Menlo"/>
+          <w:color w:val="5FB3B3"/>
+          <w:sz w:val="18"/>
+          <w:szCs w:val="18"/>
+        </w:rPr>
+        <w:t xml:space="preserve"> </w:t>
+      </w:r>
+      <w:r>
+        <w:rPr>
+          <w:rFonts w:ascii="Menlo" w:hAnsi="Menlo" w:cs="Menlo"/>
+          <w:color w:val="BB80B3"/>
+          <w:sz w:val="18"/>
+          <w:szCs w:val="18"/>
+        </w:rPr>
+        <w:t>id</w:t>
+      </w:r>
+      <w:r>
+        <w:rPr>
+          <w:rFonts w:ascii="Menlo" w:hAnsi="Menlo" w:cs="Menlo"/>
+          <w:color w:val="5FB3B3"/>
+          <w:sz w:val="18"/>
+          <w:szCs w:val="18"/>
+        </w:rPr>
+        <w:t>="</w:t>
+      </w:r>
+      <w:r>
+        <w:rPr>
+          <w:rFonts w:ascii="Menlo" w:hAnsi="Menlo" w:cs="Menlo"/>
+          <w:color w:val="99C794"/>
+          <w:sz w:val="18"/>
+          <w:szCs w:val="18"/>
+        </w:rPr>
+        <w:t>our-beginning</w:t>
+      </w:r>
+      <w:r>
+        <w:rPr>
+          <w:rFonts w:ascii="Menlo" w:hAnsi="Menlo" w:cs="Menlo"/>
+          <w:color w:val="5FB3B3"/>
+          <w:sz w:val="18"/>
+          <w:szCs w:val="18"/>
+        </w:rPr>
+        <w:t xml:space="preserve">" </w:t>
+      </w:r>
+      <w:r>
+        <w:rPr>
+          <w:rFonts w:ascii="Menlo" w:hAnsi="Menlo" w:cs="Menlo"/>
+          <w:color w:val="BB80B3"/>
+          <w:sz w:val="18"/>
+          <w:szCs w:val="18"/>
+        </w:rPr>
+        <w:t>class</w:t>
+      </w:r>
+      <w:r>
+        <w:rPr>
+          <w:rFonts w:ascii="Menlo" w:hAnsi="Menlo" w:cs="Menlo"/>
+          <w:color w:val="5FB3B3"/>
+          <w:sz w:val="18"/>
+          <w:szCs w:val="18"/>
+        </w:rPr>
+        <w:t>="</w:t>
+      </w:r>
+      <w:r>
+        <w:rPr>
+          <w:rFonts w:ascii="Menlo" w:hAnsi="Menlo" w:cs="Menlo"/>
+          <w:color w:val="99C794"/>
+          <w:sz w:val="18"/>
+          <w:szCs w:val="18"/>
+        </w:rPr>
+        <w:t>page-section</w:t>
+      </w:r>
+      <w:r>
+        <w:rPr>
+          <w:rFonts w:ascii="Menlo" w:hAnsi="Menlo" w:cs="Menlo"/>
+          <w:color w:val="5FB3B3"/>
+          <w:sz w:val="18"/>
+          <w:szCs w:val="18"/>
+        </w:rPr>
+        <w:t>"&gt;</w:t>
+      </w:r>
+    </w:p>
+    <w:p>
+      <w:pPr>
+        <w:shd w:val="clear" w:color="auto" w:fill="1D2225"/>
+        <w:spacing w:line="270" w:lineRule="atLeast"/>
+        <w:rPr>
+          <w:rFonts w:ascii="Menlo" w:hAnsi="Menlo" w:cs="Menlo"/>
+          <w:color w:val="CDD3DE"/>
+          <w:sz w:val="18"/>
+          <w:szCs w:val="18"/>
+        </w:rPr>
+      </w:pPr>
+      <w:r>
+        <w:rPr>
+          <w:rFonts w:ascii="Menlo" w:hAnsi="Menlo" w:cs="Menlo"/>
+          <w:color w:val="CDD3DE"/>
+          <w:sz w:val="18"/>
+          <w:szCs w:val="18"/>
+        </w:rPr>
+        <w:t xml:space="preserve">    </w:t>
+      </w:r>
+      <w:r>
+        <w:rPr>
+          <w:rFonts w:ascii="Menlo" w:hAnsi="Menlo" w:cs="Menlo"/>
+          <w:color w:val="5FB3B3"/>
+          <w:sz w:val="18"/>
+          <w:szCs w:val="18"/>
+        </w:rPr>
+        <w:t>&lt;</w:t>
+      </w:r>
+      <w:r>
+        <w:rPr>
+          <w:rFonts w:ascii="Menlo" w:hAnsi="Menlo" w:cs="Menlo"/>
+          <w:color w:val="EB606B"/>
+          <w:sz w:val="18"/>
+          <w:szCs w:val="18"/>
+        </w:rPr>
+        <w:t>div</w:t>
+      </w:r>
+      <w:r>
+        <w:rPr>
+          <w:rFonts w:ascii="Menlo" w:hAnsi="Menlo" w:cs="Menlo"/>
+          <w:color w:val="5FB3B3"/>
+          <w:sz w:val="18"/>
+          <w:szCs w:val="18"/>
+        </w:rPr>
+        <w:t xml:space="preserve"> </w:t>
+      </w:r>
+      <w:r>
+        <w:rPr>
+          <w:rFonts w:ascii="Menlo" w:hAnsi="Menlo" w:cs="Menlo"/>
+          <w:color w:val="BB80B3"/>
+          <w:sz w:val="18"/>
+          <w:szCs w:val="18"/>
+        </w:rPr>
+        <w:t>class</w:t>
+      </w:r>
+      <w:r>
+        <w:rPr>
+          <w:rFonts w:ascii="Menlo" w:hAnsi="Menlo" w:cs="Menlo"/>
+          <w:color w:val="5FB3B3"/>
+          <w:sz w:val="18"/>
+          <w:szCs w:val="18"/>
+        </w:rPr>
+        <w:t>="</w:t>
+      </w:r>
+      <w:r>
+        <w:rPr>
+          <w:rFonts w:ascii="Menlo" w:hAnsi="Menlo" w:cs="Menlo"/>
+          <w:color w:val="99C794"/>
+          <w:sz w:val="18"/>
+          <w:szCs w:val="18"/>
+        </w:rPr>
+        <w:t>wrapper</w:t>
+      </w:r>
+      <w:r>
+        <w:rPr>
+          <w:rFonts w:ascii="Menlo" w:hAnsi="Menlo" w:cs="Menlo"/>
+          <w:color w:val="5FB3B3"/>
+          <w:sz w:val="18"/>
+          <w:szCs w:val="18"/>
+        </w:rPr>
+        <w:t>"&gt;</w:t>
+      </w:r>
+    </w:p>
+    <w:p>
+      <w:pPr>
+        <w:shd w:val="clear" w:color="auto" w:fill="1D2225"/>
+        <w:spacing w:line="270" w:lineRule="atLeast"/>
+        <w:rPr>
+          <w:rFonts w:ascii="Menlo" w:hAnsi="Menlo" w:cs="Menlo"/>
+          <w:color w:val="CDD3DE"/>
+          <w:sz w:val="18"/>
+          <w:szCs w:val="18"/>
+        </w:rPr>
+      </w:pPr>
+      <w:r>
+        <w:rPr>
+          <w:rFonts w:ascii="Menlo" w:hAnsi="Menlo" w:cs="Menlo"/>
+          <w:color w:val="CDD3DE"/>
+          <w:sz w:val="18"/>
+          <w:szCs w:val="18"/>
+        </w:rPr>
+        <w:t xml:space="preserve">      </w:t>
+      </w:r>
+      <w:r>
+        <w:rPr>
+          <w:rFonts w:ascii="Menlo" w:hAnsi="Menlo" w:cs="Menlo"/>
+          <w:color w:val="5FB3B3"/>
+          <w:sz w:val="18"/>
+          <w:szCs w:val="18"/>
+        </w:rPr>
+        <w:t>&lt;</w:t>
+      </w:r>
+      <w:r>
+        <w:rPr>
+          <w:rFonts w:ascii="Menlo" w:hAnsi="Menlo" w:cs="Menlo"/>
+          <w:color w:val="EB606B"/>
+          <w:sz w:val="18"/>
+          <w:szCs w:val="18"/>
+        </w:rPr>
+        <w:t>h2</w:t>
+      </w:r>
+      <w:r>
+        <w:rPr>
+          <w:rFonts w:ascii="Menlo" w:hAnsi="Menlo" w:cs="Menlo"/>
+          <w:color w:val="5FB3B3"/>
+          <w:sz w:val="18"/>
+          <w:szCs w:val="18"/>
+        </w:rPr>
+        <w:t>&gt;</w:t>
+      </w:r>
+      <w:r>
+        <w:rPr>
+          <w:rFonts w:ascii="Menlo" w:hAnsi="Menlo" w:cs="Menlo"/>
+          <w:color w:val="CDD3DE"/>
+          <w:sz w:val="18"/>
+          <w:szCs w:val="18"/>
+        </w:rPr>
+        <w:t>The first trip we planned was our own.</w:t>
+      </w:r>
+      <w:r>
+        <w:rPr>
+          <w:rFonts w:ascii="Menlo" w:hAnsi="Menlo" w:cs="Menlo"/>
+          <w:color w:val="5FB3B3"/>
+          <w:sz w:val="18"/>
+          <w:szCs w:val="18"/>
+        </w:rPr>
+        <w:t>&lt;/</w:t>
+      </w:r>
+      <w:r>
+        <w:rPr>
+          <w:rFonts w:ascii="Menlo" w:hAnsi="Menlo" w:cs="Menlo"/>
+          <w:color w:val="EB606B"/>
+          <w:sz w:val="18"/>
+          <w:szCs w:val="18"/>
+        </w:rPr>
+        <w:t>h2</w:t>
+      </w:r>
+      <w:r>
+        <w:rPr>
+          <w:rFonts w:ascii="Menlo" w:hAnsi="Menlo" w:cs="Menlo"/>
+          <w:color w:val="5FB3B3"/>
+          <w:sz w:val="18"/>
+          <w:szCs w:val="18"/>
+        </w:rPr>
+        <w:t>&gt;</w:t>
+      </w:r>
+    </w:p>
+    <w:p>
+      <w:pPr>
+        <w:shd w:val="clear" w:color="auto" w:fill="1D2225"/>
+        <w:spacing w:line="270" w:lineRule="atLeast"/>
+        <w:rPr>
+          <w:rFonts w:ascii="Menlo" w:hAnsi="Menlo" w:cs="Menlo"/>
+          <w:color w:val="CDD3DE"/>
+          <w:sz w:val="18"/>
+          <w:szCs w:val="18"/>
+        </w:rPr>
+      </w:pPr>
+      <w:r>
+        <w:rPr>
+          <w:rFonts w:ascii="Menlo" w:hAnsi="Menlo" w:cs="Menlo"/>
+          <w:color w:val="CDD3DE"/>
+          <w:sz w:val="18"/>
+          <w:szCs w:val="18"/>
+        </w:rPr>
+        <w:t xml:space="preserve">      </w:t>
+      </w:r>
+      <w:r>
+        <w:rPr>
+          <w:rFonts w:ascii="Menlo" w:hAnsi="Menlo" w:cs="Menlo"/>
+          <w:color w:val="5FB3B3"/>
+          <w:sz w:val="18"/>
+          <w:szCs w:val="18"/>
+        </w:rPr>
+        <w:t>&lt;</w:t>
+      </w:r>
+      <w:r>
+        <w:rPr>
+          <w:rFonts w:ascii="Menlo" w:hAnsi="Menlo" w:cs="Menlo"/>
+          <w:color w:val="EB606B"/>
+          <w:sz w:val="18"/>
+          <w:szCs w:val="18"/>
+        </w:rPr>
+        <w:t>h3</w:t>
+      </w:r>
+      <w:r>
+        <w:rPr>
+          <w:rFonts w:ascii="Menlo" w:hAnsi="Menlo" w:cs="Menlo"/>
+          <w:color w:val="5FB3B3"/>
+          <w:sz w:val="18"/>
+          <w:szCs w:val="18"/>
+        </w:rPr>
+        <w:t>&gt;</w:t>
+      </w:r>
+      <w:r>
+        <w:rPr>
+          <w:rFonts w:ascii="Menlo" w:hAnsi="Menlo" w:cs="Menlo"/>
+          <w:color w:val="CDD3DE"/>
+          <w:sz w:val="18"/>
+          <w:szCs w:val="18"/>
+        </w:rPr>
+        <w:t>Ever since, we</w:t>
+      </w:r>
+      <w:r>
+        <w:rPr>
+          <w:rFonts w:ascii="Menlo" w:hAnsi="Menlo" w:cs="Menlo"/>
+          <w:color w:val="5FB3B3"/>
+          <w:sz w:val="18"/>
+          <w:szCs w:val="18"/>
+        </w:rPr>
+        <w:t>&amp;</w:t>
+      </w:r>
+      <w:r>
+        <w:rPr>
+          <w:rFonts w:ascii="Menlo" w:hAnsi="Menlo" w:cs="Menlo"/>
+          <w:color w:val="F99157"/>
+          <w:sz w:val="18"/>
+          <w:szCs w:val="18"/>
+        </w:rPr>
+        <w:t>rsquo</w:t>
+      </w:r>
+      <w:r>
+        <w:rPr>
+          <w:rFonts w:ascii="Menlo" w:hAnsi="Menlo" w:cs="Menlo"/>
+          <w:color w:val="5FB3B3"/>
+          <w:sz w:val="18"/>
+          <w:szCs w:val="18"/>
+        </w:rPr>
+        <w:t>;</w:t>
+      </w:r>
+      <w:r>
+        <w:rPr>
+          <w:rFonts w:ascii="Menlo" w:hAnsi="Menlo" w:cs="Menlo"/>
+          <w:color w:val="CDD3DE"/>
+          <w:sz w:val="18"/>
+          <w:szCs w:val="18"/>
+        </w:rPr>
+        <w:t>ve been working to make travel better for everyone.</w:t>
+      </w:r>
+      <w:r>
+        <w:rPr>
+          <w:rFonts w:ascii="Menlo" w:hAnsi="Menlo" w:cs="Menlo"/>
+          <w:color w:val="5FB3B3"/>
+          <w:sz w:val="18"/>
+          <w:szCs w:val="18"/>
+        </w:rPr>
+        <w:t>&lt;/</w:t>
+      </w:r>
+      <w:r>
+        <w:rPr>
+          <w:rFonts w:ascii="Menlo" w:hAnsi="Menlo" w:cs="Menlo"/>
+          <w:color w:val="EB606B"/>
+          <w:sz w:val="18"/>
+          <w:szCs w:val="18"/>
+        </w:rPr>
+        <w:t>h3</w:t>
+      </w:r>
+      <w:r>
+        <w:rPr>
+          <w:rFonts w:ascii="Menlo" w:hAnsi="Menlo" w:cs="Menlo"/>
+          <w:color w:val="5FB3B3"/>
+          <w:sz w:val="18"/>
+          <w:szCs w:val="18"/>
+        </w:rPr>
+        <w:t>&gt;</w:t>
+      </w:r>
+    </w:p>
+    <w:p>
+      <w:pPr>
+        <w:shd w:val="clear" w:color="auto" w:fill="1D2225"/>
+        <w:spacing w:line="270" w:lineRule="atLeast"/>
+        <w:rPr>
+          <w:rFonts w:ascii="Menlo" w:hAnsi="Menlo" w:cs="Menlo"/>
+          <w:color w:val="CDD3DE"/>
+          <w:sz w:val="18"/>
+          <w:szCs w:val="18"/>
+        </w:rPr>
+      </w:pPr>
+      <w:r>
+        <w:rPr>
+          <w:rFonts w:ascii="Menlo" w:hAnsi="Menlo" w:cs="Menlo"/>
+          <w:color w:val="CDD3DE"/>
+          <w:sz w:val="18"/>
+          <w:szCs w:val="18"/>
+        </w:rPr>
+        <w:t xml:space="preserve">      </w:t>
+      </w:r>
+      <w:r>
+        <w:rPr>
+          <w:rFonts w:ascii="Menlo" w:hAnsi="Menlo" w:cs="Menlo"/>
+          <w:color w:val="5FB3B3"/>
+          <w:sz w:val="18"/>
+          <w:szCs w:val="18"/>
+        </w:rPr>
+        <w:t>&lt;</w:t>
+      </w:r>
+      <w:r>
+        <w:rPr>
+          <w:rFonts w:ascii="Menlo" w:hAnsi="Menlo" w:cs="Menlo"/>
+          <w:color w:val="EB606B"/>
+          <w:sz w:val="18"/>
+          <w:szCs w:val="18"/>
+        </w:rPr>
+        <w:t>img</w:t>
+      </w:r>
+      <w:r>
+        <w:rPr>
+          <w:rFonts w:ascii="Menlo" w:hAnsi="Menlo" w:cs="Menlo"/>
+          <w:color w:val="5FB3B3"/>
+          <w:sz w:val="18"/>
+          <w:szCs w:val="18"/>
+        </w:rPr>
+        <w:t xml:space="preserve"> </w:t>
+      </w:r>
+      <w:r>
+        <w:rPr>
+          <w:rFonts w:ascii="Menlo" w:hAnsi="Menlo" w:cs="Menlo"/>
+          <w:color w:val="BB80B3"/>
+          <w:sz w:val="18"/>
+          <w:szCs w:val="18"/>
+        </w:rPr>
+        <w:t>src</w:t>
+      </w:r>
+      <w:r>
+        <w:rPr>
+          <w:rFonts w:ascii="Menlo" w:hAnsi="Menlo" w:cs="Menlo"/>
+          <w:color w:val="5FB3B3"/>
+          <w:sz w:val="18"/>
+          <w:szCs w:val="18"/>
+        </w:rPr>
+        <w:t>="</w:t>
+      </w:r>
+      <w:r>
+        <w:rPr>
+          <w:rFonts w:ascii="Menlo" w:hAnsi="Menlo" w:cs="Menlo"/>
+          <w:color w:val="99C794"/>
+          <w:sz w:val="18"/>
+          <w:szCs w:val="18"/>
+        </w:rPr>
+        <w:t>assets/images/first-trip.jpg</w:t>
+      </w:r>
+      <w:r>
+        <w:rPr>
+          <w:rFonts w:ascii="Menlo" w:hAnsi="Menlo" w:cs="Menlo"/>
+          <w:color w:val="5FB3B3"/>
+          <w:sz w:val="18"/>
+          <w:szCs w:val="18"/>
+        </w:rPr>
+        <w:t xml:space="preserve">" </w:t>
+      </w:r>
+      <w:r>
+        <w:rPr>
+          <w:rFonts w:ascii="Menlo" w:hAnsi="Menlo" w:cs="Menlo"/>
+          <w:color w:val="BB80B3"/>
+          <w:sz w:val="18"/>
+          <w:szCs w:val="18"/>
+        </w:rPr>
+        <w:t>alt</w:t>
+      </w:r>
+      <w:r>
+        <w:rPr>
+          <w:rFonts w:ascii="Menlo" w:hAnsi="Menlo" w:cs="Menlo"/>
+          <w:color w:val="5FB3B3"/>
+          <w:sz w:val="18"/>
+          <w:szCs w:val="18"/>
+        </w:rPr>
+        <w:t>="</w:t>
+      </w:r>
+      <w:r>
+        <w:rPr>
+          <w:rFonts w:ascii="Menlo" w:hAnsi="Menlo" w:cs="Menlo"/>
+          <w:color w:val="99C794"/>
+          <w:sz w:val="18"/>
+          <w:szCs w:val="18"/>
+        </w:rPr>
+        <w:t>Couple walking down a street.</w:t>
+      </w:r>
+      <w:r>
+        <w:rPr>
+          <w:rFonts w:ascii="Menlo" w:hAnsi="Menlo" w:cs="Menlo"/>
+          <w:color w:val="5FB3B3"/>
+          <w:sz w:val="18"/>
+          <w:szCs w:val="18"/>
+        </w:rPr>
+        <w:t>"&gt;</w:t>
+      </w:r>
+    </w:p>
+    <w:p>
+      <w:pPr>
+        <w:shd w:val="clear" w:color="auto" w:fill="1D2225"/>
+        <w:spacing w:line="270" w:lineRule="atLeast"/>
+        <w:rPr>
+          <w:rFonts w:ascii="Menlo" w:hAnsi="Menlo" w:cs="Menlo"/>
+          <w:color w:val="CDD3DE"/>
+          <w:sz w:val="18"/>
+          <w:szCs w:val="18"/>
+        </w:rPr>
+      </w:pPr>
+      <w:r>
+        <w:rPr>
+          <w:rFonts w:ascii="Menlo" w:hAnsi="Menlo" w:cs="Menlo"/>
+          <w:color w:val="CDD3DE"/>
+          <w:sz w:val="18"/>
+          <w:szCs w:val="18"/>
+        </w:rPr>
+        <w:t xml:space="preserve">      </w:t>
+      </w:r>
+      <w:r>
+        <w:rPr>
+          <w:rFonts w:ascii="Menlo" w:hAnsi="Menlo" w:cs="Menlo"/>
+          <w:color w:val="5FB3B3"/>
+          <w:sz w:val="18"/>
+          <w:szCs w:val="18"/>
+        </w:rPr>
+        <w:t>&lt;</w:t>
+      </w:r>
+      <w:r>
+        <w:rPr>
+          <w:rFonts w:ascii="Menlo" w:hAnsi="Menlo" w:cs="Menlo"/>
+          <w:color w:val="EB606B"/>
+          <w:sz w:val="18"/>
+          <w:szCs w:val="18"/>
+        </w:rPr>
+        <w:t>img</w:t>
+      </w:r>
+      <w:r>
+        <w:rPr>
+          <w:rFonts w:ascii="Menlo" w:hAnsi="Menlo" w:cs="Menlo"/>
+          <w:color w:val="5FB3B3"/>
+          <w:sz w:val="18"/>
+          <w:szCs w:val="18"/>
+        </w:rPr>
+        <w:t xml:space="preserve"> </w:t>
+      </w:r>
+      <w:r>
+        <w:rPr>
+          <w:rFonts w:ascii="Menlo" w:hAnsi="Menlo" w:cs="Menlo"/>
+          <w:color w:val="BB80B3"/>
+          <w:sz w:val="18"/>
+          <w:szCs w:val="18"/>
+        </w:rPr>
+        <w:t>src</w:t>
+      </w:r>
+      <w:r>
+        <w:rPr>
+          <w:rFonts w:ascii="Menlo" w:hAnsi="Menlo" w:cs="Menlo"/>
+          <w:color w:val="5FB3B3"/>
+          <w:sz w:val="18"/>
+          <w:szCs w:val="18"/>
+        </w:rPr>
+        <w:t>="</w:t>
+      </w:r>
+      <w:r>
+        <w:rPr>
+          <w:rFonts w:ascii="Menlo" w:hAnsi="Menlo" w:cs="Menlo"/>
+          <w:color w:val="99C794"/>
+          <w:sz w:val="18"/>
+          <w:szCs w:val="18"/>
+        </w:rPr>
+        <w:t>assets/images/our-start.jpg</w:t>
+      </w:r>
+      <w:r>
+        <w:rPr>
+          <w:rFonts w:ascii="Menlo" w:hAnsi="Menlo" w:cs="Menlo"/>
+          <w:color w:val="5FB3B3"/>
+          <w:sz w:val="18"/>
+          <w:szCs w:val="18"/>
+        </w:rPr>
+        <w:t xml:space="preserve">" </w:t>
+      </w:r>
+      <w:r>
+        <w:rPr>
+          <w:rFonts w:ascii="Menlo" w:hAnsi="Menlo" w:cs="Menlo"/>
+          <w:color w:val="BB80B3"/>
+          <w:sz w:val="18"/>
+          <w:szCs w:val="18"/>
+        </w:rPr>
+        <w:t>alt</w:t>
+      </w:r>
+      <w:r>
+        <w:rPr>
+          <w:rFonts w:ascii="Menlo" w:hAnsi="Menlo" w:cs="Menlo"/>
+          <w:color w:val="5FB3B3"/>
+          <w:sz w:val="18"/>
+          <w:szCs w:val="18"/>
+        </w:rPr>
+        <w:t>="</w:t>
+      </w:r>
+      <w:r>
+        <w:rPr>
+          <w:rFonts w:ascii="Menlo" w:hAnsi="Menlo" w:cs="Menlo"/>
+          <w:color w:val="99C794"/>
+          <w:sz w:val="18"/>
+          <w:szCs w:val="18"/>
+        </w:rPr>
+        <w:t>Our founder, Jane Doe</w:t>
+      </w:r>
+      <w:r>
+        <w:rPr>
+          <w:rFonts w:ascii="Menlo" w:hAnsi="Menlo" w:cs="Menlo"/>
+          <w:color w:val="5FB3B3"/>
+          <w:sz w:val="18"/>
+          <w:szCs w:val="18"/>
+        </w:rPr>
+        <w:t>"&gt;</w:t>
+      </w:r>
+    </w:p>
+    <w:p>
+      <w:pPr>
+        <w:shd w:val="clear" w:color="auto" w:fill="1D2225"/>
+        <w:spacing w:line="270" w:lineRule="atLeast"/>
+        <w:rPr>
+          <w:rFonts w:ascii="Menlo" w:hAnsi="Menlo" w:cs="Menlo"/>
+          <w:color w:val="CDD3DE"/>
+          <w:sz w:val="18"/>
+          <w:szCs w:val="18"/>
+        </w:rPr>
+      </w:pPr>
+      <w:r>
+        <w:rPr>
+          <w:rFonts w:ascii="Menlo" w:hAnsi="Menlo" w:cs="Menlo"/>
+          <w:color w:val="CDD3DE"/>
+          <w:sz w:val="18"/>
+          <w:szCs w:val="18"/>
+        </w:rPr>
+        <w:lastRenderedPageBreak/>
+        <w:t xml:space="preserve">      </w:t>
+      </w:r>
+      <w:r>
+        <w:rPr>
+          <w:rFonts w:ascii="Menlo" w:hAnsi="Menlo" w:cs="Menlo"/>
+          <w:color w:val="5FB3B3"/>
+          <w:sz w:val="18"/>
+          <w:szCs w:val="18"/>
+        </w:rPr>
+        <w:t>&lt;</w:t>
+      </w:r>
+      <w:r>
+        <w:rPr>
+          <w:rFonts w:ascii="Menlo" w:hAnsi="Menlo" w:cs="Menlo"/>
+          <w:color w:val="EB606B"/>
+          <w:sz w:val="18"/>
+          <w:szCs w:val="18"/>
+        </w:rPr>
+        <w:t>h2</w:t>
+      </w:r>
+      <w:r>
+        <w:rPr>
+          <w:rFonts w:ascii="Menlo" w:hAnsi="Menlo" w:cs="Menlo"/>
+          <w:color w:val="5FB3B3"/>
+          <w:sz w:val="18"/>
+          <w:szCs w:val="18"/>
+        </w:rPr>
+        <w:t>&gt;</w:t>
+      </w:r>
+      <w:r>
+        <w:rPr>
+          <w:rFonts w:ascii="Menlo" w:hAnsi="Menlo" w:cs="Menlo"/>
+          <w:color w:val="CDD3DE"/>
+          <w:sz w:val="18"/>
+          <w:szCs w:val="18"/>
+        </w:rPr>
+        <w:t>Here</w:t>
+      </w:r>
+      <w:r>
+        <w:rPr>
+          <w:rFonts w:ascii="Menlo" w:hAnsi="Menlo" w:cs="Menlo"/>
+          <w:color w:val="5FB3B3"/>
+          <w:sz w:val="18"/>
+          <w:szCs w:val="18"/>
+        </w:rPr>
+        <w:t>&amp;</w:t>
+      </w:r>
+      <w:r>
+        <w:rPr>
+          <w:rFonts w:ascii="Menlo" w:hAnsi="Menlo" w:cs="Menlo"/>
+          <w:color w:val="F99157"/>
+          <w:sz w:val="18"/>
+          <w:szCs w:val="18"/>
+        </w:rPr>
+        <w:t>rsquo</w:t>
+      </w:r>
+      <w:r>
+        <w:rPr>
+          <w:rFonts w:ascii="Menlo" w:hAnsi="Menlo" w:cs="Menlo"/>
+          <w:color w:val="5FB3B3"/>
+          <w:sz w:val="18"/>
+          <w:szCs w:val="18"/>
+        </w:rPr>
+        <w:t>;</w:t>
+      </w:r>
+      <w:r>
+        <w:rPr>
+          <w:rFonts w:ascii="Menlo" w:hAnsi="Menlo" w:cs="Menlo"/>
+          <w:color w:val="CDD3DE"/>
+          <w:sz w:val="18"/>
+          <w:szCs w:val="18"/>
+        </w:rPr>
+        <w:t>s how we got started</w:t>
+      </w:r>
+      <w:r>
+        <w:rPr>
+          <w:rFonts w:ascii="Menlo" w:hAnsi="Menlo" w:cs="Menlo"/>
+          <w:color w:val="5FB3B3"/>
+          <w:sz w:val="18"/>
+          <w:szCs w:val="18"/>
+        </w:rPr>
+        <w:t>&amp;</w:t>
+      </w:r>
+      <w:r>
+        <w:rPr>
+          <w:rFonts w:ascii="Menlo" w:hAnsi="Menlo" w:cs="Menlo"/>
+          <w:color w:val="F99157"/>
+          <w:sz w:val="18"/>
+          <w:szCs w:val="18"/>
+        </w:rPr>
+        <w:t>hellip</w:t>
+      </w:r>
+      <w:r>
+        <w:rPr>
+          <w:rFonts w:ascii="Menlo" w:hAnsi="Menlo" w:cs="Menlo"/>
+          <w:color w:val="5FB3B3"/>
+          <w:sz w:val="18"/>
+          <w:szCs w:val="18"/>
+        </w:rPr>
+        <w:t>;&lt;/</w:t>
+      </w:r>
+      <w:r>
+        <w:rPr>
+          <w:rFonts w:ascii="Menlo" w:hAnsi="Menlo" w:cs="Menlo"/>
+          <w:color w:val="EB606B"/>
+          <w:sz w:val="18"/>
+          <w:szCs w:val="18"/>
+        </w:rPr>
+        <w:t>h2</w:t>
+      </w:r>
+      <w:r>
+        <w:rPr>
+          <w:rFonts w:ascii="Menlo" w:hAnsi="Menlo" w:cs="Menlo"/>
+          <w:color w:val="5FB3B3"/>
+          <w:sz w:val="18"/>
+          <w:szCs w:val="18"/>
+        </w:rPr>
+        <w:t>&gt;</w:t>
+      </w:r>
+    </w:p>
+    <w:p>
+      <w:pPr>
+        <w:shd w:val="clear" w:color="auto" w:fill="1D2225"/>
+        <w:spacing w:line="270" w:lineRule="atLeast"/>
+        <w:rPr>
+          <w:rFonts w:ascii="Menlo" w:hAnsi="Menlo" w:cs="Menlo"/>
+          <w:color w:val="CDD3DE"/>
+          <w:sz w:val="18"/>
+          <w:szCs w:val="18"/>
+        </w:rPr>
+      </w:pPr>
+      <w:r>
+        <w:rPr>
+          <w:rFonts w:ascii="Menlo" w:hAnsi="Menlo" w:cs="Menlo"/>
+          <w:color w:val="CDD3DE"/>
+          <w:sz w:val="18"/>
+          <w:szCs w:val="18"/>
+        </w:rPr>
+        <w:t xml:space="preserve">      </w:t>
+      </w:r>
+      <w:r>
+        <w:rPr>
+          <w:rFonts w:ascii="Menlo" w:hAnsi="Menlo" w:cs="Menlo"/>
+          <w:color w:val="5FB3B3"/>
+          <w:sz w:val="18"/>
+          <w:szCs w:val="18"/>
+        </w:rPr>
+        <w:t>&lt;</w:t>
+      </w:r>
+      <w:r>
+        <w:rPr>
+          <w:rFonts w:ascii="Menlo" w:hAnsi="Menlo" w:cs="Menlo"/>
+          <w:color w:val="EB606B"/>
+          <w:sz w:val="18"/>
+          <w:szCs w:val="18"/>
+        </w:rPr>
+        <w:t>p</w:t>
+      </w:r>
+      <w:r>
+        <w:rPr>
+          <w:rFonts w:ascii="Menlo" w:hAnsi="Menlo" w:cs="Menlo"/>
+          <w:color w:val="5FB3B3"/>
+          <w:sz w:val="18"/>
+          <w:szCs w:val="18"/>
+        </w:rPr>
+        <w:t>&gt;</w:t>
+      </w:r>
+      <w:r>
+        <w:rPr>
+          <w:rFonts w:ascii="Menlo" w:hAnsi="Menlo" w:cs="Menlo"/>
+          <w:color w:val="CDD3DE"/>
+          <w:sz w:val="18"/>
+          <w:szCs w:val="18"/>
+        </w:rPr>
+        <w:t xml:space="preserve">Lorem ipsum dolor sit amet, consectetur adipisicing elit, sed do eiusmod tempor incididunt ut labore et dolore magna aliqua. Ut enim ad minim veniam, </w:t>
+      </w:r>
+      <w:r>
+        <w:rPr>
+          <w:rFonts w:ascii="Menlo" w:hAnsi="Menlo" w:cs="Menlo"/>
+          <w:color w:val="5FB3B3"/>
+          <w:sz w:val="18"/>
+          <w:szCs w:val="18"/>
+        </w:rPr>
+        <w:t>&lt;</w:t>
+      </w:r>
+      <w:r>
+        <w:rPr>
+          <w:rFonts w:ascii="Menlo" w:hAnsi="Menlo" w:cs="Menlo"/>
+          <w:color w:val="EB606B"/>
+          <w:sz w:val="18"/>
+          <w:szCs w:val="18"/>
+        </w:rPr>
+        <w:t>a</w:t>
+      </w:r>
+      <w:r>
+        <w:rPr>
+          <w:rFonts w:ascii="Menlo" w:hAnsi="Menlo" w:cs="Menlo"/>
+          <w:color w:val="5FB3B3"/>
+          <w:sz w:val="18"/>
+          <w:szCs w:val="18"/>
+        </w:rPr>
+        <w:t xml:space="preserve"> </w:t>
+      </w:r>
+      <w:r>
+        <w:rPr>
+          <w:rFonts w:ascii="Menlo" w:hAnsi="Menlo" w:cs="Menlo"/>
+          <w:color w:val="BB80B3"/>
+          <w:sz w:val="18"/>
+          <w:szCs w:val="18"/>
+        </w:rPr>
+        <w:t>href</w:t>
+      </w:r>
+      <w:r>
+        <w:rPr>
+          <w:rFonts w:ascii="Menlo" w:hAnsi="Menlo" w:cs="Menlo"/>
+          <w:color w:val="5FB3B3"/>
+          <w:sz w:val="18"/>
+          <w:szCs w:val="18"/>
+        </w:rPr>
+        <w:t>="</w:t>
+      </w:r>
+      <w:r>
+        <w:rPr>
+          <w:rFonts w:ascii="Menlo" w:hAnsi="Menlo" w:cs="Menlo"/>
+          <w:color w:val="99C794"/>
+          <w:sz w:val="18"/>
+          <w:szCs w:val="18"/>
+        </w:rPr>
+        <w:t>#</w:t>
+      </w:r>
+      <w:r>
+        <w:rPr>
+          <w:rFonts w:ascii="Menlo" w:hAnsi="Menlo" w:cs="Menlo"/>
+          <w:color w:val="5FB3B3"/>
+          <w:sz w:val="18"/>
+          <w:szCs w:val="18"/>
+        </w:rPr>
+        <w:t>"&gt;</w:t>
+      </w:r>
+      <w:r>
+        <w:rPr>
+          <w:rFonts w:ascii="Menlo" w:hAnsi="Menlo" w:cs="Menlo"/>
+          <w:color w:val="CDD3DE"/>
+          <w:sz w:val="18"/>
+          <w:szCs w:val="18"/>
+        </w:rPr>
+        <w:t>quis nostrud exercitation</w:t>
+      </w:r>
+      <w:r>
+        <w:rPr>
+          <w:rFonts w:ascii="Menlo" w:hAnsi="Menlo" w:cs="Menlo"/>
+          <w:color w:val="5FB3B3"/>
+          <w:sz w:val="18"/>
+          <w:szCs w:val="18"/>
+        </w:rPr>
+        <w:t>&lt;/</w:t>
+      </w:r>
+      <w:r>
+        <w:rPr>
+          <w:rFonts w:ascii="Menlo" w:hAnsi="Menlo" w:cs="Menlo"/>
+          <w:color w:val="EB606B"/>
+          <w:sz w:val="18"/>
+          <w:szCs w:val="18"/>
+        </w:rPr>
+        <w:t>a</w:t>
+      </w:r>
+      <w:r>
+        <w:rPr>
+          <w:rFonts w:ascii="Menlo" w:hAnsi="Menlo" w:cs="Menlo"/>
+          <w:color w:val="5FB3B3"/>
+          <w:sz w:val="18"/>
+          <w:szCs w:val="18"/>
+        </w:rPr>
+        <w:t>&gt;</w:t>
+      </w:r>
+      <w:r>
+        <w:rPr>
+          <w:rFonts w:ascii="Menlo" w:hAnsi="Menlo" w:cs="Menlo"/>
+          <w:color w:val="CDD3DE"/>
+          <w:sz w:val="18"/>
+          <w:szCs w:val="18"/>
+        </w:rPr>
+        <w:t xml:space="preserve"> ullamco laboris nisi ut aliquip ex ea commodo consequat. Duis aute irure dolor in reprehenderit in voluptate velit esse cillum dolore eu fugiat nulla pariatur. Excepteur sint occaecat cupidatat non proident, sunt in culpa qui officia deserunt mollit anim id est laborum.</w:t>
+      </w:r>
+      <w:r>
+        <w:rPr>
+          <w:rFonts w:ascii="Menlo" w:hAnsi="Menlo" w:cs="Menlo"/>
+          <w:color w:val="5FB3B3"/>
+          <w:sz w:val="18"/>
+          <w:szCs w:val="18"/>
+        </w:rPr>
+        <w:t>&lt;/</w:t>
+      </w:r>
+      <w:r>
+        <w:rPr>
+          <w:rFonts w:ascii="Menlo" w:hAnsi="Menlo" w:cs="Menlo"/>
+          <w:color w:val="EB606B"/>
+          <w:sz w:val="18"/>
+          <w:szCs w:val="18"/>
+        </w:rPr>
+        <w:t>p</w:t>
+      </w:r>
+      <w:r>
+        <w:rPr>
+          <w:rFonts w:ascii="Menlo" w:hAnsi="Menlo" w:cs="Menlo"/>
+          <w:color w:val="5FB3B3"/>
+          <w:sz w:val="18"/>
+          <w:szCs w:val="18"/>
+        </w:rPr>
+        <w:t>&gt;</w:t>
+      </w:r>
+    </w:p>
+    <w:p>
+      <w:pPr>
+        <w:shd w:val="clear" w:color="auto" w:fill="1D2225"/>
+        <w:spacing w:line="270" w:lineRule="atLeast"/>
+        <w:rPr>
+          <w:rFonts w:ascii="Menlo" w:hAnsi="Menlo" w:cs="Menlo"/>
+          <w:color w:val="CDD3DE"/>
+          <w:sz w:val="18"/>
+          <w:szCs w:val="18"/>
+        </w:rPr>
+      </w:pPr>
+      <w:r>
+        <w:rPr>
+          <w:rFonts w:ascii="Menlo" w:hAnsi="Menlo" w:cs="Menlo"/>
+          <w:color w:val="CDD3DE"/>
+          <w:sz w:val="18"/>
+          <w:szCs w:val="18"/>
+        </w:rPr>
+        <w:t xml:space="preserve">      </w:t>
+      </w:r>
+      <w:r>
+        <w:rPr>
+          <w:rFonts w:ascii="Menlo" w:hAnsi="Menlo" w:cs="Menlo"/>
+          <w:color w:val="5FB3B3"/>
+          <w:sz w:val="18"/>
+          <w:szCs w:val="18"/>
+        </w:rPr>
+        <w:t>&lt;</w:t>
+      </w:r>
+      <w:r>
+        <w:rPr>
+          <w:rFonts w:ascii="Menlo" w:hAnsi="Menlo" w:cs="Menlo"/>
+          <w:color w:val="EB606B"/>
+          <w:sz w:val="18"/>
+          <w:szCs w:val="18"/>
+        </w:rPr>
+        <w:t>p</w:t>
+      </w:r>
+      <w:r>
+        <w:rPr>
+          <w:rFonts w:ascii="Menlo" w:hAnsi="Menlo" w:cs="Menlo"/>
+          <w:color w:val="5FB3B3"/>
+          <w:sz w:val="18"/>
+          <w:szCs w:val="18"/>
+        </w:rPr>
+        <w:t>&gt;</w:t>
+      </w:r>
+      <w:r>
+        <w:rPr>
+          <w:rFonts w:ascii="Menlo" w:hAnsi="Menlo" w:cs="Menlo"/>
+          <w:color w:val="CDD3DE"/>
+          <w:sz w:val="18"/>
+          <w:szCs w:val="18"/>
+        </w:rPr>
+        <w:t xml:space="preserve">Duis aute irure dolor in </w:t>
+      </w:r>
+      <w:r>
+        <w:rPr>
+          <w:rFonts w:ascii="Menlo" w:hAnsi="Menlo" w:cs="Menlo"/>
+          <w:color w:val="5FB3B3"/>
+          <w:sz w:val="18"/>
+          <w:szCs w:val="18"/>
+        </w:rPr>
+        <w:t>&lt;</w:t>
+      </w:r>
+      <w:r>
+        <w:rPr>
+          <w:rFonts w:ascii="Menlo" w:hAnsi="Menlo" w:cs="Menlo"/>
+          <w:color w:val="EB606B"/>
+          <w:sz w:val="18"/>
+          <w:szCs w:val="18"/>
+        </w:rPr>
+        <w:t>strong</w:t>
+      </w:r>
+      <w:r>
+        <w:rPr>
+          <w:rFonts w:ascii="Menlo" w:hAnsi="Menlo" w:cs="Menlo"/>
+          <w:color w:val="5FB3B3"/>
+          <w:sz w:val="18"/>
+          <w:szCs w:val="18"/>
+        </w:rPr>
+        <w:t>&gt;</w:t>
+      </w:r>
+      <w:r>
+        <w:rPr>
+          <w:rFonts w:ascii="Menlo" w:hAnsi="Menlo" w:cs="Menlo"/>
+          <w:color w:val="CDD3DE"/>
+          <w:sz w:val="18"/>
+          <w:szCs w:val="18"/>
+        </w:rPr>
+        <w:t>reprehenderit in</w:t>
+      </w:r>
+      <w:r>
+        <w:rPr>
+          <w:rFonts w:ascii="Menlo" w:hAnsi="Menlo" w:cs="Menlo"/>
+          <w:color w:val="5FB3B3"/>
+          <w:sz w:val="18"/>
+          <w:szCs w:val="18"/>
+        </w:rPr>
+        <w:t>&lt;/</w:t>
+      </w:r>
+      <w:r>
+        <w:rPr>
+          <w:rFonts w:ascii="Menlo" w:hAnsi="Menlo" w:cs="Menlo"/>
+          <w:color w:val="EB606B"/>
+          <w:sz w:val="18"/>
+          <w:szCs w:val="18"/>
+        </w:rPr>
+        <w:t>strong</w:t>
+      </w:r>
+      <w:r>
+        <w:rPr>
+          <w:rFonts w:ascii="Menlo" w:hAnsi="Menlo" w:cs="Menlo"/>
+          <w:color w:val="5FB3B3"/>
+          <w:sz w:val="18"/>
+          <w:szCs w:val="18"/>
+        </w:rPr>
+        <w:t>&gt;</w:t>
+      </w:r>
+      <w:r>
+        <w:rPr>
+          <w:rFonts w:ascii="Menlo" w:hAnsi="Menlo" w:cs="Menlo"/>
+          <w:color w:val="CDD3DE"/>
+          <w:sz w:val="18"/>
+          <w:szCs w:val="18"/>
+        </w:rPr>
+        <w:t xml:space="preserve"> voluptate velit esse cillum dolore eu fugiat nulla pariatur. Excepteur sint occaecat cupidatat non proident, sunt in culpa qui officia deserunt mollit anim id est laborum. Lorem ipsum dolor sit amet, consectetur adipisicing elit, sed do eiusmod tempor incididunt ut labore et dolore magna aliqua.</w:t>
+      </w:r>
+      <w:r>
+        <w:rPr>
+          <w:rFonts w:ascii="Menlo" w:hAnsi="Menlo" w:cs="Menlo"/>
+          <w:color w:val="5FB3B3"/>
+          <w:sz w:val="18"/>
+          <w:szCs w:val="18"/>
+        </w:rPr>
+        <w:t>&lt;/</w:t>
+      </w:r>
+      <w:r>
+        <w:rPr>
+          <w:rFonts w:ascii="Menlo" w:hAnsi="Menlo" w:cs="Menlo"/>
+          <w:color w:val="EB606B"/>
+          <w:sz w:val="18"/>
+          <w:szCs w:val="18"/>
+        </w:rPr>
+        <w:t>p</w:t>
+      </w:r>
+      <w:r>
+        <w:rPr>
+          <w:rFonts w:ascii="Menlo" w:hAnsi="Menlo" w:cs="Menlo"/>
+          <w:color w:val="5FB3B3"/>
+          <w:sz w:val="18"/>
+          <w:szCs w:val="18"/>
+        </w:rPr>
+        <w:t>&gt;</w:t>
+      </w:r>
+    </w:p>
+    <w:p>
+      <w:pPr>
+        <w:shd w:val="clear" w:color="auto" w:fill="1D2225"/>
+        <w:spacing w:line="270" w:lineRule="atLeast"/>
+        <w:rPr>
+          <w:rFonts w:ascii="Menlo" w:hAnsi="Menlo" w:cs="Menlo"/>
+          <w:color w:val="CDD3DE"/>
+          <w:sz w:val="18"/>
+          <w:szCs w:val="18"/>
+        </w:rPr>
+      </w:pPr>
+      <w:r>
+        <w:rPr>
+          <w:rFonts w:ascii="Menlo" w:hAnsi="Menlo" w:cs="Menlo"/>
+          <w:color w:val="CDD3DE"/>
+          <w:sz w:val="18"/>
+          <w:szCs w:val="18"/>
+        </w:rPr>
+        <w:t xml:space="preserve">      </w:t>
+      </w:r>
+      <w:r>
+        <w:rPr>
+          <w:rFonts w:ascii="Menlo" w:hAnsi="Menlo" w:cs="Menlo"/>
+          <w:color w:val="5FB3B3"/>
+          <w:sz w:val="18"/>
+          <w:szCs w:val="18"/>
+        </w:rPr>
+        <w:t>&lt;</w:t>
+      </w:r>
+      <w:r>
+        <w:rPr>
+          <w:rFonts w:ascii="Menlo" w:hAnsi="Menlo" w:cs="Menlo"/>
+          <w:color w:val="EB606B"/>
+          <w:sz w:val="18"/>
+          <w:szCs w:val="18"/>
+        </w:rPr>
+        <w:t>p</w:t>
+      </w:r>
+      <w:r>
+        <w:rPr>
+          <w:rFonts w:ascii="Menlo" w:hAnsi="Menlo" w:cs="Menlo"/>
+          <w:color w:val="5FB3B3"/>
+          <w:sz w:val="18"/>
+          <w:szCs w:val="18"/>
+        </w:rPr>
+        <w:t>&gt;</w:t>
+      </w:r>
+      <w:r>
+        <w:rPr>
+          <w:rFonts w:ascii="Menlo" w:hAnsi="Menlo" w:cs="Menlo"/>
+          <w:color w:val="CDD3DE"/>
+          <w:sz w:val="18"/>
+          <w:szCs w:val="18"/>
+        </w:rPr>
+        <w:t xml:space="preserve">Duis aute irure dolor in reprehenderit in voluptate velit esse cillum dolore eu fugiat nulla pariatur. Excepteur sint occaecat cupidatat non proident, sunt in culpa qui officia deserunt mollit anim id est laborum velit esse cillum </w:t>
+      </w:r>
+      <w:r>
+        <w:rPr>
+          <w:rFonts w:ascii="Menlo" w:hAnsi="Menlo" w:cs="Menlo"/>
+          <w:color w:val="5FB3B3"/>
+          <w:sz w:val="18"/>
+          <w:szCs w:val="18"/>
+        </w:rPr>
+        <w:t>&lt;</w:t>
+      </w:r>
+      <w:r>
+        <w:rPr>
+          <w:rFonts w:ascii="Menlo" w:hAnsi="Menlo" w:cs="Menlo"/>
+          <w:color w:val="EB606B"/>
+          <w:sz w:val="18"/>
+          <w:szCs w:val="18"/>
+        </w:rPr>
+        <w:t>strong</w:t>
+      </w:r>
+      <w:r>
+        <w:rPr>
+          <w:rFonts w:ascii="Menlo" w:hAnsi="Menlo" w:cs="Menlo"/>
+          <w:color w:val="5FB3B3"/>
+          <w:sz w:val="18"/>
+          <w:szCs w:val="18"/>
+        </w:rPr>
+        <w:t>&gt;</w:t>
+      </w:r>
+      <w:r>
+        <w:rPr>
+          <w:rFonts w:ascii="Menlo" w:hAnsi="Menlo" w:cs="Menlo"/>
+          <w:color w:val="CDD3DE"/>
+          <w:sz w:val="18"/>
+          <w:szCs w:val="18"/>
+        </w:rPr>
+        <w:t>dolore eu fugiat.</w:t>
+      </w:r>
+      <w:r>
+        <w:rPr>
+          <w:rFonts w:ascii="Menlo" w:hAnsi="Menlo" w:cs="Menlo"/>
+          <w:color w:val="5FB3B3"/>
+          <w:sz w:val="18"/>
+          <w:szCs w:val="18"/>
+        </w:rPr>
+        <w:t>&lt;/</w:t>
+      </w:r>
+      <w:r>
+        <w:rPr>
+          <w:rFonts w:ascii="Menlo" w:hAnsi="Menlo" w:cs="Menlo"/>
+          <w:color w:val="EB606B"/>
+          <w:sz w:val="18"/>
+          <w:szCs w:val="18"/>
+        </w:rPr>
+        <w:t>strong</w:t>
+      </w:r>
+      <w:r>
+        <w:rPr>
+          <w:rFonts w:ascii="Menlo" w:hAnsi="Menlo" w:cs="Menlo"/>
+          <w:color w:val="5FB3B3"/>
+          <w:sz w:val="18"/>
+          <w:szCs w:val="18"/>
+        </w:rPr>
+        <w:t>&gt;&lt;/</w:t>
+      </w:r>
+      <w:r>
+        <w:rPr>
+          <w:rFonts w:ascii="Menlo" w:hAnsi="Menlo" w:cs="Menlo"/>
+          <w:color w:val="EB606B"/>
+          <w:sz w:val="18"/>
+          <w:szCs w:val="18"/>
+        </w:rPr>
+        <w:t>p</w:t>
+      </w:r>
+      <w:r>
+        <w:rPr>
+          <w:rFonts w:ascii="Menlo" w:hAnsi="Menlo" w:cs="Menlo"/>
+          <w:color w:val="5FB3B3"/>
+          <w:sz w:val="18"/>
+          <w:szCs w:val="18"/>
+        </w:rPr>
+        <w:t>&gt;</w:t>
+      </w:r>
+    </w:p>
+    <w:p>
+      <w:pPr>
+        <w:shd w:val="clear" w:color="auto" w:fill="1D2225"/>
+        <w:spacing w:line="270" w:lineRule="atLeast"/>
+        <w:rPr>
+          <w:rFonts w:ascii="Menlo" w:hAnsi="Menlo" w:cs="Menlo"/>
+          <w:color w:val="CDD3DE"/>
+          <w:sz w:val="18"/>
+          <w:szCs w:val="18"/>
+        </w:rPr>
+      </w:pPr>
+      <w:r>
+        <w:rPr>
+          <w:rFonts w:ascii="Menlo" w:hAnsi="Menlo" w:cs="Menlo"/>
+          <w:color w:val="CDD3DE"/>
+          <w:sz w:val="18"/>
+          <w:szCs w:val="18"/>
+        </w:rPr>
+        <w:t xml:space="preserve">    </w:t>
+      </w:r>
+      <w:r>
+        <w:rPr>
+          <w:rFonts w:ascii="Menlo" w:hAnsi="Menlo" w:cs="Menlo"/>
+          <w:color w:val="5FB3B3"/>
+          <w:sz w:val="18"/>
+          <w:szCs w:val="18"/>
+        </w:rPr>
+        <w:t>&lt;/</w:t>
+      </w:r>
+      <w:r>
+        <w:rPr>
+          <w:rFonts w:ascii="Menlo" w:hAnsi="Menlo" w:cs="Menlo"/>
+          <w:color w:val="EB606B"/>
+          <w:sz w:val="18"/>
+          <w:szCs w:val="18"/>
+        </w:rPr>
+        <w:t>div</w:t>
+      </w:r>
+      <w:r>
+        <w:rPr>
+          <w:rFonts w:ascii="Menlo" w:hAnsi="Menlo" w:cs="Menlo"/>
+          <w:color w:val="5FB3B3"/>
+          <w:sz w:val="18"/>
+          <w:szCs w:val="18"/>
+        </w:rPr>
+        <w:t>&gt;</w:t>
+      </w:r>
+    </w:p>
+    <w:p>
+      <w:pPr>
+        <w:shd w:val="clear" w:color="auto" w:fill="1D2225"/>
+        <w:spacing w:line="270" w:lineRule="atLeast"/>
+        <w:rPr>
+          <w:rFonts w:ascii="Menlo" w:hAnsi="Menlo" w:cs="Menlo"/>
+          <w:color w:val="CDD3DE"/>
+          <w:sz w:val="18"/>
+          <w:szCs w:val="18"/>
+        </w:rPr>
+      </w:pPr>
+      <w:r>
+        <w:rPr>
+          <w:rFonts w:ascii="Menlo" w:hAnsi="Menlo" w:cs="Menlo"/>
+          <w:color w:val="CDD3DE"/>
+          <w:sz w:val="18"/>
+          <w:szCs w:val="18"/>
+        </w:rPr>
+        <w:t xml:space="preserve">  </w:t>
+      </w:r>
+      <w:r>
+        <w:rPr>
+          <w:rFonts w:ascii="Menlo" w:hAnsi="Menlo" w:cs="Menlo"/>
+          <w:color w:val="5FB3B3"/>
+          <w:sz w:val="18"/>
+          <w:szCs w:val="18"/>
+        </w:rPr>
+        <w:t>&lt;/</w:t>
+      </w:r>
+      <w:r>
+        <w:rPr>
+          <w:rFonts w:ascii="Menlo" w:hAnsi="Menlo" w:cs="Menlo"/>
+          <w:color w:val="EB606B"/>
+          <w:sz w:val="18"/>
+          <w:szCs w:val="18"/>
+        </w:rPr>
+        <w:t>div</w:t>
+      </w:r>
+      <w:r>
+        <w:rPr>
+          <w:rFonts w:ascii="Menlo" w:hAnsi="Menlo" w:cs="Menlo"/>
+          <w:color w:val="5FB3B3"/>
+          <w:sz w:val="18"/>
+          <w:szCs w:val="18"/>
+        </w:rPr>
+        <w:t>&gt;</w:t>
+      </w:r>
+    </w:p>
+    <w:p>
+      <w:pPr>
+        <w:rPr>
+          <w:lang w:val="en-US"/>
+        </w:rPr>
+      </w:pPr>
+    </w:p>
+    <w:p>
+      <w:pPr>
+        <w:rPr>
+          <w:lang w:val="en-US"/>
+        </w:rPr>
+      </w:pPr>
+      <w:r>
+        <w:rPr>
+          <w:lang w:val="en-US"/>
+        </w:rPr>
+        <w:t xml:space="preserve">In the original file, width of the content is around 1200 px so give the wrapper max-width of that size and center it with margin </w:t>
+      </w:r>
+    </w:p>
+    <w:p>
+      <w:pPr>
+        <w:shd w:val="clear" w:color="auto" w:fill="1D2225"/>
+        <w:spacing w:line="270" w:lineRule="atLeast"/>
+        <w:rPr>
+          <w:rFonts w:ascii="Menlo" w:hAnsi="Menlo" w:cs="Menlo"/>
+          <w:color w:val="CDD3DE"/>
+          <w:sz w:val="18"/>
+          <w:szCs w:val="18"/>
+        </w:rPr>
+      </w:pPr>
+      <w:r>
+        <w:rPr>
+          <w:rFonts w:ascii="Menlo" w:hAnsi="Menlo" w:cs="Menlo"/>
+          <w:color w:val="5FB3B3"/>
+          <w:sz w:val="18"/>
+          <w:szCs w:val="18"/>
+        </w:rPr>
+        <w:t>.</w:t>
+      </w:r>
+      <w:r>
+        <w:rPr>
+          <w:rFonts w:ascii="Menlo" w:hAnsi="Menlo" w:cs="Menlo"/>
+          <w:color w:val="BB80B3"/>
+          <w:sz w:val="18"/>
+          <w:szCs w:val="18"/>
+        </w:rPr>
+        <w:t>wrapper</w:t>
+      </w:r>
+      <w:r>
+        <w:rPr>
+          <w:rFonts w:ascii="Menlo" w:hAnsi="Menlo" w:cs="Menlo"/>
+          <w:color w:val="CDD3DE"/>
+          <w:sz w:val="18"/>
+          <w:szCs w:val="18"/>
+        </w:rPr>
+        <w:t xml:space="preserve"> </w:t>
+      </w:r>
+      <w:r>
+        <w:rPr>
+          <w:rFonts w:ascii="Menlo" w:hAnsi="Menlo" w:cs="Menlo"/>
+          <w:color w:val="5FB3B3"/>
+          <w:sz w:val="18"/>
+          <w:szCs w:val="18"/>
+        </w:rPr>
+        <w:t>{</w:t>
+      </w:r>
+    </w:p>
+    <w:p>
+      <w:pPr>
+        <w:shd w:val="clear" w:color="auto" w:fill="1D2225"/>
+        <w:spacing w:line="270" w:lineRule="atLeast"/>
+        <w:rPr>
+          <w:rFonts w:ascii="Menlo" w:hAnsi="Menlo" w:cs="Menlo"/>
+          <w:color w:val="CDD3DE"/>
+          <w:sz w:val="18"/>
+          <w:szCs w:val="18"/>
+        </w:rPr>
+      </w:pPr>
+      <w:r>
+        <w:rPr>
+          <w:rFonts w:ascii="Menlo" w:hAnsi="Menlo" w:cs="Menlo"/>
+          <w:color w:val="CDD3DE"/>
+          <w:sz w:val="18"/>
+          <w:szCs w:val="18"/>
+        </w:rPr>
+        <w:t xml:space="preserve">  </w:t>
+      </w:r>
+      <w:r>
+        <w:rPr>
+          <w:rFonts w:ascii="Menlo" w:hAnsi="Menlo" w:cs="Menlo"/>
+          <w:color w:val="FAC863"/>
+          <w:sz w:val="18"/>
+          <w:szCs w:val="18"/>
+        </w:rPr>
+        <w:t>padding-left</w:t>
+      </w:r>
+      <w:r>
+        <w:rPr>
+          <w:rFonts w:ascii="Menlo" w:hAnsi="Menlo" w:cs="Menlo"/>
+          <w:color w:val="5FB3B3"/>
+          <w:sz w:val="18"/>
+          <w:szCs w:val="18"/>
+        </w:rPr>
+        <w:t>:</w:t>
+      </w:r>
+      <w:r>
+        <w:rPr>
+          <w:rFonts w:ascii="Menlo" w:hAnsi="Menlo" w:cs="Menlo"/>
+          <w:color w:val="CDD3DE"/>
+          <w:sz w:val="18"/>
+          <w:szCs w:val="18"/>
+        </w:rPr>
+        <w:t xml:space="preserve"> </w:t>
+      </w:r>
+      <w:r>
+        <w:rPr>
+          <w:rFonts w:ascii="Menlo" w:hAnsi="Menlo" w:cs="Menlo"/>
+          <w:color w:val="F99157"/>
+          <w:sz w:val="18"/>
+          <w:szCs w:val="18"/>
+        </w:rPr>
+        <w:t>18px</w:t>
+      </w:r>
+      <w:r>
+        <w:rPr>
+          <w:rFonts w:ascii="Menlo" w:hAnsi="Menlo" w:cs="Menlo"/>
+          <w:color w:val="5FB3B3"/>
+          <w:sz w:val="18"/>
+          <w:szCs w:val="18"/>
+        </w:rPr>
+        <w:t>;</w:t>
+      </w:r>
+    </w:p>
+    <w:p>
+      <w:pPr>
+        <w:shd w:val="clear" w:color="auto" w:fill="1D2225"/>
+        <w:spacing w:line="270" w:lineRule="atLeast"/>
+        <w:rPr>
+          <w:rFonts w:ascii="Menlo" w:hAnsi="Menlo" w:cs="Menlo"/>
+          <w:color w:val="CDD3DE"/>
+          <w:sz w:val="18"/>
+          <w:szCs w:val="18"/>
+        </w:rPr>
+      </w:pPr>
+      <w:r>
+        <w:rPr>
+          <w:rFonts w:ascii="Menlo" w:hAnsi="Menlo" w:cs="Menlo"/>
+          <w:color w:val="CDD3DE"/>
+          <w:sz w:val="18"/>
+          <w:szCs w:val="18"/>
+        </w:rPr>
+        <w:t xml:space="preserve">  </w:t>
+      </w:r>
+      <w:r>
+        <w:rPr>
+          <w:rFonts w:ascii="Menlo" w:hAnsi="Menlo" w:cs="Menlo"/>
+          <w:color w:val="FAC863"/>
+          <w:sz w:val="18"/>
+          <w:szCs w:val="18"/>
+        </w:rPr>
+        <w:t>padding-right</w:t>
+      </w:r>
+      <w:r>
+        <w:rPr>
+          <w:rFonts w:ascii="Menlo" w:hAnsi="Menlo" w:cs="Menlo"/>
+          <w:color w:val="5FB3B3"/>
+          <w:sz w:val="18"/>
+          <w:szCs w:val="18"/>
+        </w:rPr>
+        <w:t>:</w:t>
+      </w:r>
+      <w:r>
+        <w:rPr>
+          <w:rFonts w:ascii="Menlo" w:hAnsi="Menlo" w:cs="Menlo"/>
+          <w:color w:val="CDD3DE"/>
+          <w:sz w:val="18"/>
+          <w:szCs w:val="18"/>
+        </w:rPr>
+        <w:t xml:space="preserve"> </w:t>
+      </w:r>
+      <w:r>
+        <w:rPr>
+          <w:rFonts w:ascii="Menlo" w:hAnsi="Menlo" w:cs="Menlo"/>
+          <w:color w:val="F99157"/>
+          <w:sz w:val="18"/>
+          <w:szCs w:val="18"/>
+        </w:rPr>
+        <w:t>18px</w:t>
+      </w:r>
+      <w:r>
+        <w:rPr>
+          <w:rFonts w:ascii="Menlo" w:hAnsi="Menlo" w:cs="Menlo"/>
+          <w:color w:val="5FB3B3"/>
+          <w:sz w:val="18"/>
+          <w:szCs w:val="18"/>
+        </w:rPr>
+        <w:t>;</w:t>
+      </w:r>
+    </w:p>
+    <w:p>
+      <w:pPr>
+        <w:shd w:val="clear" w:color="auto" w:fill="1D2225"/>
+        <w:spacing w:line="270" w:lineRule="atLeast"/>
+        <w:rPr>
+          <w:rFonts w:ascii="Menlo" w:hAnsi="Menlo" w:cs="Menlo"/>
+          <w:color w:val="CDD3DE"/>
+          <w:sz w:val="18"/>
+          <w:szCs w:val="18"/>
+        </w:rPr>
+      </w:pPr>
+      <w:r>
+        <w:rPr>
+          <w:rFonts w:ascii="Menlo" w:hAnsi="Menlo" w:cs="Menlo"/>
+          <w:color w:val="CDD3DE"/>
+          <w:sz w:val="18"/>
+          <w:szCs w:val="18"/>
+        </w:rPr>
+        <w:t xml:space="preserve">  </w:t>
+      </w:r>
+      <w:r>
+        <w:rPr>
+          <w:rFonts w:ascii="Menlo" w:hAnsi="Menlo" w:cs="Menlo"/>
+          <w:color w:val="FAC863"/>
+          <w:sz w:val="18"/>
+          <w:szCs w:val="18"/>
+        </w:rPr>
+        <w:t>max-width</w:t>
+      </w:r>
+      <w:r>
+        <w:rPr>
+          <w:rFonts w:ascii="Menlo" w:hAnsi="Menlo" w:cs="Menlo"/>
+          <w:color w:val="5FB3B3"/>
+          <w:sz w:val="18"/>
+          <w:szCs w:val="18"/>
+        </w:rPr>
+        <w:t>:</w:t>
+      </w:r>
+      <w:r>
+        <w:rPr>
+          <w:rFonts w:ascii="Menlo" w:hAnsi="Menlo" w:cs="Menlo"/>
+          <w:color w:val="CDD3DE"/>
+          <w:sz w:val="18"/>
+          <w:szCs w:val="18"/>
+        </w:rPr>
+        <w:t xml:space="preserve"> </w:t>
+      </w:r>
+      <w:r>
+        <w:rPr>
+          <w:rFonts w:ascii="Menlo" w:hAnsi="Menlo" w:cs="Menlo"/>
+          <w:color w:val="F99157"/>
+          <w:sz w:val="18"/>
+          <w:szCs w:val="18"/>
+        </w:rPr>
+        <w:t>1200px</w:t>
+      </w:r>
+      <w:r>
+        <w:rPr>
+          <w:rFonts w:ascii="Menlo" w:hAnsi="Menlo" w:cs="Menlo"/>
+          <w:color w:val="5FB3B3"/>
+          <w:sz w:val="18"/>
+          <w:szCs w:val="18"/>
+        </w:rPr>
+        <w:t>;</w:t>
+      </w:r>
+    </w:p>
+    <w:p>
+      <w:pPr>
+        <w:shd w:val="clear" w:color="auto" w:fill="1D2225"/>
+        <w:spacing w:line="270" w:lineRule="atLeast"/>
+        <w:rPr>
+          <w:rFonts w:ascii="Menlo" w:hAnsi="Menlo" w:cs="Menlo"/>
+          <w:color w:val="CDD3DE"/>
+          <w:sz w:val="18"/>
+          <w:szCs w:val="18"/>
+        </w:rPr>
+      </w:pPr>
+      <w:r>
+        <w:rPr>
+          <w:rFonts w:ascii="Menlo" w:hAnsi="Menlo" w:cs="Menlo"/>
+          <w:color w:val="CDD3DE"/>
+          <w:sz w:val="18"/>
+          <w:szCs w:val="18"/>
+        </w:rPr>
+        <w:t xml:space="preserve">  </w:t>
+      </w:r>
+      <w:r>
+        <w:rPr>
+          <w:rFonts w:ascii="Menlo" w:hAnsi="Menlo" w:cs="Menlo"/>
+          <w:color w:val="FAC863"/>
+          <w:sz w:val="18"/>
+          <w:szCs w:val="18"/>
+        </w:rPr>
+        <w:t>margin-left</w:t>
+      </w:r>
+      <w:r>
+        <w:rPr>
+          <w:rFonts w:ascii="Menlo" w:hAnsi="Menlo" w:cs="Menlo"/>
+          <w:color w:val="5FB3B3"/>
+          <w:sz w:val="18"/>
+          <w:szCs w:val="18"/>
+        </w:rPr>
+        <w:t>:</w:t>
+      </w:r>
+      <w:r>
+        <w:rPr>
+          <w:rFonts w:ascii="Menlo" w:hAnsi="Menlo" w:cs="Menlo"/>
+          <w:color w:val="CDD3DE"/>
+          <w:sz w:val="18"/>
+          <w:szCs w:val="18"/>
+        </w:rPr>
+        <w:t xml:space="preserve"> </w:t>
+      </w:r>
+      <w:r>
+        <w:rPr>
+          <w:rFonts w:ascii="Menlo" w:hAnsi="Menlo" w:cs="Menlo"/>
+          <w:color w:val="F99157"/>
+          <w:sz w:val="18"/>
+          <w:szCs w:val="18"/>
+        </w:rPr>
+        <w:t>auto</w:t>
+      </w:r>
+      <w:r>
+        <w:rPr>
+          <w:rFonts w:ascii="Menlo" w:hAnsi="Menlo" w:cs="Menlo"/>
+          <w:color w:val="5FB3B3"/>
+          <w:sz w:val="18"/>
+          <w:szCs w:val="18"/>
+        </w:rPr>
+        <w:t>;</w:t>
+      </w:r>
+    </w:p>
+    <w:p>
+      <w:pPr>
+        <w:shd w:val="clear" w:color="auto" w:fill="1D2225"/>
+        <w:spacing w:line="270" w:lineRule="atLeast"/>
+        <w:rPr>
+          <w:rFonts w:ascii="Menlo" w:hAnsi="Menlo" w:cs="Menlo"/>
+          <w:color w:val="CDD3DE"/>
+          <w:sz w:val="18"/>
+          <w:szCs w:val="18"/>
+        </w:rPr>
+      </w:pPr>
+      <w:r>
+        <w:rPr>
+          <w:rFonts w:ascii="Menlo" w:hAnsi="Menlo" w:cs="Menlo"/>
+          <w:color w:val="CDD3DE"/>
+          <w:sz w:val="18"/>
+          <w:szCs w:val="18"/>
+        </w:rPr>
+        <w:t xml:space="preserve">  </w:t>
+      </w:r>
+      <w:r>
+        <w:rPr>
+          <w:rFonts w:ascii="Menlo" w:hAnsi="Menlo" w:cs="Menlo"/>
+          <w:color w:val="FAC863"/>
+          <w:sz w:val="18"/>
+          <w:szCs w:val="18"/>
+        </w:rPr>
+        <w:t>margin-right</w:t>
+      </w:r>
+      <w:r>
+        <w:rPr>
+          <w:rFonts w:ascii="Menlo" w:hAnsi="Menlo" w:cs="Menlo"/>
+          <w:color w:val="5FB3B3"/>
+          <w:sz w:val="18"/>
+          <w:szCs w:val="18"/>
+        </w:rPr>
+        <w:t>:</w:t>
+      </w:r>
+      <w:r>
+        <w:rPr>
+          <w:rFonts w:ascii="Menlo" w:hAnsi="Menlo" w:cs="Menlo"/>
+          <w:color w:val="CDD3DE"/>
+          <w:sz w:val="18"/>
+          <w:szCs w:val="18"/>
+        </w:rPr>
+        <w:t xml:space="preserve"> </w:t>
+      </w:r>
+      <w:r>
+        <w:rPr>
+          <w:rFonts w:ascii="Menlo" w:hAnsi="Menlo" w:cs="Menlo"/>
+          <w:color w:val="F99157"/>
+          <w:sz w:val="18"/>
+          <w:szCs w:val="18"/>
+        </w:rPr>
+        <w:t>auto</w:t>
+      </w:r>
+      <w:r>
+        <w:rPr>
+          <w:rFonts w:ascii="Menlo" w:hAnsi="Menlo" w:cs="Menlo"/>
+          <w:color w:val="5FB3B3"/>
+          <w:sz w:val="18"/>
+          <w:szCs w:val="18"/>
+        </w:rPr>
+        <w:t>;</w:t>
+      </w:r>
+    </w:p>
+    <w:p>
+      <w:pPr>
+        <w:shd w:val="clear" w:color="auto" w:fill="1D2225"/>
+        <w:spacing w:line="270" w:lineRule="atLeast"/>
+        <w:rPr>
+          <w:rFonts w:ascii="Menlo" w:hAnsi="Menlo" w:cs="Menlo"/>
+          <w:color w:val="CDD3DE"/>
+          <w:sz w:val="18"/>
+          <w:szCs w:val="18"/>
+        </w:rPr>
+      </w:pPr>
+      <w:r>
+        <w:rPr>
+          <w:rFonts w:ascii="Menlo" w:hAnsi="Menlo" w:cs="Menlo"/>
+          <w:color w:val="5FB3B3"/>
+          <w:sz w:val="18"/>
+          <w:szCs w:val="18"/>
+        </w:rPr>
+        <w:t>}</w:t>
+      </w:r>
+    </w:p>
+    <w:p>
+      <w:pPr>
+        <w:rPr>
+          <w:lang w:val="en-US"/>
+        </w:rPr>
+      </w:pPr>
+    </w:p>
+    <w:p>
+      <w:pPr>
+        <w:rPr>
+          <w:lang w:val="en-US"/>
+        </w:rPr>
+      </w:pPr>
+      <w:proofErr w:type="gramStart"/>
+      <w:r>
+        <w:rPr>
+          <w:lang w:val="en-US"/>
+        </w:rPr>
+        <w:t>So</w:t>
+      </w:r>
+      <w:proofErr w:type="gramEnd"/>
+      <w:r>
+        <w:rPr>
+          <w:lang w:val="en-US"/>
+        </w:rPr>
+        <w:t xml:space="preserve"> this wrapper class it a reusable block so next part also have it. So use it by wrapping it with div having class wrapper.</w:t>
+      </w:r>
+    </w:p>
+    <w:p>
+      <w:pPr>
+        <w:rPr>
+          <w:lang w:val="en-US"/>
+        </w:rPr>
+      </w:pPr>
+    </w:p>
+    <w:p>
+      <w:pPr>
+        <w:rPr>
+          <w:b/>
+          <w:bCs/>
+          <w:color w:val="FF0000"/>
+          <w:lang w:val="en-US"/>
+        </w:rPr>
+      </w:pPr>
+      <w:r>
+        <w:rPr>
+          <w:b/>
+          <w:bCs/>
+          <w:color w:val="FF0000"/>
+          <w:lang w:val="en-US"/>
+        </w:rPr>
+        <w:t>It is important to identify patterns and use reusable blocks.</w:t>
+      </w:r>
     </w:p>
     <w:sectPr>
       <w:pgSz w:w="12240" w:h="15840"/>
@@ -25029,7 +29216,7 @@
   <w:style w:type="paragraph" w:default="1" w:styleId="Normal">
     <w:name w:val="Normal"/>
     <w:qFormat/>
-    <w:rsid w:val="00897C96"/>
+    <w:rsid w:val="00246DEF"/>
     <w:rPr>
       <w:rFonts w:ascii="Times New Roman" w:eastAsia="Times New Roman" w:hAnsi="Times New Roman" w:cs="Times New Roman"/>
     </w:rPr>

</xml_diff>

<commit_message>
Completed the Our Features Section
</commit_message>
<xml_diff>
--- a/Git-a-Web-Developer-Job.docx
+++ b/Git-a-Web-Developer-Job.docx
@@ -38403,6 +38403,1628 @@
         </w:rPr>
         <w:t>.</w:t>
       </w:r>
+    </w:p>
+    <w:p>
+      <w:pPr>
+        <w:rPr>
+          <w:lang w:val="en-US"/>
+        </w:rPr>
+      </w:pPr>
+    </w:p>
+    <w:p>
+      <w:pPr>
+        <w:rPr>
+          <w:b/>
+          <w:bCs/>
+          <w:sz w:val="32"/>
+          <w:szCs w:val="32"/>
+          <w:lang w:val="en-US"/>
+        </w:rPr>
+      </w:pPr>
+      <w:r>
+        <w:rPr>
+          <w:b/>
+          <w:bCs/>
+          <w:sz w:val="32"/>
+          <w:szCs w:val="32"/>
+          <w:lang w:val="en-US"/>
+        </w:rPr>
+        <w:t>Section 9: Git Timeout</w:t>
+      </w:r>
+    </w:p>
+    <w:p>
+      <w:pPr>
+        <w:rPr>
+          <w:b/>
+          <w:bCs/>
+          <w:sz w:val="32"/>
+          <w:szCs w:val="32"/>
+          <w:lang w:val="en-US"/>
+        </w:rPr>
+      </w:pPr>
+    </w:p>
+    <w:p>
+      <w:pPr>
+        <w:rPr>
+          <w:lang w:val="en-US"/>
+        </w:rPr>
+      </w:pPr>
+      <w:r>
+        <w:rPr>
+          <w:lang w:val="en-US"/>
+        </w:rPr>
+        <w:t>git</w:t>
+      </w:r>
+      <w:r>
+        <w:rPr>
+          <w:lang w:val="en-US"/>
+        </w:rPr>
+        <w:t xml:space="preserve"> branch -&gt; list all of the branches</w:t>
+      </w:r>
+      <w:r>
+        <w:rPr>
+          <w:lang w:val="en-US"/>
+        </w:rPr>
+        <w:t>. Branch means version of the project (primary, main, live, production)</w:t>
+      </w:r>
+    </w:p>
+    <w:p>
+      <w:pPr>
+        <w:rPr>
+          <w:lang w:val="en-US"/>
+        </w:rPr>
+      </w:pPr>
+    </w:p>
+    <w:p>
+      <w:pPr>
+        <w:rPr>
+          <w:lang w:val="en-US"/>
+        </w:rPr>
+      </w:pPr>
+      <w:r>
+        <w:rPr>
+          <w:lang w:val="en-US"/>
+        </w:rPr>
+        <w:t>git</w:t>
+      </w:r>
+      <w:r>
+        <w:rPr>
+          <w:lang w:val="en-US"/>
+        </w:rPr>
+        <w:t xml:space="preserve"> reset &lt;file&gt; -&gt; </w:t>
+      </w:r>
+      <w:proofErr w:type="spellStart"/>
+      <w:r>
+        <w:rPr>
+          <w:lang w:val="en-US"/>
+        </w:rPr>
+        <w:t>unstage</w:t>
+      </w:r>
+      <w:proofErr w:type="spellEnd"/>
+      <w:r>
+        <w:rPr>
+          <w:lang w:val="en-US"/>
+        </w:rPr>
+        <w:t xml:space="preserve"> the file (undo git add)</w:t>
+      </w:r>
+    </w:p>
+    <w:p>
+      <w:pPr>
+        <w:rPr>
+          <w:lang w:val="en-US"/>
+        </w:rPr>
+      </w:pPr>
+    </w:p>
+    <w:p>
+      <w:pPr>
+        <w:rPr>
+          <w:lang w:val="en-US"/>
+        </w:rPr>
+      </w:pPr>
+      <w:r>
+        <w:rPr>
+          <w:lang w:val="en-US"/>
+        </w:rPr>
+        <w:t>git</w:t>
+      </w:r>
+      <w:r>
+        <w:rPr>
+          <w:lang w:val="en-US"/>
+        </w:rPr>
+        <w:t xml:space="preserve"> branch &lt;new branch name&gt; -&gt; new branch addition</w:t>
+      </w:r>
+    </w:p>
+    <w:p>
+      <w:pPr>
+        <w:rPr>
+          <w:lang w:val="en-US"/>
+        </w:rPr>
+      </w:pPr>
+    </w:p>
+    <w:p>
+      <w:pPr>
+        <w:rPr>
+          <w:lang w:val="en-US"/>
+        </w:rPr>
+      </w:pPr>
+      <w:r>
+        <w:rPr>
+          <w:lang w:val="en-US"/>
+        </w:rPr>
+        <w:t>git</w:t>
+      </w:r>
+      <w:r>
+        <w:rPr>
+          <w:lang w:val="en-US"/>
+        </w:rPr>
+        <w:t xml:space="preserve"> checkout &lt;branch&gt; -&gt; switch to another branch</w:t>
+      </w:r>
+    </w:p>
+    <w:p>
+      <w:pPr>
+        <w:rPr>
+          <w:lang w:val="en-US"/>
+        </w:rPr>
+      </w:pPr>
+    </w:p>
+    <w:p>
+      <w:pPr>
+        <w:rPr>
+          <w:lang w:val="en-US"/>
+        </w:rPr>
+      </w:pPr>
+      <w:r>
+        <w:rPr>
+          <w:lang w:val="en-US"/>
+        </w:rPr>
+        <w:t>git</w:t>
+      </w:r>
+      <w:r>
+        <w:rPr>
+          <w:lang w:val="en-US"/>
+        </w:rPr>
+        <w:t xml:space="preserve"> merge &lt;file to be merged&gt; -&gt; this merges the file to current branch</w:t>
+      </w:r>
+    </w:p>
+    <w:p>
+      <w:pPr>
+        <w:rPr>
+          <w:lang w:val="en-US"/>
+        </w:rPr>
+      </w:pPr>
+    </w:p>
+    <w:p>
+      <w:pPr>
+        <w:rPr>
+          <w:lang w:val="en-US"/>
+        </w:rPr>
+      </w:pPr>
+      <w:r>
+        <w:rPr>
+          <w:lang w:val="en-US"/>
+        </w:rPr>
+        <w:t xml:space="preserve">git pull origin master -&gt; this fetches the data from the </w:t>
+      </w:r>
+      <w:proofErr w:type="spellStart"/>
+      <w:r>
+        <w:rPr>
+          <w:lang w:val="en-US"/>
+        </w:rPr>
+        <w:t>github</w:t>
+      </w:r>
+      <w:proofErr w:type="spellEnd"/>
+      <w:r>
+        <w:rPr>
+          <w:lang w:val="en-US"/>
+        </w:rPr>
+        <w:t xml:space="preserve"> and changes the local repo</w:t>
+      </w:r>
+    </w:p>
+    <w:p>
+      <w:pPr>
+        <w:rPr>
+          <w:lang w:val="en-US"/>
+        </w:rPr>
+      </w:pPr>
+    </w:p>
+    <w:p>
+      <w:pPr>
+        <w:rPr>
+          <w:lang w:val="en-US"/>
+        </w:rPr>
+      </w:pPr>
+      <w:r>
+        <w:rPr>
+          <w:lang w:val="en-US"/>
+        </w:rPr>
+        <w:t>git branch -d &lt;branch name&gt; -&gt; delete a branch</w:t>
+      </w:r>
+    </w:p>
+    <w:p>
+      <w:pPr>
+        <w:rPr>
+          <w:lang w:val="en-US"/>
+        </w:rPr>
+      </w:pPr>
+    </w:p>
+    <w:p>
+      <w:pPr>
+        <w:rPr>
+          <w:lang w:val="en-US"/>
+        </w:rPr>
+      </w:pPr>
+      <w:r>
+        <w:rPr>
+          <w:lang w:val="en-US"/>
+        </w:rPr>
+        <w:t>git -am “message” -&gt; add and commit at the same time</w:t>
+      </w:r>
+    </w:p>
+    <w:p>
+      <w:pPr>
+        <w:rPr>
+          <w:lang w:val="en-US"/>
+        </w:rPr>
+      </w:pPr>
+    </w:p>
+    <w:p>
+      <w:pPr>
+        <w:rPr>
+          <w:lang w:val="en-US"/>
+        </w:rPr>
+      </w:pPr>
+      <w:r>
+        <w:rPr>
+          <w:lang w:val="en-US"/>
+        </w:rPr>
+        <w:t>git checkout -b our-features</w:t>
+      </w:r>
+      <w:r>
+        <w:rPr>
+          <w:lang w:val="en-US"/>
+        </w:rPr>
+        <w:t xml:space="preserve"> -&gt; create a new branch called our-features and switch to that</w:t>
+      </w:r>
+    </w:p>
+    <w:p>
+      <w:pPr>
+        <w:rPr>
+          <w:lang w:val="en-US"/>
+        </w:rPr>
+      </w:pPr>
+    </w:p>
+    <w:p>
+      <w:pPr>
+        <w:rPr>
+          <w:lang w:val="en-US"/>
+        </w:rPr>
+      </w:pPr>
+    </w:p>
+    <w:p>
+      <w:pPr>
+        <w:rPr>
+          <w:b/>
+          <w:bCs/>
+          <w:sz w:val="32"/>
+          <w:szCs w:val="32"/>
+          <w:lang w:val="en-US"/>
+        </w:rPr>
+      </w:pPr>
+      <w:r>
+        <w:rPr>
+          <w:b/>
+          <w:bCs/>
+          <w:sz w:val="32"/>
+          <w:szCs w:val="32"/>
+          <w:lang w:val="en-US"/>
+        </w:rPr>
+        <w:lastRenderedPageBreak/>
+        <w:t xml:space="preserve">Section </w:t>
+      </w:r>
+      <w:r>
+        <w:rPr>
+          <w:b/>
+          <w:bCs/>
+          <w:sz w:val="32"/>
+          <w:szCs w:val="32"/>
+          <w:lang w:val="en-US"/>
+        </w:rPr>
+        <w:t>10</w:t>
+      </w:r>
+      <w:r>
+        <w:rPr>
+          <w:b/>
+          <w:bCs/>
+          <w:sz w:val="32"/>
+          <w:szCs w:val="32"/>
+          <w:lang w:val="en-US"/>
+        </w:rPr>
+        <w:t xml:space="preserve">: </w:t>
+      </w:r>
+      <w:r>
+        <w:rPr>
+          <w:b/>
+          <w:bCs/>
+          <w:sz w:val="32"/>
+          <w:szCs w:val="32"/>
+          <w:lang w:val="en-US"/>
+        </w:rPr>
+        <w:t>Building our Features Section</w:t>
+      </w:r>
+    </w:p>
+    <w:p>
+      <w:pPr>
+        <w:rPr>
+          <w:lang w:val="en-US"/>
+        </w:rPr>
+      </w:pPr>
+    </w:p>
+    <w:p>
+      <w:pPr>
+        <w:rPr>
+          <w:i/>
+          <w:iCs/>
+          <w:lang w:val="en-US"/>
+        </w:rPr>
+      </w:pPr>
+      <w:r>
+        <w:rPr>
+          <w:i/>
+          <w:iCs/>
+          <w:lang w:val="en-US"/>
+        </w:rPr>
+        <w:t xml:space="preserve">Our Features </w:t>
+      </w:r>
+    </w:p>
+    <w:p>
+      <w:pPr>
+        <w:rPr>
+          <w:lang w:val="en-US"/>
+        </w:rPr>
+      </w:pPr>
+    </w:p>
+    <w:p>
+      <w:pPr>
+        <w:rPr>
+          <w:lang w:val="en-US"/>
+        </w:rPr>
+      </w:pPr>
+      <w:r>
+        <w:rPr>
+          <w:lang w:val="en-US"/>
+        </w:rPr>
+        <w:t xml:space="preserve">Find our features h2 element and give section-title class. Create </w:t>
+      </w:r>
+      <w:proofErr w:type="spellStart"/>
+      <w:r>
+        <w:rPr>
+          <w:lang w:val="en-US"/>
+        </w:rPr>
+        <w:t>css</w:t>
+      </w:r>
+      <w:proofErr w:type="spellEnd"/>
+      <w:r>
+        <w:rPr>
+          <w:lang w:val="en-US"/>
+        </w:rPr>
+        <w:t xml:space="preserve"> file and import it</w:t>
+      </w:r>
+    </w:p>
+    <w:p>
+      <w:pPr>
+        <w:rPr>
+          <w:lang w:val="en-US"/>
+        </w:rPr>
+      </w:pPr>
+    </w:p>
+    <w:p>
+      <w:pPr>
+        <w:rPr>
+          <w:lang w:val="en-US"/>
+        </w:rPr>
+      </w:pPr>
+      <w:r>
+        <w:rPr>
+          <w:lang w:val="en-US"/>
+        </w:rPr>
+        <w:t>Give a size of 60px</w:t>
+      </w:r>
+    </w:p>
+    <w:p>
+      <w:pPr>
+        <w:rPr>
+          <w:lang w:val="en-US"/>
+        </w:rPr>
+      </w:pPr>
+    </w:p>
+    <w:p>
+      <w:pPr>
+        <w:rPr>
+          <w:lang w:val="en-US"/>
+        </w:rPr>
+      </w:pPr>
+      <w:r>
+        <w:rPr>
+          <w:lang w:val="en-US"/>
+        </w:rPr>
+        <w:t>Font weight 300</w:t>
+      </w:r>
+    </w:p>
+    <w:p>
+      <w:pPr>
+        <w:rPr>
+          <w:lang w:val="en-US"/>
+        </w:rPr>
+      </w:pPr>
+    </w:p>
+    <w:p>
+      <w:pPr>
+        <w:rPr>
+          <w:lang w:val="en-US"/>
+        </w:rPr>
+      </w:pPr>
+      <w:r>
+        <w:rPr>
+          <w:lang w:val="en-US"/>
+        </w:rPr>
+        <w:t>Make features strong and bold</w:t>
+      </w:r>
+    </w:p>
+    <w:p>
+      <w:pPr>
+        <w:rPr>
+          <w:lang w:val="en-US"/>
+        </w:rPr>
+      </w:pPr>
+    </w:p>
+    <w:p>
+      <w:pPr>
+        <w:rPr>
+          <w:lang w:val="en-US"/>
+        </w:rPr>
+      </w:pPr>
+      <w:r>
+        <w:rPr>
+          <w:lang w:val="en-US"/>
+        </w:rPr>
+        <w:t xml:space="preserve">Center title </w:t>
+      </w:r>
+    </w:p>
+    <w:p>
+      <w:pPr>
+        <w:rPr>
+          <w:lang w:val="en-US"/>
+        </w:rPr>
+      </w:pPr>
+    </w:p>
+    <w:p>
+      <w:pPr>
+        <w:rPr>
+          <w:lang w:val="en-US"/>
+        </w:rPr>
+      </w:pPr>
+      <w:r>
+        <w:rPr>
+          <w:lang w:val="en-US"/>
+        </w:rPr>
+        <w:t xml:space="preserve">Position star </w:t>
+      </w:r>
+      <w:proofErr w:type="spellStart"/>
+      <w:r>
+        <w:rPr>
+          <w:lang w:val="en-US"/>
+        </w:rPr>
+        <w:t>img</w:t>
+      </w:r>
+      <w:proofErr w:type="spellEnd"/>
+      <w:r>
+        <w:rPr>
+          <w:lang w:val="en-US"/>
+        </w:rPr>
+        <w:t xml:space="preserve"> just before Our feature text</w:t>
+      </w:r>
+    </w:p>
+    <w:p>
+      <w:pPr>
+        <w:rPr>
+          <w:lang w:val="en-US"/>
+        </w:rPr>
+      </w:pPr>
+    </w:p>
+    <w:p>
+      <w:pPr>
+        <w:rPr>
+          <w:lang w:val="en-US"/>
+        </w:rPr>
+      </w:pPr>
+      <w:r>
+        <w:rPr>
+          <w:lang w:val="en-US"/>
+        </w:rPr>
+        <w:t xml:space="preserve">Give a block to </w:t>
+      </w:r>
+      <w:proofErr w:type="spellStart"/>
+      <w:r>
+        <w:rPr>
+          <w:lang w:val="en-US"/>
+        </w:rPr>
+        <w:t>img</w:t>
+      </w:r>
+      <w:proofErr w:type="spellEnd"/>
+      <w:r>
+        <w:rPr>
+          <w:lang w:val="en-US"/>
+        </w:rPr>
+        <w:t xml:space="preserve"> and give a right margin</w:t>
+      </w:r>
+      <w:r>
+        <w:rPr>
+          <w:lang w:val="en-US"/>
+        </w:rPr>
+        <w:t xml:space="preserve"> 0.5rem</w:t>
+      </w:r>
+    </w:p>
+    <w:p>
+      <w:pPr>
+        <w:rPr>
+          <w:lang w:val="en-US"/>
+        </w:rPr>
+      </w:pPr>
+    </w:p>
+    <w:p>
+      <w:pPr>
+        <w:rPr>
+          <w:lang w:val="en-US"/>
+        </w:rPr>
+      </w:pPr>
+    </w:p>
+    <w:p>
+      <w:pPr>
+        <w:rPr>
+          <w:i/>
+          <w:iCs/>
+          <w:lang w:val="en-US"/>
+        </w:rPr>
+      </w:pPr>
+      <w:r>
+        <w:rPr>
+          <w:i/>
+          <w:iCs/>
+          <w:lang w:val="en-US"/>
+        </w:rPr>
+        <w:t xml:space="preserve">2 column </w:t>
+      </w:r>
+      <w:r>
+        <w:rPr>
+          <w:i/>
+          <w:iCs/>
+          <w:lang w:val="en-US"/>
+        </w:rPr>
+        <w:t>layouts</w:t>
+      </w:r>
+    </w:p>
+    <w:p>
+      <w:pPr>
+        <w:rPr>
+          <w:lang w:val="en-US"/>
+        </w:rPr>
+      </w:pPr>
+    </w:p>
+    <w:p>
+      <w:pPr>
+        <w:rPr>
+          <w:lang w:val="en-US"/>
+        </w:rPr>
+      </w:pPr>
+      <w:r>
+        <w:rPr>
+          <w:lang w:val="en-US"/>
+        </w:rPr>
+        <w:t>Create new div a give row class</w:t>
+      </w:r>
+    </w:p>
+    <w:p>
+      <w:pPr>
+        <w:rPr>
+          <w:lang w:val="en-US"/>
+        </w:rPr>
+      </w:pPr>
+    </w:p>
+    <w:p>
+      <w:pPr>
+        <w:rPr>
+          <w:lang w:val="en-US"/>
+        </w:rPr>
+      </w:pPr>
+      <w:r>
+        <w:rPr>
+          <w:lang w:val="en-US"/>
+        </w:rPr>
+        <w:t xml:space="preserve">Since it is 2 column use </w:t>
+      </w:r>
+      <w:proofErr w:type="gramStart"/>
+      <w:r>
+        <w:rPr>
+          <w:lang w:val="en-US"/>
+        </w:rPr>
+        <w:t>row</w:t>
+      </w:r>
+      <w:proofErr w:type="gramEnd"/>
+      <w:r>
+        <w:rPr>
+          <w:lang w:val="en-US"/>
+        </w:rPr>
+        <w:t>__</w:t>
+      </w:r>
+      <w:r>
+        <w:rPr>
+          <w:lang w:val="en-US"/>
+        </w:rPr>
+        <w:t>medium-6 for each column div</w:t>
+      </w:r>
+    </w:p>
+    <w:p>
+      <w:pPr>
+        <w:rPr>
+          <w:lang w:val="en-US"/>
+        </w:rPr>
+      </w:pPr>
+    </w:p>
+    <w:p>
+      <w:pPr>
+        <w:rPr>
+          <w:lang w:val="en-US"/>
+        </w:rPr>
+      </w:pPr>
+      <w:r>
+        <w:rPr>
+          <w:lang w:val="en-US"/>
+        </w:rPr>
+        <w:t>Cut and paste related content to these columns</w:t>
+      </w:r>
+    </w:p>
+    <w:p>
+      <w:pPr>
+        <w:rPr>
+          <w:lang w:val="en-US"/>
+        </w:rPr>
+      </w:pPr>
+    </w:p>
+    <w:p>
+      <w:pPr>
+        <w:rPr>
+          <w:lang w:val="en-US"/>
+        </w:rPr>
+      </w:pPr>
+      <w:r>
+        <w:rPr>
+          <w:lang w:val="en-US"/>
+        </w:rPr>
+        <w:t>Go to row class and create these block rules for medium-6</w:t>
+      </w:r>
+    </w:p>
+    <w:p>
+      <w:pPr>
+        <w:rPr>
+          <w:lang w:val="en-US"/>
+        </w:rPr>
+      </w:pPr>
+    </w:p>
+    <w:p>
+      <w:pPr>
+        <w:rPr>
+          <w:lang w:val="en-US"/>
+        </w:rPr>
+      </w:pPr>
+      <w:r>
+        <w:rPr>
+          <w:lang w:val="en-US"/>
+        </w:rPr>
+        <w:t>Give previous gutter modifier to those classes</w:t>
+      </w:r>
+      <w:r>
+        <w:rPr>
+          <w:lang w:val="en-US"/>
+        </w:rPr>
+        <w:t>, row—gutters-large</w:t>
+      </w:r>
+    </w:p>
+    <w:p>
+      <w:pPr>
+        <w:rPr>
+          <w:lang w:val="en-US"/>
+        </w:rPr>
+      </w:pPr>
+    </w:p>
+    <w:p>
+      <w:pPr>
+        <w:rPr>
+          <w:lang w:val="en-US"/>
+        </w:rPr>
+      </w:pPr>
+      <w:r>
+        <w:rPr>
+          <w:lang w:val="en-US"/>
+        </w:rPr>
+        <w:t xml:space="preserve">But it is not enough so expand it to 100px in a new large modifier </w:t>
+      </w:r>
+    </w:p>
+    <w:p>
+      <w:pPr>
+        <w:rPr>
+          <w:lang w:val="en-US"/>
+        </w:rPr>
+      </w:pPr>
+    </w:p>
+    <w:p>
+      <w:pPr>
+        <w:rPr>
+          <w:lang w:val="en-US"/>
+        </w:rPr>
+      </w:pPr>
+    </w:p>
+    <w:p>
+      <w:pPr>
+        <w:rPr>
+          <w:lang w:val="en-US"/>
+        </w:rPr>
+      </w:pPr>
+      <w:r>
+        <w:rPr>
+          <w:lang w:val="en-US"/>
+        </w:rPr>
+        <w:t>Block -&gt; icon left text right</w:t>
+      </w:r>
+      <w:r>
+        <w:rPr>
+          <w:lang w:val="en-US"/>
+        </w:rPr>
+        <w:t xml:space="preserve"> design:</w:t>
+      </w:r>
+    </w:p>
+    <w:p>
+      <w:pPr>
+        <w:rPr>
+          <w:lang w:val="en-US"/>
+        </w:rPr>
+      </w:pPr>
+    </w:p>
+    <w:p>
+      <w:pPr>
+        <w:rPr>
+          <w:lang w:val="en-US"/>
+        </w:rPr>
+      </w:pPr>
+      <w:r>
+        <w:rPr>
+          <w:lang w:val="en-US"/>
+        </w:rPr>
+        <w:t>Create a class, fea</w:t>
+      </w:r>
+      <w:r>
+        <w:rPr>
+          <w:lang w:val="en-US"/>
+        </w:rPr>
+        <w:t>tur</w:t>
+      </w:r>
+      <w:r>
+        <w:rPr>
+          <w:lang w:val="en-US"/>
+        </w:rPr>
+        <w:t>e-item</w:t>
+      </w:r>
+    </w:p>
+    <w:p>
+      <w:pPr>
+        <w:rPr>
+          <w:lang w:val="en-US"/>
+        </w:rPr>
+      </w:pPr>
+    </w:p>
+    <w:p>
+      <w:pPr>
+        <w:rPr>
+          <w:lang w:val="en-US"/>
+        </w:rPr>
+      </w:pPr>
+      <w:r>
+        <w:rPr>
+          <w:lang w:val="en-US"/>
+        </w:rPr>
+        <w:t>Create a file in modules and import</w:t>
+      </w:r>
+    </w:p>
+    <w:p>
+      <w:pPr>
+        <w:rPr>
+          <w:lang w:val="en-US"/>
+        </w:rPr>
+      </w:pPr>
+    </w:p>
+    <w:p>
+      <w:pPr>
+        <w:rPr>
+          <w:lang w:val="en-US"/>
+        </w:rPr>
+      </w:pPr>
+      <w:r>
+        <w:rPr>
+          <w:lang w:val="en-US"/>
+        </w:rPr>
+        <w:t>Give padding left 94px</w:t>
+      </w:r>
+    </w:p>
+    <w:p>
+      <w:pPr>
+        <w:rPr>
+          <w:lang w:val="en-US"/>
+        </w:rPr>
+      </w:pPr>
+    </w:p>
+    <w:p>
+      <w:pPr>
+        <w:rPr>
+          <w:lang w:val="en-US"/>
+        </w:rPr>
+      </w:pPr>
+      <w:r>
+        <w:rPr>
+          <w:lang w:val="en-US"/>
+        </w:rPr>
+        <w:t xml:space="preserve">Give </w:t>
+      </w:r>
+      <w:proofErr w:type="spellStart"/>
+      <w:r>
+        <w:rPr>
+          <w:lang w:val="en-US"/>
+        </w:rPr>
+        <w:t>img</w:t>
+      </w:r>
+      <w:proofErr w:type="spellEnd"/>
+      <w:r>
+        <w:rPr>
+          <w:lang w:val="en-US"/>
+        </w:rPr>
+        <w:t xml:space="preserve"> element a class __icon -&gt; position absolute left 0. Since child absolute give parent relative</w:t>
+      </w:r>
+      <w:r>
+        <w:rPr>
+          <w:lang w:val="en-US"/>
+        </w:rPr>
+        <w:t xml:space="preserve">. This will position icon absolutely in the left. </w:t>
+      </w:r>
+    </w:p>
+    <w:p>
+      <w:pPr>
+        <w:rPr>
+          <w:lang w:val="en-US"/>
+        </w:rPr>
+      </w:pPr>
+    </w:p>
+    <w:p>
+      <w:pPr>
+        <w:rPr>
+          <w:lang w:val="en-US"/>
+        </w:rPr>
+      </w:pPr>
+      <w:r>
+        <w:rPr>
+          <w:lang w:val="en-US"/>
+        </w:rPr>
+        <w:t>Give h3 class __title -&gt; font-size: 30px, 1.875rem</w:t>
+      </w:r>
+    </w:p>
+    <w:p>
+      <w:pPr>
+        <w:rPr>
+          <w:lang w:val="en-US"/>
+        </w:rPr>
+      </w:pPr>
+      <w:r>
+        <w:rPr>
+          <w:lang w:val="en-US"/>
+        </w:rPr>
+        <w:lastRenderedPageBreak/>
+        <w:t>Font weight 300</w:t>
+      </w:r>
+    </w:p>
+    <w:p>
+      <w:pPr>
+        <w:rPr>
+          <w:lang w:val="en-US"/>
+        </w:rPr>
+      </w:pPr>
+    </w:p>
+    <w:p>
+      <w:pPr>
+        <w:rPr>
+          <w:lang w:val="en-US"/>
+        </w:rPr>
+      </w:pPr>
+      <w:r>
+        <w:rPr>
+          <w:lang w:val="en-US"/>
+        </w:rPr>
+        <w:t xml:space="preserve">Generic-content-container give that class to main div -&gt; in </w:t>
+      </w:r>
+      <w:proofErr w:type="spellStart"/>
+      <w:r>
+        <w:rPr>
+          <w:lang w:val="en-US"/>
+        </w:rPr>
+        <w:t>css</w:t>
+      </w:r>
+      <w:proofErr w:type="spellEnd"/>
+      <w:r>
+        <w:rPr>
+          <w:lang w:val="en-US"/>
+        </w:rPr>
+        <w:t xml:space="preserve"> file for generic give p font-weight 300</w:t>
+      </w:r>
+    </w:p>
+    <w:p>
+      <w:pPr>
+        <w:rPr>
+          <w:lang w:val="en-US"/>
+        </w:rPr>
+      </w:pPr>
+    </w:p>
+    <w:p>
+      <w:pPr>
+        <w:rPr>
+          <w:lang w:val="en-US"/>
+        </w:rPr>
+      </w:pPr>
+      <w:r>
+        <w:rPr>
+          <w:lang w:val="en-US"/>
+        </w:rPr>
+        <w:t>Reduce space between title and paragraph</w:t>
+      </w:r>
+    </w:p>
+    <w:p>
+      <w:pPr>
+        <w:rPr>
+          <w:lang w:val="en-US"/>
+        </w:rPr>
+      </w:pPr>
+    </w:p>
+    <w:p>
+      <w:pPr>
+        <w:rPr>
+          <w:lang w:val="en-US"/>
+        </w:rPr>
+      </w:pPr>
+      <w:r>
+        <w:rPr>
+          <w:lang w:val="en-US"/>
+        </w:rPr>
+        <w:t xml:space="preserve">Go to generic </w:t>
+      </w:r>
+      <w:proofErr w:type="spellStart"/>
+      <w:r>
+        <w:rPr>
+          <w:lang w:val="en-US"/>
+        </w:rPr>
+        <w:t>css</w:t>
+      </w:r>
+      <w:proofErr w:type="spellEnd"/>
+      <w:r>
+        <w:rPr>
+          <w:lang w:val="en-US"/>
+        </w:rPr>
+        <w:t xml:space="preserve"> file and change margin to 0 0 1.8rem 0</w:t>
+      </w:r>
+    </w:p>
+    <w:p>
+      <w:pPr>
+        <w:rPr>
+          <w:lang w:val="en-US"/>
+        </w:rPr>
+      </w:pPr>
+    </w:p>
+    <w:p>
+      <w:pPr>
+        <w:rPr>
+          <w:lang w:val="en-US"/>
+        </w:rPr>
+      </w:pPr>
+      <w:r>
+        <w:rPr>
+          <w:lang w:val="en-US"/>
+        </w:rPr>
+        <w:t>Go to feature-item and give title .8rem margin - bottom</w:t>
+      </w:r>
+    </w:p>
+    <w:p>
+      <w:pPr>
+        <w:rPr>
+          <w:lang w:val="en-US"/>
+        </w:rPr>
+      </w:pPr>
+    </w:p>
+    <w:p>
+      <w:pPr>
+        <w:rPr>
+          <w:lang w:val="en-US"/>
+        </w:rPr>
+      </w:pPr>
+    </w:p>
+    <w:p>
+      <w:pPr>
+        <w:rPr>
+          <w:lang w:val="en-US"/>
+        </w:rPr>
+      </w:pPr>
+      <w:r>
+        <w:rPr>
+          <w:lang w:val="en-US"/>
+        </w:rPr>
+        <w:t xml:space="preserve">Apply this design to other </w:t>
+      </w:r>
+      <w:proofErr w:type="spellStart"/>
+      <w:r>
+        <w:rPr>
+          <w:lang w:val="en-US"/>
+        </w:rPr>
+        <w:t>img</w:t>
+      </w:r>
+      <w:proofErr w:type="spellEnd"/>
+      <w:r>
+        <w:rPr>
+          <w:lang w:val="en-US"/>
+        </w:rPr>
+        <w:t xml:space="preserve"> and h3 elements</w:t>
+      </w:r>
+    </w:p>
+    <w:p>
+      <w:pPr>
+        <w:rPr>
+          <w:lang w:val="en-US"/>
+        </w:rPr>
+      </w:pPr>
+    </w:p>
+    <w:p>
+      <w:pPr>
+        <w:rPr>
+          <w:lang w:val="en-US"/>
+        </w:rPr>
+      </w:pPr>
+    </w:p>
+    <w:p>
+      <w:pPr>
+        <w:rPr>
+          <w:lang w:val="en-US"/>
+        </w:rPr>
+      </w:pPr>
+      <w:r>
+        <w:rPr>
+          <w:lang w:val="en-US"/>
+        </w:rPr>
+        <w:t>Give a padding between 1</w:t>
+      </w:r>
+      <w:r>
+        <w:rPr>
+          <w:vertAlign w:val="superscript"/>
+          <w:lang w:val="en-US"/>
+        </w:rPr>
+        <w:t>st</w:t>
+      </w:r>
+      <w:r>
+        <w:rPr>
+          <w:lang w:val="en-US"/>
+        </w:rPr>
+        <w:t xml:space="preserve"> column and 2</w:t>
+      </w:r>
+      <w:r>
+        <w:rPr>
+          <w:vertAlign w:val="superscript"/>
+          <w:lang w:val="en-US"/>
+        </w:rPr>
+        <w:t>nd</w:t>
+      </w:r>
+      <w:r>
+        <w:rPr>
+          <w:lang w:val="en-US"/>
+        </w:rPr>
+        <w:t xml:space="preserve"> column, 2.5rem</w:t>
+      </w:r>
+    </w:p>
+    <w:p>
+      <w:pPr>
+        <w:rPr>
+          <w:lang w:val="en-US"/>
+        </w:rPr>
+      </w:pPr>
+    </w:p>
+    <w:p>
+      <w:pPr>
+        <w:rPr>
+          <w:lang w:val="en-US"/>
+        </w:rPr>
+      </w:pPr>
+      <w:r>
+        <w:rPr>
+          <w:lang w:val="en-US"/>
+        </w:rPr>
+        <w:t>Mobile Changes</w:t>
+      </w:r>
+    </w:p>
+    <w:p>
+      <w:pPr>
+        <w:rPr>
+          <w:lang w:val="en-US"/>
+        </w:rPr>
+      </w:pPr>
+    </w:p>
+    <w:p>
+      <w:pPr>
+        <w:rPr>
+          <w:lang w:val="en-US"/>
+        </w:rPr>
+      </w:pPr>
+      <w:r>
+        <w:rPr>
+          <w:lang w:val="en-US"/>
+        </w:rPr>
+        <w:t xml:space="preserve">Reduce font-size to 2.55rem </w:t>
+      </w:r>
+      <w:r>
+        <w:rPr>
+          <w:lang w:val="en-US"/>
+        </w:rPr>
+        <w:t xml:space="preserve">for our features text, current font size </w:t>
+      </w:r>
+      <w:proofErr w:type="spellStart"/>
+      <w:r>
+        <w:rPr>
+          <w:lang w:val="en-US"/>
+        </w:rPr>
+        <w:t>shuld</w:t>
+      </w:r>
+      <w:proofErr w:type="spellEnd"/>
+      <w:r>
+        <w:rPr>
+          <w:lang w:val="en-US"/>
+        </w:rPr>
+        <w:t xml:space="preserve"> be applied after </w:t>
+      </w:r>
+      <w:proofErr w:type="spellStart"/>
+      <w:r>
+        <w:rPr>
+          <w:lang w:val="en-US"/>
+        </w:rPr>
+        <w:t>atSmall</w:t>
+      </w:r>
+      <w:proofErr w:type="spellEnd"/>
+    </w:p>
+    <w:p>
+      <w:pPr>
+        <w:rPr>
+          <w:lang w:val="en-US"/>
+        </w:rPr>
+      </w:pPr>
+    </w:p>
+    <w:p>
+      <w:pPr>
+        <w:rPr>
+          <w:lang w:val="en-US"/>
+        </w:rPr>
+      </w:pPr>
+      <w:r>
+        <w:rPr>
+          <w:lang w:val="en-US"/>
+        </w:rPr>
+        <w:t>Position star that it sits on the upper line and text bottom line -&gt; baseline: block -&gt; this will drop the text to new line</w:t>
+      </w:r>
+      <w:r>
+        <w:rPr>
+          <w:lang w:val="en-US"/>
+        </w:rPr>
+        <w:t xml:space="preserve">, horizontally center, margin left and right auto, </w:t>
+      </w:r>
+      <w:proofErr w:type="spellStart"/>
+      <w:r>
+        <w:rPr>
+          <w:lang w:val="en-US"/>
+        </w:rPr>
+        <w:t>mixin</w:t>
+      </w:r>
+      <w:proofErr w:type="spellEnd"/>
+      <w:r>
+        <w:rPr>
+          <w:lang w:val="en-US"/>
+        </w:rPr>
+        <w:t xml:space="preserve"> </w:t>
+      </w:r>
+      <w:proofErr w:type="spellStart"/>
+      <w:r>
+        <w:rPr>
+          <w:lang w:val="en-US"/>
+        </w:rPr>
+        <w:t>atSmall</w:t>
+      </w:r>
+      <w:proofErr w:type="spellEnd"/>
+      <w:r>
+        <w:rPr>
+          <w:lang w:val="en-US"/>
+        </w:rPr>
+        <w:t xml:space="preserve"> -&gt; .5rem, undo margin and make inline-block</w:t>
+      </w:r>
+      <w:r>
+        <w:rPr>
+          <w:lang w:val="en-US"/>
+        </w:rPr>
+        <w:t xml:space="preserve">, give vertical margin -&gt; margin bottom .8 </w:t>
+      </w:r>
+      <w:proofErr w:type="spellStart"/>
+      <w:r>
+        <w:rPr>
+          <w:lang w:val="en-US"/>
+        </w:rPr>
+        <w:t>rrem</w:t>
+      </w:r>
+      <w:proofErr w:type="spellEnd"/>
+      <w:r>
+        <w:rPr>
+          <w:lang w:val="en-US"/>
+        </w:rPr>
+        <w:t xml:space="preserve"> </w:t>
+      </w:r>
+      <w:r>
+        <w:rPr>
+          <w:lang w:val="en-US"/>
+        </w:rPr>
+        <w:t xml:space="preserve"> </w:t>
+      </w:r>
+    </w:p>
+    <w:p>
+      <w:pPr>
+        <w:rPr>
+          <w:lang w:val="en-US"/>
+        </w:rPr>
+      </w:pPr>
+    </w:p>
+    <w:p>
+      <w:pPr>
+        <w:rPr>
+          <w:lang w:val="en-US"/>
+        </w:rPr>
+      </w:pPr>
+    </w:p>
+    <w:p>
+      <w:pPr>
+        <w:rPr>
+          <w:lang w:val="en-US"/>
+        </w:rPr>
+      </w:pPr>
+    </w:p>
+    <w:p>
+      <w:pPr>
+        <w:rPr>
+          <w:lang w:val="en-US"/>
+        </w:rPr>
+      </w:pPr>
+      <w:r>
+        <w:rPr>
+          <w:lang w:val="en-US"/>
+        </w:rPr>
+        <w:t xml:space="preserve">Part 2 -&gt; </w:t>
+      </w:r>
+      <w:r>
+        <w:rPr>
+          <w:lang w:val="en-US"/>
+        </w:rPr>
+        <w:t>Make previous block (icon left text right) suitable for mobile size</w:t>
+      </w:r>
+      <w:r>
+        <w:rPr>
+          <w:lang w:val="en-US"/>
+        </w:rPr>
+        <w:t>:</w:t>
+      </w:r>
+    </w:p>
+    <w:p>
+      <w:pPr>
+        <w:rPr>
+          <w:lang w:val="en-US"/>
+        </w:rPr>
+      </w:pPr>
+    </w:p>
+    <w:p>
+      <w:pPr>
+        <w:rPr>
+          <w:lang w:val="en-US"/>
+        </w:rPr>
+      </w:pPr>
+      <w:r>
+        <w:rPr>
+          <w:lang w:val="en-US"/>
+        </w:rPr>
+        <w:t xml:space="preserve">Apply padding 94 px in </w:t>
+      </w:r>
+      <w:proofErr w:type="spellStart"/>
+      <w:r>
+        <w:rPr>
+          <w:lang w:val="en-US"/>
+        </w:rPr>
+        <w:t>mixin</w:t>
+      </w:r>
+      <w:proofErr w:type="spellEnd"/>
+      <w:r>
+        <w:rPr>
+          <w:lang w:val="en-US"/>
+        </w:rPr>
+        <w:t xml:space="preserve"> </w:t>
+      </w:r>
+      <w:proofErr w:type="spellStart"/>
+      <w:r>
+        <w:rPr>
+          <w:lang w:val="en-US"/>
+        </w:rPr>
+        <w:t>atSmall</w:t>
+      </w:r>
+      <w:proofErr w:type="spellEnd"/>
+    </w:p>
+    <w:p>
+      <w:pPr>
+        <w:rPr>
+          <w:lang w:val="en-US"/>
+        </w:rPr>
+      </w:pPr>
+    </w:p>
+    <w:p>
+      <w:pPr>
+        <w:rPr>
+          <w:lang w:val="en-US"/>
+        </w:rPr>
+      </w:pPr>
+      <w:r>
+        <w:rPr>
+          <w:lang w:val="en-US"/>
+        </w:rPr>
+        <w:t>Stop position the icon absolute because text and icon overlapped</w:t>
+      </w:r>
+      <w:r>
+        <w:rPr>
+          <w:lang w:val="en-US"/>
+        </w:rPr>
+        <w:t xml:space="preserve"> again use </w:t>
+      </w:r>
+      <w:proofErr w:type="spellStart"/>
+      <w:r>
+        <w:rPr>
+          <w:lang w:val="en-US"/>
+        </w:rPr>
+        <w:t>atSmall</w:t>
+      </w:r>
+      <w:proofErr w:type="spellEnd"/>
+      <w:r>
+        <w:rPr>
+          <w:lang w:val="en-US"/>
+        </w:rPr>
+        <w:t xml:space="preserve"> </w:t>
+      </w:r>
+      <w:proofErr w:type="spellStart"/>
+      <w:r>
+        <w:rPr>
+          <w:lang w:val="en-US"/>
+        </w:rPr>
+        <w:t>mixin</w:t>
+      </w:r>
+      <w:proofErr w:type="spellEnd"/>
+    </w:p>
+    <w:p>
+      <w:pPr>
+        <w:rPr>
+          <w:lang w:val="en-US"/>
+        </w:rPr>
+      </w:pPr>
+    </w:p>
+    <w:p>
+      <w:pPr>
+        <w:rPr>
+          <w:lang w:val="en-US"/>
+        </w:rPr>
+      </w:pPr>
+      <w:r>
+        <w:rPr>
+          <w:lang w:val="en-US"/>
+        </w:rPr>
+        <w:t>Center the icon in the center (with margin auto but if you don’t make display block it will not work)</w:t>
+      </w:r>
+    </w:p>
+    <w:p>
+      <w:pPr>
+        <w:rPr>
+          <w:lang w:val="en-US"/>
+        </w:rPr>
+      </w:pPr>
+    </w:p>
+    <w:p>
+      <w:pPr>
+        <w:rPr>
+          <w:lang w:val="en-US"/>
+        </w:rPr>
+      </w:pPr>
+      <w:r>
+        <w:rPr>
+          <w:lang w:val="en-US"/>
+        </w:rPr>
+        <w:t>Change base font-size to 1.6rem</w:t>
+      </w:r>
+    </w:p>
+    <w:p>
+      <w:pPr>
+        <w:rPr>
+          <w:lang w:val="en-US"/>
+        </w:rPr>
+      </w:pPr>
+      <w:r>
+        <w:rPr>
+          <w:lang w:val="en-US"/>
+        </w:rPr>
+        <w:t>Reduce top margin to .7em for mobile</w:t>
+      </w:r>
+    </w:p>
+    <w:p>
+      <w:pPr>
+        <w:rPr>
+          <w:lang w:val="en-US"/>
+        </w:rPr>
+      </w:pPr>
+      <w:r>
+        <w:rPr>
+          <w:lang w:val="en-US"/>
+        </w:rPr>
+        <w:t>Text-align center for mobile</w:t>
+      </w:r>
+    </w:p>
+    <w:p>
+      <w:pPr>
+        <w:rPr>
+          <w:lang w:val="en-US"/>
+        </w:rPr>
+      </w:pPr>
+    </w:p>
+    <w:p>
+      <w:pPr>
+        <w:rPr>
+          <w:lang w:val="en-US"/>
+        </w:rPr>
+      </w:pPr>
+    </w:p>
+    <w:p>
+      <w:pPr>
+        <w:rPr>
+          <w:lang w:val="en-US"/>
+        </w:rPr>
+      </w:pPr>
+      <w:r>
+        <w:rPr>
+          <w:lang w:val="en-US"/>
+        </w:rPr>
+        <w:t>Git Branch Merge</w:t>
+      </w:r>
+    </w:p>
+    <w:p>
+      <w:pPr>
+        <w:rPr>
+          <w:lang w:val="en-US"/>
+        </w:rPr>
+      </w:pPr>
+    </w:p>
+    <w:p>
+      <w:pPr>
+        <w:rPr>
+          <w:lang w:val="en-US"/>
+        </w:rPr>
+      </w:pPr>
+    </w:p>
+    <w:p>
+      <w:pPr>
+        <w:rPr>
+          <w:lang w:val="en-US"/>
+        </w:rPr>
+      </w:pPr>
+    </w:p>
+    <w:p>
+      <w:pPr>
+        <w:rPr>
+          <w:lang w:val="en-US"/>
+        </w:rPr>
+      </w:pPr>
+    </w:p>
+    <w:p>
+      <w:pPr>
+        <w:rPr>
+          <w:lang w:val="en-US"/>
+        </w:rPr>
+      </w:pPr>
+    </w:p>
+    <w:p>
+      <w:pPr>
+        <w:rPr>
+          <w:lang w:val="en-US"/>
+        </w:rPr>
+      </w:pPr>
+    </w:p>
+    <w:p>
+      <w:pPr>
+        <w:rPr>
+          <w:lang w:val="en-US"/>
+        </w:rPr>
+      </w:pPr>
+    </w:p>
+    <w:p>
+      <w:pPr>
+        <w:rPr>
+          <w:lang w:val="en-US"/>
+        </w:rPr>
+      </w:pPr>
+    </w:p>
+    <w:p>
+      <w:pPr>
+        <w:rPr>
+          <w:lang w:val="en-US"/>
+        </w:rPr>
+      </w:pPr>
+    </w:p>
+    <w:p>
+      <w:pPr>
+        <w:rPr>
+          <w:lang w:val="en-US"/>
+        </w:rPr>
+      </w:pPr>
+    </w:p>
+    <w:p>
+      <w:pPr>
+        <w:rPr>
+          <w:lang w:val="en-US"/>
+        </w:rPr>
+      </w:pPr>
+    </w:p>
+    <w:p>
+      <w:pPr>
+        <w:rPr>
+          <w:lang w:val="en-US"/>
+        </w:rPr>
+      </w:pPr>
+    </w:p>
+    <w:p>
+      <w:pPr>
+        <w:rPr>
+          <w:lang w:val="en-US"/>
+        </w:rPr>
+      </w:pPr>
+    </w:p>
+    <w:p>
+      <w:pPr>
+        <w:rPr>
+          <w:lang w:val="en-US"/>
+        </w:rPr>
+      </w:pPr>
+    </w:p>
+    <w:p>
+      <w:pPr>
+        <w:rPr>
+          <w:lang w:val="en-US"/>
+        </w:rPr>
+      </w:pPr>
+    </w:p>
+    <w:p>
+      <w:pPr>
+        <w:rPr>
+          <w:lang w:val="en-US"/>
+        </w:rPr>
+      </w:pPr>
+    </w:p>
+    <w:p>
+      <w:pPr>
+        <w:rPr>
+          <w:lang w:val="en-US"/>
+        </w:rPr>
+      </w:pPr>
     </w:p>
     <w:sectPr>
       <w:pgSz w:w="12240" w:h="15840"/>

</xml_diff>